<commit_message>
Programterv második változata kész
</commit_message>
<xml_diff>
--- a/docs/Programterv.docx
+++ b/docs/Programterv.docx
@@ -8,7 +8,18 @@
         <w:jc w:val="center"/>
       </w:pPr>
       <w:r>
-        <w:t>Peták.hu</w:t>
+        <w:t>„</w:t>
+      </w:r>
+      <w:r>
+        <w:t>Peták</w:t>
+      </w:r>
+      <w:proofErr w:type="gramStart"/>
+      <w:r>
+        <w:t>.hu</w:t>
+      </w:r>
+      <w:proofErr w:type="gramEnd"/>
+      <w:r>
+        <w:t>”</w:t>
       </w:r>
       <w:r>
         <w:t>, webes érmekatalógus</w:t>
@@ -23,7 +34,12 @@
         <w:pStyle w:val="Alcm"/>
       </w:pPr>
       <w:r>
-        <w:t>Az oldal neve: Peták.hu</w:t>
+        <w:t xml:space="preserve">Az oldal neve: </w:t>
+      </w:r>
+      <w:bookmarkStart w:id="0" w:name="_GoBack"/>
+      <w:bookmarkEnd w:id="0"/>
+      <w:r>
+        <w:t>Peták.hu</w:t>
       </w:r>
     </w:p>
     <w:p>
@@ -42,8 +58,13 @@
           <w:numId w:val="1"/>
         </w:numPr>
       </w:pPr>
-      <w:r>
-        <w:t>Ginál Zsolt</w:t>
+      <w:proofErr w:type="spellStart"/>
+      <w:r>
+        <w:t>Ginál</w:t>
+      </w:r>
+      <w:proofErr w:type="spellEnd"/>
+      <w:r>
+        <w:t xml:space="preserve"> Zsolt</w:t>
       </w:r>
     </w:p>
     <w:p>
@@ -65,6 +86,7 @@
           <w:ilvl w:val="0"/>
           <w:numId w:val="1"/>
         </w:numPr>
+        <w:spacing w:after="240"/>
       </w:pPr>
       <w:r>
         <w:t>Zick Balázs</w:t>
@@ -77,7 +99,31 @@
     </w:p>
     <w:p>
       <w:r>
-        <w:t xml:space="preserve">Az oldal egy Angular keretrendszerben íródott single-page HTML weboldal. A megvalósításhoz használunk Bootstrap, Chart.js keretrendszereket is. </w:t>
+        <w:t xml:space="preserve">Az oldal egy </w:t>
+      </w:r>
+      <w:proofErr w:type="spellStart"/>
+      <w:r>
+        <w:t>Angular</w:t>
+      </w:r>
+      <w:proofErr w:type="spellEnd"/>
+      <w:r>
+        <w:t xml:space="preserve"> keretrendszerben íródott </w:t>
+      </w:r>
+      <w:proofErr w:type="spellStart"/>
+      <w:r>
+        <w:t>single-page</w:t>
+      </w:r>
+      <w:proofErr w:type="spellEnd"/>
+      <w:r>
+        <w:t xml:space="preserve"> HTML weboldal. A megvalósításhoz használunk </w:t>
+      </w:r>
+      <w:proofErr w:type="spellStart"/>
+      <w:r>
+        <w:t>Bootstrap</w:t>
+      </w:r>
+      <w:proofErr w:type="spellEnd"/>
+      <w:r>
+        <w:t xml:space="preserve">, Chart.js keretrendszereket is. </w:t>
       </w:r>
       <w:r>
         <w:t>Az oldal használhatósága több privilégiumra osztódik.</w:t>
@@ -129,6 +175,999 @@
         <w:pStyle w:val="Alcm"/>
       </w:pPr>
       <w:r>
+        <w:t>Adatstruktúra:</w:t>
+      </w:r>
+    </w:p>
+    <w:p>
+      <w:pPr>
+        <w:pStyle w:val="Listaszerbekezds"/>
+        <w:numPr>
+          <w:ilvl w:val="0"/>
+          <w:numId w:val="7"/>
+        </w:numPr>
+      </w:pPr>
+      <w:r>
+        <w:t>Felhasználó</w:t>
+      </w:r>
+    </w:p>
+    <w:p>
+      <w:pPr>
+        <w:pStyle w:val="Listaszerbekezds"/>
+        <w:numPr>
+          <w:ilvl w:val="1"/>
+          <w:numId w:val="7"/>
+        </w:numPr>
+      </w:pPr>
+      <w:r>
+        <w:t>Felhasználónév</w:t>
+      </w:r>
+    </w:p>
+    <w:p>
+      <w:pPr>
+        <w:pStyle w:val="Listaszerbekezds"/>
+        <w:numPr>
+          <w:ilvl w:val="2"/>
+          <w:numId w:val="7"/>
+        </w:numPr>
+      </w:pPr>
+      <w:r>
+        <w:t xml:space="preserve">Egy szöveg, ami maximum 64 karakter </w:t>
+      </w:r>
+      <w:r>
+        <w:t xml:space="preserve">hosszú </w:t>
+      </w:r>
+      <w:r>
+        <w:t>lehet</w:t>
+      </w:r>
+      <w:r>
+        <w:t>, nem tartalmazhat ékezetes karaktereket, de számokat igen</w:t>
+      </w:r>
+      <w:r>
+        <w:t xml:space="preserve"> és legalább 3 karakterből kell állnia</w:t>
+      </w:r>
+      <w:r>
+        <w:t>.</w:t>
+      </w:r>
+    </w:p>
+    <w:p>
+      <w:pPr>
+        <w:pStyle w:val="Listaszerbekezds"/>
+        <w:numPr>
+          <w:ilvl w:val="2"/>
+          <w:numId w:val="7"/>
+        </w:numPr>
+      </w:pPr>
+      <w:r>
+        <w:t xml:space="preserve">Példa: </w:t>
+      </w:r>
+      <w:proofErr w:type="spellStart"/>
+      <w:r>
+        <w:t>mintajanos</w:t>
+      </w:r>
+      <w:proofErr w:type="spellEnd"/>
+    </w:p>
+    <w:p>
+      <w:pPr>
+        <w:pStyle w:val="Listaszerbekezds"/>
+        <w:numPr>
+          <w:ilvl w:val="1"/>
+          <w:numId w:val="7"/>
+        </w:numPr>
+      </w:pPr>
+      <w:r>
+        <w:t>Teljes név</w:t>
+      </w:r>
+    </w:p>
+    <w:p>
+      <w:pPr>
+        <w:pStyle w:val="Listaszerbekezds"/>
+        <w:numPr>
+          <w:ilvl w:val="2"/>
+          <w:numId w:val="7"/>
+        </w:numPr>
+      </w:pPr>
+      <w:r>
+        <w:t xml:space="preserve">Egy szöveg, ami maximum 128 karakter </w:t>
+      </w:r>
+      <w:r>
+        <w:t xml:space="preserve">hosszú </w:t>
+      </w:r>
+      <w:r>
+        <w:t>lehet</w:t>
+      </w:r>
+      <w:r>
+        <w:t>.</w:t>
+      </w:r>
+    </w:p>
+    <w:p>
+      <w:pPr>
+        <w:pStyle w:val="Listaszerbekezds"/>
+        <w:numPr>
+          <w:ilvl w:val="2"/>
+          <w:numId w:val="7"/>
+        </w:numPr>
+      </w:pPr>
+      <w:r>
+        <w:t>Példa: Minta János</w:t>
+      </w:r>
+    </w:p>
+    <w:p>
+      <w:pPr>
+        <w:pStyle w:val="Listaszerbekezds"/>
+        <w:numPr>
+          <w:ilvl w:val="1"/>
+          <w:numId w:val="7"/>
+        </w:numPr>
+      </w:pPr>
+      <w:r>
+        <w:t>E-Mail cím</w:t>
+      </w:r>
+    </w:p>
+    <w:p>
+      <w:pPr>
+        <w:pStyle w:val="Listaszerbekezds"/>
+        <w:numPr>
+          <w:ilvl w:val="2"/>
+          <w:numId w:val="7"/>
+        </w:numPr>
+      </w:pPr>
+      <w:r>
+        <w:t>Egy szöveg, ami maximum 128 karakter hosszú lehet</w:t>
+      </w:r>
+    </w:p>
+    <w:p>
+      <w:pPr>
+        <w:pStyle w:val="Listaszerbekezds"/>
+        <w:numPr>
+          <w:ilvl w:val="2"/>
+          <w:numId w:val="7"/>
+        </w:numPr>
+      </w:pPr>
+      <w:r>
+        <w:t>Példa: mintajanos@mail.hu</w:t>
+      </w:r>
+    </w:p>
+    <w:p>
+      <w:pPr>
+        <w:pStyle w:val="Listaszerbekezds"/>
+        <w:numPr>
+          <w:ilvl w:val="1"/>
+          <w:numId w:val="7"/>
+        </w:numPr>
+      </w:pPr>
+      <w:r>
+        <w:t>Telefonszám</w:t>
+      </w:r>
+    </w:p>
+    <w:p>
+      <w:pPr>
+        <w:pStyle w:val="Listaszerbekezds"/>
+        <w:numPr>
+          <w:ilvl w:val="2"/>
+          <w:numId w:val="7"/>
+        </w:numPr>
+      </w:pPr>
+      <w:r>
+        <w:t>Egy szöveg, ami összesen 1</w:t>
+      </w:r>
+      <w:r>
+        <w:t>2</w:t>
+      </w:r>
+      <w:r>
+        <w:t xml:space="preserve"> számjegyből áll</w:t>
+      </w:r>
+    </w:p>
+    <w:p>
+      <w:pPr>
+        <w:pStyle w:val="Listaszerbekezds"/>
+        <w:numPr>
+          <w:ilvl w:val="2"/>
+          <w:numId w:val="7"/>
+        </w:numPr>
+      </w:pPr>
+      <w:r>
+        <w:t>Példa: +363012345678</w:t>
+      </w:r>
+    </w:p>
+    <w:p>
+      <w:pPr>
+        <w:pStyle w:val="Listaszerbekezds"/>
+        <w:numPr>
+          <w:ilvl w:val="1"/>
+          <w:numId w:val="7"/>
+        </w:numPr>
+      </w:pPr>
+      <w:r>
+        <w:t>Cím</w:t>
+      </w:r>
+    </w:p>
+    <w:p>
+      <w:pPr>
+        <w:pStyle w:val="Listaszerbekezds"/>
+        <w:numPr>
+          <w:ilvl w:val="2"/>
+          <w:numId w:val="7"/>
+        </w:numPr>
+      </w:pPr>
+      <w:r>
+        <w:t>Egy szöveg, aminek kell tartalmaznia az irányítószámot és az adott hely címét.</w:t>
+      </w:r>
+    </w:p>
+    <w:p>
+      <w:pPr>
+        <w:pStyle w:val="Listaszerbekezds"/>
+        <w:numPr>
+          <w:ilvl w:val="2"/>
+          <w:numId w:val="7"/>
+        </w:numPr>
+      </w:pPr>
+      <w:r>
+        <w:t>Példa</w:t>
+      </w:r>
+      <w:r>
+        <w:t>: 6500 Baja, Minta utca 1.</w:t>
+      </w:r>
+    </w:p>
+    <w:p>
+      <w:pPr>
+        <w:spacing w:after="160" w:line="259" w:lineRule="auto"/>
+        <w:jc w:val="left"/>
+      </w:pPr>
+      <w:r>
+        <w:br w:type="page"/>
+      </w:r>
+    </w:p>
+    <w:p>
+      <w:pPr>
+        <w:pStyle w:val="Listaszerbekezds"/>
+        <w:numPr>
+          <w:ilvl w:val="1"/>
+          <w:numId w:val="7"/>
+        </w:numPr>
+      </w:pPr>
+      <w:r>
+        <w:t>Jelszó</w:t>
+      </w:r>
+    </w:p>
+    <w:p>
+      <w:pPr>
+        <w:pStyle w:val="Listaszerbekezds"/>
+        <w:numPr>
+          <w:ilvl w:val="2"/>
+          <w:numId w:val="7"/>
+        </w:numPr>
+      </w:pPr>
+      <w:r>
+        <w:t>Egy szöveg, ami SHA256 szerint titkosított, de a „nyers” jelszónak kell tartalmaznia legalább egy kis-, és nagybetűt az angol ábécéből, egy számot és egy speciális karaktert (.-,+-/*_ karakterek)</w:t>
+      </w:r>
+      <w:r>
+        <w:t xml:space="preserve"> és legalább nyolc karakterből kell állnia.</w:t>
+      </w:r>
+    </w:p>
+    <w:p>
+      <w:pPr>
+        <w:pStyle w:val="Listaszerbekezds"/>
+        <w:numPr>
+          <w:ilvl w:val="2"/>
+          <w:numId w:val="7"/>
+        </w:numPr>
+      </w:pPr>
+      <w:r>
+        <w:t>Példa: Jelszo123.</w:t>
+      </w:r>
+    </w:p>
+    <w:p>
+      <w:pPr>
+        <w:pStyle w:val="Listaszerbekezds"/>
+        <w:numPr>
+          <w:ilvl w:val="0"/>
+          <w:numId w:val="7"/>
+        </w:numPr>
+      </w:pPr>
+      <w:r>
+        <w:t>Címke</w:t>
+      </w:r>
+    </w:p>
+    <w:p>
+      <w:pPr>
+        <w:pStyle w:val="Listaszerbekezds"/>
+        <w:numPr>
+          <w:ilvl w:val="1"/>
+          <w:numId w:val="7"/>
+        </w:numPr>
+      </w:pPr>
+      <w:r>
+        <w:t>Név</w:t>
+      </w:r>
+    </w:p>
+    <w:p>
+      <w:pPr>
+        <w:pStyle w:val="Listaszerbekezds"/>
+        <w:numPr>
+          <w:ilvl w:val="2"/>
+          <w:numId w:val="7"/>
+        </w:numPr>
+      </w:pPr>
+      <w:r>
+        <w:t>Egy szöveg, ami maximum 255 karakter hosszú lehet.</w:t>
+      </w:r>
+    </w:p>
+    <w:p>
+      <w:pPr>
+        <w:pStyle w:val="Listaszerbekezds"/>
+        <w:numPr>
+          <w:ilvl w:val="2"/>
+          <w:numId w:val="7"/>
+        </w:numPr>
+      </w:pPr>
+      <w:r>
+        <w:t>Példa: Ritkaság</w:t>
+      </w:r>
+    </w:p>
+    <w:p>
+      <w:pPr>
+        <w:pStyle w:val="Listaszerbekezds"/>
+        <w:numPr>
+          <w:ilvl w:val="1"/>
+          <w:numId w:val="7"/>
+        </w:numPr>
+      </w:pPr>
+      <w:r>
+        <w:t>Leírás</w:t>
+      </w:r>
+    </w:p>
+    <w:p>
+      <w:pPr>
+        <w:pStyle w:val="Listaszerbekezds"/>
+        <w:numPr>
+          <w:ilvl w:val="2"/>
+          <w:numId w:val="7"/>
+        </w:numPr>
+      </w:pPr>
+      <w:r>
+        <w:t xml:space="preserve">Egy szöveg, ami a </w:t>
+      </w:r>
+      <w:proofErr w:type="spellStart"/>
+      <w:r>
+        <w:t>MySQL</w:t>
+      </w:r>
+      <w:proofErr w:type="spellEnd"/>
+      <w:r>
+        <w:t xml:space="preserve"> szerint 65535 bájt, ami 21844 karakter.</w:t>
+      </w:r>
+    </w:p>
+    <w:p>
+      <w:pPr>
+        <w:pStyle w:val="Listaszerbekezds"/>
+        <w:numPr>
+          <w:ilvl w:val="2"/>
+          <w:numId w:val="7"/>
+        </w:numPr>
+      </w:pPr>
+      <w:r>
+        <w:t>Példa: „</w:t>
+      </w:r>
+      <w:proofErr w:type="spellStart"/>
+      <w:r>
+        <w:t>Lorem</w:t>
+      </w:r>
+      <w:proofErr w:type="spellEnd"/>
+      <w:r>
+        <w:t xml:space="preserve"> </w:t>
+      </w:r>
+      <w:proofErr w:type="spellStart"/>
+      <w:r>
+        <w:t>Ipsum</w:t>
+      </w:r>
+      <w:proofErr w:type="spellEnd"/>
+      <w:r>
+        <w:t xml:space="preserve"> </w:t>
+      </w:r>
+      <w:proofErr w:type="spellStart"/>
+      <w:r>
+        <w:t>dolor</w:t>
+      </w:r>
+      <w:proofErr w:type="spellEnd"/>
+      <w:r>
+        <w:t xml:space="preserve"> </w:t>
+      </w:r>
+      <w:proofErr w:type="spellStart"/>
+      <w:r>
+        <w:t>sit</w:t>
+      </w:r>
+      <w:proofErr w:type="spellEnd"/>
+      <w:r>
+        <w:t xml:space="preserve"> </w:t>
+      </w:r>
+      <w:proofErr w:type="spellStart"/>
+      <w:r>
+        <w:t>amet</w:t>
+      </w:r>
+      <w:proofErr w:type="spellEnd"/>
+      <w:r>
+        <w:t>”</w:t>
+      </w:r>
+    </w:p>
+    <w:p>
+      <w:pPr>
+        <w:pStyle w:val="Listaszerbekezds"/>
+        <w:numPr>
+          <w:ilvl w:val="1"/>
+          <w:numId w:val="7"/>
+        </w:numPr>
+      </w:pPr>
+      <w:r>
+        <w:t>Szín</w:t>
+      </w:r>
+    </w:p>
+    <w:p>
+      <w:pPr>
+        <w:pStyle w:val="Listaszerbekezds"/>
+        <w:numPr>
+          <w:ilvl w:val="2"/>
+          <w:numId w:val="7"/>
+        </w:numPr>
+      </w:pPr>
+      <w:r>
+        <w:t xml:space="preserve">Egy </w:t>
+      </w:r>
+      <w:proofErr w:type="spellStart"/>
+      <w:r>
+        <w:t>hex</w:t>
+      </w:r>
+      <w:proofErr w:type="spellEnd"/>
+      <w:r>
+        <w:t xml:space="preserve"> színkód, azaz a </w:t>
+      </w:r>
+      <w:hyperlink r:id="rId8" w:anchor="Hex_triplet" w:history="1">
+        <w:r>
+          <w:rPr>
+            <w:rStyle w:val="Hiperhivatkozs"/>
+          </w:rPr>
+          <w:t xml:space="preserve">HTML </w:t>
+        </w:r>
+        <w:proofErr w:type="spellStart"/>
+        <w:r>
+          <w:rPr>
+            <w:rStyle w:val="Hiperhivatkozs"/>
+          </w:rPr>
+          <w:t>hex</w:t>
+        </w:r>
+        <w:proofErr w:type="spellEnd"/>
+        <w:r>
+          <w:rPr>
+            <w:rStyle w:val="Hiperhivatkozs"/>
+          </w:rPr>
+          <w:t xml:space="preserve"> </w:t>
+        </w:r>
+        <w:proofErr w:type="spellStart"/>
+        <w:r>
+          <w:rPr>
+            <w:rStyle w:val="Hiperhivatkozs"/>
+          </w:rPr>
+          <w:t>tripleteknek</w:t>
+        </w:r>
+        <w:proofErr w:type="spellEnd"/>
+      </w:hyperlink>
+      <w:r>
+        <w:t xml:space="preserve"> kell megfelelnie</w:t>
+      </w:r>
+    </w:p>
+    <w:p>
+      <w:pPr>
+        <w:pStyle w:val="Listaszerbekezds"/>
+        <w:numPr>
+          <w:ilvl w:val="2"/>
+          <w:numId w:val="7"/>
+        </w:numPr>
+      </w:pPr>
+      <w:r>
+        <w:t>Példa: #121212</w:t>
+      </w:r>
+    </w:p>
+    <w:p>
+      <w:pPr>
+        <w:pStyle w:val="Listaszerbekezds"/>
+        <w:numPr>
+          <w:ilvl w:val="0"/>
+          <w:numId w:val="7"/>
+        </w:numPr>
+      </w:pPr>
+      <w:r>
+        <w:t>Érme</w:t>
+      </w:r>
+    </w:p>
+    <w:p>
+      <w:pPr>
+        <w:pStyle w:val="Listaszerbekezds"/>
+        <w:numPr>
+          <w:ilvl w:val="1"/>
+          <w:numId w:val="7"/>
+        </w:numPr>
+      </w:pPr>
+      <w:r>
+        <w:t>Név</w:t>
+      </w:r>
+    </w:p>
+    <w:p>
+      <w:pPr>
+        <w:pStyle w:val="Listaszerbekezds"/>
+        <w:numPr>
+          <w:ilvl w:val="2"/>
+          <w:numId w:val="7"/>
+        </w:numPr>
+      </w:pPr>
+      <w:r>
+        <w:t xml:space="preserve">Egy szöveg, ami maximum 255 </w:t>
+      </w:r>
+      <w:r>
+        <w:t>karakter hosszú lehet.</w:t>
+      </w:r>
+    </w:p>
+    <w:p>
+      <w:pPr>
+        <w:pStyle w:val="Listaszerbekezds"/>
+        <w:numPr>
+          <w:ilvl w:val="2"/>
+          <w:numId w:val="7"/>
+        </w:numPr>
+      </w:pPr>
+      <w:r>
+        <w:t>Példa</w:t>
+      </w:r>
+      <w:r>
+        <w:t xml:space="preserve">: </w:t>
+      </w:r>
+      <w:r>
+        <w:t>1822-es Aranyérme</w:t>
+      </w:r>
+    </w:p>
+    <w:p>
+      <w:pPr>
+        <w:pStyle w:val="Listaszerbekezds"/>
+        <w:numPr>
+          <w:ilvl w:val="1"/>
+          <w:numId w:val="7"/>
+        </w:numPr>
+      </w:pPr>
+      <w:r>
+        <w:t>Címkék</w:t>
+      </w:r>
+    </w:p>
+    <w:p>
+      <w:pPr>
+        <w:pStyle w:val="Listaszerbekezds"/>
+        <w:numPr>
+          <w:ilvl w:val="2"/>
+          <w:numId w:val="7"/>
+        </w:numPr>
+      </w:pPr>
+      <w:r>
+        <w:t>Legalább egy, de akár több címkének a kollekciója</w:t>
+      </w:r>
+      <w:r>
+        <w:t>, így egy tömböt alkot a címkékből</w:t>
+      </w:r>
+    </w:p>
+    <w:p>
+      <w:pPr>
+        <w:pStyle w:val="Listaszerbekezds"/>
+        <w:numPr>
+          <w:ilvl w:val="2"/>
+          <w:numId w:val="7"/>
+        </w:numPr>
+      </w:pPr>
+      <w:r>
+        <w:t xml:space="preserve">Példa: </w:t>
+      </w:r>
+      <w:r>
+        <w:t>[Ritkaság, 1822-es]</w:t>
+      </w:r>
+    </w:p>
+    <w:p>
+      <w:pPr>
+        <w:pStyle w:val="Listaszerbekezds"/>
+        <w:numPr>
+          <w:ilvl w:val="1"/>
+          <w:numId w:val="7"/>
+        </w:numPr>
+      </w:pPr>
+      <w:r>
+        <w:t>Leírás</w:t>
+      </w:r>
+    </w:p>
+    <w:p>
+      <w:pPr>
+        <w:pStyle w:val="Listaszerbekezds"/>
+        <w:numPr>
+          <w:ilvl w:val="2"/>
+          <w:numId w:val="7"/>
+        </w:numPr>
+      </w:pPr>
+      <w:r>
+        <w:t xml:space="preserve">Egy szöveg, ami a </w:t>
+      </w:r>
+      <w:proofErr w:type="spellStart"/>
+      <w:r>
+        <w:t>MySQL</w:t>
+      </w:r>
+      <w:proofErr w:type="spellEnd"/>
+      <w:r>
+        <w:t xml:space="preserve"> szabványa s</w:t>
+      </w:r>
+      <w:r>
+        <w:t>zerint</w:t>
+      </w:r>
+      <w:r>
+        <w:t xml:space="preserve"> maximum</w:t>
+      </w:r>
+      <w:r>
+        <w:t xml:space="preserve"> 65535 bájt, ami 21844 karakter.</w:t>
+      </w:r>
+    </w:p>
+    <w:p>
+      <w:pPr>
+        <w:pStyle w:val="Listaszerbekezds"/>
+        <w:numPr>
+          <w:ilvl w:val="2"/>
+          <w:numId w:val="7"/>
+        </w:numPr>
+      </w:pPr>
+      <w:r>
+        <w:t xml:space="preserve">Példa: „Ritka 1822-es aranyérme, </w:t>
+      </w:r>
+      <w:proofErr w:type="spellStart"/>
+      <w:r>
+        <w:t>Lorem</w:t>
+      </w:r>
+      <w:proofErr w:type="spellEnd"/>
+      <w:r>
+        <w:t xml:space="preserve"> </w:t>
+      </w:r>
+      <w:proofErr w:type="spellStart"/>
+      <w:r>
+        <w:t>ipsum</w:t>
+      </w:r>
+      <w:proofErr w:type="spellEnd"/>
+      <w:r>
+        <w:t xml:space="preserve"> </w:t>
+      </w:r>
+      <w:proofErr w:type="spellStart"/>
+      <w:r>
+        <w:t>dolor</w:t>
+      </w:r>
+      <w:proofErr w:type="spellEnd"/>
+      <w:r>
+        <w:t xml:space="preserve"> </w:t>
+      </w:r>
+      <w:proofErr w:type="spellStart"/>
+      <w:r>
+        <w:t>sit</w:t>
+      </w:r>
+      <w:proofErr w:type="spellEnd"/>
+      <w:r>
+        <w:t xml:space="preserve"> </w:t>
+      </w:r>
+      <w:proofErr w:type="spellStart"/>
+      <w:r>
+        <w:t>amet</w:t>
+      </w:r>
+      <w:proofErr w:type="spellEnd"/>
+      <w:r>
+        <w:t>”</w:t>
+      </w:r>
+    </w:p>
+    <w:p>
+      <w:pPr>
+        <w:pStyle w:val="Listaszerbekezds"/>
+        <w:numPr>
+          <w:ilvl w:val="0"/>
+          <w:numId w:val="7"/>
+        </w:numPr>
+      </w:pPr>
+      <w:r>
+        <w:t>Fórum bejegyzés</w:t>
+      </w:r>
+    </w:p>
+    <w:p>
+      <w:pPr>
+        <w:pStyle w:val="Listaszerbekezds"/>
+        <w:numPr>
+          <w:ilvl w:val="1"/>
+          <w:numId w:val="7"/>
+        </w:numPr>
+      </w:pPr>
+      <w:r>
+        <w:t>Cím</w:t>
+      </w:r>
+    </w:p>
+    <w:p>
+      <w:pPr>
+        <w:pStyle w:val="Listaszerbekezds"/>
+        <w:numPr>
+          <w:ilvl w:val="2"/>
+          <w:numId w:val="7"/>
+        </w:numPr>
+      </w:pPr>
+      <w:r>
+        <w:t>Egy szöveg, ami maximum 128 karakter hosszú lehet.</w:t>
+      </w:r>
+    </w:p>
+    <w:p>
+      <w:pPr>
+        <w:pStyle w:val="Listaszerbekezds"/>
+        <w:numPr>
+          <w:ilvl w:val="2"/>
+          <w:numId w:val="7"/>
+        </w:numPr>
+      </w:pPr>
+      <w:r>
+        <w:t>Példa: „Fórumbejegyzéscím”</w:t>
+      </w:r>
+    </w:p>
+    <w:p>
+      <w:pPr>
+        <w:pStyle w:val="Listaszerbekezds"/>
+        <w:numPr>
+          <w:ilvl w:val="1"/>
+          <w:numId w:val="7"/>
+        </w:numPr>
+      </w:pPr>
+      <w:r>
+        <w:t>Leírás</w:t>
+      </w:r>
+    </w:p>
+    <w:p>
+      <w:pPr>
+        <w:pStyle w:val="Listaszerbekezds"/>
+        <w:numPr>
+          <w:ilvl w:val="2"/>
+          <w:numId w:val="7"/>
+        </w:numPr>
+      </w:pPr>
+      <w:r>
+        <w:t>Egy szöveg, ami maximum 255 karakter hosszú lehet.</w:t>
+      </w:r>
+    </w:p>
+    <w:p>
+      <w:pPr>
+        <w:pStyle w:val="Listaszerbekezds"/>
+        <w:numPr>
+          <w:ilvl w:val="2"/>
+          <w:numId w:val="7"/>
+        </w:numPr>
+      </w:pPr>
+      <w:r>
+        <w:t>Példa: „F</w:t>
+      </w:r>
+      <w:r>
+        <w:t>ó</w:t>
+      </w:r>
+      <w:r>
+        <w:t>r</w:t>
+      </w:r>
+      <w:r>
+        <w:t>u</w:t>
+      </w:r>
+      <w:r>
+        <w:t>mbejegyzés leírása”</w:t>
+      </w:r>
+    </w:p>
+    <w:p>
+      <w:pPr>
+        <w:pStyle w:val="Listaszerbekezds"/>
+        <w:numPr>
+          <w:ilvl w:val="0"/>
+          <w:numId w:val="7"/>
+        </w:numPr>
+      </w:pPr>
+      <w:r>
+        <w:t>Fórum hozzászólás</w:t>
+      </w:r>
+    </w:p>
+    <w:p>
+      <w:pPr>
+        <w:pStyle w:val="Listaszerbekezds"/>
+        <w:numPr>
+          <w:ilvl w:val="1"/>
+          <w:numId w:val="7"/>
+        </w:numPr>
+      </w:pPr>
+      <w:r>
+        <w:t>Üzenet</w:t>
+      </w:r>
+    </w:p>
+    <w:p>
+      <w:pPr>
+        <w:pStyle w:val="Listaszerbekezds"/>
+        <w:numPr>
+          <w:ilvl w:val="2"/>
+          <w:numId w:val="7"/>
+        </w:numPr>
+      </w:pPr>
+      <w:r>
+        <w:t>Egy szöveg. ami maximum 255 karakter hosszú lehet.</w:t>
+      </w:r>
+    </w:p>
+    <w:p>
+      <w:pPr>
+        <w:pStyle w:val="Listaszerbekezds"/>
+        <w:numPr>
+          <w:ilvl w:val="2"/>
+          <w:numId w:val="7"/>
+        </w:numPr>
+      </w:pPr>
+      <w:r>
+        <w:t>Példa: „Ez egy válasz egy fórumbejegyzésre</w:t>
+      </w:r>
+      <w:r>
+        <w:t>”</w:t>
+      </w:r>
+    </w:p>
+    <w:p>
+      <w:pPr>
+        <w:pStyle w:val="Listaszerbekezds"/>
+        <w:numPr>
+          <w:ilvl w:val="0"/>
+          <w:numId w:val="7"/>
+        </w:numPr>
+      </w:pPr>
+      <w:r>
+        <w:t>Aukció</w:t>
+      </w:r>
+    </w:p>
+    <w:p>
+      <w:pPr>
+        <w:pStyle w:val="Listaszerbekezds"/>
+        <w:numPr>
+          <w:ilvl w:val="1"/>
+          <w:numId w:val="7"/>
+        </w:numPr>
+      </w:pPr>
+      <w:r>
+        <w:t>Cím</w:t>
+      </w:r>
+    </w:p>
+    <w:p>
+      <w:pPr>
+        <w:pStyle w:val="Listaszerbekezds"/>
+        <w:numPr>
+          <w:ilvl w:val="2"/>
+          <w:numId w:val="7"/>
+        </w:numPr>
+      </w:pPr>
+      <w:r>
+        <w:t>Egy szöveg, ami maximum 128 karakter hosszú lehet.</w:t>
+      </w:r>
+    </w:p>
+    <w:p>
+      <w:pPr>
+        <w:pStyle w:val="Listaszerbekezds"/>
+        <w:numPr>
+          <w:ilvl w:val="2"/>
+          <w:numId w:val="7"/>
+        </w:numPr>
+      </w:pPr>
+      <w:r>
+        <w:t>Példa: „Ez egy aukciócím”</w:t>
+      </w:r>
+    </w:p>
+    <w:p>
+      <w:pPr>
+        <w:pStyle w:val="Listaszerbekezds"/>
+        <w:numPr>
+          <w:ilvl w:val="1"/>
+          <w:numId w:val="7"/>
+        </w:numPr>
+      </w:pPr>
+      <w:r>
+        <w:t>Licitálási</w:t>
+      </w:r>
+      <w:r>
+        <w:t xml:space="preserve"> kezdőérték</w:t>
+      </w:r>
+    </w:p>
+    <w:p>
+      <w:pPr>
+        <w:pStyle w:val="Listaszerbekezds"/>
+        <w:numPr>
+          <w:ilvl w:val="2"/>
+          <w:numId w:val="7"/>
+        </w:numPr>
+      </w:pPr>
+      <w:r>
+        <w:t>Egy szám, aminek legalább egy számjegyet kell tartalmaznia. Negatív nem lehet.</w:t>
+      </w:r>
+    </w:p>
+    <w:p>
+      <w:pPr>
+        <w:pStyle w:val="Listaszerbekezds"/>
+        <w:numPr>
+          <w:ilvl w:val="2"/>
+          <w:numId w:val="7"/>
+        </w:numPr>
+      </w:pPr>
+      <w:r>
+        <w:t>Példa: 12</w:t>
+      </w:r>
+    </w:p>
+    <w:p>
+      <w:pPr>
+        <w:pStyle w:val="Listaszerbekezds"/>
+        <w:numPr>
+          <w:ilvl w:val="1"/>
+          <w:numId w:val="7"/>
+        </w:numPr>
+      </w:pPr>
+      <w:r>
+        <w:t>Licitlépcső</w:t>
+      </w:r>
+    </w:p>
+    <w:p>
+      <w:pPr>
+        <w:pStyle w:val="Listaszerbekezds"/>
+        <w:numPr>
+          <w:ilvl w:val="2"/>
+          <w:numId w:val="7"/>
+        </w:numPr>
+      </w:pPr>
+      <w:r>
+        <w:t>Egy szám, aminek legalább egy számjegyet kell tartalmaznia. Nagyobbnak kell lennie, mint 0.</w:t>
+      </w:r>
+    </w:p>
+    <w:p>
+      <w:pPr>
+        <w:pStyle w:val="Listaszerbekezds"/>
+        <w:numPr>
+          <w:ilvl w:val="2"/>
+          <w:numId w:val="7"/>
+        </w:numPr>
+      </w:pPr>
+      <w:r>
+        <w:t>Példa: 125</w:t>
+      </w:r>
+    </w:p>
+    <w:p>
+      <w:pPr>
+        <w:pStyle w:val="Listaszerbekezds"/>
+        <w:numPr>
+          <w:ilvl w:val="1"/>
+          <w:numId w:val="7"/>
+        </w:numPr>
+      </w:pPr>
+      <w:r>
+        <w:t>Leírás</w:t>
+      </w:r>
+    </w:p>
+    <w:p>
+      <w:pPr>
+        <w:pStyle w:val="Listaszerbekezds"/>
+        <w:numPr>
+          <w:ilvl w:val="2"/>
+          <w:numId w:val="7"/>
+        </w:numPr>
+      </w:pPr>
+      <w:r>
+        <w:t>Egy szöveg, ami maximum 255 karakter hosszú lehet.</w:t>
+      </w:r>
+    </w:p>
+    <w:p>
+      <w:pPr>
+        <w:pStyle w:val="Listaszerbekezds"/>
+        <w:numPr>
+          <w:ilvl w:val="2"/>
+          <w:numId w:val="7"/>
+        </w:numPr>
+      </w:pPr>
+      <w:r>
+        <w:t>Példa: Ez az aukció leírása</w:t>
+      </w:r>
+    </w:p>
+    <w:p>
+      <w:pPr>
+        <w:pStyle w:val="Alcm"/>
+      </w:pPr>
+      <w:r>
         <w:t>Elérhető funkciók</w:t>
       </w:r>
       <w:r>
@@ -162,7 +1201,23 @@
         <w:t>megtekinthetnek,</w:t>
       </w:r>
       <w:r>
-        <w:t xml:space="preserve"> és ezeken megjegyzéseket írhatnak. A fórumokon a saját bejegyzéseit lezárhatja, amivel megállíthatja azt, hogy más felhasználók megjegyzéseket írjanak a szóban lévő „thread”-ben.</w:t>
+        <w:t xml:space="preserve"> és ezeken megjegyzéseket írhatnak. A fórumokon a saját bejegyzéseit lezárhatja, amivel megállíthatja azt, hogy más felhasználók megjegyzéseket írjanak a szóban lévő „</w:t>
+      </w:r>
+      <w:proofErr w:type="spellStart"/>
+      <w:r>
+        <w:t>thread</w:t>
+      </w:r>
+      <w:proofErr w:type="spellEnd"/>
+      <w:r>
+        <w:t>”-</w:t>
+      </w:r>
+      <w:proofErr w:type="spellStart"/>
+      <w:r>
+        <w:t>ben</w:t>
+      </w:r>
+      <w:proofErr w:type="spellEnd"/>
+      <w:r>
+        <w:t>.</w:t>
       </w:r>
       <w:r>
         <w:t xml:space="preserve"> Ezen még saját megjegyzéseit, posztjait törölheti.</w:t>
@@ -255,9 +1310,15 @@
           <w:ilvl w:val="1"/>
           <w:numId w:val="3"/>
         </w:numPr>
+        <w:spacing w:after="240"/>
       </w:pPr>
       <w:r>
         <w:t>Elérhetőségi Cím</w:t>
+      </w:r>
+    </w:p>
+    <w:p>
+      <w:r>
+        <w:t>A felhasználók még saját érméinek adatait tudja változtatni.</w:t>
       </w:r>
     </w:p>
     <w:p>
@@ -266,21 +1327,6 @@
         <w:jc w:val="left"/>
       </w:pPr>
       <w:r>
-        <w:br w:type="page"/>
-      </w:r>
-    </w:p>
-    <w:p>
-      <w:r>
-        <w:lastRenderedPageBreak/>
-        <w:t>A felhasználók még saját érméinek adatait tudja változtatni.</w:t>
-      </w:r>
-    </w:p>
-    <w:p>
-      <w:pPr>
-        <w:spacing w:after="160" w:line="259" w:lineRule="auto"/>
-        <w:jc w:val="left"/>
-      </w:pPr>
-      <w:r>
         <w:t>Ezek az adatok a következők:</w:t>
       </w:r>
     </w:p>
@@ -512,6 +1558,9 @@
       <w:r>
         <w:t>Teljes név</w:t>
       </w:r>
+      <w:r>
+        <w:t xml:space="preserve"> </w:t>
+      </w:r>
     </w:p>
     <w:p>
       <w:pPr>
@@ -546,7 +1595,7 @@
         </w:numPr>
       </w:pPr>
       <w:r>
-        <w:t>Elérhetőségek (Telefonszám, Cím)</w:t>
+        <w:t>Elérhetőségek</w:t>
       </w:r>
       <w:r>
         <w:rPr>
@@ -569,15 +1618,6 @@
     </w:p>
     <w:p>
       <w:pPr>
-        <w:spacing w:after="160" w:line="259" w:lineRule="auto"/>
-        <w:jc w:val="left"/>
-      </w:pPr>
-      <w:r>
-        <w:br w:type="page"/>
-      </w:r>
-    </w:p>
-    <w:p>
-      <w:pPr>
         <w:pStyle w:val="Listaszerbekezds"/>
         <w:numPr>
           <w:ilvl w:val="0"/>
@@ -585,7 +1625,6 @@
         </w:numPr>
       </w:pPr>
       <w:r>
-        <w:lastRenderedPageBreak/>
         <w:t>Érme felvétel, módosítás</w:t>
       </w:r>
     </w:p>
@@ -790,7 +1829,15 @@
         </w:numPr>
       </w:pPr>
       <w:r>
-        <w:t xml:space="preserve">A felhasználó a posztjait egy törlés gombbal a megjelenítésből leveheti a fórumbejegyzését, de az adatbázisban </w:t>
+        <w:t xml:space="preserve">A felhasználó a posztjait egy törlés gombbal a megjelenítésből </w:t>
+      </w:r>
+      <w:proofErr w:type="spellStart"/>
+      <w:r>
+        <w:t>leveheti</w:t>
+      </w:r>
+      <w:proofErr w:type="spellEnd"/>
+      <w:r>
+        <w:t xml:space="preserve"> a fórumbejegyzését, de az adatbázisban </w:t>
       </w:r>
     </w:p>
     <w:p>
@@ -874,8 +1921,13 @@
         </w:numPr>
       </w:pPr>
       <w:r>
-        <w:t>Felhasználók közti chatelés</w:t>
-      </w:r>
+        <w:t xml:space="preserve">Felhasználók közti </w:t>
+      </w:r>
+      <w:proofErr w:type="spellStart"/>
+      <w:r>
+        <w:t>chatelés</w:t>
+      </w:r>
+      <w:proofErr w:type="spellEnd"/>
     </w:p>
     <w:p>
       <w:pPr>
@@ -924,8 +1976,6 @@
       <w:r>
         <w:t>A keresőmotor a címkék neve, és az érme leírása, címe alapján működik</w:t>
       </w:r>
-      <w:bookmarkStart w:id="0" w:name="_GoBack"/>
-      <w:bookmarkEnd w:id="0"/>
     </w:p>
     <w:sectPr>
       <w:pgSz w:w="11906" w:h="16838"/>
@@ -1571,6 +2621,119 @@
     </w:lvl>
   </w:abstractNum>
   <w:abstractNum w:abstractNumId="5" w15:restartNumberingAfterBreak="0">
+    <w:nsid w:val="7C6A549C"/>
+    <w:multiLevelType w:val="hybridMultilevel"/>
+    <w:tmpl w:val="7D4A14AA"/>
+    <w:lvl w:ilvl="0" w:tplc="040E0001">
+      <w:start w:val="1"/>
+      <w:numFmt w:val="bullet"/>
+      <w:lvlText w:val=""/>
+      <w:lvlJc w:val="left"/>
+      <w:pPr>
+        <w:ind w:left="720" w:hanging="360"/>
+      </w:pPr>
+      <w:rPr>
+        <w:rFonts w:ascii="Symbol" w:hAnsi="Symbol" w:hint="default"/>
+      </w:rPr>
+    </w:lvl>
+    <w:lvl w:ilvl="1" w:tplc="040E0003">
+      <w:start w:val="1"/>
+      <w:numFmt w:val="bullet"/>
+      <w:lvlText w:val="o"/>
+      <w:lvlJc w:val="left"/>
+      <w:pPr>
+        <w:ind w:left="1440" w:hanging="360"/>
+      </w:pPr>
+      <w:rPr>
+        <w:rFonts w:ascii="Courier New" w:hAnsi="Courier New" w:cs="Courier New" w:hint="default"/>
+      </w:rPr>
+    </w:lvl>
+    <w:lvl w:ilvl="2" w:tplc="040E0005">
+      <w:start w:val="1"/>
+      <w:numFmt w:val="bullet"/>
+      <w:lvlText w:val=""/>
+      <w:lvlJc w:val="left"/>
+      <w:pPr>
+        <w:ind w:left="2160" w:hanging="360"/>
+      </w:pPr>
+      <w:rPr>
+        <w:rFonts w:ascii="Wingdings" w:hAnsi="Wingdings" w:hint="default"/>
+      </w:rPr>
+    </w:lvl>
+    <w:lvl w:ilvl="3" w:tplc="040E0001" w:tentative="1">
+      <w:start w:val="1"/>
+      <w:numFmt w:val="bullet"/>
+      <w:lvlText w:val=""/>
+      <w:lvlJc w:val="left"/>
+      <w:pPr>
+        <w:ind w:left="2880" w:hanging="360"/>
+      </w:pPr>
+      <w:rPr>
+        <w:rFonts w:ascii="Symbol" w:hAnsi="Symbol" w:hint="default"/>
+      </w:rPr>
+    </w:lvl>
+    <w:lvl w:ilvl="4" w:tplc="040E0003" w:tentative="1">
+      <w:start w:val="1"/>
+      <w:numFmt w:val="bullet"/>
+      <w:lvlText w:val="o"/>
+      <w:lvlJc w:val="left"/>
+      <w:pPr>
+        <w:ind w:left="3600" w:hanging="360"/>
+      </w:pPr>
+      <w:rPr>
+        <w:rFonts w:ascii="Courier New" w:hAnsi="Courier New" w:cs="Courier New" w:hint="default"/>
+      </w:rPr>
+    </w:lvl>
+    <w:lvl w:ilvl="5" w:tplc="040E0005" w:tentative="1">
+      <w:start w:val="1"/>
+      <w:numFmt w:val="bullet"/>
+      <w:lvlText w:val=""/>
+      <w:lvlJc w:val="left"/>
+      <w:pPr>
+        <w:ind w:left="4320" w:hanging="360"/>
+      </w:pPr>
+      <w:rPr>
+        <w:rFonts w:ascii="Wingdings" w:hAnsi="Wingdings" w:hint="default"/>
+      </w:rPr>
+    </w:lvl>
+    <w:lvl w:ilvl="6" w:tplc="040E0001" w:tentative="1">
+      <w:start w:val="1"/>
+      <w:numFmt w:val="bullet"/>
+      <w:lvlText w:val=""/>
+      <w:lvlJc w:val="left"/>
+      <w:pPr>
+        <w:ind w:left="5040" w:hanging="360"/>
+      </w:pPr>
+      <w:rPr>
+        <w:rFonts w:ascii="Symbol" w:hAnsi="Symbol" w:hint="default"/>
+      </w:rPr>
+    </w:lvl>
+    <w:lvl w:ilvl="7" w:tplc="040E0003" w:tentative="1">
+      <w:start w:val="1"/>
+      <w:numFmt w:val="bullet"/>
+      <w:lvlText w:val="o"/>
+      <w:lvlJc w:val="left"/>
+      <w:pPr>
+        <w:ind w:left="5760" w:hanging="360"/>
+      </w:pPr>
+      <w:rPr>
+        <w:rFonts w:ascii="Courier New" w:hAnsi="Courier New" w:cs="Courier New" w:hint="default"/>
+      </w:rPr>
+    </w:lvl>
+    <w:lvl w:ilvl="8" w:tplc="040E0005" w:tentative="1">
+      <w:start w:val="1"/>
+      <w:numFmt w:val="bullet"/>
+      <w:lvlText w:val=""/>
+      <w:lvlJc w:val="left"/>
+      <w:pPr>
+        <w:ind w:left="6480" w:hanging="360"/>
+      </w:pPr>
+      <w:rPr>
+        <w:rFonts w:ascii="Wingdings" w:hAnsi="Wingdings" w:hint="default"/>
+      </w:rPr>
+    </w:lvl>
+  </w:abstractNum>
+  <w:abstractNum w:abstractNumId="6" w15:restartNumberingAfterBreak="0">
     <w:nsid w:val="7D556E61"/>
     <w:multiLevelType w:val="hybridMultilevel"/>
     <w:tmpl w:val="991AFEE8"/>
@@ -1696,10 +2859,13 @@
     <w:abstractNumId w:val="0"/>
   </w:num>
   <w:num w:numId="5">
-    <w:abstractNumId w:val="5"/>
+    <w:abstractNumId w:val="6"/>
   </w:num>
   <w:num w:numId="6">
     <w:abstractNumId w:val="1"/>
+  </w:num>
+  <w:num w:numId="7">
+    <w:abstractNumId w:val="5"/>
   </w:num>
 </w:numbering>
 </file>
@@ -2175,13 +3341,14 @@
     <w:link w:val="AlcmChar"/>
     <w:uiPriority w:val="11"/>
     <w:qFormat/>
-    <w:rsid w:val="00071C96"/>
+    <w:rsid w:val="00EF1247"/>
     <w:pPr>
       <w:numPr>
         <w:ilvl w:val="1"/>
       </w:numPr>
       <w:spacing w:before="240" w:after="120"/>
       <w:jc w:val="left"/>
+      <w:outlineLvl w:val="0"/>
     </w:pPr>
     <w:rPr>
       <w:rFonts w:eastAsiaTheme="minorEastAsia" w:cstheme="minorHAnsi"/>
@@ -2193,7 +3360,7 @@
     <w:basedOn w:val="Bekezdsalapbettpusa"/>
     <w:link w:val="Alcm"/>
     <w:uiPriority w:val="11"/>
-    <w:rsid w:val="00071C96"/>
+    <w:rsid w:val="00EF1247"/>
     <w:rPr>
       <w:rFonts w:ascii="Times New Roman" w:eastAsiaTheme="minorEastAsia" w:hAnsi="Times New Roman" w:cstheme="minorHAnsi"/>
       <w:sz w:val="28"/>
@@ -2248,6 +3415,59 @@
     <w:rsid w:val="00C20DC9"/>
     <w:rPr>
       <w:vertAlign w:val="superscript"/>
+    </w:rPr>
+  </w:style>
+  <w:style w:type="character" w:styleId="Hiperhivatkozs">
+    <w:name w:val="Hyperlink"/>
+    <w:basedOn w:val="Bekezdsalapbettpusa"/>
+    <w:uiPriority w:val="99"/>
+    <w:unhideWhenUsed/>
+    <w:rsid w:val="002B26F6"/>
+    <w:rPr>
+      <w:color w:val="0563C1" w:themeColor="hyperlink"/>
+      <w:u w:val="single"/>
+    </w:rPr>
+  </w:style>
+  <w:style w:type="character" w:styleId="Mrltotthiperhivatkozs">
+    <w:name w:val="FollowedHyperlink"/>
+    <w:basedOn w:val="Bekezdsalapbettpusa"/>
+    <w:uiPriority w:val="99"/>
+    <w:semiHidden/>
+    <w:unhideWhenUsed/>
+    <w:rsid w:val="00AB78FC"/>
+    <w:rPr>
+      <w:color w:val="954F72" w:themeColor="followedHyperlink"/>
+      <w:u w:val="single"/>
+    </w:rPr>
+  </w:style>
+  <w:style w:type="paragraph" w:styleId="Buborkszveg">
+    <w:name w:val="Balloon Text"/>
+    <w:basedOn w:val="Norml"/>
+    <w:link w:val="BuborkszvegChar"/>
+    <w:uiPriority w:val="99"/>
+    <w:semiHidden/>
+    <w:unhideWhenUsed/>
+    <w:rsid w:val="00776D52"/>
+    <w:pPr>
+      <w:spacing w:line="240" w:lineRule="auto"/>
+    </w:pPr>
+    <w:rPr>
+      <w:rFonts w:ascii="Segoe UI" w:hAnsi="Segoe UI" w:cs="Segoe UI"/>
+      <w:sz w:val="18"/>
+      <w:szCs w:val="18"/>
+    </w:rPr>
+  </w:style>
+  <w:style w:type="character" w:customStyle="1" w:styleId="BuborkszvegChar">
+    <w:name w:val="Buborékszöveg Char"/>
+    <w:basedOn w:val="Bekezdsalapbettpusa"/>
+    <w:link w:val="Buborkszveg"/>
+    <w:uiPriority w:val="99"/>
+    <w:semiHidden/>
+    <w:rsid w:val="00776D52"/>
+    <w:rPr>
+      <w:rFonts w:ascii="Segoe UI" w:hAnsi="Segoe UI" w:cs="Segoe UI"/>
+      <w:sz w:val="18"/>
+      <w:szCs w:val="18"/>
     </w:rPr>
   </w:style>
 </w:styles>
@@ -2519,7 +3739,7 @@
 </file>
 
 <file path=customXml/itemProps1.xml><?xml version="1.0" encoding="utf-8"?>
-<ds:datastoreItem xmlns:ds="http://schemas.openxmlformats.org/officeDocument/2006/customXml" ds:itemID="{1F5D984F-BC22-4183-A072-71D6DE736693}">
+<ds:datastoreItem xmlns:ds="http://schemas.openxmlformats.org/officeDocument/2006/customXml" ds:itemID="{9C84504A-1D88-44C4-9FB1-623606AE302B}">
   <ds:schemaRefs>
     <ds:schemaRef ds:uri="http://schemas.openxmlformats.org/officeDocument/2006/bibliography"/>
   </ds:schemaRefs>

</xml_diff>

<commit_message>
Programterv 3. verziója kész. Tesztelés áthelyezve a tests mappába
</commit_message>
<xml_diff>
--- a/docs/Programterv.docx
+++ b/docs/Programterv.docx
@@ -11,13 +11,8 @@
         <w:t>„</w:t>
       </w:r>
       <w:r>
-        <w:t>Peták</w:t>
-      </w:r>
-      <w:proofErr w:type="gramStart"/>
-      <w:r>
-        <w:t>.hu</w:t>
-      </w:r>
-      <w:proofErr w:type="gramEnd"/>
+        <w:t>Peták.hu</w:t>
+      </w:r>
       <w:r>
         <w:t>”</w:t>
       </w:r>
@@ -34,20 +29,437 @@
         <w:pStyle w:val="Alcm"/>
       </w:pPr>
       <w:r>
-        <w:t xml:space="preserve">Az oldal neve: </w:t>
+        <w:t>Az oldal neve: Peták.hu</w:t>
+      </w:r>
+    </w:p>
+    <w:p>
+      <w:pPr>
+        <w:pStyle w:val="Alcm"/>
+      </w:pPr>
+      <w:r>
+        <w:t>Fejlesztők:</w:t>
+      </w:r>
+    </w:p>
+    <w:p>
+      <w:pPr>
+        <w:pStyle w:val="Listaszerbekezds"/>
+        <w:numPr>
+          <w:ilvl w:val="0"/>
+          <w:numId w:val="1"/>
+        </w:numPr>
+      </w:pPr>
+      <w:r>
+        <w:t>Kocsis Dávid</w:t>
+      </w:r>
+    </w:p>
+    <w:p>
+      <w:pPr>
+        <w:pStyle w:val="Listaszerbekezds"/>
+        <w:numPr>
+          <w:ilvl w:val="0"/>
+          <w:numId w:val="1"/>
+        </w:numPr>
+        <w:spacing w:after="240"/>
+      </w:pPr>
+      <w:r>
+        <w:t>Zick Balázs</w:t>
+      </w:r>
+    </w:p>
+    <w:p>
+      <w:pPr>
+        <w:pStyle w:val="Listaszerbekezds"/>
+        <w:numPr>
+          <w:ilvl w:val="0"/>
+          <w:numId w:val="1"/>
+        </w:numPr>
+        <w:spacing w:after="240"/>
+      </w:pPr>
+      <w:r>
+        <w:t>Ginál Zsolt</w:t>
+      </w:r>
+    </w:p>
+    <w:p>
+      <w:pPr>
+        <w:pStyle w:val="Alcm"/>
+      </w:pPr>
+      <w:r>
+        <w:t>A program célja:</w:t>
+      </w:r>
+    </w:p>
+    <w:p>
+      <w:r>
+        <w:t xml:space="preserve">A Peták.hu, webes érmekatalógus egy gyűjtői aukciós oldal, ami a </w:t>
+      </w:r>
+      <w:r>
+        <w:t>magyarországi</w:t>
+      </w:r>
+      <w:r>
+        <w:t xml:space="preserve"> </w:t>
+      </w:r>
+      <w:r>
+        <w:t>éremgyűjtőknek ad lehetőséget arra, hogy érméiket egy könnyen átlátható módon tartsák nyilván</w:t>
+      </w:r>
+      <w:r>
+        <w:t xml:space="preserve"> </w:t>
+      </w:r>
+      <w:r>
+        <w:t>úgy, hogy az bárhonnan elérhető legyen. Érméiket fel tudják kínálni</w:t>
+      </w:r>
+      <w:r>
+        <w:t xml:space="preserve"> aukcióra, valamint kapcsolatot </w:t>
+      </w:r>
+      <w:r>
+        <w:t xml:space="preserve">tudnak </w:t>
+      </w:r>
+      <w:r>
+        <w:t>tartani a többi érmegyűjtővel, és a hobbi iránt érdeklődő többi emberrel. Lehetőséget ad nekik valós időben csevegni egymással, illetve fórumokon segítséget kérni a többi gyűjtőtől.</w:t>
+      </w:r>
+    </w:p>
+    <w:p>
+      <w:pPr>
+        <w:pStyle w:val="Alcm"/>
+      </w:pPr>
+      <w:r>
+        <w:t>Az oldal:</w:t>
+      </w:r>
+    </w:p>
+    <w:p>
+      <w:r>
+        <w:t>Az oldal egy Angular keretrendszerben íródott single-page HTML weboldal. A megvalósításhoz használunk Bootstrap, Chart.js</w:t>
+      </w:r>
+      <w:r>
+        <w:t xml:space="preserve"> és Socket.IO</w:t>
+      </w:r>
+      <w:r>
+        <w:t xml:space="preserve"> keretrendszereket is. </w:t>
+      </w:r>
+      <w:r>
+        <w:t>Az oldal használhatósága több privilégiumra osztódik.</w:t>
+      </w:r>
+    </w:p>
+    <w:p>
+      <w:r>
+        <w:t>Ezek a következők:</w:t>
+      </w:r>
+    </w:p>
+    <w:p>
+      <w:pPr>
+        <w:pStyle w:val="Listaszerbekezds"/>
+        <w:numPr>
+          <w:ilvl w:val="0"/>
+          <w:numId w:val="2"/>
+        </w:numPr>
+      </w:pPr>
+      <w:r>
+        <w:t>0, azaz Látogató (aki nem jelentkezett be/regisztrált)</w:t>
+      </w:r>
+    </w:p>
+    <w:p>
+      <w:pPr>
+        <w:pStyle w:val="Listaszerbekezds"/>
+        <w:numPr>
+          <w:ilvl w:val="0"/>
+          <w:numId w:val="2"/>
+        </w:numPr>
+      </w:pPr>
+      <w:r>
+        <w:t>1, azaz Felhasználó (bejelentkezett/regisztrált)</w:t>
+      </w:r>
+    </w:p>
+    <w:p>
+      <w:pPr>
+        <w:pStyle w:val="Listaszerbekezds"/>
+        <w:numPr>
+          <w:ilvl w:val="0"/>
+          <w:numId w:val="2"/>
+        </w:numPr>
+      </w:pPr>
+      <w:r>
+        <w:t>2, azaz Adminisztrátor (Más adminisztrátorok által meghatározott felhasználók)</w:t>
+      </w:r>
+    </w:p>
+    <w:p>
+      <w:pPr>
+        <w:pStyle w:val="Alcm"/>
+      </w:pPr>
+      <w:r>
+        <w:t>Adatstruktúra:</w:t>
+      </w:r>
+    </w:p>
+    <w:p>
+      <w:pPr>
+        <w:pStyle w:val="Listaszerbekezds"/>
+        <w:numPr>
+          <w:ilvl w:val="0"/>
+          <w:numId w:val="7"/>
+        </w:numPr>
+      </w:pPr>
+      <w:r>
+        <w:t>Felhasználó</w:t>
+      </w:r>
+    </w:p>
+    <w:p>
+      <w:pPr>
+        <w:pStyle w:val="Listaszerbekezds"/>
+        <w:numPr>
+          <w:ilvl w:val="1"/>
+          <w:numId w:val="7"/>
+        </w:numPr>
+      </w:pPr>
+      <w:r>
+        <w:t>Felhasználónév</w:t>
+      </w:r>
+    </w:p>
+    <w:p>
+      <w:pPr>
+        <w:pStyle w:val="Listaszerbekezds"/>
+        <w:numPr>
+          <w:ilvl w:val="2"/>
+          <w:numId w:val="7"/>
+        </w:numPr>
+      </w:pPr>
+      <w:r>
+        <w:t xml:space="preserve">Egy szöveg, ami maximum 64 karakter </w:t>
+      </w:r>
+      <w:r>
+        <w:t xml:space="preserve">hosszú </w:t>
+      </w:r>
+      <w:r>
+        <w:t>lehet</w:t>
+      </w:r>
+      <w:r>
+        <w:t>, nem tartalmazhat ékezetes karaktereket, de számokat igen</w:t>
+      </w:r>
+      <w:r>
+        <w:t xml:space="preserve"> és legalább 3 karakterből kell állnia</w:t>
+      </w:r>
+      <w:r>
+        <w:t>.</w:t>
+      </w:r>
+    </w:p>
+    <w:p>
+      <w:pPr>
+        <w:pStyle w:val="Listaszerbekezds"/>
+        <w:numPr>
+          <w:ilvl w:val="2"/>
+          <w:numId w:val="7"/>
+        </w:numPr>
+      </w:pPr>
+      <w:r>
+        <w:t xml:space="preserve">Példa: </w:t>
+      </w:r>
+      <w:r>
+        <w:t>mintajanos</w:t>
+      </w:r>
+    </w:p>
+    <w:p>
+      <w:pPr>
+        <w:pStyle w:val="Listaszerbekezds"/>
+        <w:numPr>
+          <w:ilvl w:val="1"/>
+          <w:numId w:val="7"/>
+        </w:numPr>
+      </w:pPr>
+      <w:r>
+        <w:t>Teljes név</w:t>
+      </w:r>
+    </w:p>
+    <w:p>
+      <w:pPr>
+        <w:pStyle w:val="Listaszerbekezds"/>
+        <w:numPr>
+          <w:ilvl w:val="2"/>
+          <w:numId w:val="7"/>
+        </w:numPr>
+      </w:pPr>
+      <w:r>
+        <w:t xml:space="preserve">Egy szöveg, ami maximum 128 karakter </w:t>
+      </w:r>
+      <w:r>
+        <w:t xml:space="preserve">hosszú </w:t>
+      </w:r>
+      <w:r>
+        <w:t>lehet</w:t>
+      </w:r>
+      <w:r>
+        <w:t>.</w:t>
+      </w:r>
+    </w:p>
+    <w:p>
+      <w:pPr>
+        <w:pStyle w:val="Listaszerbekezds"/>
+        <w:numPr>
+          <w:ilvl w:val="2"/>
+          <w:numId w:val="7"/>
+        </w:numPr>
+      </w:pPr>
+      <w:r>
+        <w:t>Példa: Minta János</w:t>
+      </w:r>
+    </w:p>
+    <w:p>
+      <w:pPr>
+        <w:pStyle w:val="Listaszerbekezds"/>
+        <w:numPr>
+          <w:ilvl w:val="1"/>
+          <w:numId w:val="7"/>
+        </w:numPr>
+      </w:pPr>
+      <w:r>
+        <w:t>E-Mail cím</w:t>
+      </w:r>
+    </w:p>
+    <w:p>
+      <w:pPr>
+        <w:pStyle w:val="Listaszerbekezds"/>
+        <w:numPr>
+          <w:ilvl w:val="2"/>
+          <w:numId w:val="7"/>
+        </w:numPr>
+      </w:pPr>
+      <w:r>
+        <w:t>Egy szöveg, ami maximum 128 karakter hosszú lehet</w:t>
+      </w:r>
+    </w:p>
+    <w:p>
+      <w:pPr>
+        <w:pStyle w:val="Listaszerbekezds"/>
+        <w:numPr>
+          <w:ilvl w:val="2"/>
+          <w:numId w:val="7"/>
+        </w:numPr>
+      </w:pPr>
+      <w:r>
+        <w:t>Példa: mintajanos@mail.hu</w:t>
+      </w:r>
+    </w:p>
+    <w:p>
+      <w:pPr>
+        <w:pStyle w:val="Listaszerbekezds"/>
+        <w:numPr>
+          <w:ilvl w:val="1"/>
+          <w:numId w:val="7"/>
+        </w:numPr>
+      </w:pPr>
+      <w:r>
+        <w:lastRenderedPageBreak/>
+        <w:t>Telefonszám</w:t>
+      </w:r>
+    </w:p>
+    <w:p>
+      <w:pPr>
+        <w:pStyle w:val="Listaszerbekezds"/>
+        <w:numPr>
+          <w:ilvl w:val="2"/>
+          <w:numId w:val="7"/>
+        </w:numPr>
+      </w:pPr>
+      <w:r>
+        <w:t>Egy szöveg, ami összesen 1</w:t>
+      </w:r>
+      <w:r>
+        <w:t>2</w:t>
+      </w:r>
+      <w:r>
+        <w:t xml:space="preserve"> </w:t>
+      </w:r>
+      <w:r>
+        <w:t>Karakter</w:t>
+      </w:r>
+      <w:r>
+        <w:t xml:space="preserve"> áll</w:t>
+      </w:r>
+    </w:p>
+    <w:p>
+      <w:pPr>
+        <w:pStyle w:val="Listaszerbekezds"/>
+        <w:numPr>
+          <w:ilvl w:val="2"/>
+          <w:numId w:val="7"/>
+        </w:numPr>
+      </w:pPr>
+      <w:r>
+        <w:t>Példa: +363012345678</w:t>
+      </w:r>
+    </w:p>
+    <w:p>
+      <w:pPr>
+        <w:pStyle w:val="Listaszerbekezds"/>
+        <w:numPr>
+          <w:ilvl w:val="1"/>
+          <w:numId w:val="7"/>
+        </w:numPr>
+      </w:pPr>
+      <w:r>
+        <w:t>Cím</w:t>
+      </w:r>
+    </w:p>
+    <w:p>
+      <w:pPr>
+        <w:pStyle w:val="Listaszerbekezds"/>
+        <w:numPr>
+          <w:ilvl w:val="2"/>
+          <w:numId w:val="7"/>
+        </w:numPr>
+      </w:pPr>
+      <w:r>
+        <w:t>Egy szöveg, aminek kell tartalmaznia az irányítószámot és az adott hely címét.</w:t>
+      </w:r>
+    </w:p>
+    <w:p>
+      <w:pPr>
+        <w:pStyle w:val="Listaszerbekezds"/>
+        <w:numPr>
+          <w:ilvl w:val="2"/>
+          <w:numId w:val="7"/>
+        </w:numPr>
+      </w:pPr>
+      <w:r>
+        <w:t>Példa</w:t>
+      </w:r>
+      <w:r>
+        <w:t>: 6500 Baja, Minta utca 1.</w:t>
       </w:r>
       <w:bookmarkStart w:id="0" w:name="_GoBack"/>
       <w:bookmarkEnd w:id="0"/>
-      <w:r>
-        <w:t>Peták.hu</w:t>
-      </w:r>
-    </w:p>
-    <w:p>
-      <w:pPr>
-        <w:pStyle w:val="Alcm"/>
-      </w:pPr>
-      <w:r>
-        <w:t>Fejlesztők:</w:t>
+    </w:p>
+    <w:p>
+      <w:pPr>
+        <w:pStyle w:val="Listaszerbekezds"/>
+        <w:numPr>
+          <w:ilvl w:val="1"/>
+          <w:numId w:val="7"/>
+        </w:numPr>
+      </w:pPr>
+      <w:r>
+        <w:t>Jelszó</w:t>
+      </w:r>
+    </w:p>
+    <w:p>
+      <w:pPr>
+        <w:pStyle w:val="Listaszerbekezds"/>
+        <w:numPr>
+          <w:ilvl w:val="2"/>
+          <w:numId w:val="7"/>
+        </w:numPr>
+      </w:pPr>
+      <w:r>
+        <w:t>Egy szöveg, ami SHA256 szerint titkosított, de a „nyers” jelszónak kell tartalmaznia legalább egy kis-, és nagybetűt az angol ábécéből, egy számot és egy speciális karaktert (.-,+-/*_ karakterek)</w:t>
+      </w:r>
+      <w:r>
+        <w:t xml:space="preserve"> és legalább nyolc karakterből kell állnia.</w:t>
+      </w:r>
+    </w:p>
+    <w:p>
+      <w:pPr>
+        <w:pStyle w:val="Listaszerbekezds"/>
+        <w:numPr>
+          <w:ilvl w:val="2"/>
+          <w:numId w:val="7"/>
+        </w:numPr>
+      </w:pPr>
+      <w:r>
+        <w:t>Példa: Jelszo123.</w:t>
       </w:r>
     </w:p>
     <w:p>
@@ -55,139 +467,11 @@
         <w:pStyle w:val="Listaszerbekezds"/>
         <w:numPr>
           <w:ilvl w:val="0"/>
-          <w:numId w:val="1"/>
-        </w:numPr>
-      </w:pPr>
-      <w:proofErr w:type="spellStart"/>
-      <w:r>
-        <w:t>Ginál</w:t>
-      </w:r>
-      <w:proofErr w:type="spellEnd"/>
-      <w:r>
-        <w:t xml:space="preserve"> Zsolt</w:t>
-      </w:r>
-    </w:p>
-    <w:p>
-      <w:pPr>
-        <w:pStyle w:val="Listaszerbekezds"/>
-        <w:numPr>
-          <w:ilvl w:val="0"/>
-          <w:numId w:val="1"/>
-        </w:numPr>
-      </w:pPr>
-      <w:r>
-        <w:t>Kocsis Dávid</w:t>
-      </w:r>
-    </w:p>
-    <w:p>
-      <w:pPr>
-        <w:pStyle w:val="Listaszerbekezds"/>
-        <w:numPr>
-          <w:ilvl w:val="0"/>
-          <w:numId w:val="1"/>
-        </w:numPr>
-        <w:spacing w:after="240"/>
-      </w:pPr>
-      <w:r>
-        <w:t>Zick Balázs</w:t>
-      </w:r>
-    </w:p>
-    <w:p>
-      <w:r>
-        <w:t>Az oldal:</w:t>
-      </w:r>
-    </w:p>
-    <w:p>
-      <w:r>
-        <w:t xml:space="preserve">Az oldal egy </w:t>
-      </w:r>
-      <w:proofErr w:type="spellStart"/>
-      <w:r>
-        <w:t>Angular</w:t>
-      </w:r>
-      <w:proofErr w:type="spellEnd"/>
-      <w:r>
-        <w:t xml:space="preserve"> keretrendszerben íródott </w:t>
-      </w:r>
-      <w:proofErr w:type="spellStart"/>
-      <w:r>
-        <w:t>single-page</w:t>
-      </w:r>
-      <w:proofErr w:type="spellEnd"/>
-      <w:r>
-        <w:t xml:space="preserve"> HTML weboldal. A megvalósításhoz használunk </w:t>
-      </w:r>
-      <w:proofErr w:type="spellStart"/>
-      <w:r>
-        <w:t>Bootstrap</w:t>
-      </w:r>
-      <w:proofErr w:type="spellEnd"/>
-      <w:r>
-        <w:t xml:space="preserve">, Chart.js keretrendszereket is. </w:t>
-      </w:r>
-      <w:r>
-        <w:t>Az oldal használhatósága több privilégiumra osztódik.</w:t>
-      </w:r>
-    </w:p>
-    <w:p>
-      <w:r>
-        <w:t>Ezek a következők:</w:t>
-      </w:r>
-    </w:p>
-    <w:p>
-      <w:pPr>
-        <w:pStyle w:val="Listaszerbekezds"/>
-        <w:numPr>
-          <w:ilvl w:val="0"/>
-          <w:numId w:val="2"/>
-        </w:numPr>
-      </w:pPr>
-      <w:r>
-        <w:t>0, azaz Látogató (aki nem jelentkezett be/regisztrált)</w:t>
-      </w:r>
-    </w:p>
-    <w:p>
-      <w:pPr>
-        <w:pStyle w:val="Listaszerbekezds"/>
-        <w:numPr>
-          <w:ilvl w:val="0"/>
-          <w:numId w:val="2"/>
-        </w:numPr>
-      </w:pPr>
-      <w:r>
-        <w:t>1, azaz Felhasználó (bejelentkezett/regisztrált)</w:t>
-      </w:r>
-    </w:p>
-    <w:p>
-      <w:pPr>
-        <w:pStyle w:val="Listaszerbekezds"/>
-        <w:numPr>
-          <w:ilvl w:val="0"/>
-          <w:numId w:val="2"/>
-        </w:numPr>
-      </w:pPr>
-      <w:r>
-        <w:t>2, azaz Adminisztrátor (Más adminisztrátorok által meghatározott felhasználók)</w:t>
-      </w:r>
-    </w:p>
-    <w:p>
-      <w:pPr>
-        <w:pStyle w:val="Alcm"/>
-      </w:pPr>
-      <w:r>
-        <w:t>Adatstruktúra:</w:t>
-      </w:r>
-    </w:p>
-    <w:p>
-      <w:pPr>
-        <w:pStyle w:val="Listaszerbekezds"/>
-        <w:numPr>
-          <w:ilvl w:val="0"/>
-          <w:numId w:val="7"/>
-        </w:numPr>
-      </w:pPr>
-      <w:r>
-        <w:t>Felhasználó</w:t>
+          <w:numId w:val="7"/>
+        </w:numPr>
+      </w:pPr>
+      <w:r>
+        <w:t>Címke</w:t>
       </w:r>
     </w:p>
     <w:p>
@@ -199,52 +483,32 @@
         </w:numPr>
       </w:pPr>
       <w:r>
-        <w:t>Felhasználónév</w:t>
-      </w:r>
-    </w:p>
-    <w:p>
-      <w:pPr>
-        <w:pStyle w:val="Listaszerbekezds"/>
-        <w:numPr>
-          <w:ilvl w:val="2"/>
-          <w:numId w:val="7"/>
-        </w:numPr>
-      </w:pPr>
-      <w:r>
-        <w:t xml:space="preserve">Egy szöveg, ami maximum 64 karakter </w:t>
-      </w:r>
-      <w:r>
-        <w:t xml:space="preserve">hosszú </w:t>
-      </w:r>
-      <w:r>
-        <w:t>lehet</w:t>
-      </w:r>
-      <w:r>
-        <w:t>, nem tartalmazhat ékezetes karaktereket, de számokat igen</w:t>
-      </w:r>
-      <w:r>
-        <w:t xml:space="preserve"> és legalább 3 karakterből kell állnia</w:t>
-      </w:r>
-      <w:r>
-        <w:t>.</w:t>
-      </w:r>
-    </w:p>
-    <w:p>
-      <w:pPr>
-        <w:pStyle w:val="Listaszerbekezds"/>
-        <w:numPr>
-          <w:ilvl w:val="2"/>
-          <w:numId w:val="7"/>
-        </w:numPr>
-      </w:pPr>
-      <w:r>
-        <w:t xml:space="preserve">Példa: </w:t>
-      </w:r>
-      <w:proofErr w:type="spellStart"/>
-      <w:r>
-        <w:t>mintajanos</w:t>
-      </w:r>
-      <w:proofErr w:type="spellEnd"/>
+        <w:t>Név</w:t>
+      </w:r>
+    </w:p>
+    <w:p>
+      <w:pPr>
+        <w:pStyle w:val="Listaszerbekezds"/>
+        <w:numPr>
+          <w:ilvl w:val="2"/>
+          <w:numId w:val="7"/>
+        </w:numPr>
+      </w:pPr>
+      <w:r>
+        <w:t>Egy szöveg, ami maximum 255 karakter hosszú lehet.</w:t>
+      </w:r>
+    </w:p>
+    <w:p>
+      <w:pPr>
+        <w:pStyle w:val="Listaszerbekezds"/>
+        <w:numPr>
+          <w:ilvl w:val="2"/>
+          <w:numId w:val="7"/>
+        </w:numPr>
+      </w:pPr>
+      <w:r>
+        <w:t>Példa: Ritkaság</w:t>
+      </w:r>
     </w:p>
     <w:p>
       <w:pPr>
@@ -255,40 +519,31 @@
         </w:numPr>
       </w:pPr>
       <w:r>
-        <w:t>Teljes név</w:t>
-      </w:r>
-    </w:p>
-    <w:p>
-      <w:pPr>
-        <w:pStyle w:val="Listaszerbekezds"/>
-        <w:numPr>
-          <w:ilvl w:val="2"/>
-          <w:numId w:val="7"/>
-        </w:numPr>
-      </w:pPr>
-      <w:r>
-        <w:t xml:space="preserve">Egy szöveg, ami maximum 128 karakter </w:t>
-      </w:r>
-      <w:r>
-        <w:t xml:space="preserve">hosszú </w:t>
-      </w:r>
-      <w:r>
-        <w:t>lehet</w:t>
-      </w:r>
-      <w:r>
-        <w:t>.</w:t>
-      </w:r>
-    </w:p>
-    <w:p>
-      <w:pPr>
-        <w:pStyle w:val="Listaszerbekezds"/>
-        <w:numPr>
-          <w:ilvl w:val="2"/>
-          <w:numId w:val="7"/>
-        </w:numPr>
-      </w:pPr>
-      <w:r>
-        <w:t>Példa: Minta János</w:t>
+        <w:t>Leírás</w:t>
+      </w:r>
+    </w:p>
+    <w:p>
+      <w:pPr>
+        <w:pStyle w:val="Listaszerbekezds"/>
+        <w:numPr>
+          <w:ilvl w:val="2"/>
+          <w:numId w:val="7"/>
+        </w:numPr>
+      </w:pPr>
+      <w:r>
+        <w:t>Egy szöveg, ami a MySQL szerint 65535 bájt, ami 21844 karakter.</w:t>
+      </w:r>
+    </w:p>
+    <w:p>
+      <w:pPr>
+        <w:pStyle w:val="Listaszerbekezds"/>
+        <w:numPr>
+          <w:ilvl w:val="2"/>
+          <w:numId w:val="7"/>
+        </w:numPr>
+      </w:pPr>
+      <w:r>
+        <w:t>Példa: „Lorem Ipsum dolor sit amet”</w:t>
       </w:r>
     </w:p>
     <w:p>
@@ -300,303 +555,6 @@
         </w:numPr>
       </w:pPr>
       <w:r>
-        <w:t>E-Mail cím</w:t>
-      </w:r>
-    </w:p>
-    <w:p>
-      <w:pPr>
-        <w:pStyle w:val="Listaszerbekezds"/>
-        <w:numPr>
-          <w:ilvl w:val="2"/>
-          <w:numId w:val="7"/>
-        </w:numPr>
-      </w:pPr>
-      <w:r>
-        <w:t>Egy szöveg, ami maximum 128 karakter hosszú lehet</w:t>
-      </w:r>
-    </w:p>
-    <w:p>
-      <w:pPr>
-        <w:pStyle w:val="Listaszerbekezds"/>
-        <w:numPr>
-          <w:ilvl w:val="2"/>
-          <w:numId w:val="7"/>
-        </w:numPr>
-      </w:pPr>
-      <w:r>
-        <w:t>Példa: mintajanos@mail.hu</w:t>
-      </w:r>
-    </w:p>
-    <w:p>
-      <w:pPr>
-        <w:pStyle w:val="Listaszerbekezds"/>
-        <w:numPr>
-          <w:ilvl w:val="1"/>
-          <w:numId w:val="7"/>
-        </w:numPr>
-      </w:pPr>
-      <w:r>
-        <w:t>Telefonszám</w:t>
-      </w:r>
-    </w:p>
-    <w:p>
-      <w:pPr>
-        <w:pStyle w:val="Listaszerbekezds"/>
-        <w:numPr>
-          <w:ilvl w:val="2"/>
-          <w:numId w:val="7"/>
-        </w:numPr>
-      </w:pPr>
-      <w:r>
-        <w:t>Egy szöveg, ami összesen 1</w:t>
-      </w:r>
-      <w:r>
-        <w:t>2</w:t>
-      </w:r>
-      <w:r>
-        <w:t xml:space="preserve"> számjegyből áll</w:t>
-      </w:r>
-    </w:p>
-    <w:p>
-      <w:pPr>
-        <w:pStyle w:val="Listaszerbekezds"/>
-        <w:numPr>
-          <w:ilvl w:val="2"/>
-          <w:numId w:val="7"/>
-        </w:numPr>
-      </w:pPr>
-      <w:r>
-        <w:t>Példa: +363012345678</w:t>
-      </w:r>
-    </w:p>
-    <w:p>
-      <w:pPr>
-        <w:pStyle w:val="Listaszerbekezds"/>
-        <w:numPr>
-          <w:ilvl w:val="1"/>
-          <w:numId w:val="7"/>
-        </w:numPr>
-      </w:pPr>
-      <w:r>
-        <w:t>Cím</w:t>
-      </w:r>
-    </w:p>
-    <w:p>
-      <w:pPr>
-        <w:pStyle w:val="Listaszerbekezds"/>
-        <w:numPr>
-          <w:ilvl w:val="2"/>
-          <w:numId w:val="7"/>
-        </w:numPr>
-      </w:pPr>
-      <w:r>
-        <w:t>Egy szöveg, aminek kell tartalmaznia az irányítószámot és az adott hely címét.</w:t>
-      </w:r>
-    </w:p>
-    <w:p>
-      <w:pPr>
-        <w:pStyle w:val="Listaszerbekezds"/>
-        <w:numPr>
-          <w:ilvl w:val="2"/>
-          <w:numId w:val="7"/>
-        </w:numPr>
-      </w:pPr>
-      <w:r>
-        <w:t>Példa</w:t>
-      </w:r>
-      <w:r>
-        <w:t>: 6500 Baja, Minta utca 1.</w:t>
-      </w:r>
-    </w:p>
-    <w:p>
-      <w:pPr>
-        <w:spacing w:after="160" w:line="259" w:lineRule="auto"/>
-        <w:jc w:val="left"/>
-      </w:pPr>
-      <w:r>
-        <w:br w:type="page"/>
-      </w:r>
-    </w:p>
-    <w:p>
-      <w:pPr>
-        <w:pStyle w:val="Listaszerbekezds"/>
-        <w:numPr>
-          <w:ilvl w:val="1"/>
-          <w:numId w:val="7"/>
-        </w:numPr>
-      </w:pPr>
-      <w:r>
-        <w:t>Jelszó</w:t>
-      </w:r>
-    </w:p>
-    <w:p>
-      <w:pPr>
-        <w:pStyle w:val="Listaszerbekezds"/>
-        <w:numPr>
-          <w:ilvl w:val="2"/>
-          <w:numId w:val="7"/>
-        </w:numPr>
-      </w:pPr>
-      <w:r>
-        <w:t>Egy szöveg, ami SHA256 szerint titkosított, de a „nyers” jelszónak kell tartalmaznia legalább egy kis-, és nagybetűt az angol ábécéből, egy számot és egy speciális karaktert (.-,+-/*_ karakterek)</w:t>
-      </w:r>
-      <w:r>
-        <w:t xml:space="preserve"> és legalább nyolc karakterből kell állnia.</w:t>
-      </w:r>
-    </w:p>
-    <w:p>
-      <w:pPr>
-        <w:pStyle w:val="Listaszerbekezds"/>
-        <w:numPr>
-          <w:ilvl w:val="2"/>
-          <w:numId w:val="7"/>
-        </w:numPr>
-      </w:pPr>
-      <w:r>
-        <w:t>Példa: Jelszo123.</w:t>
-      </w:r>
-    </w:p>
-    <w:p>
-      <w:pPr>
-        <w:pStyle w:val="Listaszerbekezds"/>
-        <w:numPr>
-          <w:ilvl w:val="0"/>
-          <w:numId w:val="7"/>
-        </w:numPr>
-      </w:pPr>
-      <w:r>
-        <w:t>Címke</w:t>
-      </w:r>
-    </w:p>
-    <w:p>
-      <w:pPr>
-        <w:pStyle w:val="Listaszerbekezds"/>
-        <w:numPr>
-          <w:ilvl w:val="1"/>
-          <w:numId w:val="7"/>
-        </w:numPr>
-      </w:pPr>
-      <w:r>
-        <w:t>Név</w:t>
-      </w:r>
-    </w:p>
-    <w:p>
-      <w:pPr>
-        <w:pStyle w:val="Listaszerbekezds"/>
-        <w:numPr>
-          <w:ilvl w:val="2"/>
-          <w:numId w:val="7"/>
-        </w:numPr>
-      </w:pPr>
-      <w:r>
-        <w:t>Egy szöveg, ami maximum 255 karakter hosszú lehet.</w:t>
-      </w:r>
-    </w:p>
-    <w:p>
-      <w:pPr>
-        <w:pStyle w:val="Listaszerbekezds"/>
-        <w:numPr>
-          <w:ilvl w:val="2"/>
-          <w:numId w:val="7"/>
-        </w:numPr>
-      </w:pPr>
-      <w:r>
-        <w:t>Példa: Ritkaság</w:t>
-      </w:r>
-    </w:p>
-    <w:p>
-      <w:pPr>
-        <w:pStyle w:val="Listaszerbekezds"/>
-        <w:numPr>
-          <w:ilvl w:val="1"/>
-          <w:numId w:val="7"/>
-        </w:numPr>
-      </w:pPr>
-      <w:r>
-        <w:t>Leírás</w:t>
-      </w:r>
-    </w:p>
-    <w:p>
-      <w:pPr>
-        <w:pStyle w:val="Listaszerbekezds"/>
-        <w:numPr>
-          <w:ilvl w:val="2"/>
-          <w:numId w:val="7"/>
-        </w:numPr>
-      </w:pPr>
-      <w:r>
-        <w:t xml:space="preserve">Egy szöveg, ami a </w:t>
-      </w:r>
-      <w:proofErr w:type="spellStart"/>
-      <w:r>
-        <w:t>MySQL</w:t>
-      </w:r>
-      <w:proofErr w:type="spellEnd"/>
-      <w:r>
-        <w:t xml:space="preserve"> szerint 65535 bájt, ami 21844 karakter.</w:t>
-      </w:r>
-    </w:p>
-    <w:p>
-      <w:pPr>
-        <w:pStyle w:val="Listaszerbekezds"/>
-        <w:numPr>
-          <w:ilvl w:val="2"/>
-          <w:numId w:val="7"/>
-        </w:numPr>
-      </w:pPr>
-      <w:r>
-        <w:t>Példa: „</w:t>
-      </w:r>
-      <w:proofErr w:type="spellStart"/>
-      <w:r>
-        <w:t>Lorem</w:t>
-      </w:r>
-      <w:proofErr w:type="spellEnd"/>
-      <w:r>
-        <w:t xml:space="preserve"> </w:t>
-      </w:r>
-      <w:proofErr w:type="spellStart"/>
-      <w:r>
-        <w:t>Ipsum</w:t>
-      </w:r>
-      <w:proofErr w:type="spellEnd"/>
-      <w:r>
-        <w:t xml:space="preserve"> </w:t>
-      </w:r>
-      <w:proofErr w:type="spellStart"/>
-      <w:r>
-        <w:t>dolor</w:t>
-      </w:r>
-      <w:proofErr w:type="spellEnd"/>
-      <w:r>
-        <w:t xml:space="preserve"> </w:t>
-      </w:r>
-      <w:proofErr w:type="spellStart"/>
-      <w:r>
-        <w:t>sit</w:t>
-      </w:r>
-      <w:proofErr w:type="spellEnd"/>
-      <w:r>
-        <w:t xml:space="preserve"> </w:t>
-      </w:r>
-      <w:proofErr w:type="spellStart"/>
-      <w:r>
-        <w:t>amet</w:t>
-      </w:r>
-      <w:proofErr w:type="spellEnd"/>
-      <w:r>
-        <w:t>”</w:t>
-      </w:r>
-    </w:p>
-    <w:p>
-      <w:pPr>
-        <w:pStyle w:val="Listaszerbekezds"/>
-        <w:numPr>
-          <w:ilvl w:val="1"/>
-          <w:numId w:val="7"/>
-        </w:numPr>
-      </w:pPr>
-      <w:r>
         <w:t>Szín</w:t>
       </w:r>
     </w:p>
@@ -609,45 +567,15 @@
         </w:numPr>
       </w:pPr>
       <w:r>
-        <w:t xml:space="preserve">Egy </w:t>
-      </w:r>
-      <w:proofErr w:type="spellStart"/>
-      <w:r>
-        <w:t>hex</w:t>
-      </w:r>
-      <w:proofErr w:type="spellEnd"/>
-      <w:r>
-        <w:t xml:space="preserve"> színkód, azaz a </w:t>
+        <w:t xml:space="preserve">Egy hex színkód, azaz a </w:t>
       </w:r>
       <w:hyperlink r:id="rId8" w:anchor="Hex_triplet" w:history="1">
         <w:r>
           <w:rPr>
             <w:rStyle w:val="Hiperhivatkozs"/>
           </w:rPr>
-          <w:t xml:space="preserve">HTML </w:t>
+          <w:t>HTML hex tripleteknek</w:t>
         </w:r>
-        <w:proofErr w:type="spellStart"/>
-        <w:r>
-          <w:rPr>
-            <w:rStyle w:val="Hiperhivatkozs"/>
-          </w:rPr>
-          <w:t>hex</w:t>
-        </w:r>
-        <w:proofErr w:type="spellEnd"/>
-        <w:r>
-          <w:rPr>
-            <w:rStyle w:val="Hiperhivatkozs"/>
-          </w:rPr>
-          <w:t xml:space="preserve"> </w:t>
-        </w:r>
-        <w:proofErr w:type="spellStart"/>
-        <w:r>
-          <w:rPr>
-            <w:rStyle w:val="Hiperhivatkozs"/>
-          </w:rPr>
-          <w:t>tripleteknek</w:t>
-        </w:r>
-        <w:proofErr w:type="spellEnd"/>
       </w:hyperlink>
       <w:r>
         <w:t xml:space="preserve"> kell megfelelnie</w:t>
@@ -785,13 +713,8 @@
         </w:numPr>
       </w:pPr>
       <w:r>
-        <w:t xml:space="preserve">Egy szöveg, ami a </w:t>
-      </w:r>
-      <w:proofErr w:type="spellStart"/>
-      <w:r>
-        <w:t>MySQL</w:t>
-      </w:r>
-      <w:proofErr w:type="spellEnd"/>
+        <w:t>Egy szöveg, ami a MySQL</w:t>
+      </w:r>
       <w:r>
         <w:t xml:space="preserve"> szabványa s</w:t>
       </w:r>
@@ -814,45 +737,153 @@
         </w:numPr>
       </w:pPr>
       <w:r>
-        <w:t xml:space="preserve">Példa: „Ritka 1822-es aranyérme, </w:t>
-      </w:r>
-      <w:proofErr w:type="spellStart"/>
-      <w:r>
-        <w:t>Lorem</w:t>
-      </w:r>
-      <w:proofErr w:type="spellEnd"/>
-      <w:r>
-        <w:t xml:space="preserve"> </w:t>
-      </w:r>
-      <w:proofErr w:type="spellStart"/>
-      <w:r>
-        <w:t>ipsum</w:t>
-      </w:r>
-      <w:proofErr w:type="spellEnd"/>
-      <w:r>
-        <w:t xml:space="preserve"> </w:t>
-      </w:r>
-      <w:proofErr w:type="spellStart"/>
-      <w:r>
-        <w:t>dolor</w:t>
-      </w:r>
-      <w:proofErr w:type="spellEnd"/>
-      <w:r>
-        <w:t xml:space="preserve"> </w:t>
-      </w:r>
-      <w:proofErr w:type="spellStart"/>
-      <w:r>
-        <w:t>sit</w:t>
-      </w:r>
-      <w:proofErr w:type="spellEnd"/>
-      <w:r>
-        <w:t xml:space="preserve"> </w:t>
-      </w:r>
-      <w:proofErr w:type="spellStart"/>
-      <w:r>
-        <w:t>amet</w:t>
-      </w:r>
-      <w:proofErr w:type="spellEnd"/>
+        <w:t>Példa: „Ritka 1822-es aranyérme, Lorem ipsum dolor sit amet”</w:t>
+      </w:r>
+    </w:p>
+    <w:p>
+      <w:pPr>
+        <w:pStyle w:val="Listaszerbekezds"/>
+        <w:numPr>
+          <w:ilvl w:val="0"/>
+          <w:numId w:val="7"/>
+        </w:numPr>
+      </w:pPr>
+      <w:r>
+        <w:t>Fórum bejegyzés</w:t>
+      </w:r>
+    </w:p>
+    <w:p>
+      <w:pPr>
+        <w:pStyle w:val="Listaszerbekezds"/>
+        <w:numPr>
+          <w:ilvl w:val="1"/>
+          <w:numId w:val="7"/>
+        </w:numPr>
+      </w:pPr>
+      <w:r>
+        <w:t>Cím</w:t>
+      </w:r>
+    </w:p>
+    <w:p>
+      <w:pPr>
+        <w:pStyle w:val="Listaszerbekezds"/>
+        <w:numPr>
+          <w:ilvl w:val="2"/>
+          <w:numId w:val="7"/>
+        </w:numPr>
+      </w:pPr>
+      <w:r>
+        <w:t>Egy szöveg, ami maximum 128 karakter hosszú lehet.</w:t>
+      </w:r>
+    </w:p>
+    <w:p>
+      <w:pPr>
+        <w:pStyle w:val="Listaszerbekezds"/>
+        <w:numPr>
+          <w:ilvl w:val="2"/>
+          <w:numId w:val="7"/>
+        </w:numPr>
+      </w:pPr>
+      <w:r>
+        <w:t>Példa: „Fórumbejegyzéscím”</w:t>
+      </w:r>
+    </w:p>
+    <w:p>
+      <w:pPr>
+        <w:pStyle w:val="Listaszerbekezds"/>
+        <w:numPr>
+          <w:ilvl w:val="1"/>
+          <w:numId w:val="7"/>
+        </w:numPr>
+      </w:pPr>
+      <w:r>
+        <w:t>Leírás</w:t>
+      </w:r>
+    </w:p>
+    <w:p>
+      <w:pPr>
+        <w:pStyle w:val="Listaszerbekezds"/>
+        <w:numPr>
+          <w:ilvl w:val="2"/>
+          <w:numId w:val="7"/>
+        </w:numPr>
+      </w:pPr>
+      <w:r>
+        <w:t>Egy szöveg, ami maximum 255 karakter hosszú lehet.</w:t>
+      </w:r>
+    </w:p>
+    <w:p>
+      <w:pPr>
+        <w:pStyle w:val="Listaszerbekezds"/>
+        <w:numPr>
+          <w:ilvl w:val="2"/>
+          <w:numId w:val="7"/>
+        </w:numPr>
+      </w:pPr>
+      <w:r>
+        <w:t>Példa: „F</w:t>
+      </w:r>
+      <w:r>
+        <w:t>ó</w:t>
+      </w:r>
+      <w:r>
+        <w:t>r</w:t>
+      </w:r>
+      <w:r>
+        <w:t>u</w:t>
+      </w:r>
+      <w:r>
+        <w:t>mbejegyzés leírása”</w:t>
+      </w:r>
+    </w:p>
+    <w:p>
+      <w:pPr>
+        <w:pStyle w:val="Listaszerbekezds"/>
+        <w:numPr>
+          <w:ilvl w:val="0"/>
+          <w:numId w:val="7"/>
+        </w:numPr>
+      </w:pPr>
+      <w:r>
+        <w:t>Fórum hozzászólás</w:t>
+      </w:r>
+    </w:p>
+    <w:p>
+      <w:pPr>
+        <w:pStyle w:val="Listaszerbekezds"/>
+        <w:numPr>
+          <w:ilvl w:val="1"/>
+          <w:numId w:val="7"/>
+        </w:numPr>
+      </w:pPr>
+      <w:r>
+        <w:t>Üzenet</w:t>
+      </w:r>
+    </w:p>
+    <w:p>
+      <w:pPr>
+        <w:pStyle w:val="Listaszerbekezds"/>
+        <w:numPr>
+          <w:ilvl w:val="2"/>
+          <w:numId w:val="7"/>
+        </w:numPr>
+      </w:pPr>
+      <w:r>
+        <w:lastRenderedPageBreak/>
+        <w:t>Egy szöveg. ami maximum 255 karakter hosszú lehet.</w:t>
+      </w:r>
+    </w:p>
+    <w:p>
+      <w:pPr>
+        <w:pStyle w:val="Listaszerbekezds"/>
+        <w:numPr>
+          <w:ilvl w:val="2"/>
+          <w:numId w:val="7"/>
+        </w:numPr>
+      </w:pPr>
+      <w:r>
+        <w:t>Példa: „Ez egy válasz egy fórumbejegyzésre</w:t>
+      </w:r>
       <w:r>
         <w:t>”</w:t>
       </w:r>
@@ -866,7 +897,7 @@
         </w:numPr>
       </w:pPr>
       <w:r>
-        <w:t>Fórum bejegyzés</w:t>
+        <w:t>Aukció</w:t>
       </w:r>
     </w:p>
     <w:p>
@@ -878,6 +909,18 @@
         </w:numPr>
       </w:pPr>
       <w:r>
+        <w:t>Az aukcióban minden ár adat forintban értendő!</w:t>
+      </w:r>
+    </w:p>
+    <w:p>
+      <w:pPr>
+        <w:pStyle w:val="Listaszerbekezds"/>
+        <w:numPr>
+          <w:ilvl w:val="1"/>
+          <w:numId w:val="7"/>
+        </w:numPr>
+      </w:pPr>
+      <w:r>
         <w:t>Cím</w:t>
       </w:r>
     </w:p>
@@ -902,7 +945,7 @@
         </w:numPr>
       </w:pPr>
       <w:r>
-        <w:t>Példa: „Fórumbejegyzéscím”</w:t>
+        <w:t>Példa: „Ez egy aukciócím”</w:t>
       </w:r>
     </w:p>
     <w:p>
@@ -914,6 +957,81 @@
         </w:numPr>
       </w:pPr>
       <w:r>
+        <w:t>Licitálási</w:t>
+      </w:r>
+      <w:r>
+        <w:t xml:space="preserve"> kezdőérték</w:t>
+      </w:r>
+    </w:p>
+    <w:p>
+      <w:pPr>
+        <w:pStyle w:val="Listaszerbekezds"/>
+        <w:numPr>
+          <w:ilvl w:val="2"/>
+          <w:numId w:val="7"/>
+        </w:numPr>
+      </w:pPr>
+      <w:r>
+        <w:t>Egy szám, aminek legalább egy számjegyet kell tartalmaznia. Negatív nem lehet.</w:t>
+      </w:r>
+    </w:p>
+    <w:p>
+      <w:pPr>
+        <w:pStyle w:val="Listaszerbekezds"/>
+        <w:numPr>
+          <w:ilvl w:val="2"/>
+          <w:numId w:val="7"/>
+        </w:numPr>
+      </w:pPr>
+      <w:r>
+        <w:t>Példa: 12</w:t>
+      </w:r>
+    </w:p>
+    <w:p>
+      <w:pPr>
+        <w:pStyle w:val="Listaszerbekezds"/>
+        <w:numPr>
+          <w:ilvl w:val="1"/>
+          <w:numId w:val="7"/>
+        </w:numPr>
+      </w:pPr>
+      <w:r>
+        <w:t>Licitlépcső</w:t>
+      </w:r>
+    </w:p>
+    <w:p>
+      <w:pPr>
+        <w:pStyle w:val="Listaszerbekezds"/>
+        <w:numPr>
+          <w:ilvl w:val="2"/>
+          <w:numId w:val="7"/>
+        </w:numPr>
+      </w:pPr>
+      <w:r>
+        <w:t>Egy szám, aminek legalább egy számjegyet kell tartalmaznia. Nagyobbnak kell lennie, mint 0.</w:t>
+      </w:r>
+    </w:p>
+    <w:p>
+      <w:pPr>
+        <w:pStyle w:val="Listaszerbekezds"/>
+        <w:numPr>
+          <w:ilvl w:val="2"/>
+          <w:numId w:val="7"/>
+        </w:numPr>
+      </w:pPr>
+      <w:r>
+        <w:t>Példa: 125</w:t>
+      </w:r>
+    </w:p>
+    <w:p>
+      <w:pPr>
+        <w:pStyle w:val="Listaszerbekezds"/>
+        <w:numPr>
+          <w:ilvl w:val="1"/>
+          <w:numId w:val="7"/>
+        </w:numPr>
+      </w:pPr>
+      <w:r>
         <w:t>Leírás</w:t>
       </w:r>
     </w:p>
@@ -938,228 +1056,6 @@
         </w:numPr>
       </w:pPr>
       <w:r>
-        <w:t>Példa: „F</w:t>
-      </w:r>
-      <w:r>
-        <w:t>ó</w:t>
-      </w:r>
-      <w:r>
-        <w:t>r</w:t>
-      </w:r>
-      <w:r>
-        <w:t>u</w:t>
-      </w:r>
-      <w:r>
-        <w:t>mbejegyzés leírása”</w:t>
-      </w:r>
-    </w:p>
-    <w:p>
-      <w:pPr>
-        <w:pStyle w:val="Listaszerbekezds"/>
-        <w:numPr>
-          <w:ilvl w:val="0"/>
-          <w:numId w:val="7"/>
-        </w:numPr>
-      </w:pPr>
-      <w:r>
-        <w:t>Fórum hozzászólás</w:t>
-      </w:r>
-    </w:p>
-    <w:p>
-      <w:pPr>
-        <w:pStyle w:val="Listaszerbekezds"/>
-        <w:numPr>
-          <w:ilvl w:val="1"/>
-          <w:numId w:val="7"/>
-        </w:numPr>
-      </w:pPr>
-      <w:r>
-        <w:t>Üzenet</w:t>
-      </w:r>
-    </w:p>
-    <w:p>
-      <w:pPr>
-        <w:pStyle w:val="Listaszerbekezds"/>
-        <w:numPr>
-          <w:ilvl w:val="2"/>
-          <w:numId w:val="7"/>
-        </w:numPr>
-      </w:pPr>
-      <w:r>
-        <w:t>Egy szöveg. ami maximum 255 karakter hosszú lehet.</w:t>
-      </w:r>
-    </w:p>
-    <w:p>
-      <w:pPr>
-        <w:pStyle w:val="Listaszerbekezds"/>
-        <w:numPr>
-          <w:ilvl w:val="2"/>
-          <w:numId w:val="7"/>
-        </w:numPr>
-      </w:pPr>
-      <w:r>
-        <w:t>Példa: „Ez egy válasz egy fórumbejegyzésre</w:t>
-      </w:r>
-      <w:r>
-        <w:t>”</w:t>
-      </w:r>
-    </w:p>
-    <w:p>
-      <w:pPr>
-        <w:pStyle w:val="Listaszerbekezds"/>
-        <w:numPr>
-          <w:ilvl w:val="0"/>
-          <w:numId w:val="7"/>
-        </w:numPr>
-      </w:pPr>
-      <w:r>
-        <w:t>Aukció</w:t>
-      </w:r>
-    </w:p>
-    <w:p>
-      <w:pPr>
-        <w:pStyle w:val="Listaszerbekezds"/>
-        <w:numPr>
-          <w:ilvl w:val="1"/>
-          <w:numId w:val="7"/>
-        </w:numPr>
-      </w:pPr>
-      <w:r>
-        <w:t>Cím</w:t>
-      </w:r>
-    </w:p>
-    <w:p>
-      <w:pPr>
-        <w:pStyle w:val="Listaszerbekezds"/>
-        <w:numPr>
-          <w:ilvl w:val="2"/>
-          <w:numId w:val="7"/>
-        </w:numPr>
-      </w:pPr>
-      <w:r>
-        <w:t>Egy szöveg, ami maximum 128 karakter hosszú lehet.</w:t>
-      </w:r>
-    </w:p>
-    <w:p>
-      <w:pPr>
-        <w:pStyle w:val="Listaszerbekezds"/>
-        <w:numPr>
-          <w:ilvl w:val="2"/>
-          <w:numId w:val="7"/>
-        </w:numPr>
-      </w:pPr>
-      <w:r>
-        <w:t>Példa: „Ez egy aukciócím”</w:t>
-      </w:r>
-    </w:p>
-    <w:p>
-      <w:pPr>
-        <w:pStyle w:val="Listaszerbekezds"/>
-        <w:numPr>
-          <w:ilvl w:val="1"/>
-          <w:numId w:val="7"/>
-        </w:numPr>
-      </w:pPr>
-      <w:r>
-        <w:t>Licitálási</w:t>
-      </w:r>
-      <w:r>
-        <w:t xml:space="preserve"> kezdőérték</w:t>
-      </w:r>
-    </w:p>
-    <w:p>
-      <w:pPr>
-        <w:pStyle w:val="Listaszerbekezds"/>
-        <w:numPr>
-          <w:ilvl w:val="2"/>
-          <w:numId w:val="7"/>
-        </w:numPr>
-      </w:pPr>
-      <w:r>
-        <w:t>Egy szám, aminek legalább egy számjegyet kell tartalmaznia. Negatív nem lehet.</w:t>
-      </w:r>
-    </w:p>
-    <w:p>
-      <w:pPr>
-        <w:pStyle w:val="Listaszerbekezds"/>
-        <w:numPr>
-          <w:ilvl w:val="2"/>
-          <w:numId w:val="7"/>
-        </w:numPr>
-      </w:pPr>
-      <w:r>
-        <w:t>Példa: 12</w:t>
-      </w:r>
-    </w:p>
-    <w:p>
-      <w:pPr>
-        <w:pStyle w:val="Listaszerbekezds"/>
-        <w:numPr>
-          <w:ilvl w:val="1"/>
-          <w:numId w:val="7"/>
-        </w:numPr>
-      </w:pPr>
-      <w:r>
-        <w:t>Licitlépcső</w:t>
-      </w:r>
-    </w:p>
-    <w:p>
-      <w:pPr>
-        <w:pStyle w:val="Listaszerbekezds"/>
-        <w:numPr>
-          <w:ilvl w:val="2"/>
-          <w:numId w:val="7"/>
-        </w:numPr>
-      </w:pPr>
-      <w:r>
-        <w:t>Egy szám, aminek legalább egy számjegyet kell tartalmaznia. Nagyobbnak kell lennie, mint 0.</w:t>
-      </w:r>
-    </w:p>
-    <w:p>
-      <w:pPr>
-        <w:pStyle w:val="Listaszerbekezds"/>
-        <w:numPr>
-          <w:ilvl w:val="2"/>
-          <w:numId w:val="7"/>
-        </w:numPr>
-      </w:pPr>
-      <w:r>
-        <w:t>Példa: 125</w:t>
-      </w:r>
-    </w:p>
-    <w:p>
-      <w:pPr>
-        <w:pStyle w:val="Listaszerbekezds"/>
-        <w:numPr>
-          <w:ilvl w:val="1"/>
-          <w:numId w:val="7"/>
-        </w:numPr>
-      </w:pPr>
-      <w:r>
-        <w:t>Leírás</w:t>
-      </w:r>
-    </w:p>
-    <w:p>
-      <w:pPr>
-        <w:pStyle w:val="Listaszerbekezds"/>
-        <w:numPr>
-          <w:ilvl w:val="2"/>
-          <w:numId w:val="7"/>
-        </w:numPr>
-      </w:pPr>
-      <w:r>
-        <w:t>Egy szöveg, ami maximum 255 karakter hosszú lehet.</w:t>
-      </w:r>
-    </w:p>
-    <w:p>
-      <w:pPr>
-        <w:pStyle w:val="Listaszerbekezds"/>
-        <w:numPr>
-          <w:ilvl w:val="2"/>
-          <w:numId w:val="7"/>
-        </w:numPr>
-      </w:pPr>
-      <w:r>
         <w:t>Példa: Ez az aukció leírása</w:t>
       </w:r>
     </w:p>
@@ -1201,23 +1097,7 @@
         <w:t>megtekinthetnek,</w:t>
       </w:r>
       <w:r>
-        <w:t xml:space="preserve"> és ezeken megjegyzéseket írhatnak. A fórumokon a saját bejegyzéseit lezárhatja, amivel megállíthatja azt, hogy más felhasználók megjegyzéseket írjanak a szóban lévő „</w:t>
-      </w:r>
-      <w:proofErr w:type="spellStart"/>
-      <w:r>
-        <w:t>thread</w:t>
-      </w:r>
-      <w:proofErr w:type="spellEnd"/>
-      <w:r>
-        <w:t>”-</w:t>
-      </w:r>
-      <w:proofErr w:type="spellStart"/>
-      <w:r>
-        <w:t>ben</w:t>
-      </w:r>
-      <w:proofErr w:type="spellEnd"/>
-      <w:r>
-        <w:t>.</w:t>
+        <w:t xml:space="preserve"> és ezeken megjegyzéseket írhatnak. A fórumokon a saját bejegyzéseit lezárhatja, amivel megállíthatja azt, hogy más felhasználók megjegyzéseket írjanak a szóban lévő „thread”-ben.</w:t>
       </w:r>
       <w:r>
         <w:t xml:space="preserve"> Ezen még saját megjegyzéseit, posztjait törölheti.</w:t>
@@ -1339,6 +1219,7 @@
         </w:numPr>
       </w:pPr>
       <w:r>
+        <w:lastRenderedPageBreak/>
         <w:t>Név</w:t>
       </w:r>
     </w:p>
@@ -1685,6 +1566,7 @@
         </w:numPr>
       </w:pPr>
       <w:r>
+        <w:lastRenderedPageBreak/>
         <w:t>Érme aukcióra bocsátása</w:t>
       </w:r>
     </w:p>
@@ -1829,15 +1711,10 @@
         </w:numPr>
       </w:pPr>
       <w:r>
-        <w:t xml:space="preserve">A felhasználó a posztjait egy törlés gombbal a megjelenítésből </w:t>
-      </w:r>
-      <w:proofErr w:type="spellStart"/>
-      <w:r>
-        <w:t>leveheti</w:t>
-      </w:r>
-      <w:proofErr w:type="spellEnd"/>
-      <w:r>
-        <w:t xml:space="preserve"> a fórumbejegyzését, de az adatbázisban </w:t>
+        <w:t>A felhasználó a posztjait egy törlés gombbal a megjelenítésből leveheti a fórum</w:t>
+      </w:r>
+      <w:r>
+        <w:t>bejegyzését, de az adatbázisban ez megmarad.</w:t>
       </w:r>
     </w:p>
     <w:p>
@@ -1863,6 +1740,9 @@
       <w:r>
         <w:t>A felhasználó saját fórumbejegyzéseit le tudja zárni, ami letiltja a hozzászólási lehetőséget az adott fórumbejegyzésre</w:t>
       </w:r>
+      <w:r>
+        <w:t>.</w:t>
+      </w:r>
     </w:p>
     <w:p>
       <w:pPr>
@@ -1921,13 +1801,8 @@
         </w:numPr>
       </w:pPr>
       <w:r>
-        <w:t xml:space="preserve">Felhasználók közti </w:t>
-      </w:r>
-      <w:proofErr w:type="spellStart"/>
-      <w:r>
-        <w:t>chatelés</w:t>
-      </w:r>
-      <w:proofErr w:type="spellEnd"/>
+        <w:t>Felhasználók közti chatelés</w:t>
+      </w:r>
     </w:p>
     <w:p>
       <w:pPr>
@@ -1975,6 +1850,9 @@
       </w:pPr>
       <w:r>
         <w:t>A keresőmotor a címkék neve, és az érme leírása, címe alapján működik</w:t>
+      </w:r>
+      <w:r>
+        <w:t>.</w:t>
       </w:r>
     </w:p>
     <w:sectPr>
@@ -3739,7 +3617,7 @@
 </file>
 
 <file path=customXml/itemProps1.xml><?xml version="1.0" encoding="utf-8"?>
-<ds:datastoreItem xmlns:ds="http://schemas.openxmlformats.org/officeDocument/2006/customXml" ds:itemID="{9C84504A-1D88-44C4-9FB1-623606AE302B}">
+<ds:datastoreItem xmlns:ds="http://schemas.openxmlformats.org/officeDocument/2006/customXml" ds:itemID="{7D75F7BA-975E-40E6-ADAB-F1A2C0B3D006}">
   <ds:schemaRefs>
     <ds:schemaRef ds:uri="http://schemas.openxmlformats.org/officeDocument/2006/bibliography"/>
   </ds:schemaRefs>

</xml_diff>

<commit_message>
Programterv elmaradt részei pótolva (Weboldal struktúra
</commit_message>
<xml_diff>
--- a/docs/Programterv.docx
+++ b/docs/Programterv.docx
@@ -74,8 +74,13 @@
         </w:numPr>
         <w:spacing w:after="240"/>
       </w:pPr>
-      <w:r>
-        <w:t>Ginál Zsolt</w:t>
+      <w:proofErr w:type="spellStart"/>
+      <w:r>
+        <w:t>Ginál</w:t>
+      </w:r>
+      <w:proofErr w:type="spellEnd"/>
+      <w:r>
+        <w:t xml:space="preserve"> Zsolt</w:t>
       </w:r>
     </w:p>
     <w:p>
@@ -125,7 +130,31 @@
     </w:p>
     <w:p>
       <w:r>
-        <w:t>Az oldal egy Angular keretrendszerben íródott single-page HTML weboldal. A megvalósításhoz használunk Bootstrap, Chart.js</w:t>
+        <w:t xml:space="preserve">Az oldal egy </w:t>
+      </w:r>
+      <w:proofErr w:type="spellStart"/>
+      <w:r>
+        <w:t>Angular</w:t>
+      </w:r>
+      <w:proofErr w:type="spellEnd"/>
+      <w:r>
+        <w:t xml:space="preserve"> keretrendszerben íródott </w:t>
+      </w:r>
+      <w:proofErr w:type="spellStart"/>
+      <w:r>
+        <w:t>single-page</w:t>
+      </w:r>
+      <w:proofErr w:type="spellEnd"/>
+      <w:r>
+        <w:t xml:space="preserve"> HTML weboldal. A megvalósításhoz használunk </w:t>
+      </w:r>
+      <w:proofErr w:type="spellStart"/>
+      <w:r>
+        <w:t>Bootstrap</w:t>
+      </w:r>
+      <w:proofErr w:type="spellEnd"/>
+      <w:r>
+        <w:t>, Chart.js</w:t>
       </w:r>
       <w:r>
         <w:t xml:space="preserve"> és Socket.IO</w:t>
@@ -248,9 +277,11 @@
       <w:r>
         <w:t xml:space="preserve">Példa: </w:t>
       </w:r>
+      <w:proofErr w:type="spellStart"/>
       <w:r>
         <w:t>mintajanos</w:t>
       </w:r>
+      <w:proofErr w:type="spellEnd"/>
     </w:p>
     <w:p>
       <w:pPr>
@@ -442,7 +473,15 @@
         </w:numPr>
       </w:pPr>
       <w:r>
-        <w:t>Egy szöveg, ami SHA256 szerint titkosított, de a „nyers” jelszónak kell tartalmaznia legalább egy kis-, és nagybetűt az angol ábécéből, egy számot és egy speciális karaktert (.-,+-/*_ karakterek)</w:t>
+        <w:t xml:space="preserve">Egy szöveg, ami SHA256 szerint titkosított, de a „nyers” jelszónak kell tartalmaznia legalább egy kis-, és nagybetűt az angol ábécéből, egy számot és egy speciális karaktert </w:t>
+      </w:r>
+      <w:proofErr w:type="gramStart"/>
+      <w:r>
+        <w:t>(.-</w:t>
+      </w:r>
+      <w:proofErr w:type="gramEnd"/>
+      <w:r>
+        <w:t>,+-/*_ karakterek)</w:t>
       </w:r>
       <w:r>
         <w:t xml:space="preserve"> és legalább nyolc karakterből kell állnia.</w:t>
@@ -529,19 +568,67 @@
         </w:numPr>
       </w:pPr>
       <w:r>
-        <w:t>Egy szöveg, ami a MySQL szerint 65535 bájt, ami 21844 karakter.</w:t>
-      </w:r>
-    </w:p>
-    <w:p>
-      <w:pPr>
-        <w:pStyle w:val="Listaszerbekezds"/>
-        <w:numPr>
-          <w:ilvl w:val="2"/>
-          <w:numId w:val="7"/>
-        </w:numPr>
-      </w:pPr>
-      <w:r>
-        <w:t>Példa: „Lorem Ipsum dolor sit amet”</w:t>
+        <w:t xml:space="preserve">Egy szöveg, ami a </w:t>
+      </w:r>
+      <w:proofErr w:type="spellStart"/>
+      <w:r>
+        <w:t>MySQL</w:t>
+      </w:r>
+      <w:proofErr w:type="spellEnd"/>
+      <w:r>
+        <w:t xml:space="preserve"> szerint 65535 bájt, ami 21844 karakter.</w:t>
+      </w:r>
+    </w:p>
+    <w:p>
+      <w:pPr>
+        <w:pStyle w:val="Listaszerbekezds"/>
+        <w:numPr>
+          <w:ilvl w:val="2"/>
+          <w:numId w:val="7"/>
+        </w:numPr>
+      </w:pPr>
+      <w:r>
+        <w:t>Példa: „</w:t>
+      </w:r>
+      <w:proofErr w:type="spellStart"/>
+      <w:r>
+        <w:t>Lorem</w:t>
+      </w:r>
+      <w:proofErr w:type="spellEnd"/>
+      <w:r>
+        <w:t xml:space="preserve"> </w:t>
+      </w:r>
+      <w:proofErr w:type="spellStart"/>
+      <w:r>
+        <w:t>Ipsum</w:t>
+      </w:r>
+      <w:proofErr w:type="spellEnd"/>
+      <w:r>
+        <w:t xml:space="preserve"> </w:t>
+      </w:r>
+      <w:proofErr w:type="spellStart"/>
+      <w:r>
+        <w:t>dolor</w:t>
+      </w:r>
+      <w:proofErr w:type="spellEnd"/>
+      <w:r>
+        <w:t xml:space="preserve"> </w:t>
+      </w:r>
+      <w:proofErr w:type="spellStart"/>
+      <w:r>
+        <w:t>sit</w:t>
+      </w:r>
+      <w:proofErr w:type="spellEnd"/>
+      <w:r>
+        <w:t xml:space="preserve"> </w:t>
+      </w:r>
+      <w:proofErr w:type="spellStart"/>
+      <w:r>
+        <w:t>amet</w:t>
+      </w:r>
+      <w:proofErr w:type="spellEnd"/>
+      <w:r>
+        <w:t>”</w:t>
       </w:r>
     </w:p>
     <w:p>
@@ -565,15 +652,45 @@
         </w:numPr>
       </w:pPr>
       <w:r>
-        <w:t xml:space="preserve">Egy hex színkód, azaz a </w:t>
+        <w:t xml:space="preserve">Egy </w:t>
+      </w:r>
+      <w:proofErr w:type="spellStart"/>
+      <w:r>
+        <w:t>hex</w:t>
+      </w:r>
+      <w:proofErr w:type="spellEnd"/>
+      <w:r>
+        <w:t xml:space="preserve"> színkód, azaz a </w:t>
       </w:r>
       <w:hyperlink r:id="rId8" w:anchor="Hex_triplet" w:history="1">
         <w:r>
           <w:rPr>
             <w:rStyle w:val="Hiperhivatkozs"/>
           </w:rPr>
-          <w:t>HTML hex tripleteknek</w:t>
+          <w:t xml:space="preserve">HTML </w:t>
         </w:r>
+        <w:proofErr w:type="spellStart"/>
+        <w:r>
+          <w:rPr>
+            <w:rStyle w:val="Hiperhivatkozs"/>
+          </w:rPr>
+          <w:t>hex</w:t>
+        </w:r>
+        <w:proofErr w:type="spellEnd"/>
+        <w:r>
+          <w:rPr>
+            <w:rStyle w:val="Hiperhivatkozs"/>
+          </w:rPr>
+          <w:t xml:space="preserve"> </w:t>
+        </w:r>
+        <w:proofErr w:type="spellStart"/>
+        <w:r>
+          <w:rPr>
+            <w:rStyle w:val="Hiperhivatkozs"/>
+          </w:rPr>
+          <w:t>tripleteknek</w:t>
+        </w:r>
+        <w:proofErr w:type="spellEnd"/>
       </w:hyperlink>
       <w:r>
         <w:t xml:space="preserve"> kell megfelelnie</w:t>
@@ -711,8 +828,13 @@
         </w:numPr>
       </w:pPr>
       <w:r>
-        <w:t>Egy szöveg, ami a MySQL</w:t>
-      </w:r>
+        <w:t xml:space="preserve">Egy szöveg, ami a </w:t>
+      </w:r>
+      <w:proofErr w:type="spellStart"/>
+      <w:r>
+        <w:t>MySQL</w:t>
+      </w:r>
+      <w:proofErr w:type="spellEnd"/>
       <w:r>
         <w:t xml:space="preserve"> szabványa s</w:t>
       </w:r>
@@ -735,8 +857,45 @@
         </w:numPr>
       </w:pPr>
       <w:r>
-        <w:t>Példa: „Ritka 1822-es aranyérme, Lorem ipsum dolor sit amet</w:t>
-      </w:r>
+        <w:t xml:space="preserve">Példa: „Ritka 1822-es aranyérme, </w:t>
+      </w:r>
+      <w:proofErr w:type="spellStart"/>
+      <w:r>
+        <w:t>Lorem</w:t>
+      </w:r>
+      <w:proofErr w:type="spellEnd"/>
+      <w:r>
+        <w:t xml:space="preserve"> </w:t>
+      </w:r>
+      <w:proofErr w:type="spellStart"/>
+      <w:r>
+        <w:t>ipsum</w:t>
+      </w:r>
+      <w:proofErr w:type="spellEnd"/>
+      <w:r>
+        <w:t xml:space="preserve"> </w:t>
+      </w:r>
+      <w:proofErr w:type="spellStart"/>
+      <w:r>
+        <w:t>dolor</w:t>
+      </w:r>
+      <w:proofErr w:type="spellEnd"/>
+      <w:r>
+        <w:t xml:space="preserve"> </w:t>
+      </w:r>
+      <w:proofErr w:type="spellStart"/>
+      <w:r>
+        <w:t>sit</w:t>
+      </w:r>
+      <w:proofErr w:type="spellEnd"/>
+      <w:r>
+        <w:t xml:space="preserve"> </w:t>
+      </w:r>
+      <w:proofErr w:type="spellStart"/>
+      <w:r>
+        <w:t>amet</w:t>
+      </w:r>
+      <w:proofErr w:type="spellEnd"/>
       <w:r>
         <w:t>”</w:t>
       </w:r>
@@ -762,7 +921,49 @@
         </w:numPr>
       </w:pPr>
       <w:r>
-        <w:t>Kettő vagy több képfájl (pl.: .jpg, .png, .svg, .bmp, .webp), amit a felhasználó tölt fel. Kötelező feltöltenie az érme elő-, és hátoldalát.</w:t>
+        <w:t>Kettő vagy több képfájl (pl.: .</w:t>
+      </w:r>
+      <w:proofErr w:type="spellStart"/>
+      <w:r>
+        <w:t>jpg</w:t>
+      </w:r>
+      <w:proofErr w:type="spellEnd"/>
+      <w:r>
+        <w:t>, .</w:t>
+      </w:r>
+      <w:proofErr w:type="spellStart"/>
+      <w:r>
+        <w:t>png</w:t>
+      </w:r>
+      <w:proofErr w:type="spellEnd"/>
+      <w:r>
+        <w:t>, .</w:t>
+      </w:r>
+      <w:proofErr w:type="spellStart"/>
+      <w:r>
+        <w:t>svg</w:t>
+      </w:r>
+      <w:proofErr w:type="spellEnd"/>
+      <w:r>
+        <w:t>, .</w:t>
+      </w:r>
+      <w:proofErr w:type="spellStart"/>
+      <w:r>
+        <w:t>bmp</w:t>
+      </w:r>
+      <w:proofErr w:type="spellEnd"/>
+      <w:proofErr w:type="gramStart"/>
+      <w:r>
+        <w:t>, .</w:t>
+      </w:r>
+      <w:proofErr w:type="spellStart"/>
+      <w:r>
+        <w:t>webp</w:t>
+      </w:r>
+      <w:proofErr w:type="spellEnd"/>
+      <w:proofErr w:type="gramEnd"/>
+      <w:r>
+        <w:t>), amit a felhasználó tölt fel. Kötelező feltöltenie az érme elő-, és hátoldalát.</w:t>
       </w:r>
     </w:p>
     <w:p>
@@ -808,7 +1009,49 @@
         </w:numPr>
       </w:pPr>
       <w:r>
-        <w:t>Egy képfájl (pl.: .jpg, .png, .svg, .bmp, .webp), amit a felhasználó tölthet fel.</w:t>
+        <w:t>Egy képfájl (pl.: .</w:t>
+      </w:r>
+      <w:proofErr w:type="spellStart"/>
+      <w:r>
+        <w:t>jpg</w:t>
+      </w:r>
+      <w:proofErr w:type="spellEnd"/>
+      <w:r>
+        <w:t>, .</w:t>
+      </w:r>
+      <w:proofErr w:type="spellStart"/>
+      <w:r>
+        <w:t>png</w:t>
+      </w:r>
+      <w:proofErr w:type="spellEnd"/>
+      <w:r>
+        <w:t>, .</w:t>
+      </w:r>
+      <w:proofErr w:type="spellStart"/>
+      <w:r>
+        <w:t>svg</w:t>
+      </w:r>
+      <w:proofErr w:type="spellEnd"/>
+      <w:r>
+        <w:t>, .</w:t>
+      </w:r>
+      <w:proofErr w:type="spellStart"/>
+      <w:r>
+        <w:t>bmp</w:t>
+      </w:r>
+      <w:proofErr w:type="spellEnd"/>
+      <w:proofErr w:type="gramStart"/>
+      <w:r>
+        <w:t>, .</w:t>
+      </w:r>
+      <w:proofErr w:type="spellStart"/>
+      <w:r>
+        <w:t>webp</w:t>
+      </w:r>
+      <w:proofErr w:type="spellEnd"/>
+      <w:proofErr w:type="gramEnd"/>
+      <w:r>
+        <w:t>), amit a felhasználó tölthet fel.</w:t>
       </w:r>
     </w:p>
     <w:p>
@@ -1195,7 +1438,20 @@
         <w:t>megtekinthetnek,</w:t>
       </w:r>
       <w:r>
-        <w:t xml:space="preserve"> és ezeken megjegyzéseket írhatnak. A fórumokon a saját bejegyzéseit lezárhatja, amivel megállíthatja azt, hogy más felhasználók megjegyzéseket írjanak a szóban lévő „thread”-ben.</w:t>
+        <w:t xml:space="preserve"> és ezeken megjegyzéseket írhatnak. A fórumokon a saját bejegyzéseit lezárhatja, amivel megállíthatja azt, hogy más felhasználók megjegyzéseket írjanak a szóban lévő „</w:t>
+      </w:r>
+      <w:proofErr w:type="spellStart"/>
+      <w:proofErr w:type="gramStart"/>
+      <w:r>
+        <w:t>thread</w:t>
+      </w:r>
+      <w:proofErr w:type="spellEnd"/>
+      <w:r>
+        <w:t>”-</w:t>
+      </w:r>
+      <w:proofErr w:type="gramEnd"/>
+      <w:r>
+        <w:t>ben.</w:t>
       </w:r>
       <w:r>
         <w:t xml:space="preserve"> Ezen még saját megjegyzéseit, posztjait törölheti.</w:t>
@@ -1984,8 +2240,13 @@
         </w:numPr>
       </w:pPr>
       <w:r>
-        <w:t>Felhasználók közti chatelés</w:t>
-      </w:r>
+        <w:t xml:space="preserve">Felhasználók közti </w:t>
+      </w:r>
+      <w:proofErr w:type="spellStart"/>
+      <w:r>
+        <w:t>chatelés</w:t>
+      </w:r>
+      <w:proofErr w:type="spellEnd"/>
     </w:p>
     <w:p>
       <w:pPr>
@@ -2032,10 +2293,334 @@
         </w:numPr>
       </w:pPr>
       <w:r>
-        <w:t>A keresőmotor a címkék neve, és az érme leírása, címe alapján működik</w:t>
+        <w:t xml:space="preserve">A keresőmotor </w:t>
+      </w:r>
+      <w:r>
+        <w:t>a címkék neve</w:t>
+      </w:r>
+      <w:r>
+        <w:t xml:space="preserve"> és az érme leírása, címe alapján működik</w:t>
       </w:r>
       <w:r>
         <w:t>.</w:t>
+      </w:r>
+    </w:p>
+    <w:p>
+      <w:pPr>
+        <w:pStyle w:val="Alcm"/>
+      </w:pPr>
+      <w:r>
+        <w:t>A weboldal felépítése</w:t>
+      </w:r>
+    </w:p>
+    <w:p>
+      <w:r>
+        <w:t>A weboldal reszponzív, azaz a megjelenítés telefonokon, tableteken, számítógépeken külön megjelenítési forma található.</w:t>
+      </w:r>
+    </w:p>
+    <w:p>
+      <w:r>
+        <w:t>Az aloldalak elrendezése egységes, mindig az oldal tetején található a navigációs menü, alatta az aloldal tartalma, majd az alján a lábléc.</w:t>
+      </w:r>
+    </w:p>
+    <w:p>
+      <w:r>
+        <w:t>A navigációs menüben az előbbiekben leírt jogosultságok alapján ugrálhatnak az oldalon a felhasználók. Azokat az aloldalakat, aminek egy felhasználónak nincs jogosultsága, a megfelelő aloldalakra irányítjuk vissza.</w:t>
+      </w:r>
+    </w:p>
+    <w:p>
+      <w:r>
+        <w:t>A visszairányítás menete:</w:t>
+      </w:r>
+    </w:p>
+    <w:p>
+      <w:pPr>
+        <w:pStyle w:val="Listaszerbekezds"/>
+        <w:numPr>
+          <w:ilvl w:val="0"/>
+          <w:numId w:val="8"/>
+        </w:numPr>
+      </w:pPr>
+      <w:r>
+        <w:t>Vendég felhasználók a nem jogosult aloldalak elérésének próbálkozása után vissza lesznek irányítva a bejelentkezési űrlapra.</w:t>
+      </w:r>
+    </w:p>
+    <w:p>
+      <w:pPr>
+        <w:pStyle w:val="Listaszerbekezds"/>
+        <w:numPr>
+          <w:ilvl w:val="0"/>
+          <w:numId w:val="8"/>
+        </w:numPr>
+      </w:pPr>
+      <w:r>
+        <w:t xml:space="preserve">Regisztrált felhasználók a nem jogosult aloldalak elérésének próbálkozása után vissza lesznek irányítva a saját </w:t>
+      </w:r>
+      <w:proofErr w:type="spellStart"/>
+      <w:r>
+        <w:t>Dashboardjukra</w:t>
+      </w:r>
+      <w:proofErr w:type="spellEnd"/>
+      <w:r>
+        <w:t>.</w:t>
+      </w:r>
+    </w:p>
+    <w:p>
+      <w:pPr>
+        <w:pStyle w:val="Listaszerbekezds"/>
+        <w:numPr>
+          <w:ilvl w:val="0"/>
+          <w:numId w:val="8"/>
+        </w:numPr>
+      </w:pPr>
+      <w:r>
+        <w:t>Nem létező aloldalak esetén az előbbiekben leírt</w:t>
+      </w:r>
+      <w:r>
+        <w:t xml:space="preserve"> átirányítási logika</w:t>
+      </w:r>
+      <w:r>
+        <w:t xml:space="preserve"> zajlik le.</w:t>
+      </w:r>
+    </w:p>
+    <w:p>
+      <w:pPr>
+        <w:spacing w:after="160" w:line="259" w:lineRule="auto"/>
+        <w:jc w:val="left"/>
+        <w:rPr>
+          <w:rFonts w:eastAsiaTheme="minorEastAsia" w:cstheme="minorHAnsi"/>
+          <w:sz w:val="28"/>
+        </w:rPr>
+      </w:pPr>
+      <w:r>
+        <w:br w:type="page"/>
+      </w:r>
+    </w:p>
+    <w:p>
+      <w:pPr>
+        <w:pStyle w:val="Alcm"/>
+      </w:pPr>
+      <w:r>
+        <w:lastRenderedPageBreak/>
+        <w:t xml:space="preserve">A weboldal </w:t>
+      </w:r>
+      <w:r>
+        <w:t>oldalstruktúrája</w:t>
+      </w:r>
+      <w:r>
+        <w:t>:</w:t>
+      </w:r>
+    </w:p>
+    <w:p>
+      <w:pPr>
+        <w:pStyle w:val="Listaszerbekezds"/>
+        <w:numPr>
+          <w:ilvl w:val="0"/>
+          <w:numId w:val="9"/>
+        </w:numPr>
+      </w:pPr>
+      <w:r>
+        <w:t>Bemutatkozó oldal</w:t>
+      </w:r>
+    </w:p>
+    <w:p>
+      <w:pPr>
+        <w:pStyle w:val="Listaszerbekezds"/>
+        <w:numPr>
+          <w:ilvl w:val="0"/>
+          <w:numId w:val="9"/>
+        </w:numPr>
+      </w:pPr>
+      <w:r>
+        <w:t>Bejelentkezési űrlap</w:t>
+      </w:r>
+    </w:p>
+    <w:p>
+      <w:pPr>
+        <w:pStyle w:val="Listaszerbekezds"/>
+        <w:numPr>
+          <w:ilvl w:val="0"/>
+          <w:numId w:val="9"/>
+        </w:numPr>
+      </w:pPr>
+      <w:r>
+        <w:t>Regisztrációs űrlap</w:t>
+      </w:r>
+    </w:p>
+    <w:p>
+      <w:pPr>
+        <w:pStyle w:val="Listaszerbekezds"/>
+        <w:numPr>
+          <w:ilvl w:val="0"/>
+          <w:numId w:val="9"/>
+        </w:numPr>
+      </w:pPr>
+      <w:proofErr w:type="spellStart"/>
+      <w:r>
+        <w:t>Dashboard</w:t>
+      </w:r>
+      <w:proofErr w:type="spellEnd"/>
+    </w:p>
+    <w:p>
+      <w:pPr>
+        <w:pStyle w:val="Listaszerbekezds"/>
+        <w:numPr>
+          <w:ilvl w:val="0"/>
+          <w:numId w:val="9"/>
+        </w:numPr>
+      </w:pPr>
+      <w:r>
+        <w:t>Profil</w:t>
+      </w:r>
+    </w:p>
+    <w:p>
+      <w:pPr>
+        <w:pStyle w:val="Listaszerbekezds"/>
+        <w:numPr>
+          <w:ilvl w:val="0"/>
+          <w:numId w:val="9"/>
+        </w:numPr>
+      </w:pPr>
+      <w:r>
+        <w:t>Profil érmekatalógusa</w:t>
+      </w:r>
+    </w:p>
+    <w:p>
+      <w:pPr>
+        <w:pStyle w:val="Listaszerbekezds"/>
+        <w:numPr>
+          <w:ilvl w:val="0"/>
+          <w:numId w:val="9"/>
+        </w:numPr>
+      </w:pPr>
+      <w:r>
+        <w:t>Érmefelvételi űrlap</w:t>
+      </w:r>
+    </w:p>
+    <w:p>
+      <w:pPr>
+        <w:pStyle w:val="Listaszerbekezds"/>
+        <w:numPr>
+          <w:ilvl w:val="0"/>
+          <w:numId w:val="9"/>
+        </w:numPr>
+      </w:pPr>
+      <w:r>
+        <w:t>Chat felület</w:t>
+      </w:r>
+    </w:p>
+    <w:p>
+      <w:pPr>
+        <w:pStyle w:val="Listaszerbekezds"/>
+        <w:numPr>
+          <w:ilvl w:val="0"/>
+          <w:numId w:val="9"/>
+        </w:numPr>
+      </w:pPr>
+      <w:r>
+        <w:t>Aukciók</w:t>
+      </w:r>
+    </w:p>
+    <w:p>
+      <w:pPr>
+        <w:pStyle w:val="Listaszerbekezds"/>
+        <w:numPr>
+          <w:ilvl w:val="0"/>
+          <w:numId w:val="9"/>
+        </w:numPr>
+      </w:pPr>
+      <w:r>
+        <w:t>Aukció felvétel</w:t>
+      </w:r>
+      <w:r>
+        <w:t>i űrlap</w:t>
+      </w:r>
+    </w:p>
+    <w:p>
+      <w:pPr>
+        <w:pStyle w:val="Listaszerbekezds"/>
+        <w:numPr>
+          <w:ilvl w:val="0"/>
+          <w:numId w:val="9"/>
+        </w:numPr>
+      </w:pPr>
+      <w:r>
+        <w:t xml:space="preserve">Adott aukció </w:t>
+      </w:r>
+      <w:r>
+        <w:t>oldala</w:t>
+      </w:r>
+    </w:p>
+    <w:p>
+      <w:pPr>
+        <w:pStyle w:val="Listaszerbekezds"/>
+        <w:numPr>
+          <w:ilvl w:val="0"/>
+          <w:numId w:val="9"/>
+        </w:numPr>
+      </w:pPr>
+      <w:r>
+        <w:t>Fórumok</w:t>
+      </w:r>
+    </w:p>
+    <w:p>
+      <w:pPr>
+        <w:pStyle w:val="Listaszerbekezds"/>
+        <w:numPr>
+          <w:ilvl w:val="0"/>
+          <w:numId w:val="9"/>
+        </w:numPr>
+      </w:pPr>
+      <w:r>
+        <w:t>Fórumbejegyzések listája</w:t>
+      </w:r>
+    </w:p>
+    <w:p>
+      <w:pPr>
+        <w:pStyle w:val="Listaszerbekezds"/>
+        <w:numPr>
+          <w:ilvl w:val="0"/>
+          <w:numId w:val="9"/>
+        </w:numPr>
+      </w:pPr>
+      <w:r>
+        <w:t>Fórumbejegyzés, és hozzászólásai</w:t>
+      </w:r>
+    </w:p>
+    <w:p>
+      <w:pPr>
+        <w:pStyle w:val="Listaszerbekezds"/>
+        <w:numPr>
+          <w:ilvl w:val="0"/>
+          <w:numId w:val="9"/>
+        </w:numPr>
+      </w:pPr>
+      <w:r>
+        <w:t>Fórumbejegyzés készítési űrlap</w:t>
+      </w:r>
+    </w:p>
+    <w:p>
+      <w:pPr>
+        <w:pStyle w:val="Listaszerbekezds"/>
+        <w:numPr>
+          <w:ilvl w:val="0"/>
+          <w:numId w:val="9"/>
+        </w:numPr>
+      </w:pPr>
+      <w:r>
+        <w:t>Profilmódosítási űrlap</w:t>
+      </w:r>
+    </w:p>
+    <w:p>
+      <w:pPr>
+        <w:pStyle w:val="Listaszerbekezds"/>
+        <w:numPr>
+          <w:ilvl w:val="0"/>
+          <w:numId w:val="9"/>
+        </w:numPr>
+      </w:pPr>
+      <w:r>
+        <w:t>Adminisztrációs felület</w:t>
       </w:r>
     </w:p>
     <w:sectPr>
@@ -2343,6 +2928,119 @@
     </w:lvl>
   </w:abstractNum>
   <w:abstractNum w:abstractNumId="2" w15:restartNumberingAfterBreak="0">
+    <w:nsid w:val="42A91860"/>
+    <w:multiLevelType w:val="hybridMultilevel"/>
+    <w:tmpl w:val="90A4459E"/>
+    <w:lvl w:ilvl="0" w:tplc="040E0001">
+      <w:start w:val="1"/>
+      <w:numFmt w:val="bullet"/>
+      <w:lvlText w:val=""/>
+      <w:lvlJc w:val="left"/>
+      <w:pPr>
+        <w:ind w:left="720" w:hanging="360"/>
+      </w:pPr>
+      <w:rPr>
+        <w:rFonts w:ascii="Symbol" w:hAnsi="Symbol" w:hint="default"/>
+      </w:rPr>
+    </w:lvl>
+    <w:lvl w:ilvl="1" w:tplc="040E0003" w:tentative="1">
+      <w:start w:val="1"/>
+      <w:numFmt w:val="bullet"/>
+      <w:lvlText w:val="o"/>
+      <w:lvlJc w:val="left"/>
+      <w:pPr>
+        <w:ind w:left="1440" w:hanging="360"/>
+      </w:pPr>
+      <w:rPr>
+        <w:rFonts w:ascii="Courier New" w:hAnsi="Courier New" w:cs="Courier New" w:hint="default"/>
+      </w:rPr>
+    </w:lvl>
+    <w:lvl w:ilvl="2" w:tplc="040E0005" w:tentative="1">
+      <w:start w:val="1"/>
+      <w:numFmt w:val="bullet"/>
+      <w:lvlText w:val=""/>
+      <w:lvlJc w:val="left"/>
+      <w:pPr>
+        <w:ind w:left="2160" w:hanging="360"/>
+      </w:pPr>
+      <w:rPr>
+        <w:rFonts w:ascii="Wingdings" w:hAnsi="Wingdings" w:hint="default"/>
+      </w:rPr>
+    </w:lvl>
+    <w:lvl w:ilvl="3" w:tplc="040E0001" w:tentative="1">
+      <w:start w:val="1"/>
+      <w:numFmt w:val="bullet"/>
+      <w:lvlText w:val=""/>
+      <w:lvlJc w:val="left"/>
+      <w:pPr>
+        <w:ind w:left="2880" w:hanging="360"/>
+      </w:pPr>
+      <w:rPr>
+        <w:rFonts w:ascii="Symbol" w:hAnsi="Symbol" w:hint="default"/>
+      </w:rPr>
+    </w:lvl>
+    <w:lvl w:ilvl="4" w:tplc="040E0003" w:tentative="1">
+      <w:start w:val="1"/>
+      <w:numFmt w:val="bullet"/>
+      <w:lvlText w:val="o"/>
+      <w:lvlJc w:val="left"/>
+      <w:pPr>
+        <w:ind w:left="3600" w:hanging="360"/>
+      </w:pPr>
+      <w:rPr>
+        <w:rFonts w:ascii="Courier New" w:hAnsi="Courier New" w:cs="Courier New" w:hint="default"/>
+      </w:rPr>
+    </w:lvl>
+    <w:lvl w:ilvl="5" w:tplc="040E0005" w:tentative="1">
+      <w:start w:val="1"/>
+      <w:numFmt w:val="bullet"/>
+      <w:lvlText w:val=""/>
+      <w:lvlJc w:val="left"/>
+      <w:pPr>
+        <w:ind w:left="4320" w:hanging="360"/>
+      </w:pPr>
+      <w:rPr>
+        <w:rFonts w:ascii="Wingdings" w:hAnsi="Wingdings" w:hint="default"/>
+      </w:rPr>
+    </w:lvl>
+    <w:lvl w:ilvl="6" w:tplc="040E0001" w:tentative="1">
+      <w:start w:val="1"/>
+      <w:numFmt w:val="bullet"/>
+      <w:lvlText w:val=""/>
+      <w:lvlJc w:val="left"/>
+      <w:pPr>
+        <w:ind w:left="5040" w:hanging="360"/>
+      </w:pPr>
+      <w:rPr>
+        <w:rFonts w:ascii="Symbol" w:hAnsi="Symbol" w:hint="default"/>
+      </w:rPr>
+    </w:lvl>
+    <w:lvl w:ilvl="7" w:tplc="040E0003" w:tentative="1">
+      <w:start w:val="1"/>
+      <w:numFmt w:val="bullet"/>
+      <w:lvlText w:val="o"/>
+      <w:lvlJc w:val="left"/>
+      <w:pPr>
+        <w:ind w:left="5760" w:hanging="360"/>
+      </w:pPr>
+      <w:rPr>
+        <w:rFonts w:ascii="Courier New" w:hAnsi="Courier New" w:cs="Courier New" w:hint="default"/>
+      </w:rPr>
+    </w:lvl>
+    <w:lvl w:ilvl="8" w:tplc="040E0005" w:tentative="1">
+      <w:start w:val="1"/>
+      <w:numFmt w:val="bullet"/>
+      <w:lvlText w:val=""/>
+      <w:lvlJc w:val="left"/>
+      <w:pPr>
+        <w:ind w:left="6480" w:hanging="360"/>
+      </w:pPr>
+      <w:rPr>
+        <w:rFonts w:ascii="Wingdings" w:hAnsi="Wingdings" w:hint="default"/>
+      </w:rPr>
+    </w:lvl>
+  </w:abstractNum>
+  <w:abstractNum w:abstractNumId="3" w15:restartNumberingAfterBreak="0">
     <w:nsid w:val="589B6C09"/>
     <w:multiLevelType w:val="hybridMultilevel"/>
     <w:tmpl w:val="CC40324C"/>
@@ -2455,7 +3153,7 @@
       </w:rPr>
     </w:lvl>
   </w:abstractNum>
-  <w:abstractNum w:abstractNumId="3" w15:restartNumberingAfterBreak="0">
+  <w:abstractNum w:abstractNumId="4" w15:restartNumberingAfterBreak="0">
     <w:nsid w:val="5EE83685"/>
     <w:multiLevelType w:val="hybridMultilevel"/>
     <w:tmpl w:val="8AFA43E2"/>
@@ -2568,7 +3266,7 @@
       </w:rPr>
     </w:lvl>
   </w:abstractNum>
-  <w:abstractNum w:abstractNumId="4" w15:restartNumberingAfterBreak="0">
+  <w:abstractNum w:abstractNumId="5" w15:restartNumberingAfterBreak="0">
     <w:nsid w:val="623E249D"/>
     <w:multiLevelType w:val="hybridMultilevel"/>
     <w:tmpl w:val="B5BC88B0"/>
@@ -2681,7 +3379,120 @@
       </w:rPr>
     </w:lvl>
   </w:abstractNum>
-  <w:abstractNum w:abstractNumId="5" w15:restartNumberingAfterBreak="0">
+  <w:abstractNum w:abstractNumId="6" w15:restartNumberingAfterBreak="0">
+    <w:nsid w:val="64055EB1"/>
+    <w:multiLevelType w:val="hybridMultilevel"/>
+    <w:tmpl w:val="F95AAC5C"/>
+    <w:lvl w:ilvl="0" w:tplc="040E0001">
+      <w:start w:val="1"/>
+      <w:numFmt w:val="bullet"/>
+      <w:lvlText w:val=""/>
+      <w:lvlJc w:val="left"/>
+      <w:pPr>
+        <w:ind w:left="720" w:hanging="360"/>
+      </w:pPr>
+      <w:rPr>
+        <w:rFonts w:ascii="Symbol" w:hAnsi="Symbol" w:hint="default"/>
+      </w:rPr>
+    </w:lvl>
+    <w:lvl w:ilvl="1" w:tplc="040E0003" w:tentative="1">
+      <w:start w:val="1"/>
+      <w:numFmt w:val="bullet"/>
+      <w:lvlText w:val="o"/>
+      <w:lvlJc w:val="left"/>
+      <w:pPr>
+        <w:ind w:left="1440" w:hanging="360"/>
+      </w:pPr>
+      <w:rPr>
+        <w:rFonts w:ascii="Courier New" w:hAnsi="Courier New" w:cs="Courier New" w:hint="default"/>
+      </w:rPr>
+    </w:lvl>
+    <w:lvl w:ilvl="2" w:tplc="040E0005" w:tentative="1">
+      <w:start w:val="1"/>
+      <w:numFmt w:val="bullet"/>
+      <w:lvlText w:val=""/>
+      <w:lvlJc w:val="left"/>
+      <w:pPr>
+        <w:ind w:left="2160" w:hanging="360"/>
+      </w:pPr>
+      <w:rPr>
+        <w:rFonts w:ascii="Wingdings" w:hAnsi="Wingdings" w:hint="default"/>
+      </w:rPr>
+    </w:lvl>
+    <w:lvl w:ilvl="3" w:tplc="040E0001" w:tentative="1">
+      <w:start w:val="1"/>
+      <w:numFmt w:val="bullet"/>
+      <w:lvlText w:val=""/>
+      <w:lvlJc w:val="left"/>
+      <w:pPr>
+        <w:ind w:left="2880" w:hanging="360"/>
+      </w:pPr>
+      <w:rPr>
+        <w:rFonts w:ascii="Symbol" w:hAnsi="Symbol" w:hint="default"/>
+      </w:rPr>
+    </w:lvl>
+    <w:lvl w:ilvl="4" w:tplc="040E0003" w:tentative="1">
+      <w:start w:val="1"/>
+      <w:numFmt w:val="bullet"/>
+      <w:lvlText w:val="o"/>
+      <w:lvlJc w:val="left"/>
+      <w:pPr>
+        <w:ind w:left="3600" w:hanging="360"/>
+      </w:pPr>
+      <w:rPr>
+        <w:rFonts w:ascii="Courier New" w:hAnsi="Courier New" w:cs="Courier New" w:hint="default"/>
+      </w:rPr>
+    </w:lvl>
+    <w:lvl w:ilvl="5" w:tplc="040E0005" w:tentative="1">
+      <w:start w:val="1"/>
+      <w:numFmt w:val="bullet"/>
+      <w:lvlText w:val=""/>
+      <w:lvlJc w:val="left"/>
+      <w:pPr>
+        <w:ind w:left="4320" w:hanging="360"/>
+      </w:pPr>
+      <w:rPr>
+        <w:rFonts w:ascii="Wingdings" w:hAnsi="Wingdings" w:hint="default"/>
+      </w:rPr>
+    </w:lvl>
+    <w:lvl w:ilvl="6" w:tplc="040E0001" w:tentative="1">
+      <w:start w:val="1"/>
+      <w:numFmt w:val="bullet"/>
+      <w:lvlText w:val=""/>
+      <w:lvlJc w:val="left"/>
+      <w:pPr>
+        <w:ind w:left="5040" w:hanging="360"/>
+      </w:pPr>
+      <w:rPr>
+        <w:rFonts w:ascii="Symbol" w:hAnsi="Symbol" w:hint="default"/>
+      </w:rPr>
+    </w:lvl>
+    <w:lvl w:ilvl="7" w:tplc="040E0003" w:tentative="1">
+      <w:start w:val="1"/>
+      <w:numFmt w:val="bullet"/>
+      <w:lvlText w:val="o"/>
+      <w:lvlJc w:val="left"/>
+      <w:pPr>
+        <w:ind w:left="5760" w:hanging="360"/>
+      </w:pPr>
+      <w:rPr>
+        <w:rFonts w:ascii="Courier New" w:hAnsi="Courier New" w:cs="Courier New" w:hint="default"/>
+      </w:rPr>
+    </w:lvl>
+    <w:lvl w:ilvl="8" w:tplc="040E0005" w:tentative="1">
+      <w:start w:val="1"/>
+      <w:numFmt w:val="bullet"/>
+      <w:lvlText w:val=""/>
+      <w:lvlJc w:val="left"/>
+      <w:pPr>
+        <w:ind w:left="6480" w:hanging="360"/>
+      </w:pPr>
+      <w:rPr>
+        <w:rFonts w:ascii="Wingdings" w:hAnsi="Wingdings" w:hint="default"/>
+      </w:rPr>
+    </w:lvl>
+  </w:abstractNum>
+  <w:abstractNum w:abstractNumId="7" w15:restartNumberingAfterBreak="0">
     <w:nsid w:val="7C6A549C"/>
     <w:multiLevelType w:val="hybridMultilevel"/>
     <w:tmpl w:val="7D4A14AA"/>
@@ -2794,7 +3605,7 @@
       </w:rPr>
     </w:lvl>
   </w:abstractNum>
-  <w:abstractNum w:abstractNumId="6" w15:restartNumberingAfterBreak="0">
+  <w:abstractNum w:abstractNumId="8" w15:restartNumberingAfterBreak="0">
     <w:nsid w:val="7D556E61"/>
     <w:multiLevelType w:val="hybridMultilevel"/>
     <w:tmpl w:val="991AFEE8"/>
@@ -2908,25 +3719,31 @@
     </w:lvl>
   </w:abstractNum>
   <w:num w:numId="1" w16cid:durableId="1922904969">
+    <w:abstractNumId w:val="4"/>
+  </w:num>
+  <w:num w:numId="2" w16cid:durableId="1933123126">
     <w:abstractNumId w:val="3"/>
   </w:num>
-  <w:num w:numId="2" w16cid:durableId="1933123126">
-    <w:abstractNumId w:val="2"/>
-  </w:num>
   <w:num w:numId="3" w16cid:durableId="998122123">
-    <w:abstractNumId w:val="4"/>
+    <w:abstractNumId w:val="5"/>
   </w:num>
   <w:num w:numId="4" w16cid:durableId="1156457585">
     <w:abstractNumId w:val="0"/>
   </w:num>
   <w:num w:numId="5" w16cid:durableId="1382365181">
-    <w:abstractNumId w:val="6"/>
+    <w:abstractNumId w:val="8"/>
   </w:num>
   <w:num w:numId="6" w16cid:durableId="1177839879">
     <w:abstractNumId w:val="1"/>
   </w:num>
   <w:num w:numId="7" w16cid:durableId="416709797">
-    <w:abstractNumId w:val="5"/>
+    <w:abstractNumId w:val="7"/>
+  </w:num>
+  <w:num w:numId="8" w16cid:durableId="2094618278">
+    <w:abstractNumId w:val="6"/>
+  </w:num>
+  <w:num w:numId="9" w16cid:durableId="182598694">
+    <w:abstractNumId w:val="2"/>
   </w:num>
 </w:numbering>
 </file>
@@ -3054,6 +3871,7 @@
     <w:lsdException w:name="HTML Sample" w:semiHidden="1" w:unhideWhenUsed="1"/>
     <w:lsdException w:name="HTML Typewriter" w:semiHidden="1" w:unhideWhenUsed="1"/>
     <w:lsdException w:name="HTML Variable" w:semiHidden="1" w:unhideWhenUsed="1"/>
+    <w:lsdException w:name="Normal Table" w:semiHidden="1" w:unhideWhenUsed="1"/>
     <w:lsdException w:name="annotation subject" w:semiHidden="1" w:unhideWhenUsed="1"/>
     <w:lsdException w:name="No List" w:semiHidden="1" w:unhideWhenUsed="1"/>
     <w:lsdException w:name="Outline List 1" w:semiHidden="1" w:unhideWhenUsed="1"/>
@@ -3096,8 +3914,11 @@
     <w:lsdException w:name="Table Contemporary" w:semiHidden="1" w:unhideWhenUsed="1"/>
     <w:lsdException w:name="Table Elegant" w:semiHidden="1" w:unhideWhenUsed="1"/>
     <w:lsdException w:name="Table Professional" w:semiHidden="1" w:unhideWhenUsed="1"/>
+    <w:lsdException w:name="Table Subtle 1" w:semiHidden="1" w:unhideWhenUsed="1"/>
     <w:lsdException w:name="Table Subtle 2" w:semiHidden="1" w:unhideWhenUsed="1"/>
     <w:lsdException w:name="Table Web 1" w:semiHidden="1" w:unhideWhenUsed="1"/>
+    <w:lsdException w:name="Table Web 2" w:semiHidden="1" w:unhideWhenUsed="1"/>
+    <w:lsdException w:name="Table Web 3" w:semiHidden="1" w:unhideWhenUsed="1"/>
     <w:lsdException w:name="Balloon Text" w:semiHidden="1" w:unhideWhenUsed="1"/>
     <w:lsdException w:name="Table Grid" w:uiPriority="39"/>
     <w:lsdException w:name="Table Theme" w:semiHidden="1" w:unhideWhenUsed="1"/>

</xml_diff>

<commit_message>
Programterv javítása 50%-ban kész
</commit_message>
<xml_diff>
--- a/docs/Programterv.docx
+++ b/docs/Programterv.docx
@@ -1,6 +1,6 @@
 
 <file path=word/document.xml><?xml version="1.0" encoding="utf-8"?>
-<w:document xmlns:wpc="http://schemas.microsoft.com/office/word/2010/wordprocessingCanvas" xmlns:cx="http://schemas.microsoft.com/office/drawing/2014/chartex" xmlns:cx1="http://schemas.microsoft.com/office/drawing/2015/9/8/chartex" xmlns:cx2="http://schemas.microsoft.com/office/drawing/2015/10/21/chartex" xmlns:cx3="http://schemas.microsoft.com/office/drawing/2016/5/9/chartex" xmlns:cx4="http://schemas.microsoft.com/office/drawing/2016/5/10/chartex" xmlns:cx5="http://schemas.microsoft.com/office/drawing/2016/5/11/chartex" xmlns:cx6="http://schemas.microsoft.com/office/drawing/2016/5/12/chartex" xmlns:cx7="http://schemas.microsoft.com/office/drawing/2016/5/13/chartex" xmlns:cx8="http://schemas.microsoft.com/office/drawing/2016/5/14/chartex" xmlns:mc="http://schemas.openxmlformats.org/markup-compatibility/2006" xmlns:aink="http://schemas.microsoft.com/office/drawing/2016/ink" xmlns:am3d="http://schemas.microsoft.com/office/drawing/2017/model3d" xmlns:o="urn:schemas-microsoft-com:office:office" xmlns:oel="http://schemas.microsoft.com/office/2019/extlst" xmlns:r="http://schemas.openxmlformats.org/officeDocument/2006/relationships" xmlns:m="http://schemas.openxmlformats.org/officeDocument/2006/math" xmlns:v="urn:schemas-microsoft-com:vml" xmlns:wp14="http://schemas.microsoft.com/office/word/2010/wordprocessingDrawing" xmlns:wp="http://schemas.openxmlformats.org/drawingml/2006/wordprocessingDrawing" xmlns:w10="urn:schemas-microsoft-com:office:word" xmlns:w="http://schemas.openxmlformats.org/wordprocessingml/2006/main" xmlns:w14="http://schemas.microsoft.com/office/word/2010/wordml" xmlns:w15="http://schemas.microsoft.com/office/word/2012/wordml" xmlns:w16cex="http://schemas.microsoft.com/office/word/2018/wordml/cex" xmlns:w16cid="http://schemas.microsoft.com/office/word/2016/wordml/cid" xmlns:w16="http://schemas.microsoft.com/office/word/2018/wordml" xmlns:w16sdtdh="http://schemas.microsoft.com/office/word/2020/wordml/sdtdatahash" xmlns:w16se="http://schemas.microsoft.com/office/word/2015/wordml/symex" xmlns:wpg="http://schemas.microsoft.com/office/word/2010/wordprocessingGroup" xmlns:wpi="http://schemas.microsoft.com/office/word/2010/wordprocessingInk" xmlns:wne="http://schemas.microsoft.com/office/word/2006/wordml" xmlns:wps="http://schemas.microsoft.com/office/word/2010/wordprocessingShape" mc:Ignorable="w14 w15 w16se w16cid w16 w16cex w16sdtdh wp14">
+<w:document xmlns:wpc="http://schemas.microsoft.com/office/word/2010/wordprocessingCanvas" xmlns:cx="http://schemas.microsoft.com/office/drawing/2014/chartex" xmlns:cx1="http://schemas.microsoft.com/office/drawing/2015/9/8/chartex" xmlns:mc="http://schemas.openxmlformats.org/markup-compatibility/2006" xmlns:o="urn:schemas-microsoft-com:office:office" xmlns:r="http://schemas.openxmlformats.org/officeDocument/2006/relationships" xmlns:m="http://schemas.openxmlformats.org/officeDocument/2006/math" xmlns:v="urn:schemas-microsoft-com:vml" xmlns:wp14="http://schemas.microsoft.com/office/word/2010/wordprocessingDrawing" xmlns:wp="http://schemas.openxmlformats.org/drawingml/2006/wordprocessingDrawing" xmlns:w10="urn:schemas-microsoft-com:office:word" xmlns:w="http://schemas.openxmlformats.org/wordprocessingml/2006/main" xmlns:w14="http://schemas.microsoft.com/office/word/2010/wordml" xmlns:w15="http://schemas.microsoft.com/office/word/2012/wordml" xmlns:w16se="http://schemas.microsoft.com/office/word/2015/wordml/symex" xmlns:wpg="http://schemas.microsoft.com/office/word/2010/wordprocessingGroup" xmlns:wpi="http://schemas.microsoft.com/office/word/2010/wordprocessingInk" xmlns:wne="http://schemas.microsoft.com/office/word/2006/wordml" xmlns:wps="http://schemas.microsoft.com/office/word/2010/wordprocessingShape" mc:Ignorable="w14 w15 w16se wp14">
   <w:body>
     <w:p>
       <w:pPr>
@@ -74,13 +74,8 @@
         </w:numPr>
         <w:spacing w:after="240"/>
       </w:pPr>
-      <w:proofErr w:type="spellStart"/>
-      <w:r>
-        <w:t>Ginál</w:t>
-      </w:r>
-      <w:proofErr w:type="spellEnd"/>
-      <w:r>
-        <w:t xml:space="preserve"> Zsolt</w:t>
+      <w:r>
+        <w:t>Ginál Zsolt</w:t>
       </w:r>
     </w:p>
     <w:p>
@@ -130,31 +125,7 @@
     </w:p>
     <w:p>
       <w:r>
-        <w:t xml:space="preserve">Az oldal egy </w:t>
-      </w:r>
-      <w:proofErr w:type="spellStart"/>
-      <w:r>
-        <w:t>Angular</w:t>
-      </w:r>
-      <w:proofErr w:type="spellEnd"/>
-      <w:r>
-        <w:t xml:space="preserve"> keretrendszerben íródott </w:t>
-      </w:r>
-      <w:proofErr w:type="spellStart"/>
-      <w:r>
-        <w:t>single-page</w:t>
-      </w:r>
-      <w:proofErr w:type="spellEnd"/>
-      <w:r>
-        <w:t xml:space="preserve"> HTML weboldal. A megvalósításhoz használunk </w:t>
-      </w:r>
-      <w:proofErr w:type="spellStart"/>
-      <w:r>
-        <w:t>Bootstrap</w:t>
-      </w:r>
-      <w:proofErr w:type="spellEnd"/>
-      <w:r>
-        <w:t>, Chart.js</w:t>
+        <w:t>Az oldal egy Angular keretrendszerben íródott single-page HTML weboldal. A megvalósításhoz használunk Bootstrap, Chart.js</w:t>
       </w:r>
       <w:r>
         <w:t xml:space="preserve"> és Socket.IO</w:t>
@@ -277,11 +248,9 @@
       <w:r>
         <w:t xml:space="preserve">Példa: </w:t>
       </w:r>
-      <w:proofErr w:type="spellStart"/>
       <w:r>
         <w:t>mintajanos</w:t>
       </w:r>
-      <w:proofErr w:type="spellEnd"/>
     </w:p>
     <w:p>
       <w:pPr>
@@ -473,15 +442,7 @@
         </w:numPr>
       </w:pPr>
       <w:r>
-        <w:t xml:space="preserve">Egy szöveg, ami SHA256 szerint titkosított, de a „nyers” jelszónak kell tartalmaznia legalább egy kis-, és nagybetűt az angol ábécéből, egy számot és egy speciális karaktert </w:t>
-      </w:r>
-      <w:proofErr w:type="gramStart"/>
-      <w:r>
-        <w:t>(.-</w:t>
-      </w:r>
-      <w:proofErr w:type="gramEnd"/>
-      <w:r>
-        <w:t>,+-/*_ karakterek)</w:t>
+        <w:t>Egy szöveg, ami SHA256 szerint titkosított, de a „nyers” jelszónak kell tartalmaznia legalább egy kis-, és nagybetűt az angol ábécéből, egy számot és egy speciális karaktert (.-,+-/*_ karakterek)</w:t>
       </w:r>
       <w:r>
         <w:t xml:space="preserve"> és legalább nyolc karakterből kell állnia.</w:t>
@@ -568,67 +529,19 @@
         </w:numPr>
       </w:pPr>
       <w:r>
-        <w:t xml:space="preserve">Egy szöveg, ami a </w:t>
-      </w:r>
-      <w:proofErr w:type="spellStart"/>
-      <w:r>
-        <w:t>MySQL</w:t>
-      </w:r>
-      <w:proofErr w:type="spellEnd"/>
-      <w:r>
-        <w:t xml:space="preserve"> szerint 65535 bájt, ami 21844 karakter.</w:t>
-      </w:r>
-    </w:p>
-    <w:p>
-      <w:pPr>
-        <w:pStyle w:val="Listaszerbekezds"/>
-        <w:numPr>
-          <w:ilvl w:val="2"/>
-          <w:numId w:val="7"/>
-        </w:numPr>
-      </w:pPr>
-      <w:r>
-        <w:t>Példa: „</w:t>
-      </w:r>
-      <w:proofErr w:type="spellStart"/>
-      <w:r>
-        <w:t>Lorem</w:t>
-      </w:r>
-      <w:proofErr w:type="spellEnd"/>
-      <w:r>
-        <w:t xml:space="preserve"> </w:t>
-      </w:r>
-      <w:proofErr w:type="spellStart"/>
-      <w:r>
-        <w:t>Ipsum</w:t>
-      </w:r>
-      <w:proofErr w:type="spellEnd"/>
-      <w:r>
-        <w:t xml:space="preserve"> </w:t>
-      </w:r>
-      <w:proofErr w:type="spellStart"/>
-      <w:r>
-        <w:t>dolor</w:t>
-      </w:r>
-      <w:proofErr w:type="spellEnd"/>
-      <w:r>
-        <w:t xml:space="preserve"> </w:t>
-      </w:r>
-      <w:proofErr w:type="spellStart"/>
-      <w:r>
-        <w:t>sit</w:t>
-      </w:r>
-      <w:proofErr w:type="spellEnd"/>
-      <w:r>
-        <w:t xml:space="preserve"> </w:t>
-      </w:r>
-      <w:proofErr w:type="spellStart"/>
-      <w:r>
-        <w:t>amet</w:t>
-      </w:r>
-      <w:proofErr w:type="spellEnd"/>
-      <w:r>
-        <w:t>”</w:t>
+        <w:t>Egy szöveg, ami a MySQL szerint 65535 bájt, ami 21844 karakter.</w:t>
+      </w:r>
+    </w:p>
+    <w:p>
+      <w:pPr>
+        <w:pStyle w:val="Listaszerbekezds"/>
+        <w:numPr>
+          <w:ilvl w:val="2"/>
+          <w:numId w:val="7"/>
+        </w:numPr>
+      </w:pPr>
+      <w:r>
+        <w:t>Példa: „Lorem Ipsum dolor sit amet”</w:t>
       </w:r>
     </w:p>
     <w:p>
@@ -652,45 +565,15 @@
         </w:numPr>
       </w:pPr>
       <w:r>
-        <w:t xml:space="preserve">Egy </w:t>
-      </w:r>
-      <w:proofErr w:type="spellStart"/>
-      <w:r>
-        <w:t>hex</w:t>
-      </w:r>
-      <w:proofErr w:type="spellEnd"/>
-      <w:r>
-        <w:t xml:space="preserve"> színkód, azaz a </w:t>
+        <w:t xml:space="preserve">Egy hex színkód, azaz a </w:t>
       </w:r>
       <w:hyperlink r:id="rId8" w:anchor="Hex_triplet" w:history="1">
         <w:r>
           <w:rPr>
             <w:rStyle w:val="Hiperhivatkozs"/>
           </w:rPr>
-          <w:t xml:space="preserve">HTML </w:t>
+          <w:t>HTML hex tripleteknek</w:t>
         </w:r>
-        <w:proofErr w:type="spellStart"/>
-        <w:r>
-          <w:rPr>
-            <w:rStyle w:val="Hiperhivatkozs"/>
-          </w:rPr>
-          <w:t>hex</w:t>
-        </w:r>
-        <w:proofErr w:type="spellEnd"/>
-        <w:r>
-          <w:rPr>
-            <w:rStyle w:val="Hiperhivatkozs"/>
-          </w:rPr>
-          <w:t xml:space="preserve"> </w:t>
-        </w:r>
-        <w:proofErr w:type="spellStart"/>
-        <w:r>
-          <w:rPr>
-            <w:rStyle w:val="Hiperhivatkozs"/>
-          </w:rPr>
-          <w:t>tripleteknek</w:t>
-        </w:r>
-        <w:proofErr w:type="spellEnd"/>
       </w:hyperlink>
       <w:r>
         <w:t xml:space="preserve"> kell megfelelnie</w:t>
@@ -816,6 +699,42 @@
         </w:numPr>
       </w:pPr>
       <w:r>
+        <w:t>Érték</w:t>
+      </w:r>
+    </w:p>
+    <w:p>
+      <w:pPr>
+        <w:pStyle w:val="Listaszerbekezds"/>
+        <w:numPr>
+          <w:ilvl w:val="2"/>
+          <w:numId w:val="7"/>
+        </w:numPr>
+      </w:pPr>
+      <w:r>
+        <w:t>Egy egész szám, aminek nagyobbnak kell lennie, mint 0. Kötelezően megadandó adat.</w:t>
+      </w:r>
+    </w:p>
+    <w:p>
+      <w:pPr>
+        <w:pStyle w:val="Listaszerbekezds"/>
+        <w:numPr>
+          <w:ilvl w:val="2"/>
+          <w:numId w:val="7"/>
+        </w:numPr>
+      </w:pPr>
+      <w:r>
+        <w:t>Példa: 2500</w:t>
+      </w:r>
+    </w:p>
+    <w:p>
+      <w:pPr>
+        <w:pStyle w:val="Listaszerbekezds"/>
+        <w:numPr>
+          <w:ilvl w:val="1"/>
+          <w:numId w:val="7"/>
+        </w:numPr>
+      </w:pPr>
+      <w:r>
         <w:t>Leírás</w:t>
       </w:r>
     </w:p>
@@ -828,13 +747,8 @@
         </w:numPr>
       </w:pPr>
       <w:r>
-        <w:t xml:space="preserve">Egy szöveg, ami a </w:t>
-      </w:r>
-      <w:proofErr w:type="spellStart"/>
-      <w:r>
-        <w:t>MySQL</w:t>
-      </w:r>
-      <w:proofErr w:type="spellEnd"/>
+        <w:t>Egy szöveg, ami a MySQL</w:t>
+      </w:r>
       <w:r>
         <w:t xml:space="preserve"> szabványa s</w:t>
       </w:r>
@@ -857,45 +771,8 @@
         </w:numPr>
       </w:pPr>
       <w:r>
-        <w:t xml:space="preserve">Példa: „Ritka 1822-es aranyérme, </w:t>
-      </w:r>
-      <w:proofErr w:type="spellStart"/>
-      <w:r>
-        <w:t>Lorem</w:t>
-      </w:r>
-      <w:proofErr w:type="spellEnd"/>
-      <w:r>
-        <w:t xml:space="preserve"> </w:t>
-      </w:r>
-      <w:proofErr w:type="spellStart"/>
-      <w:r>
-        <w:t>ipsum</w:t>
-      </w:r>
-      <w:proofErr w:type="spellEnd"/>
-      <w:r>
-        <w:t xml:space="preserve"> </w:t>
-      </w:r>
-      <w:proofErr w:type="spellStart"/>
-      <w:r>
-        <w:t>dolor</w:t>
-      </w:r>
-      <w:proofErr w:type="spellEnd"/>
-      <w:r>
-        <w:t xml:space="preserve"> </w:t>
-      </w:r>
-      <w:proofErr w:type="spellStart"/>
-      <w:r>
-        <w:t>sit</w:t>
-      </w:r>
-      <w:proofErr w:type="spellEnd"/>
-      <w:r>
-        <w:t xml:space="preserve"> </w:t>
-      </w:r>
-      <w:proofErr w:type="spellStart"/>
-      <w:r>
-        <w:t>amet</w:t>
-      </w:r>
-      <w:proofErr w:type="spellEnd"/>
+        <w:t>Példa: „Ritka 1822-es aranyérme, Lorem ipsum dolor sit amet</w:t>
+      </w:r>
       <w:r>
         <w:t>”</w:t>
       </w:r>
@@ -921,49 +798,7 @@
         </w:numPr>
       </w:pPr>
       <w:r>
-        <w:t>Kettő vagy több képfájl (pl.: .</w:t>
-      </w:r>
-      <w:proofErr w:type="spellStart"/>
-      <w:r>
-        <w:t>jpg</w:t>
-      </w:r>
-      <w:proofErr w:type="spellEnd"/>
-      <w:r>
-        <w:t>, .</w:t>
-      </w:r>
-      <w:proofErr w:type="spellStart"/>
-      <w:r>
-        <w:t>png</w:t>
-      </w:r>
-      <w:proofErr w:type="spellEnd"/>
-      <w:r>
-        <w:t>, .</w:t>
-      </w:r>
-      <w:proofErr w:type="spellStart"/>
-      <w:r>
-        <w:t>svg</w:t>
-      </w:r>
-      <w:proofErr w:type="spellEnd"/>
-      <w:r>
-        <w:t>, .</w:t>
-      </w:r>
-      <w:proofErr w:type="spellStart"/>
-      <w:r>
-        <w:t>bmp</w:t>
-      </w:r>
-      <w:proofErr w:type="spellEnd"/>
-      <w:proofErr w:type="gramStart"/>
-      <w:r>
-        <w:t>, .</w:t>
-      </w:r>
-      <w:proofErr w:type="spellStart"/>
-      <w:r>
-        <w:t>webp</w:t>
-      </w:r>
-      <w:proofErr w:type="spellEnd"/>
-      <w:proofErr w:type="gramEnd"/>
-      <w:r>
-        <w:t>), amit a felhasználó tölt fel. Kötelező feltöltenie az érme elő-, és hátoldalát.</w:t>
+        <w:t>Kettő vagy több képfájl (pl.: .jpg, .png, .svg, .bmp, .webp), amit a felhasználó tölt fel. Kötelező feltöltenie az érme elő-, és hátoldalát.</w:t>
       </w:r>
     </w:p>
     <w:p>
@@ -1009,49 +844,7 @@
         </w:numPr>
       </w:pPr>
       <w:r>
-        <w:t>Egy képfájl (pl.: .</w:t>
-      </w:r>
-      <w:proofErr w:type="spellStart"/>
-      <w:r>
-        <w:t>jpg</w:t>
-      </w:r>
-      <w:proofErr w:type="spellEnd"/>
-      <w:r>
-        <w:t>, .</w:t>
-      </w:r>
-      <w:proofErr w:type="spellStart"/>
-      <w:r>
-        <w:t>png</w:t>
-      </w:r>
-      <w:proofErr w:type="spellEnd"/>
-      <w:r>
-        <w:t>, .</w:t>
-      </w:r>
-      <w:proofErr w:type="spellStart"/>
-      <w:r>
-        <w:t>svg</w:t>
-      </w:r>
-      <w:proofErr w:type="spellEnd"/>
-      <w:r>
-        <w:t>, .</w:t>
-      </w:r>
-      <w:proofErr w:type="spellStart"/>
-      <w:r>
-        <w:t>bmp</w:t>
-      </w:r>
-      <w:proofErr w:type="spellEnd"/>
-      <w:proofErr w:type="gramStart"/>
-      <w:r>
-        <w:t>, .</w:t>
-      </w:r>
-      <w:proofErr w:type="spellStart"/>
-      <w:r>
-        <w:t>webp</w:t>
-      </w:r>
-      <w:proofErr w:type="spellEnd"/>
-      <w:proofErr w:type="gramEnd"/>
-      <w:r>
-        <w:t>), amit a felhasználó tölthet fel.</w:t>
+        <w:t>Egy képfájl (pl.: .jpg, .png, .svg, .bmp, .webp), amit a felhasználó tölthet fel.</w:t>
       </w:r>
     </w:p>
     <w:p>
@@ -1099,6 +892,42 @@
         </w:numPr>
       </w:pPr>
       <w:r>
+        <w:t>Téma</w:t>
+      </w:r>
+    </w:p>
+    <w:p>
+      <w:pPr>
+        <w:pStyle w:val="Listaszerbekezds"/>
+        <w:numPr>
+          <w:ilvl w:val="2"/>
+          <w:numId w:val="7"/>
+        </w:numPr>
+      </w:pPr>
+      <w:r>
+        <w:t>Egy kiválasztható szöveg, amit az adatbázis tartalmaz.</w:t>
+      </w:r>
+    </w:p>
+    <w:p>
+      <w:pPr>
+        <w:pStyle w:val="Listaszerbekezds"/>
+        <w:numPr>
+          <w:ilvl w:val="2"/>
+          <w:numId w:val="7"/>
+        </w:numPr>
+      </w:pPr>
+      <w:r>
+        <w:t>Példa: „Egyéb”</w:t>
+      </w:r>
+    </w:p>
+    <w:p>
+      <w:pPr>
+        <w:pStyle w:val="Listaszerbekezds"/>
+        <w:numPr>
+          <w:ilvl w:val="1"/>
+          <w:numId w:val="7"/>
+        </w:numPr>
+      </w:pPr>
+      <w:r>
         <w:t>Leírás</w:t>
       </w:r>
     </w:p>
@@ -1297,6 +1126,30 @@
         </w:numPr>
       </w:pPr>
       <w:r>
+        <w:t>Licitálók</w:t>
+      </w:r>
+    </w:p>
+    <w:p>
+      <w:pPr>
+        <w:pStyle w:val="Listaszerbekezds"/>
+        <w:numPr>
+          <w:ilvl w:val="2"/>
+          <w:numId w:val="7"/>
+        </w:numPr>
+      </w:pPr>
+      <w:r>
+        <w:t>Egy tömb, ami tartalmazza az aukcióra licitált felhasználók nevét, illetve licitált értékeket.</w:t>
+      </w:r>
+    </w:p>
+    <w:p>
+      <w:pPr>
+        <w:pStyle w:val="Listaszerbekezds"/>
+        <w:numPr>
+          <w:ilvl w:val="1"/>
+          <w:numId w:val="7"/>
+        </w:numPr>
+      </w:pPr>
+      <w:r>
         <w:t>Licitlépcső</w:t>
       </w:r>
     </w:p>
@@ -1412,6 +1265,7 @@
     </w:p>
     <w:p>
       <w:r>
+        <w:lastRenderedPageBreak/>
         <w:t>A látogatók számára elérhetőek a regisztrációs, illetve bejelentkezési űrlapok és meg tudják nézni más felhasználók profilját, és ezen a profilon található érmekatalógusokat.</w:t>
       </w:r>
     </w:p>
@@ -1425,11 +1279,7 @@
         <w:t>A felhasználók saját profiljuk katalógusába tölthetnek fel érmeket, üzeneteket tudnak más felhas</w:t>
       </w:r>
       <w:r>
-        <w:t xml:space="preserve">ználóknak küldeni, indíthatnak, illetve megtekinthetnek aukciókat és licitálhatnak is ezen </w:t>
-      </w:r>
-      <w:r>
-        <w:lastRenderedPageBreak/>
-        <w:t>aukciókra.</w:t>
+        <w:t>ználóknak küldeni, indíthatnak, illetve megtekinthetnek aukciókat és licitálhatnak is ezen aukciókra.</w:t>
       </w:r>
       <w:r>
         <w:t xml:space="preserve"> Fórumokon bejegyzéseket tehetnek közzé, meglévő fórumbejegyzéseket </w:t>
@@ -1438,20 +1288,7 @@
         <w:t>megtekinthetnek,</w:t>
       </w:r>
       <w:r>
-        <w:t xml:space="preserve"> és ezeken megjegyzéseket írhatnak. A fórumokon a saját bejegyzéseit lezárhatja, amivel megállíthatja azt, hogy más felhasználók megjegyzéseket írjanak a szóban lévő „</w:t>
-      </w:r>
-      <w:proofErr w:type="spellStart"/>
-      <w:proofErr w:type="gramStart"/>
-      <w:r>
-        <w:t>thread</w:t>
-      </w:r>
-      <w:proofErr w:type="spellEnd"/>
-      <w:r>
-        <w:t>”-</w:t>
-      </w:r>
-      <w:proofErr w:type="gramEnd"/>
-      <w:r>
-        <w:t>ben.</w:t>
+        <w:t xml:space="preserve"> és ezeken megjegyzéseket írhatnak. A fórumokon a saját bejegyzéseit lezárhatja, amivel megállíthatja azt, hogy más felhasználók megjegyzéseket írjanak a szóban lévő „thread”-ben.</w:t>
       </w:r>
       <w:r>
         <w:t xml:space="preserve"> Ezen még saját megjegyzéseit, posztjait törölheti.</w:t>
@@ -1708,6 +1545,841 @@
       </w:r>
       <w:r>
         <w:t>egyzést, bejegyzést törölhetik.</w:t>
+      </w:r>
+    </w:p>
+    <w:p>
+      <w:pPr>
+        <w:pStyle w:val="Alcm"/>
+      </w:pPr>
+      <w:r>
+        <w:lastRenderedPageBreak/>
+        <w:t>A program funkciói</w:t>
+      </w:r>
+      <w:r>
+        <w:t>nak leírása</w:t>
+      </w:r>
+    </w:p>
+    <w:p>
+      <w:pPr>
+        <w:pStyle w:val="Listaszerbekezds"/>
+        <w:numPr>
+          <w:ilvl w:val="0"/>
+          <w:numId w:val="6"/>
+        </w:numPr>
+      </w:pPr>
+      <w:r>
+        <w:t>Regisztráció, bejelentkezés</w:t>
+      </w:r>
+    </w:p>
+    <w:p>
+      <w:pPr>
+        <w:pStyle w:val="Listaszerbekezds"/>
+        <w:numPr>
+          <w:ilvl w:val="1"/>
+          <w:numId w:val="6"/>
+        </w:numPr>
+      </w:pPr>
+      <w:r>
+        <w:t>Bejelentkezés</w:t>
+      </w:r>
+    </w:p>
+    <w:p>
+      <w:pPr>
+        <w:pStyle w:val="Listaszerbekezds"/>
+        <w:numPr>
+          <w:ilvl w:val="2"/>
+          <w:numId w:val="6"/>
+        </w:numPr>
+      </w:pPr>
+      <w:r>
+        <w:t>A felhasználó E-Mail, vagy felhasználónév és Jelszó kombinációval tud bejelentkezni az oldalra.</w:t>
+      </w:r>
+    </w:p>
+    <w:p>
+      <w:pPr>
+        <w:pStyle w:val="Listaszerbekezds"/>
+        <w:numPr>
+          <w:ilvl w:val="1"/>
+          <w:numId w:val="6"/>
+        </w:numPr>
+      </w:pPr>
+      <w:r>
+        <w:t>Regisztráció</w:t>
+      </w:r>
+    </w:p>
+    <w:p>
+      <w:pPr>
+        <w:pStyle w:val="Listaszerbekezds"/>
+        <w:numPr>
+          <w:ilvl w:val="2"/>
+          <w:numId w:val="6"/>
+        </w:numPr>
+      </w:pPr>
+      <w:r>
+        <w:t>A felhasználónak kötelezően ezeket az adatokat kell megadnia regisztrálásnál:</w:t>
+      </w:r>
+    </w:p>
+    <w:p>
+      <w:pPr>
+        <w:pStyle w:val="Listaszerbekezds"/>
+        <w:numPr>
+          <w:ilvl w:val="3"/>
+          <w:numId w:val="6"/>
+        </w:numPr>
+      </w:pPr>
+      <w:r>
+        <w:t>Felhasználónév</w:t>
+      </w:r>
+    </w:p>
+    <w:p>
+      <w:pPr>
+        <w:pStyle w:val="Listaszerbekezds"/>
+        <w:numPr>
+          <w:ilvl w:val="3"/>
+          <w:numId w:val="6"/>
+        </w:numPr>
+      </w:pPr>
+      <w:r>
+        <w:t>E-Mail cím</w:t>
+      </w:r>
+    </w:p>
+    <w:p>
+      <w:pPr>
+        <w:pStyle w:val="Listaszerbekezds"/>
+        <w:numPr>
+          <w:ilvl w:val="3"/>
+          <w:numId w:val="6"/>
+        </w:numPr>
+      </w:pPr>
+      <w:r>
+        <w:t>Teljes név</w:t>
+      </w:r>
+      <w:r>
+        <w:t xml:space="preserve"> </w:t>
+      </w:r>
+    </w:p>
+    <w:p>
+      <w:pPr>
+        <w:pStyle w:val="Listaszerbekezds"/>
+        <w:numPr>
+          <w:ilvl w:val="3"/>
+          <w:numId w:val="6"/>
+        </w:numPr>
+      </w:pPr>
+      <w:r>
+        <w:t>Jelszó</w:t>
+      </w:r>
+    </w:p>
+    <w:p>
+      <w:pPr>
+        <w:pStyle w:val="Listaszerbekezds"/>
+        <w:numPr>
+          <w:ilvl w:val="2"/>
+          <w:numId w:val="6"/>
+        </w:numPr>
+      </w:pPr>
+      <w:r>
+        <w:t>A felhasználók megadhatják még ezeket az adatokat is:</w:t>
+      </w:r>
+    </w:p>
+    <w:p>
+      <w:pPr>
+        <w:pStyle w:val="Listaszerbekezds"/>
+        <w:numPr>
+          <w:ilvl w:val="3"/>
+          <w:numId w:val="6"/>
+        </w:numPr>
+      </w:pPr>
+      <w:r>
+        <w:t>Elérhetőségek</w:t>
+      </w:r>
+      <w:r>
+        <w:rPr>
+          <w:rStyle w:val="Lbjegyzet-hivatkozs"/>
+        </w:rPr>
+        <w:footnoteReference w:id="1"/>
+      </w:r>
+    </w:p>
+    <w:p>
+      <w:pPr>
+        <w:pStyle w:val="Listaszerbekezds"/>
+        <w:numPr>
+          <w:ilvl w:val="0"/>
+          <w:numId w:val="6"/>
+        </w:numPr>
+      </w:pPr>
+      <w:r>
+        <w:t>Profil módosítás</w:t>
+      </w:r>
+    </w:p>
+    <w:p>
+      <w:pPr>
+        <w:pStyle w:val="Listaszerbekezds"/>
+        <w:numPr>
+          <w:ilvl w:val="0"/>
+          <w:numId w:val="6"/>
+        </w:numPr>
+      </w:pPr>
+      <w:r>
+        <w:t>Érme felvétel, módosítás</w:t>
+      </w:r>
+    </w:p>
+    <w:p>
+      <w:pPr>
+        <w:pStyle w:val="Listaszerbekezds"/>
+        <w:numPr>
+          <w:ilvl w:val="1"/>
+          <w:numId w:val="6"/>
+        </w:numPr>
+      </w:pPr>
+      <w:r>
+        <w:t>A felhasználók saját katalógusukba tudnak felvenni érméket és ezek adatait módosítani. Minden adatot köteles megadni a felhasználó. Az adatok a következők:</w:t>
+      </w:r>
+    </w:p>
+    <w:p>
+      <w:pPr>
+        <w:pStyle w:val="Listaszerbekezds"/>
+        <w:numPr>
+          <w:ilvl w:val="2"/>
+          <w:numId w:val="6"/>
+        </w:numPr>
+      </w:pPr>
+      <w:r>
+        <w:t>Név</w:t>
+      </w:r>
+    </w:p>
+    <w:p>
+      <w:pPr>
+        <w:pStyle w:val="Listaszerbekezds"/>
+        <w:numPr>
+          <w:ilvl w:val="2"/>
+          <w:numId w:val="6"/>
+        </w:numPr>
+      </w:pPr>
+      <w:r>
+        <w:t>Leírás</w:t>
+      </w:r>
+    </w:p>
+    <w:p>
+      <w:pPr>
+        <w:pStyle w:val="Listaszerbekezds"/>
+        <w:numPr>
+          <w:ilvl w:val="2"/>
+          <w:numId w:val="6"/>
+        </w:numPr>
+      </w:pPr>
+      <w:r>
+        <w:t>Kép</w:t>
+      </w:r>
+    </w:p>
+    <w:p>
+      <w:pPr>
+        <w:pStyle w:val="Listaszerbekezds"/>
+        <w:numPr>
+          <w:ilvl w:val="2"/>
+          <w:numId w:val="6"/>
+        </w:numPr>
+      </w:pPr>
+      <w:r>
+        <w:t>Kép</w:t>
+      </w:r>
+    </w:p>
+    <w:p>
+      <w:pPr>
+        <w:pStyle w:val="Listaszerbekezds"/>
+        <w:numPr>
+          <w:ilvl w:val="2"/>
+          <w:numId w:val="6"/>
+        </w:numPr>
+      </w:pPr>
+      <w:r>
+        <w:t>Címkék</w:t>
+      </w:r>
+    </w:p>
+    <w:p>
+      <w:pPr>
+        <w:pStyle w:val="Listaszerbekezds"/>
+        <w:numPr>
+          <w:ilvl w:val="2"/>
+          <w:numId w:val="6"/>
+        </w:numPr>
+      </w:pPr>
+      <w:r>
+        <w:t>Érték</w:t>
+      </w:r>
+    </w:p>
+    <w:p>
+      <w:pPr>
+        <w:pStyle w:val="Listaszerbekezds"/>
+        <w:numPr>
+          <w:ilvl w:val="0"/>
+          <w:numId w:val="6"/>
+        </w:numPr>
+      </w:pPr>
+      <w:r>
+        <w:t>Érme aukcióra bocsátása</w:t>
+      </w:r>
+    </w:p>
+    <w:p>
+      <w:pPr>
+        <w:pStyle w:val="Listaszerbekezds"/>
+        <w:numPr>
+          <w:ilvl w:val="1"/>
+          <w:numId w:val="6"/>
+        </w:numPr>
+      </w:pPr>
+      <w:r>
+        <w:t>A felhasználók saját érmei közül tudnak aukcióra bocsátani érméket.</w:t>
+      </w:r>
+    </w:p>
+    <w:p>
+      <w:pPr>
+        <w:pStyle w:val="Listaszerbekezds"/>
+        <w:numPr>
+          <w:ilvl w:val="1"/>
+          <w:numId w:val="6"/>
+        </w:numPr>
+      </w:pPr>
+      <w:r>
+        <w:t>Az aukciót két kategóriába sorolja az oldal. Az egyik a legnépszerűbb aukciók, ami a licitálók száma szerint csökkenő sorrendben jelzi az oldal, a másik pedig a legújabb aukciók, ami a dátum szerint rendezett sorrend.</w:t>
+      </w:r>
+      <w:bookmarkStart w:id="0" w:name="_GoBack"/>
+      <w:bookmarkEnd w:id="0"/>
+    </w:p>
+    <w:p>
+      <w:pPr>
+        <w:pStyle w:val="Listaszerbekezds"/>
+        <w:numPr>
+          <w:ilvl w:val="1"/>
+          <w:numId w:val="6"/>
+        </w:numPr>
+      </w:pPr>
+      <w:r>
+        <w:t>Kötelező megadni a következőket:</w:t>
+      </w:r>
+    </w:p>
+    <w:p>
+      <w:pPr>
+        <w:pStyle w:val="Listaszerbekezds"/>
+        <w:numPr>
+          <w:ilvl w:val="2"/>
+          <w:numId w:val="6"/>
+        </w:numPr>
+      </w:pPr>
+      <w:r>
+        <w:t>Licitre bocsátott érme</w:t>
+      </w:r>
+    </w:p>
+    <w:p>
+      <w:pPr>
+        <w:pStyle w:val="Listaszerbekezds"/>
+        <w:numPr>
+          <w:ilvl w:val="2"/>
+          <w:numId w:val="6"/>
+        </w:numPr>
+      </w:pPr>
+      <w:r>
+        <w:t>Licit kezdőértéke (alapértelmezetten az érme értéke)</w:t>
+      </w:r>
+    </w:p>
+    <w:p>
+      <w:pPr>
+        <w:pStyle w:val="Listaszerbekezds"/>
+        <w:numPr>
+          <w:ilvl w:val="2"/>
+          <w:numId w:val="6"/>
+        </w:numPr>
+      </w:pPr>
+      <w:r>
+        <w:t>Licitlépcső</w:t>
+      </w:r>
+    </w:p>
+    <w:p>
+      <w:pPr>
+        <w:pStyle w:val="Listaszerbekezds"/>
+        <w:numPr>
+          <w:ilvl w:val="2"/>
+          <w:numId w:val="6"/>
+        </w:numPr>
+      </w:pPr>
+      <w:r>
+        <w:t>Licit leírása</w:t>
+      </w:r>
+    </w:p>
+    <w:p>
+      <w:pPr>
+        <w:pStyle w:val="Listaszerbekezds"/>
+        <w:numPr>
+          <w:ilvl w:val="2"/>
+          <w:numId w:val="6"/>
+        </w:numPr>
+      </w:pPr>
+      <w:r>
+        <w:t>Licit lezárásának dátuma</w:t>
+      </w:r>
+    </w:p>
+    <w:p>
+      <w:pPr>
+        <w:pStyle w:val="Listaszerbekezds"/>
+        <w:numPr>
+          <w:ilvl w:val="0"/>
+          <w:numId w:val="6"/>
+        </w:numPr>
+      </w:pPr>
+      <w:r>
+        <w:t>Aukcióra licitálás</w:t>
+      </w:r>
+    </w:p>
+    <w:p>
+      <w:pPr>
+        <w:pStyle w:val="Listaszerbekezds"/>
+        <w:numPr>
+          <w:ilvl w:val="1"/>
+          <w:numId w:val="6"/>
+        </w:numPr>
+      </w:pPr>
+      <w:r>
+        <w:t>A felhasználók nem saját érmekatalógusában lévő aukcióra bocsátott érmékre tudnak licitálni. A licitálásban kötelezően be kell tartania a felhasználónak a licitlépcsőt.</w:t>
+      </w:r>
+    </w:p>
+    <w:p>
+      <w:pPr>
+        <w:pStyle w:val="Listaszerbekezds"/>
+        <w:numPr>
+          <w:ilvl w:val="0"/>
+          <w:numId w:val="6"/>
+        </w:numPr>
+      </w:pPr>
+      <w:r>
+        <w:t>Fórumbejegyzés írása, törlése, lezárása</w:t>
+      </w:r>
+    </w:p>
+    <w:p>
+      <w:pPr>
+        <w:pStyle w:val="Listaszerbekezds"/>
+        <w:numPr>
+          <w:ilvl w:val="1"/>
+          <w:numId w:val="6"/>
+        </w:numPr>
+      </w:pPr>
+      <w:r>
+        <w:lastRenderedPageBreak/>
+        <w:t>Írás</w:t>
+      </w:r>
+    </w:p>
+    <w:p>
+      <w:pPr>
+        <w:pStyle w:val="Listaszerbekezds"/>
+        <w:numPr>
+          <w:ilvl w:val="2"/>
+          <w:numId w:val="6"/>
+        </w:numPr>
+      </w:pPr>
+      <w:r>
+        <w:t>A felhasználó bármelyik fórumtémára írhat bejegyzést. Kötelező a bejegyzésnek címet, illetve leírást adnia.</w:t>
+      </w:r>
+    </w:p>
+    <w:p>
+      <w:pPr>
+        <w:pStyle w:val="Listaszerbekezds"/>
+        <w:numPr>
+          <w:ilvl w:val="1"/>
+          <w:numId w:val="6"/>
+        </w:numPr>
+      </w:pPr>
+      <w:r>
+        <w:t>Törlés</w:t>
+      </w:r>
+    </w:p>
+    <w:p>
+      <w:pPr>
+        <w:pStyle w:val="Listaszerbekezds"/>
+        <w:numPr>
+          <w:ilvl w:val="2"/>
+          <w:numId w:val="6"/>
+        </w:numPr>
+      </w:pPr>
+      <w:r>
+        <w:t>A felhasználó a posztjait egy törlés gombbal a megjelenítésből leveheti a fórum</w:t>
+      </w:r>
+      <w:r>
+        <w:t>bejegyzését, de az adatbázisban ez megmarad.</w:t>
+      </w:r>
+    </w:p>
+    <w:p>
+      <w:pPr>
+        <w:pStyle w:val="Listaszerbekezds"/>
+        <w:numPr>
+          <w:ilvl w:val="1"/>
+          <w:numId w:val="6"/>
+        </w:numPr>
+      </w:pPr>
+      <w:r>
+        <w:t>Lezárás</w:t>
+      </w:r>
+    </w:p>
+    <w:p>
+      <w:pPr>
+        <w:pStyle w:val="Listaszerbekezds"/>
+        <w:numPr>
+          <w:ilvl w:val="2"/>
+          <w:numId w:val="6"/>
+        </w:numPr>
+      </w:pPr>
+      <w:r>
+        <w:t>A felhasználó saját fórumbejegyzéseit le tudja zárni, ami letiltja a hozzászólási lehetőséget az adott fórumbejegyzésre</w:t>
+      </w:r>
+      <w:r>
+        <w:t>.</w:t>
+      </w:r>
+    </w:p>
+    <w:p>
+      <w:pPr>
+        <w:pStyle w:val="Listaszerbekezds"/>
+        <w:numPr>
+          <w:ilvl w:val="0"/>
+          <w:numId w:val="6"/>
+        </w:numPr>
+      </w:pPr>
+      <w:r>
+        <w:t>Fórumbejegyzésre megjegyzés írása</w:t>
+      </w:r>
+    </w:p>
+    <w:p>
+      <w:pPr>
+        <w:pStyle w:val="Listaszerbekezds"/>
+        <w:numPr>
+          <w:ilvl w:val="0"/>
+          <w:numId w:val="6"/>
+        </w:numPr>
+      </w:pPr>
+      <w:r>
+        <w:t>Érmék címkézése</w:t>
+      </w:r>
+    </w:p>
+    <w:p>
+      <w:pPr>
+        <w:pStyle w:val="Listaszerbekezds"/>
+        <w:numPr>
+          <w:ilvl w:val="1"/>
+          <w:numId w:val="6"/>
+        </w:numPr>
+      </w:pPr>
+      <w:r>
+        <w:t>Az érmékhez tudunk címkéket adni. A címkék abban segítenek, hogy a megadott név (pl.: ’1822-es érme’) alapján nem a konkrét érme nevét kell megkeresni, hanem az adott címke</w:t>
+      </w:r>
+      <w:r>
+        <w:t xml:space="preserve"> neve</w:t>
+      </w:r>
+      <w:r>
+        <w:t xml:space="preserve"> alapján is előkerülhet egy érme</w:t>
+      </w:r>
+      <w:r>
+        <w:t>, így segítve a hatékony érmekeresést</w:t>
+      </w:r>
+      <w:r>
+        <w:t>.</w:t>
+      </w:r>
+    </w:p>
+    <w:p>
+      <w:pPr>
+        <w:pStyle w:val="Listaszerbekezds"/>
+        <w:numPr>
+          <w:ilvl w:val="0"/>
+          <w:numId w:val="6"/>
+        </w:numPr>
+      </w:pPr>
+      <w:r>
+        <w:t>Felhasználók közti chatelés</w:t>
+      </w:r>
+    </w:p>
+    <w:p>
+      <w:pPr>
+        <w:pStyle w:val="Listaszerbekezds"/>
+        <w:numPr>
+          <w:ilvl w:val="1"/>
+          <w:numId w:val="6"/>
+        </w:numPr>
+      </w:pPr>
+      <w:r>
+        <w:t>Valós időben történő üzenetküldés, -fogadás. Az üzenetek az adatbázisban eltárolódnak, így megtartva a beszélgetések tartalmait.</w:t>
+      </w:r>
+    </w:p>
+    <w:p>
+      <w:pPr>
+        <w:pStyle w:val="Listaszerbekezds"/>
+        <w:numPr>
+          <w:ilvl w:val="0"/>
+          <w:numId w:val="6"/>
+        </w:numPr>
+      </w:pPr>
+      <w:r>
+        <w:t>Érme keresés</w:t>
+      </w:r>
+    </w:p>
+    <w:p>
+      <w:pPr>
+        <w:pStyle w:val="Listaszerbekezds"/>
+        <w:numPr>
+          <w:ilvl w:val="1"/>
+          <w:numId w:val="6"/>
+        </w:numPr>
+      </w:pPr>
+      <w:r>
+        <w:t>Lehetőség van a saját érmekönyvtár (csak regisztrált felhasználóknak/ adminisztrátoroknak), illetve az összes aktív aukció közt keresni.</w:t>
+      </w:r>
+    </w:p>
+    <w:p>
+      <w:pPr>
+        <w:pStyle w:val="Listaszerbekezds"/>
+        <w:numPr>
+          <w:ilvl w:val="1"/>
+          <w:numId w:val="6"/>
+        </w:numPr>
+      </w:pPr>
+      <w:r>
+        <w:t xml:space="preserve">A keresőmotor </w:t>
+      </w:r>
+      <w:r>
+        <w:t>a címkék neve</w:t>
+      </w:r>
+      <w:r>
+        <w:t xml:space="preserve"> és az érme leírása, címe alapján működik</w:t>
+      </w:r>
+      <w:r>
+        <w:t>.</w:t>
+      </w:r>
+    </w:p>
+    <w:p>
+      <w:pPr>
+        <w:pStyle w:val="Alcm"/>
+      </w:pPr>
+      <w:r>
+        <w:t>A weboldal felépítése</w:t>
+      </w:r>
+    </w:p>
+    <w:p>
+      <w:r>
+        <w:t>A weboldal reszponzív, azaz a megjelenítés telefonokon, tableteken, számítógépeken külön megjelenítési forma található.</w:t>
+      </w:r>
+    </w:p>
+    <w:p>
+      <w:r>
+        <w:t>Az oldalak elrendezése egységes, mindig az oldal tetején található a navigációs menü, alatta az oldal tartalma, majd az alján a lábléc.</w:t>
+      </w:r>
+    </w:p>
+    <w:p>
+      <w:r>
+        <w:t>A navigációs menü menüpontjai jogosultságok alapján:</w:t>
+      </w:r>
+    </w:p>
+    <w:p>
+      <w:pPr>
+        <w:pStyle w:val="Listaszerbekezds"/>
+        <w:numPr>
+          <w:ilvl w:val="0"/>
+          <w:numId w:val="11"/>
+        </w:numPr>
+      </w:pPr>
+      <w:r>
+        <w:t>Látogató</w:t>
+      </w:r>
+    </w:p>
+    <w:p>
+      <w:pPr>
+        <w:pStyle w:val="Listaszerbekezds"/>
+        <w:numPr>
+          <w:ilvl w:val="1"/>
+          <w:numId w:val="11"/>
+        </w:numPr>
+      </w:pPr>
+      <w:r>
+        <w:t>Bejelentkezés</w:t>
+      </w:r>
+    </w:p>
+    <w:p>
+      <w:pPr>
+        <w:pStyle w:val="Listaszerbekezds"/>
+        <w:numPr>
+          <w:ilvl w:val="1"/>
+          <w:numId w:val="11"/>
+        </w:numPr>
+      </w:pPr>
+      <w:r>
+        <w:t>Regisztrálás</w:t>
+      </w:r>
+    </w:p>
+    <w:p>
+      <w:pPr>
+        <w:pStyle w:val="Listaszerbekezds"/>
+        <w:numPr>
+          <w:ilvl w:val="1"/>
+          <w:numId w:val="11"/>
+        </w:numPr>
+      </w:pPr>
+      <w:r>
+        <w:t>Főoldal</w:t>
+      </w:r>
+    </w:p>
+    <w:p>
+      <w:pPr>
+        <w:pStyle w:val="Listaszerbekezds"/>
+        <w:numPr>
+          <w:ilvl w:val="0"/>
+          <w:numId w:val="11"/>
+        </w:numPr>
+      </w:pPr>
+      <w:r>
+        <w:t>Felhasználó</w:t>
+      </w:r>
+    </w:p>
+    <w:p>
+      <w:pPr>
+        <w:pStyle w:val="Listaszerbekezds"/>
+        <w:numPr>
+          <w:ilvl w:val="1"/>
+          <w:numId w:val="11"/>
+        </w:numPr>
+      </w:pPr>
+      <w:r>
+        <w:t>Érmekatalógus (Saját érmekatalógusa)</w:t>
+      </w:r>
+    </w:p>
+    <w:p>
+      <w:pPr>
+        <w:pStyle w:val="Listaszerbekezds"/>
+        <w:numPr>
+          <w:ilvl w:val="1"/>
+          <w:numId w:val="11"/>
+        </w:numPr>
+      </w:pPr>
+      <w:r>
+        <w:t>Aukciók</w:t>
+      </w:r>
+    </w:p>
+    <w:p>
+      <w:pPr>
+        <w:pStyle w:val="Listaszerbekezds"/>
+        <w:numPr>
+          <w:ilvl w:val="1"/>
+          <w:numId w:val="11"/>
+        </w:numPr>
+      </w:pPr>
+      <w:r>
+        <w:t>Chat</w:t>
+      </w:r>
+    </w:p>
+    <w:p>
+      <w:pPr>
+        <w:pStyle w:val="Listaszerbekezds"/>
+        <w:numPr>
+          <w:ilvl w:val="1"/>
+          <w:numId w:val="11"/>
+        </w:numPr>
+      </w:pPr>
+      <w:r>
+        <w:t>Fórum</w:t>
+      </w:r>
+    </w:p>
+    <w:p>
+      <w:pPr>
+        <w:pStyle w:val="Listaszerbekezds"/>
+        <w:numPr>
+          <w:ilvl w:val="2"/>
+          <w:numId w:val="11"/>
+        </w:numPr>
+      </w:pPr>
+      <w:r>
+        <w:t>Legördülő menü, ami tartalmazza az adatbázisban tárolt témák neveit</w:t>
+      </w:r>
+    </w:p>
+    <w:p>
+      <w:pPr>
+        <w:pStyle w:val="Listaszerbekezds"/>
+        <w:numPr>
+          <w:ilvl w:val="1"/>
+          <w:numId w:val="11"/>
+        </w:numPr>
+      </w:pPr>
+      <w:r>
+        <w:t>Saját felhasználói menü</w:t>
+      </w:r>
+    </w:p>
+    <w:p>
+      <w:pPr>
+        <w:pStyle w:val="Listaszerbekezds"/>
+        <w:numPr>
+          <w:ilvl w:val="2"/>
+          <w:numId w:val="11"/>
+        </w:numPr>
+      </w:pPr>
+      <w:r>
+        <w:t>Legördülő menü, ami tartalmazza a felhasználó profilmódosítási lehetőségi linkjét, a saját érmekatalógusának linkjét, illetve kijelentkezési lehetőségét</w:t>
+      </w:r>
+    </w:p>
+    <w:p>
+      <w:r>
+        <w:lastRenderedPageBreak/>
+        <w:t xml:space="preserve">A navigációs menüben az előbbiekben leírt jogosultságok alapján </w:t>
+      </w:r>
+      <w:r>
+        <w:t xml:space="preserve">navigálhatnak </w:t>
+      </w:r>
+      <w:r>
+        <w:t>az oldalon a felhasználók. Azokat az oldalakat, ami</w:t>
+      </w:r>
+      <w:r>
+        <w:t>hez</w:t>
+      </w:r>
+      <w:r>
+        <w:t xml:space="preserve"> egy felhasználónak nincs jogosultsága, a megfelelő oldalakra irányítjuk vissza.</w:t>
+      </w:r>
+    </w:p>
+    <w:p>
+      <w:r>
+        <w:t>A visszairányítás menete:</w:t>
+      </w:r>
+    </w:p>
+    <w:p>
+      <w:pPr>
+        <w:pStyle w:val="Listaszerbekezds"/>
+        <w:numPr>
+          <w:ilvl w:val="0"/>
+          <w:numId w:val="8"/>
+        </w:numPr>
+      </w:pPr>
+      <w:r>
+        <w:t>Vendég felhasználók a nem jogosult oldalak elérésének próbálkozása után vissza lesznek irányítva a bejelentkezési űrlapra.</w:t>
+      </w:r>
+    </w:p>
+    <w:p>
+      <w:pPr>
+        <w:pStyle w:val="Listaszerbekezds"/>
+        <w:numPr>
+          <w:ilvl w:val="0"/>
+          <w:numId w:val="8"/>
+        </w:numPr>
+      </w:pPr>
+      <w:r>
+        <w:t>Regisztrált felhasználók a nem jogosult oldalak elérésének próbálkozása után vissza lesznek irányítva a saját Dashboardjukra.</w:t>
+      </w:r>
+    </w:p>
+    <w:p>
+      <w:pPr>
+        <w:pStyle w:val="Listaszerbekezds"/>
+        <w:numPr>
+          <w:ilvl w:val="0"/>
+          <w:numId w:val="8"/>
+        </w:numPr>
+      </w:pPr>
+      <w:r>
+        <w:t>Nem létező oldalak esetén az előbbiekben leírt</w:t>
+      </w:r>
+      <w:r>
+        <w:t xml:space="preserve"> átirányítási logika</w:t>
+      </w:r>
+      <w:r>
+        <w:t xml:space="preserve"> zajlik le.</w:t>
       </w:r>
     </w:p>
     <w:p>
@@ -1729,679 +2401,6 @@
       </w:pPr>
       <w:r>
         <w:lastRenderedPageBreak/>
-        <w:t>A program funkciói</w:t>
-      </w:r>
-      <w:r>
-        <w:t>nak leírása</w:t>
-      </w:r>
-    </w:p>
-    <w:p>
-      <w:pPr>
-        <w:pStyle w:val="Listaszerbekezds"/>
-        <w:numPr>
-          <w:ilvl w:val="0"/>
-          <w:numId w:val="6"/>
-        </w:numPr>
-      </w:pPr>
-      <w:r>
-        <w:t>Regisztráció, bejelentkezés</w:t>
-      </w:r>
-    </w:p>
-    <w:p>
-      <w:pPr>
-        <w:pStyle w:val="Listaszerbekezds"/>
-        <w:numPr>
-          <w:ilvl w:val="1"/>
-          <w:numId w:val="6"/>
-        </w:numPr>
-      </w:pPr>
-      <w:r>
-        <w:t>Bejelentkezés</w:t>
-      </w:r>
-    </w:p>
-    <w:p>
-      <w:pPr>
-        <w:pStyle w:val="Listaszerbekezds"/>
-        <w:numPr>
-          <w:ilvl w:val="2"/>
-          <w:numId w:val="6"/>
-        </w:numPr>
-      </w:pPr>
-      <w:r>
-        <w:t>A felhasználó E-Mail, vagy felhasználónév és Jelszó kombinációval tud bejelentkezni az oldalra.</w:t>
-      </w:r>
-    </w:p>
-    <w:p>
-      <w:pPr>
-        <w:pStyle w:val="Listaszerbekezds"/>
-        <w:numPr>
-          <w:ilvl w:val="1"/>
-          <w:numId w:val="6"/>
-        </w:numPr>
-      </w:pPr>
-      <w:r>
-        <w:t>Regisztráció</w:t>
-      </w:r>
-    </w:p>
-    <w:p>
-      <w:pPr>
-        <w:pStyle w:val="Listaszerbekezds"/>
-        <w:numPr>
-          <w:ilvl w:val="2"/>
-          <w:numId w:val="6"/>
-        </w:numPr>
-      </w:pPr>
-      <w:r>
-        <w:t>A felhasználónak kötelezően ezeket az adatokat kell megadnia regisztrálásnál:</w:t>
-      </w:r>
-    </w:p>
-    <w:p>
-      <w:pPr>
-        <w:pStyle w:val="Listaszerbekezds"/>
-        <w:numPr>
-          <w:ilvl w:val="3"/>
-          <w:numId w:val="6"/>
-        </w:numPr>
-      </w:pPr>
-      <w:r>
-        <w:t>Felhasználónév</w:t>
-      </w:r>
-    </w:p>
-    <w:p>
-      <w:pPr>
-        <w:pStyle w:val="Listaszerbekezds"/>
-        <w:numPr>
-          <w:ilvl w:val="3"/>
-          <w:numId w:val="6"/>
-        </w:numPr>
-      </w:pPr>
-      <w:r>
-        <w:t>E-Mail cím</w:t>
-      </w:r>
-    </w:p>
-    <w:p>
-      <w:pPr>
-        <w:pStyle w:val="Listaszerbekezds"/>
-        <w:numPr>
-          <w:ilvl w:val="3"/>
-          <w:numId w:val="6"/>
-        </w:numPr>
-      </w:pPr>
-      <w:r>
-        <w:t>Teljes név</w:t>
-      </w:r>
-      <w:r>
-        <w:t xml:space="preserve"> </w:t>
-      </w:r>
-    </w:p>
-    <w:p>
-      <w:pPr>
-        <w:pStyle w:val="Listaszerbekezds"/>
-        <w:numPr>
-          <w:ilvl w:val="3"/>
-          <w:numId w:val="6"/>
-        </w:numPr>
-      </w:pPr>
-      <w:r>
-        <w:t>Jelszó</w:t>
-      </w:r>
-    </w:p>
-    <w:p>
-      <w:pPr>
-        <w:pStyle w:val="Listaszerbekezds"/>
-        <w:numPr>
-          <w:ilvl w:val="2"/>
-          <w:numId w:val="6"/>
-        </w:numPr>
-      </w:pPr>
-      <w:r>
-        <w:t>A felhasználók megadhatják még ezeket az adatokat is:</w:t>
-      </w:r>
-    </w:p>
-    <w:p>
-      <w:pPr>
-        <w:pStyle w:val="Listaszerbekezds"/>
-        <w:numPr>
-          <w:ilvl w:val="3"/>
-          <w:numId w:val="6"/>
-        </w:numPr>
-      </w:pPr>
-      <w:r>
-        <w:t>Elérhetőségek</w:t>
-      </w:r>
-      <w:r>
-        <w:rPr>
-          <w:rStyle w:val="Lbjegyzet-hivatkozs"/>
-        </w:rPr>
-        <w:footnoteReference w:id="1"/>
-      </w:r>
-    </w:p>
-    <w:p>
-      <w:pPr>
-        <w:pStyle w:val="Listaszerbekezds"/>
-        <w:numPr>
-          <w:ilvl w:val="0"/>
-          <w:numId w:val="6"/>
-        </w:numPr>
-      </w:pPr>
-      <w:r>
-        <w:t>Profil módosítás</w:t>
-      </w:r>
-    </w:p>
-    <w:p>
-      <w:pPr>
-        <w:pStyle w:val="Listaszerbekezds"/>
-        <w:numPr>
-          <w:ilvl w:val="0"/>
-          <w:numId w:val="6"/>
-        </w:numPr>
-      </w:pPr>
-      <w:r>
-        <w:t>Érme felvétel, módosítás</w:t>
-      </w:r>
-    </w:p>
-    <w:p>
-      <w:pPr>
-        <w:pStyle w:val="Listaszerbekezds"/>
-        <w:numPr>
-          <w:ilvl w:val="1"/>
-          <w:numId w:val="6"/>
-        </w:numPr>
-      </w:pPr>
-      <w:r>
-        <w:t>A felhasználók saját katalógusukba tudnak felvenni érméket és ezek adatait módosítani. Minden adatot köteles megadni a felhasználó. Az adatok a következők:</w:t>
-      </w:r>
-    </w:p>
-    <w:p>
-      <w:pPr>
-        <w:pStyle w:val="Listaszerbekezds"/>
-        <w:numPr>
-          <w:ilvl w:val="2"/>
-          <w:numId w:val="6"/>
-        </w:numPr>
-      </w:pPr>
-      <w:r>
-        <w:t>Név</w:t>
-      </w:r>
-    </w:p>
-    <w:p>
-      <w:pPr>
-        <w:pStyle w:val="Listaszerbekezds"/>
-        <w:numPr>
-          <w:ilvl w:val="2"/>
-          <w:numId w:val="6"/>
-        </w:numPr>
-      </w:pPr>
-      <w:r>
-        <w:t>Leírás</w:t>
-      </w:r>
-    </w:p>
-    <w:p>
-      <w:pPr>
-        <w:pStyle w:val="Listaszerbekezds"/>
-        <w:numPr>
-          <w:ilvl w:val="2"/>
-          <w:numId w:val="6"/>
-        </w:numPr>
-      </w:pPr>
-      <w:r>
-        <w:t>Kép</w:t>
-      </w:r>
-    </w:p>
-    <w:p>
-      <w:pPr>
-        <w:pStyle w:val="Listaszerbekezds"/>
-        <w:numPr>
-          <w:ilvl w:val="2"/>
-          <w:numId w:val="6"/>
-        </w:numPr>
-      </w:pPr>
-      <w:r>
-        <w:t>Kép</w:t>
-      </w:r>
-    </w:p>
-    <w:p>
-      <w:pPr>
-        <w:pStyle w:val="Listaszerbekezds"/>
-        <w:numPr>
-          <w:ilvl w:val="2"/>
-          <w:numId w:val="6"/>
-        </w:numPr>
-      </w:pPr>
-      <w:r>
-        <w:t>Címkék</w:t>
-      </w:r>
-    </w:p>
-    <w:p>
-      <w:pPr>
-        <w:pStyle w:val="Listaszerbekezds"/>
-        <w:numPr>
-          <w:ilvl w:val="2"/>
-          <w:numId w:val="6"/>
-        </w:numPr>
-      </w:pPr>
-      <w:r>
-        <w:t>Érték</w:t>
-      </w:r>
-    </w:p>
-    <w:p>
-      <w:pPr>
-        <w:pStyle w:val="Listaszerbekezds"/>
-        <w:numPr>
-          <w:ilvl w:val="0"/>
-          <w:numId w:val="6"/>
-        </w:numPr>
-      </w:pPr>
-      <w:r>
-        <w:t>Érme aukcióra bocsátása</w:t>
-      </w:r>
-    </w:p>
-    <w:p>
-      <w:pPr>
-        <w:pStyle w:val="Listaszerbekezds"/>
-        <w:numPr>
-          <w:ilvl w:val="1"/>
-          <w:numId w:val="6"/>
-        </w:numPr>
-      </w:pPr>
-      <w:r>
-        <w:t>A felhasználók saját érmei közül tudnak aukcióra bocsátani érméket. Kötelező megadni a következőket:</w:t>
-      </w:r>
-    </w:p>
-    <w:p>
-      <w:pPr>
-        <w:pStyle w:val="Listaszerbekezds"/>
-        <w:numPr>
-          <w:ilvl w:val="2"/>
-          <w:numId w:val="6"/>
-        </w:numPr>
-      </w:pPr>
-      <w:r>
-        <w:t>Licitre bocsátott érme</w:t>
-      </w:r>
-    </w:p>
-    <w:p>
-      <w:pPr>
-        <w:pStyle w:val="Listaszerbekezds"/>
-        <w:numPr>
-          <w:ilvl w:val="2"/>
-          <w:numId w:val="6"/>
-        </w:numPr>
-      </w:pPr>
-      <w:r>
-        <w:t>Licit kezdőértéke (alapértelmezetten az érme értéke)</w:t>
-      </w:r>
-    </w:p>
-    <w:p>
-      <w:pPr>
-        <w:pStyle w:val="Listaszerbekezds"/>
-        <w:numPr>
-          <w:ilvl w:val="2"/>
-          <w:numId w:val="6"/>
-        </w:numPr>
-      </w:pPr>
-      <w:r>
-        <w:t>Licitlépcső</w:t>
-      </w:r>
-    </w:p>
-    <w:p>
-      <w:pPr>
-        <w:pStyle w:val="Listaszerbekezds"/>
-        <w:numPr>
-          <w:ilvl w:val="2"/>
-          <w:numId w:val="6"/>
-        </w:numPr>
-      </w:pPr>
-      <w:r>
-        <w:t>Licit leírása</w:t>
-      </w:r>
-    </w:p>
-    <w:p>
-      <w:pPr>
-        <w:pStyle w:val="Listaszerbekezds"/>
-        <w:numPr>
-          <w:ilvl w:val="2"/>
-          <w:numId w:val="6"/>
-        </w:numPr>
-      </w:pPr>
-      <w:r>
-        <w:t>Licit lezárásának dátuma</w:t>
-      </w:r>
-    </w:p>
-    <w:p>
-      <w:pPr>
-        <w:pStyle w:val="Listaszerbekezds"/>
-        <w:numPr>
-          <w:ilvl w:val="0"/>
-          <w:numId w:val="6"/>
-        </w:numPr>
-      </w:pPr>
-      <w:r>
-        <w:t>Aukcióra licitálás</w:t>
-      </w:r>
-    </w:p>
-    <w:p>
-      <w:pPr>
-        <w:pStyle w:val="Listaszerbekezds"/>
-        <w:numPr>
-          <w:ilvl w:val="1"/>
-          <w:numId w:val="6"/>
-        </w:numPr>
-      </w:pPr>
-      <w:r>
-        <w:t>A felhasználók nem saját érmekatalógusában lévő aukcióra bocsátott érmékre tudnak licitálni. A licitálásban kötelezően be kell tartania a felhasználónak a licitlépcsőt.</w:t>
-      </w:r>
-    </w:p>
-    <w:p>
-      <w:pPr>
-        <w:pStyle w:val="Listaszerbekezds"/>
-        <w:numPr>
-          <w:ilvl w:val="0"/>
-          <w:numId w:val="6"/>
-        </w:numPr>
-      </w:pPr>
-      <w:r>
-        <w:t>Fórumbejegyzés írása, törlése, lezárása</w:t>
-      </w:r>
-    </w:p>
-    <w:p>
-      <w:pPr>
-        <w:pStyle w:val="Listaszerbekezds"/>
-        <w:numPr>
-          <w:ilvl w:val="1"/>
-          <w:numId w:val="6"/>
-        </w:numPr>
-      </w:pPr>
-      <w:r>
-        <w:t>Írás</w:t>
-      </w:r>
-    </w:p>
-    <w:p>
-      <w:pPr>
-        <w:pStyle w:val="Listaszerbekezds"/>
-        <w:numPr>
-          <w:ilvl w:val="2"/>
-          <w:numId w:val="6"/>
-        </w:numPr>
-      </w:pPr>
-      <w:r>
-        <w:t>A felhasználó bármelyik fórumtémára írhat bejegyzést. Kötelező a bejegyzésnek címet, illetve leírást adnia.</w:t>
-      </w:r>
-    </w:p>
-    <w:p>
-      <w:pPr>
-        <w:pStyle w:val="Listaszerbekezds"/>
-        <w:numPr>
-          <w:ilvl w:val="1"/>
-          <w:numId w:val="6"/>
-        </w:numPr>
-      </w:pPr>
-      <w:r>
-        <w:lastRenderedPageBreak/>
-        <w:t>Törlés</w:t>
-      </w:r>
-    </w:p>
-    <w:p>
-      <w:pPr>
-        <w:pStyle w:val="Listaszerbekezds"/>
-        <w:numPr>
-          <w:ilvl w:val="2"/>
-          <w:numId w:val="6"/>
-        </w:numPr>
-      </w:pPr>
-      <w:r>
-        <w:t>A felhasználó a posztjait egy törlés gombbal a megjelenítésből leveheti a fórum</w:t>
-      </w:r>
-      <w:r>
-        <w:t>bejegyzését, de az adatbázisban ez megmarad.</w:t>
-      </w:r>
-    </w:p>
-    <w:p>
-      <w:pPr>
-        <w:pStyle w:val="Listaszerbekezds"/>
-        <w:numPr>
-          <w:ilvl w:val="1"/>
-          <w:numId w:val="6"/>
-        </w:numPr>
-      </w:pPr>
-      <w:r>
-        <w:t>Lezárás</w:t>
-      </w:r>
-    </w:p>
-    <w:p>
-      <w:pPr>
-        <w:pStyle w:val="Listaszerbekezds"/>
-        <w:numPr>
-          <w:ilvl w:val="2"/>
-          <w:numId w:val="6"/>
-        </w:numPr>
-      </w:pPr>
-      <w:r>
-        <w:t>A felhasználó saját fórumbejegyzéseit le tudja zárni, ami letiltja a hozzászólási lehetőséget az adott fórumbejegyzésre</w:t>
-      </w:r>
-      <w:r>
-        <w:t>.</w:t>
-      </w:r>
-    </w:p>
-    <w:p>
-      <w:pPr>
-        <w:pStyle w:val="Listaszerbekezds"/>
-        <w:numPr>
-          <w:ilvl w:val="0"/>
-          <w:numId w:val="6"/>
-        </w:numPr>
-      </w:pPr>
-      <w:r>
-        <w:t>Fórumbejegyzésre megjegyzés írása</w:t>
-      </w:r>
-    </w:p>
-    <w:p>
-      <w:pPr>
-        <w:pStyle w:val="Listaszerbekezds"/>
-        <w:numPr>
-          <w:ilvl w:val="0"/>
-          <w:numId w:val="6"/>
-        </w:numPr>
-      </w:pPr>
-      <w:r>
-        <w:t>Érmék címkézése</w:t>
-      </w:r>
-    </w:p>
-    <w:p>
-      <w:pPr>
-        <w:pStyle w:val="Listaszerbekezds"/>
-        <w:numPr>
-          <w:ilvl w:val="1"/>
-          <w:numId w:val="6"/>
-        </w:numPr>
-      </w:pPr>
-      <w:r>
-        <w:t>Az érmékhez tudunk címkéket adni. A címkék abban segítenek, hogy a megadott név (pl.: ’1822-es érme’) alapján nem a konkrét érme nevét kell megkeresni, hanem az adott címke</w:t>
-      </w:r>
-      <w:r>
-        <w:t xml:space="preserve"> neve</w:t>
-      </w:r>
-      <w:r>
-        <w:t xml:space="preserve"> alapján is előkerülhet egy érme</w:t>
-      </w:r>
-      <w:r>
-        <w:t>, így segítve a hatékony érmekeresést</w:t>
-      </w:r>
-      <w:r>
-        <w:t>.</w:t>
-      </w:r>
-    </w:p>
-    <w:p>
-      <w:pPr>
-        <w:pStyle w:val="Listaszerbekezds"/>
-        <w:numPr>
-          <w:ilvl w:val="0"/>
-          <w:numId w:val="6"/>
-        </w:numPr>
-      </w:pPr>
-      <w:r>
-        <w:t xml:space="preserve">Felhasználók közti </w:t>
-      </w:r>
-      <w:proofErr w:type="spellStart"/>
-      <w:r>
-        <w:t>chatelés</w:t>
-      </w:r>
-      <w:proofErr w:type="spellEnd"/>
-    </w:p>
-    <w:p>
-      <w:pPr>
-        <w:pStyle w:val="Listaszerbekezds"/>
-        <w:numPr>
-          <w:ilvl w:val="1"/>
-          <w:numId w:val="6"/>
-        </w:numPr>
-      </w:pPr>
-      <w:r>
-        <w:t>Valós időben történő üzenetküldés, -fogadás. Az üzenetek az adatbázisban eltárolódnak, így megtartva a beszélgetések tartalmait.</w:t>
-      </w:r>
-    </w:p>
-    <w:p>
-      <w:pPr>
-        <w:pStyle w:val="Listaszerbekezds"/>
-        <w:numPr>
-          <w:ilvl w:val="0"/>
-          <w:numId w:val="6"/>
-        </w:numPr>
-      </w:pPr>
-      <w:r>
-        <w:t>Érme keresés</w:t>
-      </w:r>
-    </w:p>
-    <w:p>
-      <w:pPr>
-        <w:pStyle w:val="Listaszerbekezds"/>
-        <w:numPr>
-          <w:ilvl w:val="1"/>
-          <w:numId w:val="6"/>
-        </w:numPr>
-      </w:pPr>
-      <w:r>
-        <w:t>Lehetőség van a saját érmekönyvtár (csak regisztrált felhasználóknak/ adminisztrátoroknak), illetve az összes aktív aukció közt keresni.</w:t>
-      </w:r>
-    </w:p>
-    <w:p>
-      <w:pPr>
-        <w:pStyle w:val="Listaszerbekezds"/>
-        <w:numPr>
-          <w:ilvl w:val="1"/>
-          <w:numId w:val="6"/>
-        </w:numPr>
-      </w:pPr>
-      <w:r>
-        <w:t xml:space="preserve">A keresőmotor </w:t>
-      </w:r>
-      <w:r>
-        <w:t>a címkék neve</w:t>
-      </w:r>
-      <w:r>
-        <w:t xml:space="preserve"> és az érme leírása, címe alapján működik</w:t>
-      </w:r>
-      <w:r>
-        <w:t>.</w:t>
-      </w:r>
-    </w:p>
-    <w:p>
-      <w:pPr>
-        <w:pStyle w:val="Alcm"/>
-      </w:pPr>
-      <w:r>
-        <w:t>A weboldal felépítése</w:t>
-      </w:r>
-    </w:p>
-    <w:p>
-      <w:r>
-        <w:t>A weboldal reszponzív, azaz a megjelenítés telefonokon, tableteken, számítógépeken külön megjelenítési forma található.</w:t>
-      </w:r>
-    </w:p>
-    <w:p>
-      <w:r>
-        <w:t>Az aloldalak elrendezése egységes, mindig az oldal tetején található a navigációs menü, alatta az aloldal tartalma, majd az alján a lábléc.</w:t>
-      </w:r>
-    </w:p>
-    <w:p>
-      <w:r>
-        <w:t>A navigációs menüben az előbbiekben leírt jogosultságok alapján ugrálhatnak az oldalon a felhasználók. Azokat az aloldalakat, aminek egy felhasználónak nincs jogosultsága, a megfelelő aloldalakra irányítjuk vissza.</w:t>
-      </w:r>
-    </w:p>
-    <w:p>
-      <w:r>
-        <w:t>A visszairányítás menete:</w:t>
-      </w:r>
-    </w:p>
-    <w:p>
-      <w:pPr>
-        <w:pStyle w:val="Listaszerbekezds"/>
-        <w:numPr>
-          <w:ilvl w:val="0"/>
-          <w:numId w:val="8"/>
-        </w:numPr>
-      </w:pPr>
-      <w:r>
-        <w:t>Vendég felhasználók a nem jogosult aloldalak elérésének próbálkozása után vissza lesznek irányítva a bejelentkezési űrlapra.</w:t>
-      </w:r>
-    </w:p>
-    <w:p>
-      <w:pPr>
-        <w:pStyle w:val="Listaszerbekezds"/>
-        <w:numPr>
-          <w:ilvl w:val="0"/>
-          <w:numId w:val="8"/>
-        </w:numPr>
-      </w:pPr>
-      <w:r>
-        <w:t xml:space="preserve">Regisztrált felhasználók a nem jogosult aloldalak elérésének próbálkozása után vissza lesznek irányítva a saját </w:t>
-      </w:r>
-      <w:proofErr w:type="spellStart"/>
-      <w:r>
-        <w:t>Dashboardjukra</w:t>
-      </w:r>
-      <w:proofErr w:type="spellEnd"/>
-      <w:r>
-        <w:t>.</w:t>
-      </w:r>
-    </w:p>
-    <w:p>
-      <w:pPr>
-        <w:pStyle w:val="Listaszerbekezds"/>
-        <w:numPr>
-          <w:ilvl w:val="0"/>
-          <w:numId w:val="8"/>
-        </w:numPr>
-      </w:pPr>
-      <w:r>
-        <w:t>Nem létező aloldalak esetén az előbbiekben leírt</w:t>
-      </w:r>
-      <w:r>
-        <w:t xml:space="preserve"> átirányítási logika</w:t>
-      </w:r>
-      <w:r>
-        <w:t xml:space="preserve"> zajlik le.</w:t>
-      </w:r>
-    </w:p>
-    <w:p>
-      <w:pPr>
-        <w:spacing w:after="160" w:line="259" w:lineRule="auto"/>
-        <w:jc w:val="left"/>
-        <w:rPr>
-          <w:rFonts w:eastAsiaTheme="minorEastAsia" w:cstheme="minorHAnsi"/>
-          <w:sz w:val="28"/>
-        </w:rPr>
-      </w:pPr>
-      <w:r>
-        <w:br w:type="page"/>
-      </w:r>
-    </w:p>
-    <w:p>
-      <w:pPr>
-        <w:pStyle w:val="Alcm"/>
-      </w:pPr>
-      <w:r>
-        <w:lastRenderedPageBreak/>
         <w:t xml:space="preserve">A weboldal </w:t>
       </w:r>
       <w:r>
@@ -2455,11 +2454,9 @@
           <w:numId w:val="9"/>
         </w:numPr>
       </w:pPr>
-      <w:proofErr w:type="spellStart"/>
       <w:r>
         <w:t>Dashboard</w:t>
       </w:r>
-      <w:proofErr w:type="spellEnd"/>
     </w:p>
     <w:p>
       <w:pPr>
@@ -2634,7 +2631,7 @@
 </file>
 
 <file path=word/endnotes.xml><?xml version="1.0" encoding="utf-8"?>
-<w:endnotes xmlns:wpc="http://schemas.microsoft.com/office/word/2010/wordprocessingCanvas" xmlns:cx="http://schemas.microsoft.com/office/drawing/2014/chartex" xmlns:cx1="http://schemas.microsoft.com/office/drawing/2015/9/8/chartex" xmlns:cx2="http://schemas.microsoft.com/office/drawing/2015/10/21/chartex" xmlns:cx3="http://schemas.microsoft.com/office/drawing/2016/5/9/chartex" xmlns:cx4="http://schemas.microsoft.com/office/drawing/2016/5/10/chartex" xmlns:cx5="http://schemas.microsoft.com/office/drawing/2016/5/11/chartex" xmlns:cx6="http://schemas.microsoft.com/office/drawing/2016/5/12/chartex" xmlns:cx7="http://schemas.microsoft.com/office/drawing/2016/5/13/chartex" xmlns:cx8="http://schemas.microsoft.com/office/drawing/2016/5/14/chartex" xmlns:mc="http://schemas.openxmlformats.org/markup-compatibility/2006" xmlns:aink="http://schemas.microsoft.com/office/drawing/2016/ink" xmlns:am3d="http://schemas.microsoft.com/office/drawing/2017/model3d" xmlns:o="urn:schemas-microsoft-com:office:office" xmlns:oel="http://schemas.microsoft.com/office/2019/extlst" xmlns:r="http://schemas.openxmlformats.org/officeDocument/2006/relationships" xmlns:m="http://schemas.openxmlformats.org/officeDocument/2006/math" xmlns:v="urn:schemas-microsoft-com:vml" xmlns:wp14="http://schemas.microsoft.com/office/word/2010/wordprocessingDrawing" xmlns:wp="http://schemas.openxmlformats.org/drawingml/2006/wordprocessingDrawing" xmlns:w10="urn:schemas-microsoft-com:office:word" xmlns:w="http://schemas.openxmlformats.org/wordprocessingml/2006/main" xmlns:w14="http://schemas.microsoft.com/office/word/2010/wordml" xmlns:w15="http://schemas.microsoft.com/office/word/2012/wordml" xmlns:w16cex="http://schemas.microsoft.com/office/word/2018/wordml/cex" xmlns:w16cid="http://schemas.microsoft.com/office/word/2016/wordml/cid" xmlns:w16="http://schemas.microsoft.com/office/word/2018/wordml" xmlns:w16sdtdh="http://schemas.microsoft.com/office/word/2020/wordml/sdtdatahash" xmlns:w16se="http://schemas.microsoft.com/office/word/2015/wordml/symex" xmlns:wpg="http://schemas.microsoft.com/office/word/2010/wordprocessingGroup" xmlns:wpi="http://schemas.microsoft.com/office/word/2010/wordprocessingInk" xmlns:wne="http://schemas.microsoft.com/office/word/2006/wordml" xmlns:wps="http://schemas.microsoft.com/office/word/2010/wordprocessingShape" mc:Ignorable="w14 w15 w16se w16cid w16 w16cex w16sdtdh wp14">
+<w:endnotes xmlns:wpc="http://schemas.microsoft.com/office/word/2010/wordprocessingCanvas" xmlns:cx="http://schemas.microsoft.com/office/drawing/2014/chartex" xmlns:cx1="http://schemas.microsoft.com/office/drawing/2015/9/8/chartex" xmlns:mc="http://schemas.openxmlformats.org/markup-compatibility/2006" xmlns:o="urn:schemas-microsoft-com:office:office" xmlns:r="http://schemas.openxmlformats.org/officeDocument/2006/relationships" xmlns:m="http://schemas.openxmlformats.org/officeDocument/2006/math" xmlns:v="urn:schemas-microsoft-com:vml" xmlns:wp14="http://schemas.microsoft.com/office/word/2010/wordprocessingDrawing" xmlns:wp="http://schemas.openxmlformats.org/drawingml/2006/wordprocessingDrawing" xmlns:w10="urn:schemas-microsoft-com:office:word" xmlns:w="http://schemas.openxmlformats.org/wordprocessingml/2006/main" xmlns:w14="http://schemas.microsoft.com/office/word/2010/wordml" xmlns:w15="http://schemas.microsoft.com/office/word/2012/wordml" xmlns:w16se="http://schemas.microsoft.com/office/word/2015/wordml/symex" xmlns:wpg="http://schemas.microsoft.com/office/word/2010/wordprocessingGroup" xmlns:wpi="http://schemas.microsoft.com/office/word/2010/wordprocessingInk" xmlns:wne="http://schemas.microsoft.com/office/word/2006/wordml" xmlns:wps="http://schemas.microsoft.com/office/word/2010/wordprocessingShape" mc:Ignorable="w14 w15 w16se wp14">
   <w:endnote w:type="separator" w:id="-1">
     <w:p>
       <w:pPr>
@@ -2659,7 +2656,7 @@
 </file>
 
 <file path=word/footnotes.xml><?xml version="1.0" encoding="utf-8"?>
-<w:footnotes xmlns:wpc="http://schemas.microsoft.com/office/word/2010/wordprocessingCanvas" xmlns:cx="http://schemas.microsoft.com/office/drawing/2014/chartex" xmlns:cx1="http://schemas.microsoft.com/office/drawing/2015/9/8/chartex" xmlns:cx2="http://schemas.microsoft.com/office/drawing/2015/10/21/chartex" xmlns:cx3="http://schemas.microsoft.com/office/drawing/2016/5/9/chartex" xmlns:cx4="http://schemas.microsoft.com/office/drawing/2016/5/10/chartex" xmlns:cx5="http://schemas.microsoft.com/office/drawing/2016/5/11/chartex" xmlns:cx6="http://schemas.microsoft.com/office/drawing/2016/5/12/chartex" xmlns:cx7="http://schemas.microsoft.com/office/drawing/2016/5/13/chartex" xmlns:cx8="http://schemas.microsoft.com/office/drawing/2016/5/14/chartex" xmlns:mc="http://schemas.openxmlformats.org/markup-compatibility/2006" xmlns:aink="http://schemas.microsoft.com/office/drawing/2016/ink" xmlns:am3d="http://schemas.microsoft.com/office/drawing/2017/model3d" xmlns:o="urn:schemas-microsoft-com:office:office" xmlns:oel="http://schemas.microsoft.com/office/2019/extlst" xmlns:r="http://schemas.openxmlformats.org/officeDocument/2006/relationships" xmlns:m="http://schemas.openxmlformats.org/officeDocument/2006/math" xmlns:v="urn:schemas-microsoft-com:vml" xmlns:wp14="http://schemas.microsoft.com/office/word/2010/wordprocessingDrawing" xmlns:wp="http://schemas.openxmlformats.org/drawingml/2006/wordprocessingDrawing" xmlns:w10="urn:schemas-microsoft-com:office:word" xmlns:w="http://schemas.openxmlformats.org/wordprocessingml/2006/main" xmlns:w14="http://schemas.microsoft.com/office/word/2010/wordml" xmlns:w15="http://schemas.microsoft.com/office/word/2012/wordml" xmlns:w16cex="http://schemas.microsoft.com/office/word/2018/wordml/cex" xmlns:w16cid="http://schemas.microsoft.com/office/word/2016/wordml/cid" xmlns:w16="http://schemas.microsoft.com/office/word/2018/wordml" xmlns:w16sdtdh="http://schemas.microsoft.com/office/word/2020/wordml/sdtdatahash" xmlns:w16se="http://schemas.microsoft.com/office/word/2015/wordml/symex" xmlns:wpg="http://schemas.microsoft.com/office/word/2010/wordprocessingGroup" xmlns:wpi="http://schemas.microsoft.com/office/word/2010/wordprocessingInk" xmlns:wne="http://schemas.microsoft.com/office/word/2006/wordml" xmlns:wps="http://schemas.microsoft.com/office/word/2010/wordprocessingShape" mc:Ignorable="w14 w15 w16se w16cid w16 w16cex w16sdtdh wp14">
+<w:footnotes xmlns:wpc="http://schemas.microsoft.com/office/word/2010/wordprocessingCanvas" xmlns:cx="http://schemas.microsoft.com/office/drawing/2014/chartex" xmlns:cx1="http://schemas.microsoft.com/office/drawing/2015/9/8/chartex" xmlns:mc="http://schemas.openxmlformats.org/markup-compatibility/2006" xmlns:o="urn:schemas-microsoft-com:office:office" xmlns:r="http://schemas.openxmlformats.org/officeDocument/2006/relationships" xmlns:m="http://schemas.openxmlformats.org/officeDocument/2006/math" xmlns:v="urn:schemas-microsoft-com:vml" xmlns:wp14="http://schemas.microsoft.com/office/word/2010/wordprocessingDrawing" xmlns:wp="http://schemas.openxmlformats.org/drawingml/2006/wordprocessingDrawing" xmlns:w10="urn:schemas-microsoft-com:office:word" xmlns:w="http://schemas.openxmlformats.org/wordprocessingml/2006/main" xmlns:w14="http://schemas.microsoft.com/office/word/2010/wordml" xmlns:w15="http://schemas.microsoft.com/office/word/2012/wordml" xmlns:w16se="http://schemas.microsoft.com/office/word/2015/wordml/symex" xmlns:wpg="http://schemas.microsoft.com/office/word/2010/wordprocessingGroup" xmlns:wpi="http://schemas.microsoft.com/office/word/2010/wordprocessingInk" xmlns:wne="http://schemas.microsoft.com/office/word/2006/wordml" xmlns:wps="http://schemas.microsoft.com/office/word/2010/wordprocessingShape" mc:Ignorable="w14 w15 w16se wp14">
   <w:footnote w:type="separator" w:id="-1">
     <w:p>
       <w:pPr>
@@ -2700,7 +2697,7 @@
 </file>
 
 <file path=word/numbering.xml><?xml version="1.0" encoding="utf-8"?>
-<w:numbering xmlns:wpc="http://schemas.microsoft.com/office/word/2010/wordprocessingCanvas" xmlns:cx="http://schemas.microsoft.com/office/drawing/2014/chartex" xmlns:cx1="http://schemas.microsoft.com/office/drawing/2015/9/8/chartex" xmlns:cx2="http://schemas.microsoft.com/office/drawing/2015/10/21/chartex" xmlns:cx3="http://schemas.microsoft.com/office/drawing/2016/5/9/chartex" xmlns:cx4="http://schemas.microsoft.com/office/drawing/2016/5/10/chartex" xmlns:cx5="http://schemas.microsoft.com/office/drawing/2016/5/11/chartex" xmlns:cx6="http://schemas.microsoft.com/office/drawing/2016/5/12/chartex" xmlns:cx7="http://schemas.microsoft.com/office/drawing/2016/5/13/chartex" xmlns:cx8="http://schemas.microsoft.com/office/drawing/2016/5/14/chartex" xmlns:mc="http://schemas.openxmlformats.org/markup-compatibility/2006" xmlns:aink="http://schemas.microsoft.com/office/drawing/2016/ink" xmlns:am3d="http://schemas.microsoft.com/office/drawing/2017/model3d" xmlns:o="urn:schemas-microsoft-com:office:office" xmlns:oel="http://schemas.microsoft.com/office/2019/extlst" xmlns:r="http://schemas.openxmlformats.org/officeDocument/2006/relationships" xmlns:m="http://schemas.openxmlformats.org/officeDocument/2006/math" xmlns:v="urn:schemas-microsoft-com:vml" xmlns:wp14="http://schemas.microsoft.com/office/word/2010/wordprocessingDrawing" xmlns:wp="http://schemas.openxmlformats.org/drawingml/2006/wordprocessingDrawing" xmlns:w10="urn:schemas-microsoft-com:office:word" xmlns:w="http://schemas.openxmlformats.org/wordprocessingml/2006/main" xmlns:w14="http://schemas.microsoft.com/office/word/2010/wordml" xmlns:w15="http://schemas.microsoft.com/office/word/2012/wordml" xmlns:w16cex="http://schemas.microsoft.com/office/word/2018/wordml/cex" xmlns:w16cid="http://schemas.microsoft.com/office/word/2016/wordml/cid" xmlns:w16="http://schemas.microsoft.com/office/word/2018/wordml" xmlns:w16sdtdh="http://schemas.microsoft.com/office/word/2020/wordml/sdtdatahash" xmlns:w16se="http://schemas.microsoft.com/office/word/2015/wordml/symex" xmlns:wpg="http://schemas.microsoft.com/office/word/2010/wordprocessingGroup" xmlns:wpi="http://schemas.microsoft.com/office/word/2010/wordprocessingInk" xmlns:wne="http://schemas.microsoft.com/office/word/2006/wordml" xmlns:wps="http://schemas.microsoft.com/office/word/2010/wordprocessingShape" mc:Ignorable="w14 w15 w16se w16cid w16 w16cex w16sdtdh wp14">
+<w:numbering xmlns:wpc="http://schemas.microsoft.com/office/word/2010/wordprocessingCanvas" xmlns:cx="http://schemas.microsoft.com/office/drawing/2014/chartex" xmlns:cx1="http://schemas.microsoft.com/office/drawing/2015/9/8/chartex" xmlns:mc="http://schemas.openxmlformats.org/markup-compatibility/2006" xmlns:o="urn:schemas-microsoft-com:office:office" xmlns:r="http://schemas.openxmlformats.org/officeDocument/2006/relationships" xmlns:m="http://schemas.openxmlformats.org/officeDocument/2006/math" xmlns:v="urn:schemas-microsoft-com:vml" xmlns:wp14="http://schemas.microsoft.com/office/word/2010/wordprocessingDrawing" xmlns:wp="http://schemas.openxmlformats.org/drawingml/2006/wordprocessingDrawing" xmlns:w10="urn:schemas-microsoft-com:office:word" xmlns:w="http://schemas.openxmlformats.org/wordprocessingml/2006/main" xmlns:w14="http://schemas.microsoft.com/office/word/2010/wordml" xmlns:w15="http://schemas.microsoft.com/office/word/2012/wordml" xmlns:w16se="http://schemas.microsoft.com/office/word/2015/wordml/symex" xmlns:wpg="http://schemas.microsoft.com/office/word/2010/wordprocessingGroup" xmlns:wpi="http://schemas.microsoft.com/office/word/2010/wordprocessingInk" xmlns:wne="http://schemas.microsoft.com/office/word/2006/wordml" xmlns:wps="http://schemas.microsoft.com/office/word/2010/wordprocessingShape" mc:Ignorable="w14 w15 w16se wp14">
   <w:abstractNum w:abstractNumId="0" w15:restartNumberingAfterBreak="0">
     <w:nsid w:val="20ED6306"/>
     <w:multiLevelType w:val="hybridMultilevel"/>
@@ -2815,6 +2812,119 @@
     </w:lvl>
   </w:abstractNum>
   <w:abstractNum w:abstractNumId="1" w15:restartNumberingAfterBreak="0">
+    <w:nsid w:val="2359543D"/>
+    <w:multiLevelType w:val="hybridMultilevel"/>
+    <w:tmpl w:val="D15C76D0"/>
+    <w:lvl w:ilvl="0" w:tplc="040E0001">
+      <w:start w:val="1"/>
+      <w:numFmt w:val="bullet"/>
+      <w:lvlText w:val=""/>
+      <w:lvlJc w:val="left"/>
+      <w:pPr>
+        <w:ind w:left="720" w:hanging="360"/>
+      </w:pPr>
+      <w:rPr>
+        <w:rFonts w:ascii="Symbol" w:hAnsi="Symbol" w:hint="default"/>
+      </w:rPr>
+    </w:lvl>
+    <w:lvl w:ilvl="1" w:tplc="040E0003" w:tentative="1">
+      <w:start w:val="1"/>
+      <w:numFmt w:val="bullet"/>
+      <w:lvlText w:val="o"/>
+      <w:lvlJc w:val="left"/>
+      <w:pPr>
+        <w:ind w:left="1440" w:hanging="360"/>
+      </w:pPr>
+      <w:rPr>
+        <w:rFonts w:ascii="Courier New" w:hAnsi="Courier New" w:cs="Courier New" w:hint="default"/>
+      </w:rPr>
+    </w:lvl>
+    <w:lvl w:ilvl="2" w:tplc="040E0005" w:tentative="1">
+      <w:start w:val="1"/>
+      <w:numFmt w:val="bullet"/>
+      <w:lvlText w:val=""/>
+      <w:lvlJc w:val="left"/>
+      <w:pPr>
+        <w:ind w:left="2160" w:hanging="360"/>
+      </w:pPr>
+      <w:rPr>
+        <w:rFonts w:ascii="Wingdings" w:hAnsi="Wingdings" w:hint="default"/>
+      </w:rPr>
+    </w:lvl>
+    <w:lvl w:ilvl="3" w:tplc="040E0001" w:tentative="1">
+      <w:start w:val="1"/>
+      <w:numFmt w:val="bullet"/>
+      <w:lvlText w:val=""/>
+      <w:lvlJc w:val="left"/>
+      <w:pPr>
+        <w:ind w:left="2880" w:hanging="360"/>
+      </w:pPr>
+      <w:rPr>
+        <w:rFonts w:ascii="Symbol" w:hAnsi="Symbol" w:hint="default"/>
+      </w:rPr>
+    </w:lvl>
+    <w:lvl w:ilvl="4" w:tplc="040E0003" w:tentative="1">
+      <w:start w:val="1"/>
+      <w:numFmt w:val="bullet"/>
+      <w:lvlText w:val="o"/>
+      <w:lvlJc w:val="left"/>
+      <w:pPr>
+        <w:ind w:left="3600" w:hanging="360"/>
+      </w:pPr>
+      <w:rPr>
+        <w:rFonts w:ascii="Courier New" w:hAnsi="Courier New" w:cs="Courier New" w:hint="default"/>
+      </w:rPr>
+    </w:lvl>
+    <w:lvl w:ilvl="5" w:tplc="040E0005" w:tentative="1">
+      <w:start w:val="1"/>
+      <w:numFmt w:val="bullet"/>
+      <w:lvlText w:val=""/>
+      <w:lvlJc w:val="left"/>
+      <w:pPr>
+        <w:ind w:left="4320" w:hanging="360"/>
+      </w:pPr>
+      <w:rPr>
+        <w:rFonts w:ascii="Wingdings" w:hAnsi="Wingdings" w:hint="default"/>
+      </w:rPr>
+    </w:lvl>
+    <w:lvl w:ilvl="6" w:tplc="040E0001" w:tentative="1">
+      <w:start w:val="1"/>
+      <w:numFmt w:val="bullet"/>
+      <w:lvlText w:val=""/>
+      <w:lvlJc w:val="left"/>
+      <w:pPr>
+        <w:ind w:left="5040" w:hanging="360"/>
+      </w:pPr>
+      <w:rPr>
+        <w:rFonts w:ascii="Symbol" w:hAnsi="Symbol" w:hint="default"/>
+      </w:rPr>
+    </w:lvl>
+    <w:lvl w:ilvl="7" w:tplc="040E0003" w:tentative="1">
+      <w:start w:val="1"/>
+      <w:numFmt w:val="bullet"/>
+      <w:lvlText w:val="o"/>
+      <w:lvlJc w:val="left"/>
+      <w:pPr>
+        <w:ind w:left="5760" w:hanging="360"/>
+      </w:pPr>
+      <w:rPr>
+        <w:rFonts w:ascii="Courier New" w:hAnsi="Courier New" w:cs="Courier New" w:hint="default"/>
+      </w:rPr>
+    </w:lvl>
+    <w:lvl w:ilvl="8" w:tplc="040E0005" w:tentative="1">
+      <w:start w:val="1"/>
+      <w:numFmt w:val="bullet"/>
+      <w:lvlText w:val=""/>
+      <w:lvlJc w:val="left"/>
+      <w:pPr>
+        <w:ind w:left="6480" w:hanging="360"/>
+      </w:pPr>
+      <w:rPr>
+        <w:rFonts w:ascii="Wingdings" w:hAnsi="Wingdings" w:hint="default"/>
+      </w:rPr>
+    </w:lvl>
+  </w:abstractNum>
+  <w:abstractNum w:abstractNumId="2" w15:restartNumberingAfterBreak="0">
     <w:nsid w:val="2ADD1702"/>
     <w:multiLevelType w:val="hybridMultilevel"/>
     <w:tmpl w:val="AA6A40DA"/>
@@ -2927,7 +3037,7 @@
       </w:rPr>
     </w:lvl>
   </w:abstractNum>
-  <w:abstractNum w:abstractNumId="2" w15:restartNumberingAfterBreak="0">
+  <w:abstractNum w:abstractNumId="3" w15:restartNumberingAfterBreak="0">
     <w:nsid w:val="42A91860"/>
     <w:multiLevelType w:val="hybridMultilevel"/>
     <w:tmpl w:val="90A4459E"/>
@@ -3040,7 +3150,7 @@
       </w:rPr>
     </w:lvl>
   </w:abstractNum>
-  <w:abstractNum w:abstractNumId="3" w15:restartNumberingAfterBreak="0">
+  <w:abstractNum w:abstractNumId="4" w15:restartNumberingAfterBreak="0">
     <w:nsid w:val="589B6C09"/>
     <w:multiLevelType w:val="hybridMultilevel"/>
     <w:tmpl w:val="CC40324C"/>
@@ -3153,7 +3263,7 @@
       </w:rPr>
     </w:lvl>
   </w:abstractNum>
-  <w:abstractNum w:abstractNumId="4" w15:restartNumberingAfterBreak="0">
+  <w:abstractNum w:abstractNumId="5" w15:restartNumberingAfterBreak="0">
     <w:nsid w:val="5EE83685"/>
     <w:multiLevelType w:val="hybridMultilevel"/>
     <w:tmpl w:val="8AFA43E2"/>
@@ -3266,7 +3376,7 @@
       </w:rPr>
     </w:lvl>
   </w:abstractNum>
-  <w:abstractNum w:abstractNumId="5" w15:restartNumberingAfterBreak="0">
+  <w:abstractNum w:abstractNumId="6" w15:restartNumberingAfterBreak="0">
     <w:nsid w:val="623E249D"/>
     <w:multiLevelType w:val="hybridMultilevel"/>
     <w:tmpl w:val="B5BC88B0"/>
@@ -3379,7 +3489,7 @@
       </w:rPr>
     </w:lvl>
   </w:abstractNum>
-  <w:abstractNum w:abstractNumId="6" w15:restartNumberingAfterBreak="0">
+  <w:abstractNum w:abstractNumId="7" w15:restartNumberingAfterBreak="0">
     <w:nsid w:val="64055EB1"/>
     <w:multiLevelType w:val="hybridMultilevel"/>
     <w:tmpl w:val="F95AAC5C"/>
@@ -3492,7 +3602,120 @@
       </w:rPr>
     </w:lvl>
   </w:abstractNum>
-  <w:abstractNum w:abstractNumId="7" w15:restartNumberingAfterBreak="0">
+  <w:abstractNum w:abstractNumId="8" w15:restartNumberingAfterBreak="0">
+    <w:nsid w:val="690E7C76"/>
+    <w:multiLevelType w:val="hybridMultilevel"/>
+    <w:tmpl w:val="13EA523C"/>
+    <w:lvl w:ilvl="0" w:tplc="040E0001">
+      <w:start w:val="1"/>
+      <w:numFmt w:val="bullet"/>
+      <w:lvlText w:val=""/>
+      <w:lvlJc w:val="left"/>
+      <w:pPr>
+        <w:ind w:left="720" w:hanging="360"/>
+      </w:pPr>
+      <w:rPr>
+        <w:rFonts w:ascii="Symbol" w:hAnsi="Symbol" w:hint="default"/>
+      </w:rPr>
+    </w:lvl>
+    <w:lvl w:ilvl="1" w:tplc="040E0003">
+      <w:start w:val="1"/>
+      <w:numFmt w:val="bullet"/>
+      <w:lvlText w:val="o"/>
+      <w:lvlJc w:val="left"/>
+      <w:pPr>
+        <w:ind w:left="1440" w:hanging="360"/>
+      </w:pPr>
+      <w:rPr>
+        <w:rFonts w:ascii="Courier New" w:hAnsi="Courier New" w:cs="Courier New" w:hint="default"/>
+      </w:rPr>
+    </w:lvl>
+    <w:lvl w:ilvl="2" w:tplc="040E0005">
+      <w:start w:val="1"/>
+      <w:numFmt w:val="bullet"/>
+      <w:lvlText w:val=""/>
+      <w:lvlJc w:val="left"/>
+      <w:pPr>
+        <w:ind w:left="2160" w:hanging="360"/>
+      </w:pPr>
+      <w:rPr>
+        <w:rFonts w:ascii="Wingdings" w:hAnsi="Wingdings" w:hint="default"/>
+      </w:rPr>
+    </w:lvl>
+    <w:lvl w:ilvl="3" w:tplc="040E0001" w:tentative="1">
+      <w:start w:val="1"/>
+      <w:numFmt w:val="bullet"/>
+      <w:lvlText w:val=""/>
+      <w:lvlJc w:val="left"/>
+      <w:pPr>
+        <w:ind w:left="2880" w:hanging="360"/>
+      </w:pPr>
+      <w:rPr>
+        <w:rFonts w:ascii="Symbol" w:hAnsi="Symbol" w:hint="default"/>
+      </w:rPr>
+    </w:lvl>
+    <w:lvl w:ilvl="4" w:tplc="040E0003" w:tentative="1">
+      <w:start w:val="1"/>
+      <w:numFmt w:val="bullet"/>
+      <w:lvlText w:val="o"/>
+      <w:lvlJc w:val="left"/>
+      <w:pPr>
+        <w:ind w:left="3600" w:hanging="360"/>
+      </w:pPr>
+      <w:rPr>
+        <w:rFonts w:ascii="Courier New" w:hAnsi="Courier New" w:cs="Courier New" w:hint="default"/>
+      </w:rPr>
+    </w:lvl>
+    <w:lvl w:ilvl="5" w:tplc="040E0005" w:tentative="1">
+      <w:start w:val="1"/>
+      <w:numFmt w:val="bullet"/>
+      <w:lvlText w:val=""/>
+      <w:lvlJc w:val="left"/>
+      <w:pPr>
+        <w:ind w:left="4320" w:hanging="360"/>
+      </w:pPr>
+      <w:rPr>
+        <w:rFonts w:ascii="Wingdings" w:hAnsi="Wingdings" w:hint="default"/>
+      </w:rPr>
+    </w:lvl>
+    <w:lvl w:ilvl="6" w:tplc="040E0001" w:tentative="1">
+      <w:start w:val="1"/>
+      <w:numFmt w:val="bullet"/>
+      <w:lvlText w:val=""/>
+      <w:lvlJc w:val="left"/>
+      <w:pPr>
+        <w:ind w:left="5040" w:hanging="360"/>
+      </w:pPr>
+      <w:rPr>
+        <w:rFonts w:ascii="Symbol" w:hAnsi="Symbol" w:hint="default"/>
+      </w:rPr>
+    </w:lvl>
+    <w:lvl w:ilvl="7" w:tplc="040E0003" w:tentative="1">
+      <w:start w:val="1"/>
+      <w:numFmt w:val="bullet"/>
+      <w:lvlText w:val="o"/>
+      <w:lvlJc w:val="left"/>
+      <w:pPr>
+        <w:ind w:left="5760" w:hanging="360"/>
+      </w:pPr>
+      <w:rPr>
+        <w:rFonts w:ascii="Courier New" w:hAnsi="Courier New" w:cs="Courier New" w:hint="default"/>
+      </w:rPr>
+    </w:lvl>
+    <w:lvl w:ilvl="8" w:tplc="040E0005" w:tentative="1">
+      <w:start w:val="1"/>
+      <w:numFmt w:val="bullet"/>
+      <w:lvlText w:val=""/>
+      <w:lvlJc w:val="left"/>
+      <w:pPr>
+        <w:ind w:left="6480" w:hanging="360"/>
+      </w:pPr>
+      <w:rPr>
+        <w:rFonts w:ascii="Wingdings" w:hAnsi="Wingdings" w:hint="default"/>
+      </w:rPr>
+    </w:lvl>
+  </w:abstractNum>
+  <w:abstractNum w:abstractNumId="9" w15:restartNumberingAfterBreak="0">
     <w:nsid w:val="7C6A549C"/>
     <w:multiLevelType w:val="hybridMultilevel"/>
     <w:tmpl w:val="7D4A14AA"/>
@@ -3605,7 +3828,7 @@
       </w:rPr>
     </w:lvl>
   </w:abstractNum>
-  <w:abstractNum w:abstractNumId="8" w15:restartNumberingAfterBreak="0">
+  <w:abstractNum w:abstractNumId="10" w15:restartNumberingAfterBreak="0">
     <w:nsid w:val="7D556E61"/>
     <w:multiLevelType w:val="hybridMultilevel"/>
     <w:tmpl w:val="991AFEE8"/>
@@ -3718,38 +3941,44 @@
       </w:rPr>
     </w:lvl>
   </w:abstractNum>
-  <w:num w:numId="1" w16cid:durableId="1922904969">
+  <w:num w:numId="1">
+    <w:abstractNumId w:val="5"/>
+  </w:num>
+  <w:num w:numId="2">
     <w:abstractNumId w:val="4"/>
   </w:num>
-  <w:num w:numId="2" w16cid:durableId="1933123126">
+  <w:num w:numId="3">
+    <w:abstractNumId w:val="6"/>
+  </w:num>
+  <w:num w:numId="4">
+    <w:abstractNumId w:val="0"/>
+  </w:num>
+  <w:num w:numId="5">
+    <w:abstractNumId w:val="10"/>
+  </w:num>
+  <w:num w:numId="6">
+    <w:abstractNumId w:val="2"/>
+  </w:num>
+  <w:num w:numId="7">
+    <w:abstractNumId w:val="9"/>
+  </w:num>
+  <w:num w:numId="8">
+    <w:abstractNumId w:val="7"/>
+  </w:num>
+  <w:num w:numId="9">
     <w:abstractNumId w:val="3"/>
   </w:num>
-  <w:num w:numId="3" w16cid:durableId="998122123">
-    <w:abstractNumId w:val="5"/>
-  </w:num>
-  <w:num w:numId="4" w16cid:durableId="1156457585">
-    <w:abstractNumId w:val="0"/>
-  </w:num>
-  <w:num w:numId="5" w16cid:durableId="1382365181">
-    <w:abstractNumId w:val="8"/>
-  </w:num>
-  <w:num w:numId="6" w16cid:durableId="1177839879">
+  <w:num w:numId="10">
     <w:abstractNumId w:val="1"/>
   </w:num>
-  <w:num w:numId="7" w16cid:durableId="416709797">
-    <w:abstractNumId w:val="7"/>
-  </w:num>
-  <w:num w:numId="8" w16cid:durableId="2094618278">
-    <w:abstractNumId w:val="6"/>
-  </w:num>
-  <w:num w:numId="9" w16cid:durableId="182598694">
-    <w:abstractNumId w:val="2"/>
+  <w:num w:numId="11">
+    <w:abstractNumId w:val="8"/>
   </w:num>
 </w:numbering>
 </file>
 
 <file path=word/styles.xml><?xml version="1.0" encoding="utf-8"?>
-<w:styles xmlns:mc="http://schemas.openxmlformats.org/markup-compatibility/2006" xmlns:r="http://schemas.openxmlformats.org/officeDocument/2006/relationships" xmlns:w="http://schemas.openxmlformats.org/wordprocessingml/2006/main" xmlns:w14="http://schemas.microsoft.com/office/word/2010/wordml" xmlns:w15="http://schemas.microsoft.com/office/word/2012/wordml" xmlns:w16cex="http://schemas.microsoft.com/office/word/2018/wordml/cex" xmlns:w16cid="http://schemas.microsoft.com/office/word/2016/wordml/cid" xmlns:w16="http://schemas.microsoft.com/office/word/2018/wordml" xmlns:w16sdtdh="http://schemas.microsoft.com/office/word/2020/wordml/sdtdatahash" xmlns:w16se="http://schemas.microsoft.com/office/word/2015/wordml/symex" mc:Ignorable="w14 w15 w16se w16cid w16 w16cex w16sdtdh">
+<w:styles xmlns:mc="http://schemas.openxmlformats.org/markup-compatibility/2006" xmlns:r="http://schemas.openxmlformats.org/officeDocument/2006/relationships" xmlns:w="http://schemas.openxmlformats.org/wordprocessingml/2006/main" xmlns:w14="http://schemas.microsoft.com/office/word/2010/wordml" xmlns:w15="http://schemas.microsoft.com/office/word/2012/wordml" xmlns:w16se="http://schemas.microsoft.com/office/word/2015/wordml/symex" mc:Ignorable="w14 w15 w16se">
   <w:docDefaults>
     <w:rPrDefault>
       <w:rPr>
@@ -3765,7 +3994,7 @@
       </w:pPr>
     </w:pPrDefault>
   </w:docDefaults>
-  <w:latentStyles w:defLockedState="0" w:defUIPriority="99" w:defSemiHidden="0" w:defUnhideWhenUsed="0" w:defQFormat="0" w:count="376">
+  <w:latentStyles w:defLockedState="0" w:defUIPriority="99" w:defSemiHidden="0" w:defUnhideWhenUsed="0" w:defQFormat="0" w:count="371">
     <w:lsdException w:name="Normal" w:uiPriority="0" w:qFormat="1"/>
     <w:lsdException w:name="heading 1" w:uiPriority="9" w:qFormat="1"/>
     <w:lsdException w:name="heading 2" w:semiHidden="1" w:uiPriority="9" w:unhideWhenUsed="1" w:qFormat="1"/>
@@ -4137,11 +4366,6 @@
     <w:lsdException w:name="List Table 5 Dark Accent 6" w:uiPriority="50"/>
     <w:lsdException w:name="List Table 6 Colorful Accent 6" w:uiPriority="51"/>
     <w:lsdException w:name="List Table 7 Colorful Accent 6" w:uiPriority="52"/>
-    <w:lsdException w:name="Mention" w:semiHidden="1" w:unhideWhenUsed="1"/>
-    <w:lsdException w:name="Smart Hyperlink" w:semiHidden="1" w:unhideWhenUsed="1"/>
-    <w:lsdException w:name="Hashtag" w:semiHidden="1" w:unhideWhenUsed="1"/>
-    <w:lsdException w:name="Unresolved Mention" w:semiHidden="1" w:unhideWhenUsed="1"/>
-    <w:lsdException w:name="Smart Link" w:semiHidden="1" w:unhideWhenUsed="1"/>
   </w:latentStyles>
   <w:style w:type="paragraph" w:default="1" w:styleId="Norml">
     <w:name w:val="Normal"/>
@@ -4622,7 +4846,7 @@
 </file>
 
 <file path=customXml/itemProps1.xml><?xml version="1.0" encoding="utf-8"?>
-<ds:datastoreItem xmlns:ds="http://schemas.openxmlformats.org/officeDocument/2006/customXml" ds:itemID="{7D75F7BA-975E-40E6-ADAB-F1A2C0B3D006}">
+<ds:datastoreItem xmlns:ds="http://schemas.openxmlformats.org/officeDocument/2006/customXml" ds:itemID="{CBECE738-5B92-47B4-B1FD-956D7E0EB842}">
   <ds:schemaRefs>
     <ds:schemaRef ds:uri="http://schemas.openxmlformats.org/officeDocument/2006/bibliography"/>
   </ds:schemaRefs>

</xml_diff>

<commit_message>
Programterv 4. verziója kész
</commit_message>
<xml_diff>
--- a/docs/Programterv.docx
+++ b/docs/Programterv.docx
@@ -125,7 +125,7 @@
     </w:p>
     <w:p>
       <w:r>
-        <w:t>Az oldal egy Angular keretrendszerben íródott single-page HTML weboldal. A megvalósításhoz használunk Bootstrap, Chart.js</w:t>
+        <w:t>Az oldal egy Angular keretrendszerben íródott HTML weboldal. A megvalósításhoz használunk Bootstrap, Chart.js</w:t>
       </w:r>
       <w:r>
         <w:t xml:space="preserve"> és Socket.IO</w:t>
@@ -228,14 +228,20 @@
         <w:t>lehet</w:t>
       </w:r>
       <w:r>
-        <w:t>, nem tartalmazhat ékezetes karaktereket, de számokat igen</w:t>
-      </w:r>
-      <w:r>
-        <w:t xml:space="preserve"> és legalább 3 karakterből kell állnia</w:t>
+        <w:t>,</w:t>
+      </w:r>
+      <w:r>
+        <w:t xml:space="preserve"> csak az angol ábécé betűit tartalmazhatja és számokat. L</w:t>
+      </w:r>
+      <w:r>
+        <w:t>egalább 3 karakterből kell állnia</w:t>
       </w:r>
       <w:r>
         <w:t>.</w:t>
       </w:r>
+      <w:r>
+        <w:t xml:space="preserve"> Ez az adat kötelező</w:t>
+      </w:r>
     </w:p>
     <w:p>
       <w:pPr>
@@ -284,6 +290,18 @@
       <w:r>
         <w:t>.</w:t>
       </w:r>
+      <w:r>
+        <w:t xml:space="preserve"> A teljes név nem tartalmazhat számot, illetve legalább egy szóközre fel</w:t>
+      </w:r>
+      <w:r>
+        <w:t xml:space="preserve"> kell tudni bontani a szöveget.</w:t>
+      </w:r>
+      <w:r>
+        <w:t xml:space="preserve"> Ez </w:t>
+      </w:r>
+      <w:r>
+        <w:t>az adat kötelező</w:t>
+      </w:r>
     </w:p>
     <w:p>
       <w:pPr>
@@ -318,8 +336,38 @@
         </w:numPr>
       </w:pPr>
       <w:r>
+        <w:lastRenderedPageBreak/>
         <w:t>Egy szöveg, ami maximum 128 karakter hosszú lehet</w:t>
       </w:r>
+      <w:r>
+        <w:t xml:space="preserve">. Az </w:t>
+      </w:r>
+      <w:hyperlink r:id="rId8" w:anchor="section-3.4" w:history="1">
+        <w:r>
+          <w:rPr>
+            <w:rStyle w:val="Hiperhivatkozs"/>
+          </w:rPr>
+          <w:t>RFC 5322 szabv</w:t>
+        </w:r>
+        <w:r>
+          <w:rPr>
+            <w:rStyle w:val="Hiperhivatkozs"/>
+          </w:rPr>
+          <w:t>á</w:t>
+        </w:r>
+        <w:r>
+          <w:rPr>
+            <w:rStyle w:val="Hiperhivatkozs"/>
+          </w:rPr>
+          <w:t>ny 3.4</w:t>
+        </w:r>
+      </w:hyperlink>
+      <w:r>
+        <w:t>-es szekciójának kell megfelelnie</w:t>
+      </w:r>
+      <w:r>
+        <w:t>. Ez az adat kötelező</w:t>
+      </w:r>
     </w:p>
     <w:p>
       <w:pPr>
@@ -342,7 +390,6 @@
         </w:numPr>
       </w:pPr>
       <w:r>
-        <w:lastRenderedPageBreak/>
         <w:t>Telefonszám</w:t>
       </w:r>
     </w:p>
@@ -355,6 +402,21 @@
         </w:numPr>
       </w:pPr>
       <w:r>
+        <w:t>Ezt az adatot akkor köteles a felhasználó megadni, ha aukciót akar létrehozni</w:t>
+      </w:r>
+      <w:r>
+        <w:t>.</w:t>
+      </w:r>
+    </w:p>
+    <w:p>
+      <w:pPr>
+        <w:pStyle w:val="Listaszerbekezds"/>
+        <w:numPr>
+          <w:ilvl w:val="2"/>
+          <w:numId w:val="7"/>
+        </w:numPr>
+      </w:pPr>
+      <w:r>
         <w:t>Egy szöveg, ami összesen 1</w:t>
       </w:r>
       <w:r>
@@ -364,22 +426,25 @@
         <w:t xml:space="preserve"> </w:t>
       </w:r>
       <w:r>
-        <w:t>Karakter</w:t>
-      </w:r>
-      <w:r>
-        <w:t xml:space="preserve"> áll</w:t>
-      </w:r>
-    </w:p>
-    <w:p>
-      <w:pPr>
-        <w:pStyle w:val="Listaszerbekezds"/>
-        <w:numPr>
-          <w:ilvl w:val="2"/>
-          <w:numId w:val="7"/>
-        </w:numPr>
-      </w:pPr>
-      <w:r>
-        <w:t>Példa: +363012345678</w:t>
+        <w:t xml:space="preserve">számjegyből </w:t>
+      </w:r>
+      <w:r>
+        <w:t>áll</w:t>
+      </w:r>
+      <w:r>
+        <w:t>. Az adatbázis automatikusan hozzáadja a pluszjelet</w:t>
+      </w:r>
+    </w:p>
+    <w:p>
+      <w:pPr>
+        <w:pStyle w:val="Listaszerbekezds"/>
+        <w:numPr>
+          <w:ilvl w:val="2"/>
+          <w:numId w:val="7"/>
+        </w:numPr>
+      </w:pPr>
+      <w:r>
+        <w:t>Példa: +36301234567</w:t>
       </w:r>
     </w:p>
     <w:p>
@@ -403,6 +468,21 @@
         </w:numPr>
       </w:pPr>
       <w:r>
+        <w:t>Ezt az adatot akkor köteles a felhasználó megadni, ha aukciót akar létrehozni</w:t>
+      </w:r>
+      <w:r>
+        <w:t>.</w:t>
+      </w:r>
+    </w:p>
+    <w:p>
+      <w:pPr>
+        <w:pStyle w:val="Listaszerbekezds"/>
+        <w:numPr>
+          <w:ilvl w:val="2"/>
+          <w:numId w:val="7"/>
+        </w:numPr>
+      </w:pPr>
+      <w:r>
         <w:t>Egy szöveg, aminek kell tartalmaznia az irányítószámot és az adott hely címét.</w:t>
       </w:r>
     </w:p>
@@ -447,6 +527,9 @@
       <w:r>
         <w:t xml:space="preserve"> és legalább nyolc karakterből kell állnia.</w:t>
       </w:r>
+      <w:r>
+        <w:t xml:space="preserve"> Ez a mező kötelező</w:t>
+      </w:r>
     </w:p>
     <w:p>
       <w:pPr>
@@ -464,6 +547,42 @@
       <w:pPr>
         <w:pStyle w:val="Listaszerbekezds"/>
         <w:numPr>
+          <w:ilvl w:val="1"/>
+          <w:numId w:val="7"/>
+        </w:numPr>
+      </w:pPr>
+      <w:r>
+        <w:t>Profilkép</w:t>
+      </w:r>
+    </w:p>
+    <w:p>
+      <w:pPr>
+        <w:pStyle w:val="Listaszerbekezds"/>
+        <w:numPr>
+          <w:ilvl w:val="2"/>
+          <w:numId w:val="7"/>
+        </w:numPr>
+      </w:pPr>
+      <w:r>
+        <w:t xml:space="preserve">Egy képfájl </w:t>
+      </w:r>
+      <w:r>
+        <w:t>(pl.: .jpg, .png, .svg, .bmp, .webp)</w:t>
+      </w:r>
+      <w:r>
+        <w:t>, ami maximum f</w:t>
+      </w:r>
+      <w:r>
+        <w:t>ájlméretében 5Mb lehet</w:t>
+      </w:r>
+      <w:r>
+        <w:t>.</w:t>
+      </w:r>
+    </w:p>
+    <w:p>
+      <w:pPr>
+        <w:pStyle w:val="Listaszerbekezds"/>
+        <w:numPr>
           <w:ilvl w:val="0"/>
           <w:numId w:val="7"/>
         </w:numPr>
@@ -495,6 +614,12 @@
       <w:r>
         <w:t>Egy szöveg, ami maximum 255 karakter hosszú lehet.</w:t>
       </w:r>
+      <w:r>
+        <w:t xml:space="preserve"> Ezt kötelező megadni</w:t>
+      </w:r>
+      <w:r>
+        <w:t>.</w:t>
+      </w:r>
     </w:p>
     <w:p>
       <w:pPr>
@@ -531,6 +656,12 @@
       <w:r>
         <w:t>Egy szöveg, ami a MySQL szerint 65535 bájt, ami 21844 karakter.</w:t>
       </w:r>
+      <w:r>
+        <w:t xml:space="preserve"> Ez kötelező megadni</w:t>
+      </w:r>
+      <w:r>
+        <w:t>.</w:t>
+      </w:r>
     </w:p>
     <w:p>
       <w:pPr>
@@ -567,7 +698,7 @@
       <w:r>
         <w:t xml:space="preserve">Egy hex színkód, azaz a </w:t>
       </w:r>
-      <w:hyperlink r:id="rId8" w:anchor="Hex_triplet" w:history="1">
+      <w:hyperlink r:id="rId9" w:anchor="Hex_triplet" w:history="1">
         <w:r>
           <w:rPr>
             <w:rStyle w:val="Hiperhivatkozs"/>
@@ -578,6 +709,12 @@
       <w:r>
         <w:t xml:space="preserve"> kell megfelelnie</w:t>
       </w:r>
+      <w:r>
+        <w:t>, az adatbázis a # jelet automatikusan hozzáadja a kódhoz</w:t>
+      </w:r>
+      <w:r>
+        <w:t>. Ezt kötelező megadni.</w:t>
+      </w:r>
     </w:p>
     <w:p>
       <w:pPr>
@@ -629,6 +766,9 @@
       <w:r>
         <w:t>karakter hosszú lehet.</w:t>
       </w:r>
+      <w:r>
+        <w:t xml:space="preserve"> Nem lehet üres, megadni kötelező.</w:t>
+      </w:r>
     </w:p>
     <w:p>
       <w:pPr>
@@ -669,11 +809,15 @@
         </w:numPr>
       </w:pPr>
       <w:r>
+        <w:lastRenderedPageBreak/>
         <w:t>Legalább egy, de akár több címkének a kollekciója</w:t>
       </w:r>
       <w:r>
         <w:t>, így egy tömböt alkot a címkékből</w:t>
       </w:r>
+      <w:r>
+        <w:t>. Nem kötelező a címkék hozzáadása egy érméhez.</w:t>
+      </w:r>
     </w:p>
     <w:p>
       <w:pPr>
@@ -713,6 +857,9 @@
       <w:r>
         <w:t>Egy egész szám, aminek nagyobbnak kell lennie, mint 0. Kötelezően megadandó adat.</w:t>
       </w:r>
+      <w:r>
+        <w:t xml:space="preserve"> Kötelező megadni.</w:t>
+      </w:r>
     </w:p>
     <w:p>
       <w:pPr>
@@ -761,6 +908,9 @@
       <w:r>
         <w:t xml:space="preserve"> 65535 bájt, ami 21844 karakter.</w:t>
       </w:r>
+      <w:r>
+        <w:t xml:space="preserve"> Kötelező, üres nem lehet.</w:t>
+      </w:r>
     </w:p>
     <w:p>
       <w:pPr>
@@ -798,7 +948,298 @@
         </w:numPr>
       </w:pPr>
       <w:r>
-        <w:t>Kettő vagy több képfájl (pl.: .jpg, .png, .svg, .bmp, .webp), amit a felhasználó tölt fel. Kötelező feltöltenie az érme elő-, és hátoldalát.</w:t>
+        <w:t>Kettő képfájl (pl.: .jpg, .png, .svg, .bmp, .webp), amit a felhasználó tölt fel. Kötelező feltöltenie az érme elő-, és hátoldalát.</w:t>
+      </w:r>
+      <w:r>
+        <w:t xml:space="preserve"> A képfájlok egyenként maximum 5Mb méretűek lehetnek.</w:t>
+      </w:r>
+    </w:p>
+    <w:p>
+      <w:pPr>
+        <w:pStyle w:val="Listaszerbekezds"/>
+        <w:numPr>
+          <w:ilvl w:val="0"/>
+          <w:numId w:val="7"/>
+        </w:numPr>
+      </w:pPr>
+      <w:r>
+        <w:t>Fórum bejegyzés</w:t>
+      </w:r>
+    </w:p>
+    <w:p>
+      <w:pPr>
+        <w:pStyle w:val="Listaszerbekezds"/>
+        <w:numPr>
+          <w:ilvl w:val="1"/>
+          <w:numId w:val="7"/>
+        </w:numPr>
+      </w:pPr>
+      <w:r>
+        <w:t>Kép</w:t>
+      </w:r>
+    </w:p>
+    <w:p>
+      <w:pPr>
+        <w:pStyle w:val="Listaszerbekezds"/>
+        <w:numPr>
+          <w:ilvl w:val="2"/>
+          <w:numId w:val="7"/>
+        </w:numPr>
+      </w:pPr>
+      <w:r>
+        <w:t>Egy képfájl (pl.: .jpg, .png, .svg, .bmp, .webp), amit a felhasználó tölthet fel.</w:t>
+      </w:r>
+      <w:r>
+        <w:t xml:space="preserve"> A képfájl maximum 5Mb méretű lehet.</w:t>
+      </w:r>
+      <w:r>
+        <w:t xml:space="preserve"> Ha ezt a limitet a felhasználó túlhaladja </w:t>
+      </w:r>
+    </w:p>
+    <w:p>
+      <w:pPr>
+        <w:pStyle w:val="Listaszerbekezds"/>
+        <w:numPr>
+          <w:ilvl w:val="1"/>
+          <w:numId w:val="7"/>
+        </w:numPr>
+      </w:pPr>
+      <w:r>
+        <w:t>Cím</w:t>
+      </w:r>
+    </w:p>
+    <w:p>
+      <w:pPr>
+        <w:pStyle w:val="Listaszerbekezds"/>
+        <w:numPr>
+          <w:ilvl w:val="2"/>
+          <w:numId w:val="7"/>
+        </w:numPr>
+      </w:pPr>
+      <w:r>
+        <w:t>Egy szöveg, ami maximum 128 karakter hosszú lehet.</w:t>
+      </w:r>
+      <w:r>
+        <w:t xml:space="preserve"> Kötelező, üres nem lehet.</w:t>
+      </w:r>
+    </w:p>
+    <w:p>
+      <w:pPr>
+        <w:pStyle w:val="Listaszerbekezds"/>
+        <w:numPr>
+          <w:ilvl w:val="2"/>
+          <w:numId w:val="7"/>
+        </w:numPr>
+      </w:pPr>
+      <w:r>
+        <w:t>Példa: „Fórumbejegyzéscím”</w:t>
+      </w:r>
+    </w:p>
+    <w:p>
+      <w:pPr>
+        <w:pStyle w:val="Listaszerbekezds"/>
+        <w:numPr>
+          <w:ilvl w:val="1"/>
+          <w:numId w:val="7"/>
+        </w:numPr>
+      </w:pPr>
+      <w:r>
+        <w:t>Téma</w:t>
+      </w:r>
+    </w:p>
+    <w:p>
+      <w:pPr>
+        <w:pStyle w:val="Listaszerbekezds"/>
+        <w:numPr>
+          <w:ilvl w:val="2"/>
+          <w:numId w:val="7"/>
+        </w:numPr>
+      </w:pPr>
+      <w:r>
+        <w:t>Egy kiválasztható szöveg, amit az adatbázis tartalmaz.</w:t>
+      </w:r>
+      <w:r>
+        <w:t xml:space="preserve"> Kiválasztani egyet kötelező.</w:t>
+      </w:r>
+    </w:p>
+    <w:p>
+      <w:pPr>
+        <w:pStyle w:val="Listaszerbekezds"/>
+        <w:numPr>
+          <w:ilvl w:val="2"/>
+          <w:numId w:val="7"/>
+        </w:numPr>
+      </w:pPr>
+      <w:r>
+        <w:t>Példa: „Egyéb”</w:t>
+      </w:r>
+    </w:p>
+    <w:p>
+      <w:pPr>
+        <w:pStyle w:val="Listaszerbekezds"/>
+        <w:numPr>
+          <w:ilvl w:val="1"/>
+          <w:numId w:val="7"/>
+        </w:numPr>
+      </w:pPr>
+      <w:r>
+        <w:t>Leírás</w:t>
+      </w:r>
+    </w:p>
+    <w:p>
+      <w:pPr>
+        <w:pStyle w:val="Listaszerbekezds"/>
+        <w:numPr>
+          <w:ilvl w:val="2"/>
+          <w:numId w:val="7"/>
+        </w:numPr>
+      </w:pPr>
+      <w:r>
+        <w:t>Egy szöveg, ami maximum 255 karakter hosszú lehet.</w:t>
+      </w:r>
+      <w:r>
+        <w:t xml:space="preserve"> Kötelező megadni, üres nem lehet.</w:t>
+      </w:r>
+    </w:p>
+    <w:p>
+      <w:pPr>
+        <w:pStyle w:val="Listaszerbekezds"/>
+        <w:numPr>
+          <w:ilvl w:val="2"/>
+          <w:numId w:val="7"/>
+        </w:numPr>
+      </w:pPr>
+      <w:r>
+        <w:t>Példa: „F</w:t>
+      </w:r>
+      <w:r>
+        <w:t>ó</w:t>
+      </w:r>
+      <w:r>
+        <w:t>r</w:t>
+      </w:r>
+      <w:r>
+        <w:t>u</w:t>
+      </w:r>
+      <w:r>
+        <w:t>mbejegyzés leírása”</w:t>
+      </w:r>
+    </w:p>
+    <w:p>
+      <w:pPr>
+        <w:pStyle w:val="Listaszerbekezds"/>
+        <w:numPr>
+          <w:ilvl w:val="0"/>
+          <w:numId w:val="7"/>
+        </w:numPr>
+      </w:pPr>
+      <w:r>
+        <w:t>Fórum hozzászólás</w:t>
+      </w:r>
+    </w:p>
+    <w:p>
+      <w:pPr>
+        <w:pStyle w:val="Listaszerbekezds"/>
+        <w:numPr>
+          <w:ilvl w:val="1"/>
+          <w:numId w:val="7"/>
+        </w:numPr>
+      </w:pPr>
+      <w:r>
+        <w:t>Üzenet</w:t>
+      </w:r>
+    </w:p>
+    <w:p>
+      <w:pPr>
+        <w:pStyle w:val="Listaszerbekezds"/>
+        <w:numPr>
+          <w:ilvl w:val="2"/>
+          <w:numId w:val="7"/>
+        </w:numPr>
+      </w:pPr>
+      <w:r>
+        <w:t>Egy szöveg. ami maximum 255 karakter hosszú lehet.</w:t>
+      </w:r>
+      <w:r>
+        <w:t xml:space="preserve"> Üres nem lehet.</w:t>
+      </w:r>
+    </w:p>
+    <w:p>
+      <w:pPr>
+        <w:pStyle w:val="Listaszerbekezds"/>
+        <w:numPr>
+          <w:ilvl w:val="2"/>
+          <w:numId w:val="7"/>
+        </w:numPr>
+      </w:pPr>
+      <w:r>
+        <w:t>Példa: „Ez egy válasz egy fórumbejegyzésre</w:t>
+      </w:r>
+      <w:r>
+        <w:t>”</w:t>
+      </w:r>
+    </w:p>
+    <w:p>
+      <w:pPr>
+        <w:pStyle w:val="Listaszerbekezds"/>
+        <w:numPr>
+          <w:ilvl w:val="0"/>
+          <w:numId w:val="7"/>
+        </w:numPr>
+      </w:pPr>
+      <w:r>
+        <w:t>Aukció</w:t>
+      </w:r>
+    </w:p>
+    <w:p>
+      <w:pPr>
+        <w:pStyle w:val="Listaszerbekezds"/>
+        <w:numPr>
+          <w:ilvl w:val="1"/>
+          <w:numId w:val="7"/>
+        </w:numPr>
+      </w:pPr>
+      <w:r>
+        <w:t>Az aukcióban minden ár adat forintban értendő!</w:t>
+      </w:r>
+    </w:p>
+    <w:p>
+      <w:pPr>
+        <w:pStyle w:val="Listaszerbekezds"/>
+        <w:numPr>
+          <w:ilvl w:val="1"/>
+          <w:numId w:val="7"/>
+        </w:numPr>
+      </w:pPr>
+      <w:r>
+        <w:t>Cím</w:t>
+      </w:r>
+    </w:p>
+    <w:p>
+      <w:pPr>
+        <w:pStyle w:val="Listaszerbekezds"/>
+        <w:numPr>
+          <w:ilvl w:val="2"/>
+          <w:numId w:val="7"/>
+        </w:numPr>
+      </w:pPr>
+      <w:r>
+        <w:t>Egy szöveg, ami maximum 128 karakter hosszú lehet.</w:t>
+      </w:r>
+      <w:r>
+        <w:t xml:space="preserve"> Megadni kötelező, üres nem lehet </w:t>
+      </w:r>
+    </w:p>
+    <w:p>
+      <w:pPr>
+        <w:pStyle w:val="Listaszerbekezds"/>
+        <w:numPr>
+          <w:ilvl w:val="2"/>
+          <w:numId w:val="7"/>
+        </w:numPr>
+      </w:pPr>
+      <w:r>
+        <w:t>Példa: „Ez egy aukciócím”</w:t>
       </w:r>
     </w:p>
     <w:p>
@@ -814,109 +1255,133 @@
       <w:pPr>
         <w:pStyle w:val="Listaszerbekezds"/>
         <w:numPr>
-          <w:ilvl w:val="0"/>
+          <w:ilvl w:val="1"/>
           <w:numId w:val="7"/>
         </w:numPr>
       </w:pPr>
       <w:r>
         <w:lastRenderedPageBreak/>
-        <w:t>Fórum bejegyzés</w:t>
-      </w:r>
-    </w:p>
-    <w:p>
-      <w:pPr>
-        <w:pStyle w:val="Listaszerbekezds"/>
-        <w:numPr>
-          <w:ilvl w:val="1"/>
-          <w:numId w:val="7"/>
-        </w:numPr>
-      </w:pPr>
-      <w:r>
-        <w:t>Kép</w:t>
-      </w:r>
-    </w:p>
-    <w:p>
-      <w:pPr>
-        <w:pStyle w:val="Listaszerbekezds"/>
-        <w:numPr>
-          <w:ilvl w:val="2"/>
-          <w:numId w:val="7"/>
-        </w:numPr>
-      </w:pPr>
-      <w:r>
-        <w:t>Egy képfájl (pl.: .jpg, .png, .svg, .bmp, .webp), amit a felhasználó tölthet fel.</w:t>
-      </w:r>
-    </w:p>
-    <w:p>
-      <w:pPr>
-        <w:pStyle w:val="Listaszerbekezds"/>
-        <w:numPr>
-          <w:ilvl w:val="1"/>
-          <w:numId w:val="7"/>
-        </w:numPr>
-      </w:pPr>
-      <w:r>
-        <w:t>Cím</w:t>
-      </w:r>
-    </w:p>
-    <w:p>
-      <w:pPr>
-        <w:pStyle w:val="Listaszerbekezds"/>
-        <w:numPr>
-          <w:ilvl w:val="2"/>
-          <w:numId w:val="7"/>
-        </w:numPr>
-      </w:pPr>
-      <w:r>
-        <w:t>Egy szöveg, ami maximum 128 karakter hosszú lehet.</w:t>
-      </w:r>
-    </w:p>
-    <w:p>
-      <w:pPr>
-        <w:pStyle w:val="Listaszerbekezds"/>
-        <w:numPr>
-          <w:ilvl w:val="2"/>
-          <w:numId w:val="7"/>
-        </w:numPr>
-      </w:pPr>
-      <w:r>
-        <w:t>Példa: „Fórumbejegyzéscím”</w:t>
-      </w:r>
-    </w:p>
-    <w:p>
-      <w:pPr>
-        <w:pStyle w:val="Listaszerbekezds"/>
-        <w:numPr>
-          <w:ilvl w:val="1"/>
-          <w:numId w:val="7"/>
-        </w:numPr>
-      </w:pPr>
-      <w:r>
-        <w:t>Téma</w:t>
-      </w:r>
-    </w:p>
-    <w:p>
-      <w:pPr>
-        <w:pStyle w:val="Listaszerbekezds"/>
-        <w:numPr>
-          <w:ilvl w:val="2"/>
-          <w:numId w:val="7"/>
-        </w:numPr>
-      </w:pPr>
-      <w:r>
-        <w:t>Egy kiválasztható szöveg, amit az adatbázis tartalmaz.</w:t>
-      </w:r>
-    </w:p>
-    <w:p>
-      <w:pPr>
-        <w:pStyle w:val="Listaszerbekezds"/>
-        <w:numPr>
-          <w:ilvl w:val="2"/>
-          <w:numId w:val="7"/>
-        </w:numPr>
-      </w:pPr>
-      <w:r>
-        <w:t>Példa: „Egyéb”</w:t>
+        <w:t>Licitálási</w:t>
+      </w:r>
+      <w:r>
+        <w:t xml:space="preserve"> kezdőérték</w:t>
+      </w:r>
+    </w:p>
+    <w:p>
+      <w:pPr>
+        <w:pStyle w:val="Listaszerbekezds"/>
+        <w:numPr>
+          <w:ilvl w:val="2"/>
+          <w:numId w:val="7"/>
+        </w:numPr>
+      </w:pPr>
+      <w:r>
+        <w:t>Egy szám, aminek legalább egy számjegyet kell tartalmaznia. Negatív nem lehet.</w:t>
+      </w:r>
+      <w:r>
+        <w:t xml:space="preserve"> Alapból az érme értékét állítja az oldal, de lehet kisebbet, ille</w:t>
+      </w:r>
+      <w:r>
+        <w:t>tve nagyobb értéket is megadni.</w:t>
+      </w:r>
+    </w:p>
+    <w:p>
+      <w:pPr>
+        <w:pStyle w:val="Listaszerbekezds"/>
+        <w:numPr>
+          <w:ilvl w:val="2"/>
+          <w:numId w:val="7"/>
+        </w:numPr>
+      </w:pPr>
+      <w:r>
+        <w:t>Példa: 12</w:t>
+      </w:r>
+    </w:p>
+    <w:p>
+      <w:pPr>
+        <w:pStyle w:val="Listaszerbekezds"/>
+        <w:numPr>
+          <w:ilvl w:val="1"/>
+          <w:numId w:val="7"/>
+        </w:numPr>
+      </w:pPr>
+      <w:r>
+        <w:t>Licitálók</w:t>
+      </w:r>
+    </w:p>
+    <w:p>
+      <w:pPr>
+        <w:pStyle w:val="Listaszerbekezds"/>
+        <w:numPr>
+          <w:ilvl w:val="2"/>
+          <w:numId w:val="7"/>
+        </w:numPr>
+      </w:pPr>
+      <w:r>
+        <w:t>A</w:t>
+      </w:r>
+      <w:r>
+        <w:t>z aukcióra licitált felhasználók nevét, illetve licitált értékeket</w:t>
+      </w:r>
+      <w:r>
+        <w:t xml:space="preserve"> tartalmazza</w:t>
+      </w:r>
+      <w:r>
+        <w:t>.</w:t>
+      </w:r>
+    </w:p>
+    <w:p>
+      <w:pPr>
+        <w:pStyle w:val="Listaszerbekezds"/>
+        <w:numPr>
+          <w:ilvl w:val="2"/>
+          <w:numId w:val="7"/>
+        </w:numPr>
+      </w:pPr>
+      <w:r>
+        <w:t>Példa: „mintajanos – 250 Ft”</w:t>
+      </w:r>
+    </w:p>
+    <w:p>
+      <w:pPr>
+        <w:pStyle w:val="Listaszerbekezds"/>
+        <w:numPr>
+          <w:ilvl w:val="1"/>
+          <w:numId w:val="7"/>
+        </w:numPr>
+      </w:pPr>
+      <w:r>
+        <w:t>Licitlépcső</w:t>
+      </w:r>
+    </w:p>
+    <w:p>
+      <w:pPr>
+        <w:pStyle w:val="Listaszerbekezds"/>
+        <w:numPr>
+          <w:ilvl w:val="2"/>
+          <w:numId w:val="7"/>
+        </w:numPr>
+      </w:pPr>
+      <w:r>
+        <w:t>Egy szám, aminek legalább egy számjegyet kell tartalmaznia. Nagyobbnak kell lennie, mint 0.</w:t>
+      </w:r>
+      <w:r>
+        <w:t xml:space="preserve"> Kötelező megadni.</w:t>
+      </w:r>
+      <w:r>
+        <w:t xml:space="preserve"> Az értéke nem lehet nagyobb, mint az érme értéke</w:t>
+      </w:r>
+    </w:p>
+    <w:p>
+      <w:pPr>
+        <w:pStyle w:val="Listaszerbekezds"/>
+        <w:numPr>
+          <w:ilvl w:val="2"/>
+          <w:numId w:val="7"/>
+        </w:numPr>
+      </w:pPr>
+      <w:r>
+        <w:t>Példa: 125</w:t>
       </w:r>
     </w:p>
     <w:p>
@@ -942,263 +1407,8 @@
       <w:r>
         <w:t>Egy szöveg, ami maximum 255 karakter hosszú lehet.</w:t>
       </w:r>
-    </w:p>
-    <w:p>
-      <w:pPr>
-        <w:pStyle w:val="Listaszerbekezds"/>
-        <w:numPr>
-          <w:ilvl w:val="2"/>
-          <w:numId w:val="7"/>
-        </w:numPr>
-      </w:pPr>
-      <w:r>
-        <w:t>Példa: „F</w:t>
-      </w:r>
-      <w:r>
-        <w:t>ó</w:t>
-      </w:r>
-      <w:r>
-        <w:t>r</w:t>
-      </w:r>
-      <w:r>
-        <w:t>u</w:t>
-      </w:r>
-      <w:r>
-        <w:t>mbejegyzés leírása”</w:t>
-      </w:r>
-    </w:p>
-    <w:p>
-      <w:pPr>
-        <w:pStyle w:val="Listaszerbekezds"/>
-        <w:numPr>
-          <w:ilvl w:val="0"/>
-          <w:numId w:val="7"/>
-        </w:numPr>
-      </w:pPr>
-      <w:r>
-        <w:t>Fórum hozzászólás</w:t>
-      </w:r>
-    </w:p>
-    <w:p>
-      <w:pPr>
-        <w:pStyle w:val="Listaszerbekezds"/>
-        <w:numPr>
-          <w:ilvl w:val="1"/>
-          <w:numId w:val="7"/>
-        </w:numPr>
-      </w:pPr>
-      <w:r>
-        <w:t>Üzenet</w:t>
-      </w:r>
-    </w:p>
-    <w:p>
-      <w:pPr>
-        <w:pStyle w:val="Listaszerbekezds"/>
-        <w:numPr>
-          <w:ilvl w:val="2"/>
-          <w:numId w:val="7"/>
-        </w:numPr>
-      </w:pPr>
-      <w:r>
-        <w:t>Egy szöveg. ami maximum 255 karakter hosszú lehet.</w:t>
-      </w:r>
-    </w:p>
-    <w:p>
-      <w:pPr>
-        <w:pStyle w:val="Listaszerbekezds"/>
-        <w:numPr>
-          <w:ilvl w:val="2"/>
-          <w:numId w:val="7"/>
-        </w:numPr>
-      </w:pPr>
-      <w:r>
-        <w:t>Példa: „Ez egy válasz egy fórumbejegyzésre</w:t>
-      </w:r>
-      <w:r>
-        <w:t>”</w:t>
-      </w:r>
-    </w:p>
-    <w:p>
-      <w:pPr>
-        <w:pStyle w:val="Listaszerbekezds"/>
-        <w:numPr>
-          <w:ilvl w:val="0"/>
-          <w:numId w:val="7"/>
-        </w:numPr>
-      </w:pPr>
-      <w:r>
-        <w:t>Aukció</w:t>
-      </w:r>
-    </w:p>
-    <w:p>
-      <w:pPr>
-        <w:pStyle w:val="Listaszerbekezds"/>
-        <w:numPr>
-          <w:ilvl w:val="1"/>
-          <w:numId w:val="7"/>
-        </w:numPr>
-      </w:pPr>
-      <w:r>
-        <w:t>Az aukcióban minden ár adat forintban értendő!</w:t>
-      </w:r>
-    </w:p>
-    <w:p>
-      <w:pPr>
-        <w:pStyle w:val="Listaszerbekezds"/>
-        <w:numPr>
-          <w:ilvl w:val="1"/>
-          <w:numId w:val="7"/>
-        </w:numPr>
-      </w:pPr>
-      <w:r>
-        <w:t>Cím</w:t>
-      </w:r>
-    </w:p>
-    <w:p>
-      <w:pPr>
-        <w:pStyle w:val="Listaszerbekezds"/>
-        <w:numPr>
-          <w:ilvl w:val="2"/>
-          <w:numId w:val="7"/>
-        </w:numPr>
-      </w:pPr>
-      <w:r>
-        <w:t>Egy szöveg, ami maximum 128 karakter hosszú lehet.</w:t>
-      </w:r>
-    </w:p>
-    <w:p>
-      <w:pPr>
-        <w:pStyle w:val="Listaszerbekezds"/>
-        <w:numPr>
-          <w:ilvl w:val="2"/>
-          <w:numId w:val="7"/>
-        </w:numPr>
-      </w:pPr>
-      <w:r>
-        <w:t>Példa: „Ez egy aukciócím”</w:t>
-      </w:r>
-    </w:p>
-    <w:p>
-      <w:pPr>
-        <w:pStyle w:val="Listaszerbekezds"/>
-        <w:numPr>
-          <w:ilvl w:val="1"/>
-          <w:numId w:val="7"/>
-        </w:numPr>
-      </w:pPr>
-      <w:r>
-        <w:t>Licitálási</w:t>
-      </w:r>
-      <w:r>
-        <w:t xml:space="preserve"> kezdőérték</w:t>
-      </w:r>
-    </w:p>
-    <w:p>
-      <w:pPr>
-        <w:pStyle w:val="Listaszerbekezds"/>
-        <w:numPr>
-          <w:ilvl w:val="2"/>
-          <w:numId w:val="7"/>
-        </w:numPr>
-      </w:pPr>
-      <w:r>
-        <w:t>Egy szám, aminek legalább egy számjegyet kell tartalmaznia. Negatív nem lehet.</w:t>
-      </w:r>
-    </w:p>
-    <w:p>
-      <w:pPr>
-        <w:pStyle w:val="Listaszerbekezds"/>
-        <w:numPr>
-          <w:ilvl w:val="2"/>
-          <w:numId w:val="7"/>
-        </w:numPr>
-      </w:pPr>
-      <w:r>
-        <w:t>Példa: 12</w:t>
-      </w:r>
-    </w:p>
-    <w:p>
-      <w:pPr>
-        <w:pStyle w:val="Listaszerbekezds"/>
-        <w:numPr>
-          <w:ilvl w:val="1"/>
-          <w:numId w:val="7"/>
-        </w:numPr>
-      </w:pPr>
-      <w:r>
-        <w:t>Licitálók</w:t>
-      </w:r>
-    </w:p>
-    <w:p>
-      <w:pPr>
-        <w:pStyle w:val="Listaszerbekezds"/>
-        <w:numPr>
-          <w:ilvl w:val="2"/>
-          <w:numId w:val="7"/>
-        </w:numPr>
-      </w:pPr>
-      <w:r>
-        <w:t>Egy tömb, ami tartalmazza az aukcióra licitált felhasználók nevét, illetve licitált értékeket.</w:t>
-      </w:r>
-    </w:p>
-    <w:p>
-      <w:pPr>
-        <w:pStyle w:val="Listaszerbekezds"/>
-        <w:numPr>
-          <w:ilvl w:val="1"/>
-          <w:numId w:val="7"/>
-        </w:numPr>
-      </w:pPr>
-      <w:r>
-        <w:t>Licitlépcső</w:t>
-      </w:r>
-    </w:p>
-    <w:p>
-      <w:pPr>
-        <w:pStyle w:val="Listaszerbekezds"/>
-        <w:numPr>
-          <w:ilvl w:val="2"/>
-          <w:numId w:val="7"/>
-        </w:numPr>
-      </w:pPr>
-      <w:r>
-        <w:t>Egy szám, aminek legalább egy számjegyet kell tartalmaznia. Nagyobbnak kell lennie, mint 0.</w:t>
-      </w:r>
-    </w:p>
-    <w:p>
-      <w:pPr>
-        <w:pStyle w:val="Listaszerbekezds"/>
-        <w:numPr>
-          <w:ilvl w:val="2"/>
-          <w:numId w:val="7"/>
-        </w:numPr>
-      </w:pPr>
-      <w:r>
-        <w:t>Példa: 125</w:t>
-      </w:r>
-    </w:p>
-    <w:p>
-      <w:pPr>
-        <w:pStyle w:val="Listaszerbekezds"/>
-        <w:numPr>
-          <w:ilvl w:val="1"/>
-          <w:numId w:val="7"/>
-        </w:numPr>
-      </w:pPr>
-      <w:r>
-        <w:t>Leírás</w:t>
-      </w:r>
-    </w:p>
-    <w:p>
-      <w:pPr>
-        <w:pStyle w:val="Listaszerbekezds"/>
-        <w:numPr>
-          <w:ilvl w:val="2"/>
-          <w:numId w:val="7"/>
-        </w:numPr>
-      </w:pPr>
-      <w:r>
-        <w:t>Egy szöveg, ami maximum 255 karakter hosszú lehet.</w:t>
+      <w:r>
+        <w:t xml:space="preserve"> Kötelező megadni, üres nem lehet.</w:t>
       </w:r>
     </w:p>
     <w:p>
@@ -1236,6 +1446,15 @@
       <w:r>
         <w:t>Egy dátum, amit a meghirdető felhasználó ad meg, nagyobbnak kell lennie, mint a meghirdetés napja.</w:t>
       </w:r>
+      <w:r>
+        <w:t xml:space="preserve"> A hossza maximum az adott naptól számított</w:t>
+      </w:r>
+      <w:r>
+        <w:t xml:space="preserve"> </w:t>
+      </w:r>
+      <w:r>
+        <w:t>30 nap.</w:t>
+      </w:r>
     </w:p>
     <w:p>
       <w:pPr>
@@ -1265,125 +1484,113 @@
     </w:p>
     <w:p>
       <w:r>
+        <w:t>A látogatók számára elérhetőek a regisztrációs, illetve bejelentkezési űrlapok és meg tudják nézni más felhasználók profilját, és ezen a profilon található érmekatalógusokat.</w:t>
+      </w:r>
+    </w:p>
+    <w:p>
+      <w:r>
+        <w:t>A felhasználók alapértelmezetten egy irányítópultra vannak vezetve, ami gyors elérést ad a legnépszerűbb aukciókra, a legújabb aukciókra, saját érmekatalógusába új érme felvételére, illetve a saját érmekatalógusára kártyák formájában.</w:t>
+      </w:r>
+    </w:p>
+    <w:p>
+      <w:r>
+        <w:t>A felhasználók saját profiljuk katalógusába tölthetnek fel érmeket, üzeneteket tudnak más felhas</w:t>
+      </w:r>
+      <w:r>
+        <w:t>ználóknak küldeni, indíthatnak, illetve megtekinthetnek aukciókat és licitálhatnak is ezen aukciókra.</w:t>
+      </w:r>
+      <w:r>
+        <w:t xml:space="preserve"> Fórumokon bejegyzéseket tehetnek közzé, meglévő fórumbejegyzéseket </w:t>
+      </w:r>
+      <w:r>
+        <w:t>megtekinthetnek,</w:t>
+      </w:r>
+      <w:r>
+        <w:t xml:space="preserve"> és ezeken megjegyzéseket írhatnak. A fórumokon a saját bejegyzéseit lezárhatja, amivel megállíthatja azt, hogy más felhasználók megjegyzéseket írjanak a szóban lévő „thread”-ben.</w:t>
+      </w:r>
+      <w:r>
+        <w:t xml:space="preserve"> Ezen még saját megjegyzéseit, posztjait törölheti.</w:t>
+      </w:r>
+      <w:r>
+        <w:t xml:space="preserve"> A felhasználó saját profiljának adatait változtatni.</w:t>
+      </w:r>
+    </w:p>
+    <w:p>
+      <w:r>
+        <w:t>Ezek az adatok a következők:</w:t>
+      </w:r>
+    </w:p>
+    <w:p>
+      <w:pPr>
+        <w:pStyle w:val="Listaszerbekezds"/>
+        <w:numPr>
+          <w:ilvl w:val="0"/>
+          <w:numId w:val="3"/>
+        </w:numPr>
+      </w:pPr>
+      <w:r>
+        <w:t>Jelszó</w:t>
+      </w:r>
+    </w:p>
+    <w:p>
+      <w:pPr>
+        <w:pStyle w:val="Listaszerbekezds"/>
+        <w:numPr>
+          <w:ilvl w:val="0"/>
+          <w:numId w:val="3"/>
+        </w:numPr>
+      </w:pPr>
+      <w:r>
+        <w:t>Felhasználónév</w:t>
+      </w:r>
+    </w:p>
+    <w:p>
+      <w:pPr>
+        <w:pStyle w:val="Listaszerbekezds"/>
+        <w:numPr>
+          <w:ilvl w:val="0"/>
+          <w:numId w:val="3"/>
+        </w:numPr>
+      </w:pPr>
+      <w:r>
+        <w:t>Teljes név</w:t>
+      </w:r>
+    </w:p>
+    <w:p>
+      <w:pPr>
+        <w:pStyle w:val="Listaszerbekezds"/>
+        <w:numPr>
+          <w:ilvl w:val="0"/>
+          <w:numId w:val="3"/>
+        </w:numPr>
+      </w:pPr>
+      <w:r>
+        <w:t>Elérhetőségek:</w:t>
+      </w:r>
+    </w:p>
+    <w:p>
+      <w:pPr>
+        <w:pStyle w:val="Listaszerbekezds"/>
+        <w:numPr>
+          <w:ilvl w:val="1"/>
+          <w:numId w:val="3"/>
+        </w:numPr>
+      </w:pPr>
+      <w:r>
+        <w:t>Telefonszám</w:t>
+      </w:r>
+    </w:p>
+    <w:p>
+      <w:pPr>
+        <w:pStyle w:val="Listaszerbekezds"/>
+        <w:numPr>
+          <w:ilvl w:val="1"/>
+          <w:numId w:val="3"/>
+        </w:numPr>
+        <w:spacing w:after="240"/>
+      </w:pPr>
+      <w:r>
         <w:lastRenderedPageBreak/>
-        <w:t>A látogatók számára elérhetőek a regisztrációs, illetve bejelentkezési űrlapok és meg tudják nézni más felhasználók profilját, és ezen a profilon található érmekatalógusokat.</w:t>
-      </w:r>
-    </w:p>
-    <w:p>
-      <w:r>
-        <w:t>A felhasználók alapértelmezetten egy irányítópultra vannak vezetve, ami gyors elérést ad a legnépszerűbb aukciókra, a legújabb aukciókra, saját érmekatalógusába új érme felvételére, illetve a saját érmekatalógusára kártyák formájában.</w:t>
-      </w:r>
-    </w:p>
-    <w:p>
-      <w:r>
-        <w:t>A felhasználók saját profiljuk katalógusába tölthetnek fel érmeket, üzeneteket tudnak más felhas</w:t>
-      </w:r>
-      <w:r>
-        <w:t>ználóknak küldeni, indíthatnak, illetve megtekinthetnek aukciókat és licitálhatnak is ezen aukciókra.</w:t>
-      </w:r>
-      <w:r>
-        <w:t xml:space="preserve"> Fórumokon bejegyzéseket tehetnek közzé, meglévő fórumbejegyzéseket </w:t>
-      </w:r>
-      <w:r>
-        <w:t>megtekinthetnek,</w:t>
-      </w:r>
-      <w:r>
-        <w:t xml:space="preserve"> és ezeken megjegyzéseket írhatnak. A fórumokon a saját bejegyzéseit lezárhatja, amivel megállíthatja azt, hogy más felhasználók megjegyzéseket írjanak a szóban lévő „thread”-ben.</w:t>
-      </w:r>
-      <w:r>
-        <w:t xml:space="preserve"> Ezen még saját megjegyzéseit, posztjait törölheti.</w:t>
-      </w:r>
-      <w:r>
-        <w:t xml:space="preserve"> A felhasználó saját profiljának adatait változtatni.</w:t>
-      </w:r>
-    </w:p>
-    <w:p>
-      <w:r>
-        <w:t>Ezek az adatok a következők:</w:t>
-      </w:r>
-    </w:p>
-    <w:p>
-      <w:pPr>
-        <w:pStyle w:val="Listaszerbekezds"/>
-        <w:numPr>
-          <w:ilvl w:val="0"/>
-          <w:numId w:val="3"/>
-        </w:numPr>
-      </w:pPr>
-      <w:r>
-        <w:t>Jelszó</w:t>
-      </w:r>
-    </w:p>
-    <w:p>
-      <w:pPr>
-        <w:pStyle w:val="Listaszerbekezds"/>
-        <w:numPr>
-          <w:ilvl w:val="0"/>
-          <w:numId w:val="3"/>
-        </w:numPr>
-      </w:pPr>
-      <w:r>
-        <w:t>Felhasználónév</w:t>
-      </w:r>
-    </w:p>
-    <w:p>
-      <w:pPr>
-        <w:pStyle w:val="Listaszerbekezds"/>
-        <w:numPr>
-          <w:ilvl w:val="0"/>
-          <w:numId w:val="3"/>
-        </w:numPr>
-      </w:pPr>
-      <w:r>
-        <w:t>E-Mail</w:t>
-      </w:r>
-    </w:p>
-    <w:p>
-      <w:pPr>
-        <w:pStyle w:val="Listaszerbekezds"/>
-        <w:numPr>
-          <w:ilvl w:val="0"/>
-          <w:numId w:val="3"/>
-        </w:numPr>
-      </w:pPr>
-      <w:r>
-        <w:t>Teljes név</w:t>
-      </w:r>
-    </w:p>
-    <w:p>
-      <w:pPr>
-        <w:pStyle w:val="Listaszerbekezds"/>
-        <w:numPr>
-          <w:ilvl w:val="0"/>
-          <w:numId w:val="3"/>
-        </w:numPr>
-      </w:pPr>
-      <w:r>
-        <w:t>Elérhetőségek:</w:t>
-      </w:r>
-    </w:p>
-    <w:p>
-      <w:pPr>
-        <w:pStyle w:val="Listaszerbekezds"/>
-        <w:numPr>
-          <w:ilvl w:val="1"/>
-          <w:numId w:val="3"/>
-        </w:numPr>
-      </w:pPr>
-      <w:r>
-        <w:t>Telefonszám</w:t>
-      </w:r>
-    </w:p>
-    <w:p>
-      <w:pPr>
-        <w:pStyle w:val="Listaszerbekezds"/>
-        <w:numPr>
-          <w:ilvl w:val="1"/>
-          <w:numId w:val="3"/>
-        </w:numPr>
-        <w:spacing w:after="240"/>
-      </w:pPr>
-      <w:r>
         <w:t>Elérhetőségi Cím</w:t>
       </w:r>
     </w:p>
@@ -1552,7 +1759,6 @@
         <w:pStyle w:val="Alcm"/>
       </w:pPr>
       <w:r>
-        <w:lastRenderedPageBreak/>
         <w:t>A program funkciói</w:t>
       </w:r>
       <w:r>
@@ -1592,7 +1798,7 @@
         </w:numPr>
       </w:pPr>
       <w:r>
-        <w:t>A felhasználó E-Mail, vagy felhasználónév és Jelszó kombinációval tud bejelentkezni az oldalra.</w:t>
+        <w:t>A felhasználó E-Mail és Jelszó kombinációval tud bejelentkezni az oldalra.</w:t>
       </w:r>
     </w:p>
     <w:p>
@@ -1616,7 +1822,16 @@
         </w:numPr>
       </w:pPr>
       <w:r>
-        <w:t>A felhasználónak kötelezően ezeket az adatokat kell megadnia regisztrálásnál:</w:t>
+        <w:t xml:space="preserve">A felhasználónak kötelezően ezeket az adatokat </w:t>
+      </w:r>
+      <w:r>
+        <w:t xml:space="preserve">kötelezően meg </w:t>
+      </w:r>
+      <w:r>
+        <w:t xml:space="preserve">kell </w:t>
+      </w:r>
+      <w:r>
+        <w:t>adnia regisztrálásnál:</w:t>
       </w:r>
     </w:p>
     <w:p>
@@ -1641,57 +1856,6 @@
       </w:pPr>
       <w:r>
         <w:t>E-Mail cím</w:t>
-      </w:r>
-    </w:p>
-    <w:p>
-      <w:pPr>
-        <w:pStyle w:val="Listaszerbekezds"/>
-        <w:numPr>
-          <w:ilvl w:val="3"/>
-          <w:numId w:val="6"/>
-        </w:numPr>
-      </w:pPr>
-      <w:r>
-        <w:t>Teljes név</w:t>
-      </w:r>
-      <w:r>
-        <w:t xml:space="preserve"> </w:t>
-      </w:r>
-    </w:p>
-    <w:p>
-      <w:pPr>
-        <w:pStyle w:val="Listaszerbekezds"/>
-        <w:numPr>
-          <w:ilvl w:val="3"/>
-          <w:numId w:val="6"/>
-        </w:numPr>
-      </w:pPr>
-      <w:r>
-        <w:t>Jelszó</w:t>
-      </w:r>
-    </w:p>
-    <w:p>
-      <w:pPr>
-        <w:pStyle w:val="Listaszerbekezds"/>
-        <w:numPr>
-          <w:ilvl w:val="2"/>
-          <w:numId w:val="6"/>
-        </w:numPr>
-      </w:pPr>
-      <w:r>
-        <w:t>A felhasználók megadhatják még ezeket az adatokat is:</w:t>
-      </w:r>
-    </w:p>
-    <w:p>
-      <w:pPr>
-        <w:pStyle w:val="Listaszerbekezds"/>
-        <w:numPr>
-          <w:ilvl w:val="3"/>
-          <w:numId w:val="6"/>
-        </w:numPr>
-      </w:pPr>
-      <w:r>
-        <w:t>Elérhetőségek</w:t>
       </w:r>
       <w:r>
         <w:rPr>
@@ -1704,11 +1868,81 @@
       <w:pPr>
         <w:pStyle w:val="Listaszerbekezds"/>
         <w:numPr>
-          <w:ilvl w:val="0"/>
+          <w:ilvl w:val="3"/>
           <w:numId w:val="6"/>
         </w:numPr>
       </w:pPr>
       <w:r>
+        <w:t>Teljes név</w:t>
+      </w:r>
+      <w:r>
+        <w:t xml:space="preserve"> </w:t>
+      </w:r>
+    </w:p>
+    <w:p>
+      <w:pPr>
+        <w:pStyle w:val="Listaszerbekezds"/>
+        <w:numPr>
+          <w:ilvl w:val="3"/>
+          <w:numId w:val="6"/>
+        </w:numPr>
+      </w:pPr>
+      <w:r>
+        <w:t>Jelszó</w:t>
+      </w:r>
+    </w:p>
+    <w:p>
+      <w:pPr>
+        <w:pStyle w:val="Listaszerbekezds"/>
+        <w:numPr>
+          <w:ilvl w:val="2"/>
+          <w:numId w:val="6"/>
+        </w:numPr>
+      </w:pPr>
+      <w:r>
+        <w:t>A felhasználók megadhatják még ezeket az adatokat is:</w:t>
+      </w:r>
+    </w:p>
+    <w:p>
+      <w:pPr>
+        <w:pStyle w:val="Listaszerbekezds"/>
+        <w:numPr>
+          <w:ilvl w:val="3"/>
+          <w:numId w:val="6"/>
+        </w:numPr>
+      </w:pPr>
+      <w:r>
+        <w:t>Elérhetőségek</w:t>
+      </w:r>
+      <w:r>
+        <w:rPr>
+          <w:rStyle w:val="Lbjegyzet-hivatkozs"/>
+        </w:rPr>
+        <w:footnoteReference w:id="2"/>
+      </w:r>
+    </w:p>
+    <w:p>
+      <w:pPr>
+        <w:pStyle w:val="Listaszerbekezds"/>
+        <w:numPr>
+          <w:ilvl w:val="3"/>
+          <w:numId w:val="6"/>
+        </w:numPr>
+      </w:pPr>
+      <w:r>
+        <w:t>Profilkép</w:t>
+      </w:r>
+    </w:p>
+    <w:p>
+      <w:pPr>
+        <w:pStyle w:val="Listaszerbekezds"/>
+        <w:numPr>
+          <w:ilvl w:val="0"/>
+          <w:numId w:val="6"/>
+        </w:numPr>
+      </w:pPr>
+      <w:r>
+        <w:lastRenderedPageBreak/>
         <w:t>Profil módosítás</w:t>
       </w:r>
     </w:p>
@@ -1841,485 +2075,529 @@
         </w:numPr>
       </w:pPr>
       <w:r>
+        <w:t>Aukcióra bocsátani érmét csak akkor lehet, ha a felhasználó megadta az elérhetőségeit a profiljának adataiban (telefonszám, cím)</w:t>
+      </w:r>
+      <w:r>
+        <w:t>, amennyiben ez nincs megadva, akkor hibaüzenetet dob az oldal és nem bocsájtja árverésre az érmét.</w:t>
+      </w:r>
+    </w:p>
+    <w:p>
+      <w:pPr>
+        <w:pStyle w:val="Listaszerbekezds"/>
+        <w:numPr>
+          <w:ilvl w:val="1"/>
+          <w:numId w:val="6"/>
+        </w:numPr>
+      </w:pPr>
+      <w:r>
         <w:t>Az aukciót két kategóriába sorolja az oldal. Az egyik a legnépszerűbb aukciók, ami a licitálók száma szerint csökkenő sorrendben jelzi az oldal, a másik pedig a legújabb aukciók, ami a dátum szerint rendezett sorrend.</w:t>
+      </w:r>
+    </w:p>
+    <w:p>
+      <w:pPr>
+        <w:pStyle w:val="Listaszerbekezds"/>
+        <w:numPr>
+          <w:ilvl w:val="1"/>
+          <w:numId w:val="6"/>
+        </w:numPr>
+      </w:pPr>
+      <w:r>
+        <w:t>Kötelező megadni a következőket:</w:t>
+      </w:r>
+    </w:p>
+    <w:p>
+      <w:pPr>
+        <w:pStyle w:val="Listaszerbekezds"/>
+        <w:numPr>
+          <w:ilvl w:val="2"/>
+          <w:numId w:val="6"/>
+        </w:numPr>
+      </w:pPr>
+      <w:r>
+        <w:t>Licitre bocsátott érme</w:t>
+      </w:r>
+    </w:p>
+    <w:p>
+      <w:pPr>
+        <w:pStyle w:val="Listaszerbekezds"/>
+        <w:numPr>
+          <w:ilvl w:val="2"/>
+          <w:numId w:val="6"/>
+        </w:numPr>
+      </w:pPr>
+      <w:r>
+        <w:t>Licit kezdőértéke (alapértelmezetten az érme értéke)</w:t>
+      </w:r>
+    </w:p>
+    <w:p>
+      <w:pPr>
+        <w:pStyle w:val="Listaszerbekezds"/>
+        <w:numPr>
+          <w:ilvl w:val="2"/>
+          <w:numId w:val="6"/>
+        </w:numPr>
+      </w:pPr>
+      <w:r>
+        <w:t>Licitlépcső</w:t>
+      </w:r>
+    </w:p>
+    <w:p>
+      <w:pPr>
+        <w:pStyle w:val="Listaszerbekezds"/>
+        <w:numPr>
+          <w:ilvl w:val="2"/>
+          <w:numId w:val="6"/>
+        </w:numPr>
+      </w:pPr>
+      <w:r>
+        <w:t>Licit leírása</w:t>
+      </w:r>
+    </w:p>
+    <w:p>
+      <w:pPr>
+        <w:pStyle w:val="Listaszerbekezds"/>
+        <w:numPr>
+          <w:ilvl w:val="2"/>
+          <w:numId w:val="6"/>
+        </w:numPr>
+      </w:pPr>
+      <w:r>
+        <w:t>Licit lezárásának dátuma</w:t>
+      </w:r>
+    </w:p>
+    <w:p>
+      <w:pPr>
+        <w:pStyle w:val="Listaszerbekezds"/>
+        <w:numPr>
+          <w:ilvl w:val="0"/>
+          <w:numId w:val="6"/>
+        </w:numPr>
+      </w:pPr>
+      <w:r>
+        <w:t>Aukcióra licitálás</w:t>
+      </w:r>
+    </w:p>
+    <w:p>
+      <w:pPr>
+        <w:pStyle w:val="Listaszerbekezds"/>
+        <w:numPr>
+          <w:ilvl w:val="1"/>
+          <w:numId w:val="6"/>
+        </w:numPr>
+      </w:pPr>
+      <w:r>
+        <w:t>A felhasználók nem saját érmekatalógusában lévő aukcióra bocsátott érmékre tudnak licitálni. A licitálásban kötelezően be kell tartania a felhasználónak a licitlépcsőt.</w:t>
+      </w:r>
+    </w:p>
+    <w:p>
+      <w:pPr>
+        <w:pStyle w:val="Listaszerbekezds"/>
+        <w:numPr>
+          <w:ilvl w:val="0"/>
+          <w:numId w:val="6"/>
+        </w:numPr>
+      </w:pPr>
+      <w:r>
+        <w:t>Fórumbejegyzés írása, törlése, lezárása</w:t>
+      </w:r>
+    </w:p>
+    <w:p>
+      <w:pPr>
+        <w:pStyle w:val="Listaszerbekezds"/>
+        <w:numPr>
+          <w:ilvl w:val="1"/>
+          <w:numId w:val="6"/>
+        </w:numPr>
+      </w:pPr>
+      <w:r>
+        <w:t>Írás</w:t>
+      </w:r>
+    </w:p>
+    <w:p>
+      <w:pPr>
+        <w:pStyle w:val="Listaszerbekezds"/>
+        <w:numPr>
+          <w:ilvl w:val="2"/>
+          <w:numId w:val="6"/>
+        </w:numPr>
+      </w:pPr>
+      <w:r>
+        <w:t>A felhasználó bármelyik fórumtémára írhat bejegyzést. Kötelező a bejegyzésnek címet, illetve leírást adnia.</w:t>
+      </w:r>
+    </w:p>
+    <w:p>
+      <w:pPr>
+        <w:pStyle w:val="Listaszerbekezds"/>
+        <w:numPr>
+          <w:ilvl w:val="1"/>
+          <w:numId w:val="6"/>
+        </w:numPr>
+      </w:pPr>
+      <w:r>
+        <w:t>Törlés</w:t>
+      </w:r>
+    </w:p>
+    <w:p>
+      <w:pPr>
+        <w:pStyle w:val="Listaszerbekezds"/>
+        <w:numPr>
+          <w:ilvl w:val="2"/>
+          <w:numId w:val="6"/>
+        </w:numPr>
+      </w:pPr>
+      <w:r>
+        <w:t>A felhasználó a posztjait egy törlés gombbal a megjelenítésből leveheti a fórum</w:t>
+      </w:r>
+      <w:r>
+        <w:t>bejegyzését, de az adatbázisban ez megmarad.</w:t>
+      </w:r>
+    </w:p>
+    <w:p>
+      <w:pPr>
+        <w:pStyle w:val="Listaszerbekezds"/>
+        <w:numPr>
+          <w:ilvl w:val="1"/>
+          <w:numId w:val="6"/>
+        </w:numPr>
+      </w:pPr>
+      <w:r>
+        <w:t>Lezárás</w:t>
+      </w:r>
+    </w:p>
+    <w:p>
+      <w:pPr>
+        <w:pStyle w:val="Listaszerbekezds"/>
+        <w:numPr>
+          <w:ilvl w:val="2"/>
+          <w:numId w:val="6"/>
+        </w:numPr>
+      </w:pPr>
+      <w:r>
+        <w:t>A felhasználó saját fórumbejegyzéseit le tudja zárni, ami letiltja a hozzászólási lehetőséget az adott fórumbejegyzésre</w:t>
+      </w:r>
+      <w:r>
+        <w:t>.</w:t>
+      </w:r>
+    </w:p>
+    <w:p>
+      <w:pPr>
+        <w:pStyle w:val="Listaszerbekezds"/>
+        <w:numPr>
+          <w:ilvl w:val="0"/>
+          <w:numId w:val="6"/>
+        </w:numPr>
+      </w:pPr>
+      <w:r>
+        <w:t>Fórumbejegyzésre megjegyzés írása</w:t>
+      </w:r>
+    </w:p>
+    <w:p>
+      <w:pPr>
+        <w:pStyle w:val="Listaszerbekezds"/>
+        <w:numPr>
+          <w:ilvl w:val="0"/>
+          <w:numId w:val="6"/>
+        </w:numPr>
+      </w:pPr>
+      <w:r>
+        <w:t>Érmék címkézése</w:t>
+      </w:r>
+    </w:p>
+    <w:p>
+      <w:pPr>
+        <w:pStyle w:val="Listaszerbekezds"/>
+        <w:numPr>
+          <w:ilvl w:val="1"/>
+          <w:numId w:val="6"/>
+        </w:numPr>
+      </w:pPr>
+      <w:r>
+        <w:t xml:space="preserve">Az érmékhez tudunk címkéket adni. A címkék abban segítenek, hogy a megadott név (pl.: ’1822-es érme’) alapján nem a konkrét érme nevét kell megkeresni, </w:t>
+      </w:r>
+      <w:r>
+        <w:lastRenderedPageBreak/>
+        <w:t>hanem az adott címke</w:t>
+      </w:r>
+      <w:r>
+        <w:t xml:space="preserve"> neve</w:t>
+      </w:r>
+      <w:r>
+        <w:t xml:space="preserve"> alapján is előkerülhet egy érme</w:t>
+      </w:r>
+      <w:r>
+        <w:t>, így segítve a hatékony érmekeresést</w:t>
+      </w:r>
+      <w:r>
+        <w:t>.</w:t>
+      </w:r>
+    </w:p>
+    <w:p>
+      <w:pPr>
+        <w:pStyle w:val="Listaszerbekezds"/>
+        <w:numPr>
+          <w:ilvl w:val="0"/>
+          <w:numId w:val="6"/>
+        </w:numPr>
+      </w:pPr>
+      <w:r>
+        <w:t>Felhasználók közti chatelés</w:t>
+      </w:r>
+    </w:p>
+    <w:p>
+      <w:pPr>
+        <w:pStyle w:val="Listaszerbekezds"/>
+        <w:numPr>
+          <w:ilvl w:val="1"/>
+          <w:numId w:val="6"/>
+        </w:numPr>
+      </w:pPr>
+      <w:r>
+        <w:t>Valós időben történő üzenetküldés, -fogadás. Az üzenetek az adatbázisban eltárolódnak, így megtartva a beszélgetések tartalmait.</w:t>
+      </w:r>
+    </w:p>
+    <w:p>
+      <w:pPr>
+        <w:pStyle w:val="Listaszerbekezds"/>
+        <w:numPr>
+          <w:ilvl w:val="0"/>
+          <w:numId w:val="6"/>
+        </w:numPr>
+      </w:pPr>
+      <w:r>
+        <w:t>Érme keresés</w:t>
+      </w:r>
+    </w:p>
+    <w:p>
+      <w:pPr>
+        <w:pStyle w:val="Listaszerbekezds"/>
+        <w:numPr>
+          <w:ilvl w:val="1"/>
+          <w:numId w:val="6"/>
+        </w:numPr>
+      </w:pPr>
+      <w:r>
+        <w:t>Lehetőség van a saját érmekönyvtár (csak regisztrált felhasználóknak/ adminisztrátoroknak), illetve az összes aktív aukció közt keresni.</w:t>
+      </w:r>
+    </w:p>
+    <w:p>
+      <w:pPr>
+        <w:pStyle w:val="Listaszerbekezds"/>
+        <w:numPr>
+          <w:ilvl w:val="1"/>
+          <w:numId w:val="6"/>
+        </w:numPr>
+      </w:pPr>
+      <w:r>
+        <w:t xml:space="preserve">A keresőmotor </w:t>
+      </w:r>
+      <w:r>
+        <w:t>a címkék neve</w:t>
+      </w:r>
+      <w:r>
+        <w:t xml:space="preserve"> és az érme leírása, címe alapján működik</w:t>
+      </w:r>
+      <w:r>
+        <w:t>.</w:t>
+      </w:r>
+    </w:p>
+    <w:p>
+      <w:pPr>
+        <w:pStyle w:val="Alcm"/>
+      </w:pPr>
+      <w:r>
+        <w:t>A weboldal felépítése</w:t>
+      </w:r>
+    </w:p>
+    <w:p>
+      <w:r>
+        <w:t>A weboldal reszponzív, azaz a megjelenítés telefonokon, tableteken, számítógépeken külön megjelenítési forma található.</w:t>
+      </w:r>
+    </w:p>
+    <w:p>
+      <w:r>
+        <w:t>Az oldalak elrendezése egységes, mindig az oldal tetején található a navigációs menü, alatta az oldal tartalma, majd az alján a lábléc.</w:t>
+      </w:r>
+    </w:p>
+    <w:p>
+      <w:r>
+        <w:t>A navigációs menü menüpontjai jogosultságok alapján:</w:t>
+      </w:r>
+    </w:p>
+    <w:p>
+      <w:pPr>
+        <w:pStyle w:val="Listaszerbekezds"/>
+        <w:numPr>
+          <w:ilvl w:val="0"/>
+          <w:numId w:val="11"/>
+        </w:numPr>
+      </w:pPr>
+      <w:r>
+        <w:t>Látogató</w:t>
+      </w:r>
+    </w:p>
+    <w:p>
+      <w:pPr>
+        <w:pStyle w:val="Listaszerbekezds"/>
+        <w:numPr>
+          <w:ilvl w:val="1"/>
+          <w:numId w:val="11"/>
+        </w:numPr>
+      </w:pPr>
+      <w:r>
+        <w:t>Bejelentkezés</w:t>
+      </w:r>
+    </w:p>
+    <w:p>
+      <w:pPr>
+        <w:pStyle w:val="Listaszerbekezds"/>
+        <w:numPr>
+          <w:ilvl w:val="1"/>
+          <w:numId w:val="11"/>
+        </w:numPr>
+      </w:pPr>
+      <w:r>
+        <w:t>Regisztrálás</w:t>
+      </w:r>
+    </w:p>
+    <w:p>
+      <w:pPr>
+        <w:pStyle w:val="Listaszerbekezds"/>
+        <w:numPr>
+          <w:ilvl w:val="1"/>
+          <w:numId w:val="11"/>
+        </w:numPr>
+      </w:pPr>
+      <w:r>
+        <w:t>Főoldal</w:t>
+      </w:r>
+    </w:p>
+    <w:p>
+      <w:pPr>
+        <w:pStyle w:val="Listaszerbekezds"/>
+        <w:numPr>
+          <w:ilvl w:val="0"/>
+          <w:numId w:val="11"/>
+        </w:numPr>
+      </w:pPr>
+      <w:r>
+        <w:t>Felhasználó</w:t>
+      </w:r>
+    </w:p>
+    <w:p>
+      <w:pPr>
+        <w:pStyle w:val="Listaszerbekezds"/>
+        <w:numPr>
+          <w:ilvl w:val="1"/>
+          <w:numId w:val="11"/>
+        </w:numPr>
+      </w:pPr>
+      <w:r>
+        <w:t>Érmekatalógus (Saját érmekatalógusa)</w:t>
+      </w:r>
+    </w:p>
+    <w:p>
+      <w:pPr>
+        <w:pStyle w:val="Listaszerbekezds"/>
+        <w:numPr>
+          <w:ilvl w:val="1"/>
+          <w:numId w:val="11"/>
+        </w:numPr>
+      </w:pPr>
+      <w:r>
+        <w:t>Aukciók</w:t>
+      </w:r>
+    </w:p>
+    <w:p>
+      <w:pPr>
+        <w:pStyle w:val="Listaszerbekezds"/>
+        <w:numPr>
+          <w:ilvl w:val="1"/>
+          <w:numId w:val="11"/>
+        </w:numPr>
+      </w:pPr>
+      <w:r>
+        <w:t>Chat</w:t>
+      </w:r>
+    </w:p>
+    <w:p>
+      <w:pPr>
+        <w:pStyle w:val="Listaszerbekezds"/>
+        <w:numPr>
+          <w:ilvl w:val="1"/>
+          <w:numId w:val="11"/>
+        </w:numPr>
+      </w:pPr>
+      <w:r>
+        <w:t>Fórum</w:t>
+      </w:r>
+    </w:p>
+    <w:p>
+      <w:pPr>
+        <w:pStyle w:val="Listaszerbekezds"/>
+        <w:numPr>
+          <w:ilvl w:val="2"/>
+          <w:numId w:val="11"/>
+        </w:numPr>
+      </w:pPr>
+      <w:r>
+        <w:t>Legördülő menü, ami tartalmazza az adatbázisban tárolt témák neveit</w:t>
+      </w:r>
+    </w:p>
+    <w:p>
+      <w:pPr>
+        <w:pStyle w:val="Listaszerbekezds"/>
+        <w:numPr>
+          <w:ilvl w:val="1"/>
+          <w:numId w:val="11"/>
+        </w:numPr>
+      </w:pPr>
+      <w:r>
+        <w:t>Saját felhasználói menü</w:t>
+      </w:r>
+    </w:p>
+    <w:p>
+      <w:pPr>
+        <w:pStyle w:val="Listaszerbekezds"/>
+        <w:numPr>
+          <w:ilvl w:val="2"/>
+          <w:numId w:val="11"/>
+        </w:numPr>
+      </w:pPr>
+      <w:r>
+        <w:t>Legördülő menü, ami tartalmazza a felhasználó profilmódosítási lehetőségi linkjét, a saját érmekatalógusának linkjét, illetve kijelentkezési lehetőségét</w:t>
+      </w:r>
+    </w:p>
+    <w:p>
+      <w:pPr>
+        <w:pStyle w:val="Listaszerbekezds"/>
+        <w:numPr>
+          <w:ilvl w:val="0"/>
+          <w:numId w:val="11"/>
+        </w:numPr>
+      </w:pPr>
+      <w:r>
+        <w:t>Adminisztrátor</w:t>
+      </w:r>
+    </w:p>
+    <w:p>
+      <w:pPr>
+        <w:pStyle w:val="Listaszerbekezds"/>
+        <w:numPr>
+          <w:ilvl w:val="1"/>
+          <w:numId w:val="11"/>
+        </w:numPr>
+      </w:pPr>
+      <w:r>
+        <w:t>Ugyan az, mint a felhasználó, de hozzáférést kapnak a moderációs eszközökhöz külön oldalakon (pl.: felhasználói profilon a felfüggesztés lehetőségéhez). Illetv</w:t>
+      </w:r>
+      <w:r>
+        <w:t>e az adminisztrációs felülethez, ahol statisztikákat találnak az oldalról.</w:t>
       </w:r>
       <w:bookmarkStart w:id="0" w:name="_GoBack"/>
       <w:bookmarkEnd w:id="0"/>
     </w:p>
     <w:p>
-      <w:pPr>
-        <w:pStyle w:val="Listaszerbekezds"/>
-        <w:numPr>
-          <w:ilvl w:val="1"/>
-          <w:numId w:val="6"/>
-        </w:numPr>
-      </w:pPr>
-      <w:r>
-        <w:t>Kötelező megadni a következőket:</w:t>
-      </w:r>
-    </w:p>
-    <w:p>
-      <w:pPr>
-        <w:pStyle w:val="Listaszerbekezds"/>
-        <w:numPr>
-          <w:ilvl w:val="2"/>
-          <w:numId w:val="6"/>
-        </w:numPr>
-      </w:pPr>
-      <w:r>
-        <w:t>Licitre bocsátott érme</w:t>
-      </w:r>
-    </w:p>
-    <w:p>
-      <w:pPr>
-        <w:pStyle w:val="Listaszerbekezds"/>
-        <w:numPr>
-          <w:ilvl w:val="2"/>
-          <w:numId w:val="6"/>
-        </w:numPr>
-      </w:pPr>
-      <w:r>
-        <w:t>Licit kezdőértéke (alapértelmezetten az érme értéke)</w:t>
-      </w:r>
-    </w:p>
-    <w:p>
-      <w:pPr>
-        <w:pStyle w:val="Listaszerbekezds"/>
-        <w:numPr>
-          <w:ilvl w:val="2"/>
-          <w:numId w:val="6"/>
-        </w:numPr>
-      </w:pPr>
-      <w:r>
-        <w:t>Licitlépcső</w:t>
-      </w:r>
-    </w:p>
-    <w:p>
-      <w:pPr>
-        <w:pStyle w:val="Listaszerbekezds"/>
-        <w:numPr>
-          <w:ilvl w:val="2"/>
-          <w:numId w:val="6"/>
-        </w:numPr>
-      </w:pPr>
-      <w:r>
-        <w:t>Licit leírása</w:t>
-      </w:r>
-    </w:p>
-    <w:p>
-      <w:pPr>
-        <w:pStyle w:val="Listaszerbekezds"/>
-        <w:numPr>
-          <w:ilvl w:val="2"/>
-          <w:numId w:val="6"/>
-        </w:numPr>
-      </w:pPr>
-      <w:r>
-        <w:t>Licit lezárásának dátuma</w:t>
-      </w:r>
-    </w:p>
-    <w:p>
-      <w:pPr>
-        <w:pStyle w:val="Listaszerbekezds"/>
-        <w:numPr>
-          <w:ilvl w:val="0"/>
-          <w:numId w:val="6"/>
-        </w:numPr>
-      </w:pPr>
-      <w:r>
-        <w:t>Aukcióra licitálás</w:t>
-      </w:r>
-    </w:p>
-    <w:p>
-      <w:pPr>
-        <w:pStyle w:val="Listaszerbekezds"/>
-        <w:numPr>
-          <w:ilvl w:val="1"/>
-          <w:numId w:val="6"/>
-        </w:numPr>
-      </w:pPr>
-      <w:r>
-        <w:t>A felhasználók nem saját érmekatalógusában lévő aukcióra bocsátott érmékre tudnak licitálni. A licitálásban kötelezően be kell tartania a felhasználónak a licitlépcsőt.</w:t>
-      </w:r>
-    </w:p>
-    <w:p>
-      <w:pPr>
-        <w:pStyle w:val="Listaszerbekezds"/>
-        <w:numPr>
-          <w:ilvl w:val="0"/>
-          <w:numId w:val="6"/>
-        </w:numPr>
-      </w:pPr>
-      <w:r>
-        <w:t>Fórumbejegyzés írása, törlése, lezárása</w:t>
-      </w:r>
-    </w:p>
-    <w:p>
-      <w:pPr>
-        <w:pStyle w:val="Listaszerbekezds"/>
-        <w:numPr>
-          <w:ilvl w:val="1"/>
-          <w:numId w:val="6"/>
-        </w:numPr>
-      </w:pPr>
-      <w:r>
-        <w:lastRenderedPageBreak/>
-        <w:t>Írás</w:t>
-      </w:r>
-    </w:p>
-    <w:p>
-      <w:pPr>
-        <w:pStyle w:val="Listaszerbekezds"/>
-        <w:numPr>
-          <w:ilvl w:val="2"/>
-          <w:numId w:val="6"/>
-        </w:numPr>
-      </w:pPr>
-      <w:r>
-        <w:t>A felhasználó bármelyik fórumtémára írhat bejegyzést. Kötelező a bejegyzésnek címet, illetve leírást adnia.</w:t>
-      </w:r>
-    </w:p>
-    <w:p>
-      <w:pPr>
-        <w:pStyle w:val="Listaszerbekezds"/>
-        <w:numPr>
-          <w:ilvl w:val="1"/>
-          <w:numId w:val="6"/>
-        </w:numPr>
-      </w:pPr>
-      <w:r>
-        <w:t>Törlés</w:t>
-      </w:r>
-    </w:p>
-    <w:p>
-      <w:pPr>
-        <w:pStyle w:val="Listaszerbekezds"/>
-        <w:numPr>
-          <w:ilvl w:val="2"/>
-          <w:numId w:val="6"/>
-        </w:numPr>
-      </w:pPr>
-      <w:r>
-        <w:t>A felhasználó a posztjait egy törlés gombbal a megjelenítésből leveheti a fórum</w:t>
-      </w:r>
-      <w:r>
-        <w:t>bejegyzését, de az adatbázisban ez megmarad.</w:t>
-      </w:r>
-    </w:p>
-    <w:p>
-      <w:pPr>
-        <w:pStyle w:val="Listaszerbekezds"/>
-        <w:numPr>
-          <w:ilvl w:val="1"/>
-          <w:numId w:val="6"/>
-        </w:numPr>
-      </w:pPr>
-      <w:r>
-        <w:t>Lezárás</w:t>
-      </w:r>
-    </w:p>
-    <w:p>
-      <w:pPr>
-        <w:pStyle w:val="Listaszerbekezds"/>
-        <w:numPr>
-          <w:ilvl w:val="2"/>
-          <w:numId w:val="6"/>
-        </w:numPr>
-      </w:pPr>
-      <w:r>
-        <w:t>A felhasználó saját fórumbejegyzéseit le tudja zárni, ami letiltja a hozzászólási lehetőséget az adott fórumbejegyzésre</w:t>
-      </w:r>
-      <w:r>
-        <w:t>.</w:t>
-      </w:r>
-    </w:p>
-    <w:p>
-      <w:pPr>
-        <w:pStyle w:val="Listaszerbekezds"/>
-        <w:numPr>
-          <w:ilvl w:val="0"/>
-          <w:numId w:val="6"/>
-        </w:numPr>
-      </w:pPr>
-      <w:r>
-        <w:t>Fórumbejegyzésre megjegyzés írása</w:t>
-      </w:r>
-    </w:p>
-    <w:p>
-      <w:pPr>
-        <w:pStyle w:val="Listaszerbekezds"/>
-        <w:numPr>
-          <w:ilvl w:val="0"/>
-          <w:numId w:val="6"/>
-        </w:numPr>
-      </w:pPr>
-      <w:r>
-        <w:t>Érmék címkézése</w:t>
-      </w:r>
-    </w:p>
-    <w:p>
-      <w:pPr>
-        <w:pStyle w:val="Listaszerbekezds"/>
-        <w:numPr>
-          <w:ilvl w:val="1"/>
-          <w:numId w:val="6"/>
-        </w:numPr>
-      </w:pPr>
-      <w:r>
-        <w:t>Az érmékhez tudunk címkéket adni. A címkék abban segítenek, hogy a megadott név (pl.: ’1822-es érme’) alapján nem a konkrét érme nevét kell megkeresni, hanem az adott címke</w:t>
-      </w:r>
-      <w:r>
-        <w:t xml:space="preserve"> neve</w:t>
-      </w:r>
-      <w:r>
-        <w:t xml:space="preserve"> alapján is előkerülhet egy érme</w:t>
-      </w:r>
-      <w:r>
-        <w:t>, így segítve a hatékony érmekeresést</w:t>
-      </w:r>
-      <w:r>
-        <w:t>.</w:t>
-      </w:r>
-    </w:p>
-    <w:p>
-      <w:pPr>
-        <w:pStyle w:val="Listaszerbekezds"/>
-        <w:numPr>
-          <w:ilvl w:val="0"/>
-          <w:numId w:val="6"/>
-        </w:numPr>
-      </w:pPr>
-      <w:r>
-        <w:t>Felhasználók közti chatelés</w:t>
-      </w:r>
-    </w:p>
-    <w:p>
-      <w:pPr>
-        <w:pStyle w:val="Listaszerbekezds"/>
-        <w:numPr>
-          <w:ilvl w:val="1"/>
-          <w:numId w:val="6"/>
-        </w:numPr>
-      </w:pPr>
-      <w:r>
-        <w:t>Valós időben történő üzenetküldés, -fogadás. Az üzenetek az adatbázisban eltárolódnak, így megtartva a beszélgetések tartalmait.</w:t>
-      </w:r>
-    </w:p>
-    <w:p>
-      <w:pPr>
-        <w:pStyle w:val="Listaszerbekezds"/>
-        <w:numPr>
-          <w:ilvl w:val="0"/>
-          <w:numId w:val="6"/>
-        </w:numPr>
-      </w:pPr>
-      <w:r>
-        <w:t>Érme keresés</w:t>
-      </w:r>
-    </w:p>
-    <w:p>
-      <w:pPr>
-        <w:pStyle w:val="Listaszerbekezds"/>
-        <w:numPr>
-          <w:ilvl w:val="1"/>
-          <w:numId w:val="6"/>
-        </w:numPr>
-      </w:pPr>
-      <w:r>
-        <w:t>Lehetőség van a saját érmekönyvtár (csak regisztrált felhasználóknak/ adminisztrátoroknak), illetve az összes aktív aukció közt keresni.</w:t>
-      </w:r>
-    </w:p>
-    <w:p>
-      <w:pPr>
-        <w:pStyle w:val="Listaszerbekezds"/>
-        <w:numPr>
-          <w:ilvl w:val="1"/>
-          <w:numId w:val="6"/>
-        </w:numPr>
-      </w:pPr>
-      <w:r>
-        <w:t xml:space="preserve">A keresőmotor </w:t>
-      </w:r>
-      <w:r>
-        <w:t>a címkék neve</w:t>
-      </w:r>
-      <w:r>
-        <w:t xml:space="preserve"> és az érme leírása, címe alapján működik</w:t>
-      </w:r>
-      <w:r>
-        <w:t>.</w:t>
-      </w:r>
-    </w:p>
-    <w:p>
-      <w:pPr>
-        <w:pStyle w:val="Alcm"/>
-      </w:pPr>
-      <w:r>
-        <w:t>A weboldal felépítése</w:t>
-      </w:r>
-    </w:p>
-    <w:p>
-      <w:r>
-        <w:t>A weboldal reszponzív, azaz a megjelenítés telefonokon, tableteken, számítógépeken külön megjelenítési forma található.</w:t>
-      </w:r>
-    </w:p>
-    <w:p>
-      <w:r>
-        <w:t>Az oldalak elrendezése egységes, mindig az oldal tetején található a navigációs menü, alatta az oldal tartalma, majd az alján a lábléc.</w:t>
-      </w:r>
-    </w:p>
-    <w:p>
-      <w:r>
-        <w:t>A navigációs menü menüpontjai jogosultságok alapján:</w:t>
-      </w:r>
-    </w:p>
-    <w:p>
-      <w:pPr>
-        <w:pStyle w:val="Listaszerbekezds"/>
-        <w:numPr>
-          <w:ilvl w:val="0"/>
-          <w:numId w:val="11"/>
-        </w:numPr>
-      </w:pPr>
-      <w:r>
-        <w:t>Látogató</w:t>
-      </w:r>
-    </w:p>
-    <w:p>
-      <w:pPr>
-        <w:pStyle w:val="Listaszerbekezds"/>
-        <w:numPr>
-          <w:ilvl w:val="1"/>
-          <w:numId w:val="11"/>
-        </w:numPr>
-      </w:pPr>
-      <w:r>
-        <w:t>Bejelentkezés</w:t>
-      </w:r>
-    </w:p>
-    <w:p>
-      <w:pPr>
-        <w:pStyle w:val="Listaszerbekezds"/>
-        <w:numPr>
-          <w:ilvl w:val="1"/>
-          <w:numId w:val="11"/>
-        </w:numPr>
-      </w:pPr>
-      <w:r>
-        <w:t>Regisztrálás</w:t>
-      </w:r>
-    </w:p>
-    <w:p>
-      <w:pPr>
-        <w:pStyle w:val="Listaszerbekezds"/>
-        <w:numPr>
-          <w:ilvl w:val="1"/>
-          <w:numId w:val="11"/>
-        </w:numPr>
-      </w:pPr>
-      <w:r>
-        <w:t>Főoldal</w:t>
-      </w:r>
-    </w:p>
-    <w:p>
-      <w:pPr>
-        <w:pStyle w:val="Listaszerbekezds"/>
-        <w:numPr>
-          <w:ilvl w:val="0"/>
-          <w:numId w:val="11"/>
-        </w:numPr>
-      </w:pPr>
-      <w:r>
-        <w:t>Felhasználó</w:t>
-      </w:r>
-    </w:p>
-    <w:p>
-      <w:pPr>
-        <w:pStyle w:val="Listaszerbekezds"/>
-        <w:numPr>
-          <w:ilvl w:val="1"/>
-          <w:numId w:val="11"/>
-        </w:numPr>
-      </w:pPr>
-      <w:r>
-        <w:t>Érmekatalógus (Saját érmekatalógusa)</w:t>
-      </w:r>
-    </w:p>
-    <w:p>
-      <w:pPr>
-        <w:pStyle w:val="Listaszerbekezds"/>
-        <w:numPr>
-          <w:ilvl w:val="1"/>
-          <w:numId w:val="11"/>
-        </w:numPr>
-      </w:pPr>
-      <w:r>
-        <w:t>Aukciók</w:t>
-      </w:r>
-    </w:p>
-    <w:p>
-      <w:pPr>
-        <w:pStyle w:val="Listaszerbekezds"/>
-        <w:numPr>
-          <w:ilvl w:val="1"/>
-          <w:numId w:val="11"/>
-        </w:numPr>
-      </w:pPr>
-      <w:r>
-        <w:t>Chat</w:t>
-      </w:r>
-    </w:p>
-    <w:p>
-      <w:pPr>
-        <w:pStyle w:val="Listaszerbekezds"/>
-        <w:numPr>
-          <w:ilvl w:val="1"/>
-          <w:numId w:val="11"/>
-        </w:numPr>
-      </w:pPr>
-      <w:r>
-        <w:t>Fórum</w:t>
-      </w:r>
-    </w:p>
-    <w:p>
-      <w:pPr>
-        <w:pStyle w:val="Listaszerbekezds"/>
-        <w:numPr>
-          <w:ilvl w:val="2"/>
-          <w:numId w:val="11"/>
-        </w:numPr>
-      </w:pPr>
-      <w:r>
-        <w:t>Legördülő menü, ami tartalmazza az adatbázisban tárolt témák neveit</w:t>
-      </w:r>
-    </w:p>
-    <w:p>
-      <w:pPr>
-        <w:pStyle w:val="Listaszerbekezds"/>
-        <w:numPr>
-          <w:ilvl w:val="1"/>
-          <w:numId w:val="11"/>
-        </w:numPr>
-      </w:pPr>
-      <w:r>
-        <w:t>Saját felhasználói menü</w:t>
-      </w:r>
-    </w:p>
-    <w:p>
-      <w:pPr>
-        <w:pStyle w:val="Listaszerbekezds"/>
-        <w:numPr>
-          <w:ilvl w:val="2"/>
-          <w:numId w:val="11"/>
-        </w:numPr>
-      </w:pPr>
-      <w:r>
-        <w:t>Legördülő menü, ami tartalmazza a felhasználó profilmódosítási lehetőségi linkjét, a saját érmekatalógusának linkjét, illetve kijelentkezési lehetőségét</w:t>
-      </w:r>
-    </w:p>
-    <w:p>
-      <w:r>
-        <w:lastRenderedPageBreak/>
+      <w:r>
         <w:t xml:space="preserve">A navigációs menüben az előbbiekben leírt jogosultságok alapján </w:t>
       </w:r>
       <w:r>
@@ -2392,6 +2670,7 @@
         </w:rPr>
       </w:pPr>
       <w:r>
+        <w:lastRenderedPageBreak/>
         <w:br w:type="page"/>
       </w:r>
     </w:p>
@@ -2678,6 +2957,22 @@
     </w:p>
   </w:footnote>
   <w:footnote w:id="1">
+    <w:p>
+      <w:pPr>
+        <w:pStyle w:val="Lbjegyzetszveg"/>
+      </w:pPr>
+      <w:r>
+        <w:rPr>
+          <w:rStyle w:val="Lbjegyzet-hivatkozs"/>
+        </w:rPr>
+        <w:footnoteRef/>
+      </w:r>
+      <w:r>
+        <w:t xml:space="preserve"> Ezt az adatot később a felhasználó módosítani nem tudja.</w:t>
+      </w:r>
+    </w:p>
+  </w:footnote>
+  <w:footnote w:id="2">
     <w:p>
       <w:pPr>
         <w:pStyle w:val="Lbjegyzetszveg"/>
@@ -4846,7 +5141,7 @@
 </file>
 
 <file path=customXml/itemProps1.xml><?xml version="1.0" encoding="utf-8"?>
-<ds:datastoreItem xmlns:ds="http://schemas.openxmlformats.org/officeDocument/2006/customXml" ds:itemID="{CBECE738-5B92-47B4-B1FD-956D7E0EB842}">
+<ds:datastoreItem xmlns:ds="http://schemas.openxmlformats.org/officeDocument/2006/customXml" ds:itemID="{3874FB6E-BDDF-40D6-953D-FBFE79FBDE54}">
   <ds:schemaRefs>
     <ds:schemaRef ds:uri="http://schemas.openxmlformats.org/officeDocument/2006/bibliography"/>
   </ds:schemaRefs>

</xml_diff>

<commit_message>
E-Mail formátum javítva a programtervben
</commit_message>
<xml_diff>
--- a/docs/Programterv.docx
+++ b/docs/Programterv.docx
@@ -1,6 +1,6 @@
 
 <file path=word/document.xml><?xml version="1.0" encoding="utf-8"?>
-<w:document xmlns:wpc="http://schemas.microsoft.com/office/word/2010/wordprocessingCanvas" xmlns:cx="http://schemas.microsoft.com/office/drawing/2014/chartex" xmlns:cx1="http://schemas.microsoft.com/office/drawing/2015/9/8/chartex" xmlns:mc="http://schemas.openxmlformats.org/markup-compatibility/2006" xmlns:o="urn:schemas-microsoft-com:office:office" xmlns:r="http://schemas.openxmlformats.org/officeDocument/2006/relationships" xmlns:m="http://schemas.openxmlformats.org/officeDocument/2006/math" xmlns:v="urn:schemas-microsoft-com:vml" xmlns:wp14="http://schemas.microsoft.com/office/word/2010/wordprocessingDrawing" xmlns:wp="http://schemas.openxmlformats.org/drawingml/2006/wordprocessingDrawing" xmlns:w10="urn:schemas-microsoft-com:office:word" xmlns:w="http://schemas.openxmlformats.org/wordprocessingml/2006/main" xmlns:w14="http://schemas.microsoft.com/office/word/2010/wordml" xmlns:w15="http://schemas.microsoft.com/office/word/2012/wordml" xmlns:w16se="http://schemas.microsoft.com/office/word/2015/wordml/symex" xmlns:wpg="http://schemas.microsoft.com/office/word/2010/wordprocessingGroup" xmlns:wpi="http://schemas.microsoft.com/office/word/2010/wordprocessingInk" xmlns:wne="http://schemas.microsoft.com/office/word/2006/wordml" xmlns:wps="http://schemas.microsoft.com/office/word/2010/wordprocessingShape" mc:Ignorable="w14 w15 w16se wp14">
+<w:document xmlns:wpc="http://schemas.microsoft.com/office/word/2010/wordprocessingCanvas" xmlns:cx="http://schemas.microsoft.com/office/drawing/2014/chartex" xmlns:cx1="http://schemas.microsoft.com/office/drawing/2015/9/8/chartex" xmlns:cx2="http://schemas.microsoft.com/office/drawing/2015/10/21/chartex" xmlns:cx3="http://schemas.microsoft.com/office/drawing/2016/5/9/chartex" xmlns:cx4="http://schemas.microsoft.com/office/drawing/2016/5/10/chartex" xmlns:cx5="http://schemas.microsoft.com/office/drawing/2016/5/11/chartex" xmlns:cx6="http://schemas.microsoft.com/office/drawing/2016/5/12/chartex" xmlns:cx7="http://schemas.microsoft.com/office/drawing/2016/5/13/chartex" xmlns:cx8="http://schemas.microsoft.com/office/drawing/2016/5/14/chartex" xmlns:mc="http://schemas.openxmlformats.org/markup-compatibility/2006" xmlns:aink="http://schemas.microsoft.com/office/drawing/2016/ink" xmlns:am3d="http://schemas.microsoft.com/office/drawing/2017/model3d" xmlns:o="urn:schemas-microsoft-com:office:office" xmlns:oel="http://schemas.microsoft.com/office/2019/extlst" xmlns:r="http://schemas.openxmlformats.org/officeDocument/2006/relationships" xmlns:m="http://schemas.openxmlformats.org/officeDocument/2006/math" xmlns:v="urn:schemas-microsoft-com:vml" xmlns:wp14="http://schemas.microsoft.com/office/word/2010/wordprocessingDrawing" xmlns:wp="http://schemas.openxmlformats.org/drawingml/2006/wordprocessingDrawing" xmlns:w10="urn:schemas-microsoft-com:office:word" xmlns:w="http://schemas.openxmlformats.org/wordprocessingml/2006/main" xmlns:w14="http://schemas.microsoft.com/office/word/2010/wordml" xmlns:w15="http://schemas.microsoft.com/office/word/2012/wordml" xmlns:w16cex="http://schemas.microsoft.com/office/word/2018/wordml/cex" xmlns:w16cid="http://schemas.microsoft.com/office/word/2016/wordml/cid" xmlns:w16="http://schemas.microsoft.com/office/word/2018/wordml" xmlns:w16sdtdh="http://schemas.microsoft.com/office/word/2020/wordml/sdtdatahash" xmlns:w16se="http://schemas.microsoft.com/office/word/2015/wordml/symex" xmlns:wpg="http://schemas.microsoft.com/office/word/2010/wordprocessingGroup" xmlns:wpi="http://schemas.microsoft.com/office/word/2010/wordprocessingInk" xmlns:wne="http://schemas.microsoft.com/office/word/2006/wordml" xmlns:wps="http://schemas.microsoft.com/office/word/2010/wordprocessingShape" mc:Ignorable="w14 w15 w16se w16cid w16 w16cex w16sdtdh wp14">
   <w:body>
     <w:p>
       <w:pPr>
@@ -347,23 +347,20 @@
           <w:rPr>
             <w:rStyle w:val="Hiperhivatkozs"/>
           </w:rPr>
-          <w:t>RFC 5322 szabv</w:t>
-        </w:r>
-        <w:r>
-          <w:rPr>
-            <w:rStyle w:val="Hiperhivatkozs"/>
-          </w:rPr>
-          <w:t>á</w:t>
-        </w:r>
-        <w:r>
-          <w:rPr>
-            <w:rStyle w:val="Hiperhivatkozs"/>
-          </w:rPr>
-          <w:t>ny 3.4</w:t>
+          <w:t>RFC 5322</w:t>
         </w:r>
       </w:hyperlink>
       <w:r>
-        <w:t>-es szekciójának kell megfelelnie</w:t>
+        <w:t xml:space="preserve">-es </w:t>
+      </w:r>
+      <w:r>
+        <w:t xml:space="preserve">szabvány 3.4 </w:t>
+      </w:r>
+      <w:r>
+        <w:t>szekciójának kell megfelelnie</w:t>
+      </w:r>
+      <w:r>
+        <w:t>, azaz kell tartalmaznia egy címet egy @ karaktert, és egy domain nevet</w:t>
       </w:r>
       <w:r>
         <w:t>. Ez az adat kötelező</w:t>
@@ -564,10 +561,7 @@
         </w:numPr>
       </w:pPr>
       <w:r>
-        <w:t xml:space="preserve">Egy képfájl </w:t>
-      </w:r>
-      <w:r>
-        <w:t>(pl.: .jpg, .png, .svg, .bmp, .webp)</w:t>
+        <w:t>Egy képfájl (pl.: .jpg, .png, .svg, .bmp, .webp)</w:t>
       </w:r>
       <w:r>
         <w:t>, ami maximum f</w:t>
@@ -797,6 +791,7 @@
         </w:numPr>
       </w:pPr>
       <w:r>
+        <w:lastRenderedPageBreak/>
         <w:t>Címkék</w:t>
       </w:r>
     </w:p>
@@ -809,7 +804,6 @@
         </w:numPr>
       </w:pPr>
       <w:r>
-        <w:lastRenderedPageBreak/>
         <w:t>Legalább egy, de akár több címkének a kollekciója</w:t>
       </w:r>
       <w:r>
@@ -2593,8 +2587,6 @@
       <w:r>
         <w:t>e az adminisztrációs felülethez, ahol statisztikákat találnak az oldalról.</w:t>
       </w:r>
-      <w:bookmarkStart w:id="0" w:name="_GoBack"/>
-      <w:bookmarkEnd w:id="0"/>
     </w:p>
     <w:p>
       <w:r>
@@ -2910,7 +2902,7 @@
 </file>
 
 <file path=word/endnotes.xml><?xml version="1.0" encoding="utf-8"?>
-<w:endnotes xmlns:wpc="http://schemas.microsoft.com/office/word/2010/wordprocessingCanvas" xmlns:cx="http://schemas.microsoft.com/office/drawing/2014/chartex" xmlns:cx1="http://schemas.microsoft.com/office/drawing/2015/9/8/chartex" xmlns:mc="http://schemas.openxmlformats.org/markup-compatibility/2006" xmlns:o="urn:schemas-microsoft-com:office:office" xmlns:r="http://schemas.openxmlformats.org/officeDocument/2006/relationships" xmlns:m="http://schemas.openxmlformats.org/officeDocument/2006/math" xmlns:v="urn:schemas-microsoft-com:vml" xmlns:wp14="http://schemas.microsoft.com/office/word/2010/wordprocessingDrawing" xmlns:wp="http://schemas.openxmlformats.org/drawingml/2006/wordprocessingDrawing" xmlns:w10="urn:schemas-microsoft-com:office:word" xmlns:w="http://schemas.openxmlformats.org/wordprocessingml/2006/main" xmlns:w14="http://schemas.microsoft.com/office/word/2010/wordml" xmlns:w15="http://schemas.microsoft.com/office/word/2012/wordml" xmlns:w16se="http://schemas.microsoft.com/office/word/2015/wordml/symex" xmlns:wpg="http://schemas.microsoft.com/office/word/2010/wordprocessingGroup" xmlns:wpi="http://schemas.microsoft.com/office/word/2010/wordprocessingInk" xmlns:wne="http://schemas.microsoft.com/office/word/2006/wordml" xmlns:wps="http://schemas.microsoft.com/office/word/2010/wordprocessingShape" mc:Ignorable="w14 w15 w16se wp14">
+<w:endnotes xmlns:wpc="http://schemas.microsoft.com/office/word/2010/wordprocessingCanvas" xmlns:cx="http://schemas.microsoft.com/office/drawing/2014/chartex" xmlns:cx1="http://schemas.microsoft.com/office/drawing/2015/9/8/chartex" xmlns:cx2="http://schemas.microsoft.com/office/drawing/2015/10/21/chartex" xmlns:cx3="http://schemas.microsoft.com/office/drawing/2016/5/9/chartex" xmlns:cx4="http://schemas.microsoft.com/office/drawing/2016/5/10/chartex" xmlns:cx5="http://schemas.microsoft.com/office/drawing/2016/5/11/chartex" xmlns:cx6="http://schemas.microsoft.com/office/drawing/2016/5/12/chartex" xmlns:cx7="http://schemas.microsoft.com/office/drawing/2016/5/13/chartex" xmlns:cx8="http://schemas.microsoft.com/office/drawing/2016/5/14/chartex" xmlns:mc="http://schemas.openxmlformats.org/markup-compatibility/2006" xmlns:aink="http://schemas.microsoft.com/office/drawing/2016/ink" xmlns:am3d="http://schemas.microsoft.com/office/drawing/2017/model3d" xmlns:o="urn:schemas-microsoft-com:office:office" xmlns:oel="http://schemas.microsoft.com/office/2019/extlst" xmlns:r="http://schemas.openxmlformats.org/officeDocument/2006/relationships" xmlns:m="http://schemas.openxmlformats.org/officeDocument/2006/math" xmlns:v="urn:schemas-microsoft-com:vml" xmlns:wp14="http://schemas.microsoft.com/office/word/2010/wordprocessingDrawing" xmlns:wp="http://schemas.openxmlformats.org/drawingml/2006/wordprocessingDrawing" xmlns:w10="urn:schemas-microsoft-com:office:word" xmlns:w="http://schemas.openxmlformats.org/wordprocessingml/2006/main" xmlns:w14="http://schemas.microsoft.com/office/word/2010/wordml" xmlns:w15="http://schemas.microsoft.com/office/word/2012/wordml" xmlns:w16cex="http://schemas.microsoft.com/office/word/2018/wordml/cex" xmlns:w16cid="http://schemas.microsoft.com/office/word/2016/wordml/cid" xmlns:w16="http://schemas.microsoft.com/office/word/2018/wordml" xmlns:w16sdtdh="http://schemas.microsoft.com/office/word/2020/wordml/sdtdatahash" xmlns:w16se="http://schemas.microsoft.com/office/word/2015/wordml/symex" xmlns:wpg="http://schemas.microsoft.com/office/word/2010/wordprocessingGroup" xmlns:wpi="http://schemas.microsoft.com/office/word/2010/wordprocessingInk" xmlns:wne="http://schemas.microsoft.com/office/word/2006/wordml" xmlns:wps="http://schemas.microsoft.com/office/word/2010/wordprocessingShape" mc:Ignorable="w14 w15 w16se w16cid w16 w16cex w16sdtdh wp14">
   <w:endnote w:type="separator" w:id="-1">
     <w:p>
       <w:pPr>
@@ -2935,7 +2927,7 @@
 </file>
 
 <file path=word/footnotes.xml><?xml version="1.0" encoding="utf-8"?>
-<w:footnotes xmlns:wpc="http://schemas.microsoft.com/office/word/2010/wordprocessingCanvas" xmlns:cx="http://schemas.microsoft.com/office/drawing/2014/chartex" xmlns:cx1="http://schemas.microsoft.com/office/drawing/2015/9/8/chartex" xmlns:mc="http://schemas.openxmlformats.org/markup-compatibility/2006" xmlns:o="urn:schemas-microsoft-com:office:office" xmlns:r="http://schemas.openxmlformats.org/officeDocument/2006/relationships" xmlns:m="http://schemas.openxmlformats.org/officeDocument/2006/math" xmlns:v="urn:schemas-microsoft-com:vml" xmlns:wp14="http://schemas.microsoft.com/office/word/2010/wordprocessingDrawing" xmlns:wp="http://schemas.openxmlformats.org/drawingml/2006/wordprocessingDrawing" xmlns:w10="urn:schemas-microsoft-com:office:word" xmlns:w="http://schemas.openxmlformats.org/wordprocessingml/2006/main" xmlns:w14="http://schemas.microsoft.com/office/word/2010/wordml" xmlns:w15="http://schemas.microsoft.com/office/word/2012/wordml" xmlns:w16se="http://schemas.microsoft.com/office/word/2015/wordml/symex" xmlns:wpg="http://schemas.microsoft.com/office/word/2010/wordprocessingGroup" xmlns:wpi="http://schemas.microsoft.com/office/word/2010/wordprocessingInk" xmlns:wne="http://schemas.microsoft.com/office/word/2006/wordml" xmlns:wps="http://schemas.microsoft.com/office/word/2010/wordprocessingShape" mc:Ignorable="w14 w15 w16se wp14">
+<w:footnotes xmlns:wpc="http://schemas.microsoft.com/office/word/2010/wordprocessingCanvas" xmlns:cx="http://schemas.microsoft.com/office/drawing/2014/chartex" xmlns:cx1="http://schemas.microsoft.com/office/drawing/2015/9/8/chartex" xmlns:cx2="http://schemas.microsoft.com/office/drawing/2015/10/21/chartex" xmlns:cx3="http://schemas.microsoft.com/office/drawing/2016/5/9/chartex" xmlns:cx4="http://schemas.microsoft.com/office/drawing/2016/5/10/chartex" xmlns:cx5="http://schemas.microsoft.com/office/drawing/2016/5/11/chartex" xmlns:cx6="http://schemas.microsoft.com/office/drawing/2016/5/12/chartex" xmlns:cx7="http://schemas.microsoft.com/office/drawing/2016/5/13/chartex" xmlns:cx8="http://schemas.microsoft.com/office/drawing/2016/5/14/chartex" xmlns:mc="http://schemas.openxmlformats.org/markup-compatibility/2006" xmlns:aink="http://schemas.microsoft.com/office/drawing/2016/ink" xmlns:am3d="http://schemas.microsoft.com/office/drawing/2017/model3d" xmlns:o="urn:schemas-microsoft-com:office:office" xmlns:oel="http://schemas.microsoft.com/office/2019/extlst" xmlns:r="http://schemas.openxmlformats.org/officeDocument/2006/relationships" xmlns:m="http://schemas.openxmlformats.org/officeDocument/2006/math" xmlns:v="urn:schemas-microsoft-com:vml" xmlns:wp14="http://schemas.microsoft.com/office/word/2010/wordprocessingDrawing" xmlns:wp="http://schemas.openxmlformats.org/drawingml/2006/wordprocessingDrawing" xmlns:w10="urn:schemas-microsoft-com:office:word" xmlns:w="http://schemas.openxmlformats.org/wordprocessingml/2006/main" xmlns:w14="http://schemas.microsoft.com/office/word/2010/wordml" xmlns:w15="http://schemas.microsoft.com/office/word/2012/wordml" xmlns:w16cex="http://schemas.microsoft.com/office/word/2018/wordml/cex" xmlns:w16cid="http://schemas.microsoft.com/office/word/2016/wordml/cid" xmlns:w16="http://schemas.microsoft.com/office/word/2018/wordml" xmlns:w16sdtdh="http://schemas.microsoft.com/office/word/2020/wordml/sdtdatahash" xmlns:w16se="http://schemas.microsoft.com/office/word/2015/wordml/symex" xmlns:wpg="http://schemas.microsoft.com/office/word/2010/wordprocessingGroup" xmlns:wpi="http://schemas.microsoft.com/office/word/2010/wordprocessingInk" xmlns:wne="http://schemas.microsoft.com/office/word/2006/wordml" xmlns:wps="http://schemas.microsoft.com/office/word/2010/wordprocessingShape" mc:Ignorable="w14 w15 w16se w16cid w16 w16cex w16sdtdh wp14">
   <w:footnote w:type="separator" w:id="-1">
     <w:p>
       <w:pPr>
@@ -2992,7 +2984,7 @@
 </file>
 
 <file path=word/numbering.xml><?xml version="1.0" encoding="utf-8"?>
-<w:numbering xmlns:wpc="http://schemas.microsoft.com/office/word/2010/wordprocessingCanvas" xmlns:cx="http://schemas.microsoft.com/office/drawing/2014/chartex" xmlns:cx1="http://schemas.microsoft.com/office/drawing/2015/9/8/chartex" xmlns:mc="http://schemas.openxmlformats.org/markup-compatibility/2006" xmlns:o="urn:schemas-microsoft-com:office:office" xmlns:r="http://schemas.openxmlformats.org/officeDocument/2006/relationships" xmlns:m="http://schemas.openxmlformats.org/officeDocument/2006/math" xmlns:v="urn:schemas-microsoft-com:vml" xmlns:wp14="http://schemas.microsoft.com/office/word/2010/wordprocessingDrawing" xmlns:wp="http://schemas.openxmlformats.org/drawingml/2006/wordprocessingDrawing" xmlns:w10="urn:schemas-microsoft-com:office:word" xmlns:w="http://schemas.openxmlformats.org/wordprocessingml/2006/main" xmlns:w14="http://schemas.microsoft.com/office/word/2010/wordml" xmlns:w15="http://schemas.microsoft.com/office/word/2012/wordml" xmlns:w16se="http://schemas.microsoft.com/office/word/2015/wordml/symex" xmlns:wpg="http://schemas.microsoft.com/office/word/2010/wordprocessingGroup" xmlns:wpi="http://schemas.microsoft.com/office/word/2010/wordprocessingInk" xmlns:wne="http://schemas.microsoft.com/office/word/2006/wordml" xmlns:wps="http://schemas.microsoft.com/office/word/2010/wordprocessingShape" mc:Ignorable="w14 w15 w16se wp14">
+<w:numbering xmlns:wpc="http://schemas.microsoft.com/office/word/2010/wordprocessingCanvas" xmlns:cx="http://schemas.microsoft.com/office/drawing/2014/chartex" xmlns:cx1="http://schemas.microsoft.com/office/drawing/2015/9/8/chartex" xmlns:cx2="http://schemas.microsoft.com/office/drawing/2015/10/21/chartex" xmlns:cx3="http://schemas.microsoft.com/office/drawing/2016/5/9/chartex" xmlns:cx4="http://schemas.microsoft.com/office/drawing/2016/5/10/chartex" xmlns:cx5="http://schemas.microsoft.com/office/drawing/2016/5/11/chartex" xmlns:cx6="http://schemas.microsoft.com/office/drawing/2016/5/12/chartex" xmlns:cx7="http://schemas.microsoft.com/office/drawing/2016/5/13/chartex" xmlns:cx8="http://schemas.microsoft.com/office/drawing/2016/5/14/chartex" xmlns:mc="http://schemas.openxmlformats.org/markup-compatibility/2006" xmlns:aink="http://schemas.microsoft.com/office/drawing/2016/ink" xmlns:am3d="http://schemas.microsoft.com/office/drawing/2017/model3d" xmlns:o="urn:schemas-microsoft-com:office:office" xmlns:oel="http://schemas.microsoft.com/office/2019/extlst" xmlns:r="http://schemas.openxmlformats.org/officeDocument/2006/relationships" xmlns:m="http://schemas.openxmlformats.org/officeDocument/2006/math" xmlns:v="urn:schemas-microsoft-com:vml" xmlns:wp14="http://schemas.microsoft.com/office/word/2010/wordprocessingDrawing" xmlns:wp="http://schemas.openxmlformats.org/drawingml/2006/wordprocessingDrawing" xmlns:w10="urn:schemas-microsoft-com:office:word" xmlns:w="http://schemas.openxmlformats.org/wordprocessingml/2006/main" xmlns:w14="http://schemas.microsoft.com/office/word/2010/wordml" xmlns:w15="http://schemas.microsoft.com/office/word/2012/wordml" xmlns:w16cex="http://schemas.microsoft.com/office/word/2018/wordml/cex" xmlns:w16cid="http://schemas.microsoft.com/office/word/2016/wordml/cid" xmlns:w16="http://schemas.microsoft.com/office/word/2018/wordml" xmlns:w16sdtdh="http://schemas.microsoft.com/office/word/2020/wordml/sdtdatahash" xmlns:w16se="http://schemas.microsoft.com/office/word/2015/wordml/symex" xmlns:wpg="http://schemas.microsoft.com/office/word/2010/wordprocessingGroup" xmlns:wpi="http://schemas.microsoft.com/office/word/2010/wordprocessingInk" xmlns:wne="http://schemas.microsoft.com/office/word/2006/wordml" xmlns:wps="http://schemas.microsoft.com/office/word/2010/wordprocessingShape" mc:Ignorable="w14 w15 w16se w16cid w16 w16cex w16sdtdh wp14">
   <w:abstractNum w:abstractNumId="0" w15:restartNumberingAfterBreak="0">
     <w:nsid w:val="20ED6306"/>
     <w:multiLevelType w:val="hybridMultilevel"/>
@@ -4236,44 +4228,44 @@
       </w:rPr>
     </w:lvl>
   </w:abstractNum>
-  <w:num w:numId="1">
+  <w:num w:numId="1" w16cid:durableId="810707891">
     <w:abstractNumId w:val="5"/>
   </w:num>
-  <w:num w:numId="2">
+  <w:num w:numId="2" w16cid:durableId="84962174">
     <w:abstractNumId w:val="4"/>
   </w:num>
-  <w:num w:numId="3">
+  <w:num w:numId="3" w16cid:durableId="857162605">
     <w:abstractNumId w:val="6"/>
   </w:num>
-  <w:num w:numId="4">
+  <w:num w:numId="4" w16cid:durableId="1771588536">
     <w:abstractNumId w:val="0"/>
   </w:num>
-  <w:num w:numId="5">
+  <w:num w:numId="5" w16cid:durableId="215821914">
     <w:abstractNumId w:val="10"/>
   </w:num>
-  <w:num w:numId="6">
+  <w:num w:numId="6" w16cid:durableId="609700795">
     <w:abstractNumId w:val="2"/>
   </w:num>
-  <w:num w:numId="7">
+  <w:num w:numId="7" w16cid:durableId="1779521655">
     <w:abstractNumId w:val="9"/>
   </w:num>
-  <w:num w:numId="8">
+  <w:num w:numId="8" w16cid:durableId="1314024783">
     <w:abstractNumId w:val="7"/>
   </w:num>
-  <w:num w:numId="9">
+  <w:num w:numId="9" w16cid:durableId="1296716963">
     <w:abstractNumId w:val="3"/>
   </w:num>
-  <w:num w:numId="10">
+  <w:num w:numId="10" w16cid:durableId="1297645003">
     <w:abstractNumId w:val="1"/>
   </w:num>
-  <w:num w:numId="11">
+  <w:num w:numId="11" w16cid:durableId="244344494">
     <w:abstractNumId w:val="8"/>
   </w:num>
 </w:numbering>
 </file>
 
 <file path=word/styles.xml><?xml version="1.0" encoding="utf-8"?>
-<w:styles xmlns:mc="http://schemas.openxmlformats.org/markup-compatibility/2006" xmlns:r="http://schemas.openxmlformats.org/officeDocument/2006/relationships" xmlns:w="http://schemas.openxmlformats.org/wordprocessingml/2006/main" xmlns:w14="http://schemas.microsoft.com/office/word/2010/wordml" xmlns:w15="http://schemas.microsoft.com/office/word/2012/wordml" xmlns:w16se="http://schemas.microsoft.com/office/word/2015/wordml/symex" mc:Ignorable="w14 w15 w16se">
+<w:styles xmlns:mc="http://schemas.openxmlformats.org/markup-compatibility/2006" xmlns:r="http://schemas.openxmlformats.org/officeDocument/2006/relationships" xmlns:w="http://schemas.openxmlformats.org/wordprocessingml/2006/main" xmlns:w14="http://schemas.microsoft.com/office/word/2010/wordml" xmlns:w15="http://schemas.microsoft.com/office/word/2012/wordml" xmlns:w16cex="http://schemas.microsoft.com/office/word/2018/wordml/cex" xmlns:w16cid="http://schemas.microsoft.com/office/word/2016/wordml/cid" xmlns:w16="http://schemas.microsoft.com/office/word/2018/wordml" xmlns:w16sdtdh="http://schemas.microsoft.com/office/word/2020/wordml/sdtdatahash" xmlns:w16se="http://schemas.microsoft.com/office/word/2015/wordml/symex" mc:Ignorable="w14 w15 w16se w16cid w16 w16cex w16sdtdh">
   <w:docDefaults>
     <w:rPrDefault>
       <w:rPr>
@@ -4289,7 +4281,7 @@
       </w:pPr>
     </w:pPrDefault>
   </w:docDefaults>
-  <w:latentStyles w:defLockedState="0" w:defUIPriority="99" w:defSemiHidden="0" w:defUnhideWhenUsed="0" w:defQFormat="0" w:count="371">
+  <w:latentStyles w:defLockedState="0" w:defUIPriority="99" w:defSemiHidden="0" w:defUnhideWhenUsed="0" w:defQFormat="0" w:count="376">
     <w:lsdException w:name="Normal" w:uiPriority="0" w:qFormat="1"/>
     <w:lsdException w:name="heading 1" w:uiPriority="9" w:qFormat="1"/>
     <w:lsdException w:name="heading 2" w:semiHidden="1" w:uiPriority="9" w:unhideWhenUsed="1" w:qFormat="1"/>
@@ -4395,7 +4387,6 @@
     <w:lsdException w:name="HTML Sample" w:semiHidden="1" w:unhideWhenUsed="1"/>
     <w:lsdException w:name="HTML Typewriter" w:semiHidden="1" w:unhideWhenUsed="1"/>
     <w:lsdException w:name="HTML Variable" w:semiHidden="1" w:unhideWhenUsed="1"/>
-    <w:lsdException w:name="Normal Table" w:semiHidden="1" w:unhideWhenUsed="1"/>
     <w:lsdException w:name="annotation subject" w:semiHidden="1" w:unhideWhenUsed="1"/>
     <w:lsdException w:name="No List" w:semiHidden="1" w:unhideWhenUsed="1"/>
     <w:lsdException w:name="Outline List 1" w:semiHidden="1" w:unhideWhenUsed="1"/>
@@ -4438,11 +4429,8 @@
     <w:lsdException w:name="Table Contemporary" w:semiHidden="1" w:unhideWhenUsed="1"/>
     <w:lsdException w:name="Table Elegant" w:semiHidden="1" w:unhideWhenUsed="1"/>
     <w:lsdException w:name="Table Professional" w:semiHidden="1" w:unhideWhenUsed="1"/>
-    <w:lsdException w:name="Table Subtle 1" w:semiHidden="1" w:unhideWhenUsed="1"/>
     <w:lsdException w:name="Table Subtle 2" w:semiHidden="1" w:unhideWhenUsed="1"/>
     <w:lsdException w:name="Table Web 1" w:semiHidden="1" w:unhideWhenUsed="1"/>
-    <w:lsdException w:name="Table Web 2" w:semiHidden="1" w:unhideWhenUsed="1"/>
-    <w:lsdException w:name="Table Web 3" w:semiHidden="1" w:unhideWhenUsed="1"/>
     <w:lsdException w:name="Balloon Text" w:semiHidden="1" w:unhideWhenUsed="1"/>
     <w:lsdException w:name="Table Grid" w:uiPriority="39"/>
     <w:lsdException w:name="Table Theme" w:semiHidden="1" w:unhideWhenUsed="1"/>
@@ -4661,6 +4649,11 @@
     <w:lsdException w:name="List Table 5 Dark Accent 6" w:uiPriority="50"/>
     <w:lsdException w:name="List Table 6 Colorful Accent 6" w:uiPriority="51"/>
     <w:lsdException w:name="List Table 7 Colorful Accent 6" w:uiPriority="52"/>
+    <w:lsdException w:name="Mention" w:semiHidden="1" w:unhideWhenUsed="1"/>
+    <w:lsdException w:name="Smart Hyperlink" w:semiHidden="1" w:unhideWhenUsed="1"/>
+    <w:lsdException w:name="Hashtag" w:semiHidden="1" w:unhideWhenUsed="1"/>
+    <w:lsdException w:name="Unresolved Mention" w:semiHidden="1" w:unhideWhenUsed="1"/>
+    <w:lsdException w:name="Smart Link" w:semiHidden="1" w:unhideWhenUsed="1"/>
   </w:latentStyles>
   <w:style w:type="paragraph" w:default="1" w:styleId="Norml">
     <w:name w:val="Normal"/>
@@ -4870,6 +4863,18 @@
       <w:rFonts w:ascii="Segoe UI" w:hAnsi="Segoe UI" w:cs="Segoe UI"/>
       <w:sz w:val="18"/>
       <w:szCs w:val="18"/>
+    </w:rPr>
+  </w:style>
+  <w:style w:type="character" w:styleId="Feloldatlanmegemlts">
+    <w:name w:val="Unresolved Mention"/>
+    <w:basedOn w:val="Bekezdsalapbettpusa"/>
+    <w:uiPriority w:val="99"/>
+    <w:semiHidden/>
+    <w:unhideWhenUsed/>
+    <w:rsid w:val="00006068"/>
+    <w:rPr>
+      <w:color w:val="605E5C"/>
+      <w:shd w:val="clear" w:color="auto" w:fill="E1DFDD"/>
     </w:rPr>
   </w:style>
 </w:styles>

</xml_diff>

<commit_message>
Programterv az adatbázishoz megfelelően átírva
</commit_message>
<xml_diff>
--- a/docs/Programterv.docx
+++ b/docs/Programterv.docx
@@ -1,6 +1,6 @@
 
 <file path=word/document.xml><?xml version="1.0" encoding="utf-8"?>
-<w:document xmlns:wpc="http://schemas.microsoft.com/office/word/2010/wordprocessingCanvas" xmlns:cx="http://schemas.microsoft.com/office/drawing/2014/chartex" xmlns:mc="http://schemas.openxmlformats.org/markup-compatibility/2006" xmlns:o="urn:schemas-microsoft-com:office:office" xmlns:r="http://schemas.openxmlformats.org/officeDocument/2006/relationships" xmlns:m="http://schemas.openxmlformats.org/officeDocument/2006/math" xmlns:v="urn:schemas-microsoft-com:vml" xmlns:wp14="http://schemas.microsoft.com/office/word/2010/wordprocessingDrawing" xmlns:wp="http://schemas.openxmlformats.org/drawingml/2006/wordprocessingDrawing" xmlns:w10="urn:schemas-microsoft-com:office:word" xmlns:w="http://schemas.openxmlformats.org/wordprocessingml/2006/main" xmlns:w14="http://schemas.microsoft.com/office/word/2010/wordml" xmlns:w15="http://schemas.microsoft.com/office/word/2012/wordml" xmlns:w16se="http://schemas.microsoft.com/office/word/2015/wordml/symex" xmlns:wpg="http://schemas.microsoft.com/office/word/2010/wordprocessingGroup" xmlns:wpi="http://schemas.microsoft.com/office/word/2010/wordprocessingInk" xmlns:wne="http://schemas.microsoft.com/office/word/2006/wordml" xmlns:wps="http://schemas.microsoft.com/office/word/2010/wordprocessingShape" mc:Ignorable="w14 w15 w16se wp14">
+<w:document xmlns:wpc="http://schemas.microsoft.com/office/word/2010/wordprocessingCanvas" xmlns:cx="http://schemas.microsoft.com/office/drawing/2014/chartex" xmlns:cx1="http://schemas.microsoft.com/office/drawing/2015/9/8/chartex" xmlns:mc="http://schemas.openxmlformats.org/markup-compatibility/2006" xmlns:o="urn:schemas-microsoft-com:office:office" xmlns:r="http://schemas.openxmlformats.org/officeDocument/2006/relationships" xmlns:m="http://schemas.openxmlformats.org/officeDocument/2006/math" xmlns:v="urn:schemas-microsoft-com:vml" xmlns:wp14="http://schemas.microsoft.com/office/word/2010/wordprocessingDrawing" xmlns:wp="http://schemas.openxmlformats.org/drawingml/2006/wordprocessingDrawing" xmlns:w10="urn:schemas-microsoft-com:office:word" xmlns:w="http://schemas.openxmlformats.org/wordprocessingml/2006/main" xmlns:w14="http://schemas.microsoft.com/office/word/2010/wordml" xmlns:w15="http://schemas.microsoft.com/office/word/2012/wordml" xmlns:w16se="http://schemas.microsoft.com/office/word/2015/wordml/symex" xmlns:wpg="http://schemas.microsoft.com/office/word/2010/wordprocessingGroup" xmlns:wpi="http://schemas.microsoft.com/office/word/2010/wordprocessingInk" xmlns:wne="http://schemas.microsoft.com/office/word/2006/wordml" xmlns:wps="http://schemas.microsoft.com/office/word/2010/wordprocessingShape" mc:Ignorable="w14 w15 w16se wp14">
   <w:body>
     <w:p>
       <w:pPr>
@@ -71,26 +71,156 @@
         </w:numPr>
         <w:spacing w:after="240"/>
       </w:pPr>
+      <w:r>
+        <w:t>Zick Balázs</w:t>
+      </w:r>
+    </w:p>
+    <w:p>
+      <w:pPr>
+        <w:pStyle w:val="Listaszerbekezds"/>
+        <w:numPr>
+          <w:ilvl w:val="0"/>
+          <w:numId w:val="1"/>
+        </w:numPr>
+        <w:spacing w:after="240"/>
+      </w:pPr>
+      <w:r>
+        <w:t>Ginál Zsolt</w:t>
+      </w:r>
+    </w:p>
+    <w:p>
+      <w:pPr>
+        <w:pStyle w:val="Alcm"/>
+      </w:pPr>
+      <w:r>
+        <w:t>A program célja:</w:t>
+      </w:r>
+    </w:p>
+    <w:p>
+      <w:r>
+        <w:t>A Peták</w:t>
+      </w:r>
+      <w:proofErr w:type="gramStart"/>
+      <w:r>
+        <w:t>.hu</w:t>
+      </w:r>
+      <w:proofErr w:type="gramEnd"/>
+      <w:r>
+        <w:t xml:space="preserve">, webes érmekatalógus egy gyűjtői </w:t>
+      </w:r>
+      <w:r>
+        <w:t xml:space="preserve">és </w:t>
+      </w:r>
+      <w:r>
+        <w:t xml:space="preserve">aukciós oldal, ami a </w:t>
+      </w:r>
+      <w:r>
+        <w:t>magyarországi</w:t>
+      </w:r>
+      <w:r>
+        <w:t xml:space="preserve"> </w:t>
+      </w:r>
+      <w:r>
+        <w:t>éremgyűjtőknek ad lehetőséget arra, hogy érméiket egy könnyen átlátható módon tartsák nyilván</w:t>
+      </w:r>
+      <w:r>
+        <w:t xml:space="preserve"> </w:t>
+      </w:r>
+      <w:r>
+        <w:t>úgy, hogy az bárhonnan elérhető legyen. Érméiket fel tudják kínálni</w:t>
+      </w:r>
+      <w:r>
+        <w:t xml:space="preserve"> aukcióra, valamint kapcsolatot </w:t>
+      </w:r>
+      <w:r>
+        <w:t xml:space="preserve">tudnak </w:t>
+      </w:r>
+      <w:r>
+        <w:t>tartani a többi érmegyűjtővel, és a hobbi iránt érdeklődő többi emberrel. Lehetőséget ad nekik valós időben csevegni egymással, illetve fórumokon segítséget kérni a többi gyűjtőtől.</w:t>
+      </w:r>
+    </w:p>
+    <w:p>
+      <w:pPr>
+        <w:pStyle w:val="Alcm"/>
+      </w:pPr>
+      <w:r>
+        <w:t>Az oldal:</w:t>
+      </w:r>
+    </w:p>
+    <w:p>
+      <w:r>
+        <w:t xml:space="preserve">Az oldal egy </w:t>
+      </w:r>
       <w:proofErr w:type="spellStart"/>
       <w:r>
-        <w:t>Zick</w:t>
+        <w:t>Angular</w:t>
       </w:r>
       <w:proofErr w:type="spellEnd"/>
       <w:r>
-        <w:t xml:space="preserve"> Balázs</w:t>
-      </w:r>
-    </w:p>
-    <w:p>
-      <w:pPr>
-        <w:pStyle w:val="Listaszerbekezds"/>
-        <w:numPr>
-          <w:ilvl w:val="0"/>
-          <w:numId w:val="1"/>
-        </w:numPr>
-        <w:spacing w:after="240"/>
-      </w:pPr>
-      <w:r>
-        <w:t>Ginál Zsolt</w:t>
+        <w:t xml:space="preserve"> keretrendszerben íródott HTML weboldal. A megvalósításhoz használunk </w:t>
+      </w:r>
+      <w:proofErr w:type="spellStart"/>
+      <w:r>
+        <w:t>Bootstrap</w:t>
+      </w:r>
+      <w:proofErr w:type="spellEnd"/>
+      <w:r>
+        <w:t>, Chart.js</w:t>
+      </w:r>
+      <w:r>
+        <w:t xml:space="preserve"> és Socket</w:t>
+      </w:r>
+      <w:proofErr w:type="gramStart"/>
+      <w:r>
+        <w:t>.IO</w:t>
+      </w:r>
+      <w:proofErr w:type="gramEnd"/>
+      <w:r>
+        <w:t xml:space="preserve"> keretrendszereket is. </w:t>
+      </w:r>
+      <w:r>
+        <w:t>Az oldal használhatósága több privilégiumra osztódik.</w:t>
+      </w:r>
+    </w:p>
+    <w:p>
+      <w:r>
+        <w:t>Ezek a következők:</w:t>
+      </w:r>
+    </w:p>
+    <w:p>
+      <w:pPr>
+        <w:pStyle w:val="Listaszerbekezds"/>
+        <w:numPr>
+          <w:ilvl w:val="0"/>
+          <w:numId w:val="2"/>
+        </w:numPr>
+      </w:pPr>
+      <w:r>
+        <w:t>0, azaz Látogató (aki nem jelentkezett be/regisztrált)</w:t>
+      </w:r>
+    </w:p>
+    <w:p>
+      <w:pPr>
+        <w:pStyle w:val="Listaszerbekezds"/>
+        <w:numPr>
+          <w:ilvl w:val="0"/>
+          <w:numId w:val="2"/>
+        </w:numPr>
+      </w:pPr>
+      <w:r>
+        <w:t>1, azaz Felhasználó (bejelentkezett/regisztrált)</w:t>
+      </w:r>
+    </w:p>
+    <w:p>
+      <w:pPr>
+        <w:pStyle w:val="Listaszerbekezds"/>
+        <w:numPr>
+          <w:ilvl w:val="0"/>
+          <w:numId w:val="2"/>
+        </w:numPr>
+      </w:pPr>
+      <w:r>
+        <w:t>2, azaz Adminisztrátor (Más adminisztrátorok által meghatározott felhasználók)</w:t>
       </w:r>
     </w:p>
     <w:p>
@@ -98,168 +228,82 @@
         <w:pStyle w:val="Alcm"/>
       </w:pPr>
       <w:r>
-        <w:t>A program célja:</w:t>
-      </w:r>
-    </w:p>
-    <w:p>
-      <w:r>
-        <w:t xml:space="preserve">A Peták.hu, webes érmekatalógus egy gyűjtői </w:t>
-      </w:r>
-      <w:r>
-        <w:t xml:space="preserve">és </w:t>
-      </w:r>
-      <w:proofErr w:type="gramStart"/>
-      <w:r>
-        <w:t>aukciós</w:t>
-      </w:r>
-      <w:proofErr w:type="gramEnd"/>
-      <w:r>
-        <w:t xml:space="preserve"> oldal, ami a </w:t>
-      </w:r>
-      <w:r>
-        <w:t>magyarországi</w:t>
-      </w:r>
-      <w:r>
-        <w:t xml:space="preserve"> </w:t>
-      </w:r>
-      <w:r>
-        <w:t>éremgyűjtőknek ad lehetőséget arra, hogy érméiket egy könnyen átlátható módon tartsák nyilván</w:t>
-      </w:r>
-      <w:r>
-        <w:t xml:space="preserve"> </w:t>
-      </w:r>
-      <w:r>
-        <w:t>úgy, hogy az bárhonnan elérhető legyen. Érméiket fel tudják kínálni</w:t>
-      </w:r>
-      <w:r>
-        <w:t xml:space="preserve"> </w:t>
-      </w:r>
-      <w:proofErr w:type="gramStart"/>
-      <w:r>
-        <w:t>aukcióra</w:t>
-      </w:r>
-      <w:proofErr w:type="gramEnd"/>
-      <w:r>
-        <w:t xml:space="preserve">, valamint kapcsolatot </w:t>
-      </w:r>
-      <w:r>
-        <w:t xml:space="preserve">tudnak </w:t>
-      </w:r>
-      <w:r>
-        <w:t>tartani a többi érmegyűjtővel, és a hobbi iránt érdeklődő többi emberrel. Lehetőséget ad nekik valós időben csevegni egymással, illetve fórumokon segítséget kérni a többi gyűjtőtől.</w:t>
-      </w:r>
-    </w:p>
-    <w:p>
-      <w:pPr>
-        <w:pStyle w:val="Alcm"/>
-      </w:pPr>
-      <w:r>
-        <w:t>Az oldal:</w:t>
-      </w:r>
-    </w:p>
-    <w:p>
-      <w:r>
-        <w:t xml:space="preserve">Az oldal egy </w:t>
+        <w:t>Adatstruktúra:</w:t>
+      </w:r>
+    </w:p>
+    <w:p>
+      <w:pPr>
+        <w:pStyle w:val="Listaszerbekezds"/>
+        <w:numPr>
+          <w:ilvl w:val="0"/>
+          <w:numId w:val="7"/>
+        </w:numPr>
+      </w:pPr>
+      <w:r>
+        <w:t>Felhasználó</w:t>
+      </w:r>
+    </w:p>
+    <w:p>
+      <w:pPr>
+        <w:pStyle w:val="Listaszerbekezds"/>
+        <w:numPr>
+          <w:ilvl w:val="1"/>
+          <w:numId w:val="7"/>
+        </w:numPr>
+      </w:pPr>
+      <w:r>
+        <w:t>Felhasználónév</w:t>
+      </w:r>
+    </w:p>
+    <w:p>
+      <w:pPr>
+        <w:pStyle w:val="Listaszerbekezds"/>
+        <w:numPr>
+          <w:ilvl w:val="2"/>
+          <w:numId w:val="7"/>
+        </w:numPr>
+      </w:pPr>
+      <w:r>
+        <w:t xml:space="preserve">Egy szöveg, ami maximum 64 karakter </w:t>
+      </w:r>
+      <w:r>
+        <w:t xml:space="preserve">hosszú </w:t>
+      </w:r>
+      <w:r>
+        <w:t>lehet</w:t>
+      </w:r>
+      <w:r>
+        <w:t>,</w:t>
+      </w:r>
+      <w:r>
+        <w:t xml:space="preserve"> csak az angol ábécé betűit tartalmazhatja és számokat. L</w:t>
+      </w:r>
+      <w:r>
+        <w:t>egalább 3 karakterből kell állnia</w:t>
+      </w:r>
+      <w:r>
+        <w:t>.</w:t>
+      </w:r>
+      <w:r>
+        <w:t xml:space="preserve"> Ez az adat kötelező</w:t>
+      </w:r>
+    </w:p>
+    <w:p>
+      <w:pPr>
+        <w:pStyle w:val="Listaszerbekezds"/>
+        <w:numPr>
+          <w:ilvl w:val="2"/>
+          <w:numId w:val="7"/>
+        </w:numPr>
+      </w:pPr>
+      <w:r>
+        <w:t xml:space="preserve">Példa: </w:t>
       </w:r>
       <w:proofErr w:type="spellStart"/>
       <w:r>
-        <w:t>Angular</w:t>
+        <w:t>mintajanos</w:t>
       </w:r>
       <w:proofErr w:type="spellEnd"/>
-      <w:r>
-        <w:t xml:space="preserve"> keretrendszerben íródott HTML weboldal. A megvalósításhoz használunk </w:t>
-      </w:r>
-      <w:proofErr w:type="spellStart"/>
-      <w:r>
-        <w:t>Bootstrap</w:t>
-      </w:r>
-      <w:proofErr w:type="spellEnd"/>
-      <w:r>
-        <w:t>, Chart.js</w:t>
-      </w:r>
-      <w:r>
-        <w:t xml:space="preserve"> és Socket</w:t>
-      </w:r>
-      <w:proofErr w:type="gramStart"/>
-      <w:r>
-        <w:t>.IO</w:t>
-      </w:r>
-      <w:proofErr w:type="gramEnd"/>
-      <w:r>
-        <w:t xml:space="preserve"> keretrendszereket is. </w:t>
-      </w:r>
-      <w:r>
-        <w:t>Az oldal használhatósága több privilégiumra osztódik.</w:t>
-      </w:r>
-    </w:p>
-    <w:p>
-      <w:r>
-        <w:t>Ezek a következők:</w:t>
-      </w:r>
-    </w:p>
-    <w:p>
-      <w:pPr>
-        <w:pStyle w:val="Listaszerbekezds"/>
-        <w:numPr>
-          <w:ilvl w:val="0"/>
-          <w:numId w:val="2"/>
-        </w:numPr>
-      </w:pPr>
-      <w:r>
-        <w:t>0, azaz Látogató (aki nem jelentkezett be/regisztrált)</w:t>
-      </w:r>
-    </w:p>
-    <w:p>
-      <w:pPr>
-        <w:pStyle w:val="Listaszerbekezds"/>
-        <w:numPr>
-          <w:ilvl w:val="0"/>
-          <w:numId w:val="2"/>
-        </w:numPr>
-      </w:pPr>
-      <w:r>
-        <w:t>1, azaz Felhasználó (bejelentkezett/regisztrált)</w:t>
-      </w:r>
-    </w:p>
-    <w:p>
-      <w:pPr>
-        <w:pStyle w:val="Listaszerbekezds"/>
-        <w:numPr>
-          <w:ilvl w:val="0"/>
-          <w:numId w:val="2"/>
-        </w:numPr>
-      </w:pPr>
-      <w:r>
-        <w:t xml:space="preserve">2, azaz Adminisztrátor (Más </w:t>
-      </w:r>
-      <w:proofErr w:type="gramStart"/>
-      <w:r>
-        <w:t>adminisztrátorok</w:t>
-      </w:r>
-      <w:proofErr w:type="gramEnd"/>
-      <w:r>
-        <w:t xml:space="preserve"> által meghatározott felhasználók)</w:t>
-      </w:r>
-    </w:p>
-    <w:p>
-      <w:pPr>
-        <w:pStyle w:val="Alcm"/>
-      </w:pPr>
-      <w:r>
-        <w:t>Adatstruktúra:</w:t>
-      </w:r>
-    </w:p>
-    <w:p>
-      <w:pPr>
-        <w:pStyle w:val="Listaszerbekezds"/>
-        <w:numPr>
-          <w:ilvl w:val="0"/>
-          <w:numId w:val="7"/>
-        </w:numPr>
-      </w:pPr>
-      <w:r>
-        <w:t>Felhasználó</w:t>
-      </w:r>
     </w:p>
     <w:p>
       <w:pPr>
@@ -270,27 +314,19 @@
         </w:numPr>
       </w:pPr>
       <w:r>
-        <w:t>Felhasználónév</w:t>
-      </w:r>
-    </w:p>
-    <w:p>
-      <w:pPr>
-        <w:pStyle w:val="Listaszerbekezds"/>
-        <w:numPr>
-          <w:ilvl w:val="2"/>
-          <w:numId w:val="7"/>
-        </w:numPr>
-      </w:pPr>
-      <w:r>
-        <w:t xml:space="preserve">Egy szöveg, ami maximum 64 </w:t>
-      </w:r>
-      <w:proofErr w:type="gramStart"/>
-      <w:r>
-        <w:t>karakter</w:t>
-      </w:r>
-      <w:proofErr w:type="gramEnd"/>
-      <w:r>
-        <w:t xml:space="preserve"> </w:t>
+        <w:t>Teljes név</w:t>
+      </w:r>
+    </w:p>
+    <w:p>
+      <w:pPr>
+        <w:pStyle w:val="Listaszerbekezds"/>
+        <w:numPr>
+          <w:ilvl w:val="2"/>
+          <w:numId w:val="7"/>
+        </w:numPr>
+      </w:pPr>
+      <w:r>
+        <w:t xml:space="preserve">Egy szöveg, ami maximum 128 karakter </w:t>
       </w:r>
       <w:r>
         <w:t xml:space="preserve">hosszú </w:t>
@@ -299,45 +335,32 @@
         <w:t>lehet</w:t>
       </w:r>
       <w:r>
-        <w:t>,</w:t>
-      </w:r>
-      <w:r>
-        <w:t xml:space="preserve"> csak az angol ábécé betűit tartalmazhatja és számokat. L</w:t>
-      </w:r>
-      <w:r>
-        <w:t xml:space="preserve">egalább 3 </w:t>
-      </w:r>
-      <w:proofErr w:type="gramStart"/>
-      <w:r>
-        <w:t>karakterből</w:t>
-      </w:r>
-      <w:proofErr w:type="gramEnd"/>
-      <w:r>
-        <w:t xml:space="preserve"> kell állnia</w:t>
-      </w:r>
-      <w:r>
         <w:t>.</w:t>
       </w:r>
       <w:r>
-        <w:t xml:space="preserve"> Ez az adat kötelező</w:t>
-      </w:r>
-    </w:p>
-    <w:p>
-      <w:pPr>
-        <w:pStyle w:val="Listaszerbekezds"/>
-        <w:numPr>
-          <w:ilvl w:val="2"/>
-          <w:numId w:val="7"/>
-        </w:numPr>
-      </w:pPr>
-      <w:r>
-        <w:t xml:space="preserve">Példa: </w:t>
-      </w:r>
-      <w:proofErr w:type="spellStart"/>
-      <w:r>
-        <w:t>mintajanos</w:t>
-      </w:r>
-      <w:proofErr w:type="spellEnd"/>
+        <w:t xml:space="preserve"> A teljes név nem tartalmazhat számot, illetve legalább egy szóközre fel</w:t>
+      </w:r>
+      <w:r>
+        <w:t xml:space="preserve"> kell tudni bontani a szöveget.</w:t>
+      </w:r>
+      <w:r>
+        <w:t xml:space="preserve"> Ez </w:t>
+      </w:r>
+      <w:r>
+        <w:t>az adat kötelező</w:t>
+      </w:r>
+    </w:p>
+    <w:p>
+      <w:pPr>
+        <w:pStyle w:val="Listaszerbekezds"/>
+        <w:numPr>
+          <w:ilvl w:val="2"/>
+          <w:numId w:val="7"/>
+        </w:numPr>
+      </w:pPr>
+      <w:r>
+        <w:t>Példa: Minta János</w:t>
+      </w:r>
     </w:p>
     <w:p>
       <w:pPr>
@@ -348,71 +371,6 @@
         </w:numPr>
       </w:pPr>
       <w:r>
-        <w:t>Teljes név</w:t>
-      </w:r>
-    </w:p>
-    <w:p>
-      <w:pPr>
-        <w:pStyle w:val="Listaszerbekezds"/>
-        <w:numPr>
-          <w:ilvl w:val="2"/>
-          <w:numId w:val="7"/>
-        </w:numPr>
-      </w:pPr>
-      <w:r>
-        <w:t xml:space="preserve">Egy szöveg, ami maximum 128 </w:t>
-      </w:r>
-      <w:proofErr w:type="gramStart"/>
-      <w:r>
-        <w:t>karakter</w:t>
-      </w:r>
-      <w:proofErr w:type="gramEnd"/>
-      <w:r>
-        <w:t xml:space="preserve"> </w:t>
-      </w:r>
-      <w:r>
-        <w:t xml:space="preserve">hosszú </w:t>
-      </w:r>
-      <w:r>
-        <w:t>lehet</w:t>
-      </w:r>
-      <w:r>
-        <w:t>.</w:t>
-      </w:r>
-      <w:r>
-        <w:t xml:space="preserve"> A teljes név nem tartalmazhat számot, illetve legalább egy szóközre fel</w:t>
-      </w:r>
-      <w:r>
-        <w:t xml:space="preserve"> kell tudni bontani a szöveget.</w:t>
-      </w:r>
-      <w:r>
-        <w:t xml:space="preserve"> Ez </w:t>
-      </w:r>
-      <w:r>
-        <w:t>az adat kötelező</w:t>
-      </w:r>
-    </w:p>
-    <w:p>
-      <w:pPr>
-        <w:pStyle w:val="Listaszerbekezds"/>
-        <w:numPr>
-          <w:ilvl w:val="2"/>
-          <w:numId w:val="7"/>
-        </w:numPr>
-      </w:pPr>
-      <w:r>
-        <w:t>Példa: Minta János</w:t>
-      </w:r>
-    </w:p>
-    <w:p>
-      <w:pPr>
-        <w:pStyle w:val="Listaszerbekezds"/>
-        <w:numPr>
-          <w:ilvl w:val="1"/>
-          <w:numId w:val="7"/>
-        </w:numPr>
-      </w:pPr>
-      <w:r>
         <w:t>E-Mail cím</w:t>
       </w:r>
     </w:p>
@@ -426,15 +384,7 @@
       </w:pPr>
       <w:r>
         <w:lastRenderedPageBreak/>
-        <w:t xml:space="preserve">Egy szöveg, ami maximum 128 </w:t>
-      </w:r>
-      <w:proofErr w:type="gramStart"/>
-      <w:r>
-        <w:t>karakter</w:t>
-      </w:r>
-      <w:proofErr w:type="gramEnd"/>
-      <w:r>
-        <w:t xml:space="preserve"> hosszú lehet</w:t>
+        <w:t>Egy szöveg, ami maximum 128 karakter hosszú lehet</w:t>
       </w:r>
       <w:r>
         <w:t xml:space="preserve">. Az </w:t>
@@ -512,15 +462,220 @@
         </w:numPr>
       </w:pPr>
       <w:r>
-        <w:t xml:space="preserve">Ezt az adatot akkor köteles a felhasználó megadni, ha </w:t>
+        <w:t>Ezt az adatot akkor köteles a felhasználó megadni, ha aukciót akar létrehozni</w:t>
+      </w:r>
+      <w:r>
+        <w:t>.</w:t>
+      </w:r>
+    </w:p>
+    <w:p>
+      <w:pPr>
+        <w:pStyle w:val="Listaszerbekezds"/>
+        <w:numPr>
+          <w:ilvl w:val="2"/>
+          <w:numId w:val="7"/>
+        </w:numPr>
+      </w:pPr>
+      <w:r>
+        <w:t>Egy szöveg, ami összesen 1</w:t>
+      </w:r>
+      <w:r>
+        <w:t>2</w:t>
+      </w:r>
+      <w:r>
+        <w:t xml:space="preserve"> </w:t>
+      </w:r>
+      <w:r>
+        <w:t xml:space="preserve">számjegyből </w:t>
+      </w:r>
+      <w:r>
+        <w:t>áll</w:t>
+      </w:r>
+      <w:r>
+        <w:t>. Az adatbázis automatikusan hozzáadja a pluszjelet</w:t>
+      </w:r>
+    </w:p>
+    <w:p>
+      <w:pPr>
+        <w:pStyle w:val="Listaszerbekezds"/>
+        <w:numPr>
+          <w:ilvl w:val="2"/>
+          <w:numId w:val="7"/>
+        </w:numPr>
+      </w:pPr>
+      <w:r>
+        <w:t>Példa: +36301234567</w:t>
+      </w:r>
+    </w:p>
+    <w:p>
+      <w:pPr>
+        <w:pStyle w:val="Listaszerbekezds"/>
+        <w:numPr>
+          <w:ilvl w:val="1"/>
+          <w:numId w:val="7"/>
+        </w:numPr>
+      </w:pPr>
+      <w:r>
+        <w:t>Cím</w:t>
+      </w:r>
+    </w:p>
+    <w:p>
+      <w:pPr>
+        <w:pStyle w:val="Listaszerbekezds"/>
+        <w:numPr>
+          <w:ilvl w:val="2"/>
+          <w:numId w:val="7"/>
+        </w:numPr>
+      </w:pPr>
+      <w:r>
+        <w:t>Ezt az adatot akkor köteles a felhasználó megadni, ha aukciót akar létrehozni</w:t>
+      </w:r>
+      <w:r>
+        <w:t>.</w:t>
+      </w:r>
+    </w:p>
+    <w:p>
+      <w:pPr>
+        <w:pStyle w:val="Listaszerbekezds"/>
+        <w:numPr>
+          <w:ilvl w:val="2"/>
+          <w:numId w:val="7"/>
+        </w:numPr>
+      </w:pPr>
+      <w:r>
+        <w:t>Egy szöveg, aminek kell tartalmaznia az irányítószámot és az adott hely címét.</w:t>
+      </w:r>
+    </w:p>
+    <w:p>
+      <w:pPr>
+        <w:pStyle w:val="Listaszerbekezds"/>
+        <w:numPr>
+          <w:ilvl w:val="2"/>
+          <w:numId w:val="7"/>
+        </w:numPr>
+      </w:pPr>
+      <w:r>
+        <w:t>Példa</w:t>
+      </w:r>
+      <w:r>
+        <w:t>: 6500 Baja, Minta utca 1.</w:t>
+      </w:r>
+    </w:p>
+    <w:p>
+      <w:pPr>
+        <w:pStyle w:val="Listaszerbekezds"/>
+        <w:numPr>
+          <w:ilvl w:val="1"/>
+          <w:numId w:val="7"/>
+        </w:numPr>
+      </w:pPr>
+      <w:r>
+        <w:t>Jelszó</w:t>
+      </w:r>
+    </w:p>
+    <w:p>
+      <w:pPr>
+        <w:pStyle w:val="Listaszerbekezds"/>
+        <w:numPr>
+          <w:ilvl w:val="2"/>
+          <w:numId w:val="7"/>
+        </w:numPr>
+      </w:pPr>
+      <w:r>
+        <w:t>Egy szöveg, ami SHA256 szerint titkosított, de a „nyers” jelszónak kell tartalmaznia legalább egy kis-, és nagybetűt az angol ábécéből, egy számot és egy speciális karaktert (.-,+-/*_ karakterek)</w:t>
+      </w:r>
+      <w:r>
+        <w:t xml:space="preserve"> és legalább nyolc karakterből kell állnia.</w:t>
+      </w:r>
+      <w:r>
+        <w:t xml:space="preserve"> Ez a mező kötelező</w:t>
+      </w:r>
+    </w:p>
+    <w:p>
+      <w:pPr>
+        <w:pStyle w:val="Listaszerbekezds"/>
+        <w:numPr>
+          <w:ilvl w:val="2"/>
+          <w:numId w:val="7"/>
+        </w:numPr>
+      </w:pPr>
+      <w:r>
+        <w:t>Példa: Jelszo123.</w:t>
+      </w:r>
+    </w:p>
+    <w:p>
+      <w:pPr>
+        <w:pStyle w:val="Listaszerbekezds"/>
+        <w:numPr>
+          <w:ilvl w:val="1"/>
+          <w:numId w:val="7"/>
+        </w:numPr>
+      </w:pPr>
+      <w:r>
+        <w:t>Profilkép</w:t>
+      </w:r>
+    </w:p>
+    <w:p>
+      <w:pPr>
+        <w:pStyle w:val="Listaszerbekezds"/>
+        <w:numPr>
+          <w:ilvl w:val="2"/>
+          <w:numId w:val="7"/>
+        </w:numPr>
+      </w:pPr>
+      <w:r>
+        <w:t>Egy képfájl (pl.</w:t>
       </w:r>
       <w:proofErr w:type="gramStart"/>
       <w:r>
-        <w:t>aukciót</w:t>
-      </w:r>
+        <w:t>: .</w:t>
+      </w:r>
+      <w:proofErr w:type="spellStart"/>
+      <w:r>
+        <w:t>jpg</w:t>
+      </w:r>
+      <w:proofErr w:type="spellEnd"/>
       <w:proofErr w:type="gramEnd"/>
       <w:r>
-        <w:t xml:space="preserve"> akar létrehozni</w:t>
+        <w:t>, .</w:t>
+      </w:r>
+      <w:proofErr w:type="spellStart"/>
+      <w:r>
+        <w:t>png</w:t>
+      </w:r>
+      <w:proofErr w:type="spellEnd"/>
+      <w:r>
+        <w:t>, .</w:t>
+      </w:r>
+      <w:proofErr w:type="spellStart"/>
+      <w:r>
+        <w:t>svg</w:t>
+      </w:r>
+      <w:proofErr w:type="spellEnd"/>
+      <w:r>
+        <w:t>, .</w:t>
+      </w:r>
+      <w:proofErr w:type="spellStart"/>
+      <w:r>
+        <w:t>bmp</w:t>
+      </w:r>
+      <w:proofErr w:type="spellEnd"/>
+      <w:r>
+        <w:t>, .</w:t>
+      </w:r>
+      <w:proofErr w:type="spellStart"/>
+      <w:r>
+        <w:t>webp</w:t>
+      </w:r>
+      <w:proofErr w:type="spellEnd"/>
+      <w:r>
+        <w:t>)</w:t>
+      </w:r>
+      <w:r>
+        <w:t>, ami maximum f</w:t>
+      </w:r>
+      <w:r>
+        <w:t>ájlméretében 5Mb lehet</w:t>
       </w:r>
       <w:r>
         <w:t>.</w:t>
@@ -530,353 +685,94 @@
       <w:pPr>
         <w:pStyle w:val="Listaszerbekezds"/>
         <w:numPr>
-          <w:ilvl w:val="2"/>
-          <w:numId w:val="7"/>
-        </w:numPr>
-      </w:pPr>
-      <w:r>
-        <w:t>Egy szöveg, ami összesen 1</w:t>
-      </w:r>
-      <w:r>
-        <w:t>2</w:t>
-      </w:r>
-      <w:r>
-        <w:t xml:space="preserve"> </w:t>
-      </w:r>
-      <w:r>
-        <w:t xml:space="preserve">számjegyből </w:t>
-      </w:r>
-      <w:r>
-        <w:t>áll</w:t>
-      </w:r>
-      <w:r>
-        <w:t xml:space="preserve">. Az adatbázis </w:t>
+          <w:ilvl w:val="0"/>
+          <w:numId w:val="7"/>
+        </w:numPr>
+      </w:pPr>
+      <w:r>
+        <w:t>Címke</w:t>
+      </w:r>
+    </w:p>
+    <w:p>
+      <w:pPr>
+        <w:pStyle w:val="Listaszerbekezds"/>
+        <w:numPr>
+          <w:ilvl w:val="1"/>
+          <w:numId w:val="7"/>
+        </w:numPr>
+      </w:pPr>
+      <w:r>
+        <w:t>Fajta</w:t>
+      </w:r>
+    </w:p>
+    <w:p>
+      <w:pPr>
+        <w:pStyle w:val="Listaszerbekezds"/>
+        <w:numPr>
+          <w:ilvl w:val="2"/>
+          <w:numId w:val="7"/>
+        </w:numPr>
+      </w:pPr>
+      <w:r>
+        <w:t>Egy szöveg,</w:t>
+      </w:r>
+      <w:r>
+        <w:t xml:space="preserve"> az adatbázisban előre meg vannak adva, azaz a felhasználó nem tud saját „kategóriát” létrehozni.</w:t>
+      </w:r>
+    </w:p>
+    <w:p>
+      <w:pPr>
+        <w:pStyle w:val="Listaszerbekezds"/>
+        <w:numPr>
+          <w:ilvl w:val="2"/>
+          <w:numId w:val="7"/>
+        </w:numPr>
+      </w:pPr>
+      <w:r>
+        <w:t>Példa: Ritkaság</w:t>
+      </w:r>
+    </w:p>
+    <w:p>
+      <w:pPr>
+        <w:pStyle w:val="Listaszerbekezds"/>
+        <w:numPr>
+          <w:ilvl w:val="1"/>
+          <w:numId w:val="7"/>
+        </w:numPr>
+      </w:pPr>
+      <w:r>
+        <w:t>Leírás</w:t>
+      </w:r>
+    </w:p>
+    <w:p>
+      <w:pPr>
+        <w:pStyle w:val="Listaszerbekezds"/>
+        <w:numPr>
+          <w:ilvl w:val="2"/>
+          <w:numId w:val="7"/>
+        </w:numPr>
+      </w:pPr>
+      <w:r>
+        <w:t>Egy szöveg</w:t>
+      </w:r>
+      <w:r>
+        <w:t xml:space="preserve">, nem lehet üres, ha </w:t>
       </w:r>
       <w:proofErr w:type="gramStart"/>
       <w:r>
-        <w:t>automatikusan</w:t>
+        <w:t>nincs</w:t>
       </w:r>
       <w:proofErr w:type="gramEnd"/>
       <w:r>
-        <w:t xml:space="preserve"> hozzáadja a pluszjelet</w:t>
-      </w:r>
-    </w:p>
-    <w:p>
-      <w:pPr>
-        <w:pStyle w:val="Listaszerbekezds"/>
-        <w:numPr>
-          <w:ilvl w:val="2"/>
-          <w:numId w:val="7"/>
-        </w:numPr>
-      </w:pPr>
-      <w:r>
-        <w:t>Példa: +36301234567</w:t>
-      </w:r>
-    </w:p>
-    <w:p>
-      <w:pPr>
-        <w:pStyle w:val="Listaszerbekezds"/>
-        <w:numPr>
-          <w:ilvl w:val="1"/>
-          <w:numId w:val="7"/>
-        </w:numPr>
-      </w:pPr>
-      <w:r>
-        <w:t>Cím</w:t>
-      </w:r>
-    </w:p>
-    <w:p>
-      <w:pPr>
-        <w:pStyle w:val="Listaszerbekezds"/>
-        <w:numPr>
-          <w:ilvl w:val="2"/>
-          <w:numId w:val="7"/>
-        </w:numPr>
-      </w:pPr>
-      <w:r>
-        <w:t xml:space="preserve">Ezt az adatot akkor köteles a felhasználó megadni, ha </w:t>
-      </w:r>
-      <w:proofErr w:type="gramStart"/>
-      <w:r>
-        <w:t>aukciót</w:t>
-      </w:r>
-      <w:proofErr w:type="gramEnd"/>
-      <w:r>
-        <w:t xml:space="preserve"> akar létrehozni</w:t>
-      </w:r>
-      <w:r>
-        <w:t>.</w:t>
-      </w:r>
-    </w:p>
-    <w:p>
-      <w:pPr>
-        <w:pStyle w:val="Listaszerbekezds"/>
-        <w:numPr>
-          <w:ilvl w:val="2"/>
-          <w:numId w:val="7"/>
-        </w:numPr>
-      </w:pPr>
-      <w:r>
-        <w:t>Egy szöveg, aminek kell tartalmaznia az irányítószámot és az adott hely címét.</w:t>
-      </w:r>
-    </w:p>
-    <w:p>
-      <w:pPr>
-        <w:pStyle w:val="Listaszerbekezds"/>
-        <w:numPr>
-          <w:ilvl w:val="2"/>
-          <w:numId w:val="7"/>
-        </w:numPr>
-      </w:pPr>
-      <w:r>
-        <w:t>Példa</w:t>
-      </w:r>
-      <w:r>
-        <w:t>: 6500 Baja, Minta utca 1.</w:t>
-      </w:r>
-    </w:p>
-    <w:p>
-      <w:pPr>
-        <w:pStyle w:val="Listaszerbekezds"/>
-        <w:numPr>
-          <w:ilvl w:val="1"/>
-          <w:numId w:val="7"/>
-        </w:numPr>
-      </w:pPr>
-      <w:r>
-        <w:t>Jelszó</w:t>
-      </w:r>
-    </w:p>
-    <w:p>
-      <w:pPr>
-        <w:pStyle w:val="Listaszerbekezds"/>
-        <w:numPr>
-          <w:ilvl w:val="2"/>
-          <w:numId w:val="7"/>
-        </w:numPr>
-      </w:pPr>
-      <w:r>
-        <w:t xml:space="preserve">Egy szöveg, ami SHA256 szerint titkosított, de a „nyers” jelszónak kell tartalmaznia legalább egy kis-, és nagybetűt az angol ábécéből, egy számot és egy </w:t>
-      </w:r>
-      <w:proofErr w:type="gramStart"/>
-      <w:r>
-        <w:t>speciális</w:t>
-      </w:r>
-      <w:proofErr w:type="gramEnd"/>
-      <w:r>
-        <w:t xml:space="preserve"> karaktert (.-,+-/*_ karakterek)</w:t>
-      </w:r>
-      <w:r>
-        <w:t xml:space="preserve"> és legalább nyolc karakterből kell állnia.</w:t>
-      </w:r>
-      <w:r>
-        <w:t xml:space="preserve"> Ez a </w:t>
-      </w:r>
-      <w:proofErr w:type="gramStart"/>
-      <w:r>
-        <w:t>mező kötelező</w:t>
-      </w:r>
-      <w:proofErr w:type="gramEnd"/>
-    </w:p>
-    <w:p>
-      <w:pPr>
-        <w:pStyle w:val="Listaszerbekezds"/>
-        <w:numPr>
-          <w:ilvl w:val="2"/>
-          <w:numId w:val="7"/>
-        </w:numPr>
-      </w:pPr>
-      <w:r>
-        <w:t>Példa: Jelszo123.</w:t>
-      </w:r>
-    </w:p>
-    <w:p>
-      <w:pPr>
-        <w:pStyle w:val="Listaszerbekezds"/>
-        <w:numPr>
-          <w:ilvl w:val="1"/>
-          <w:numId w:val="7"/>
-        </w:numPr>
-      </w:pPr>
-      <w:r>
-        <w:t>Profilkép</w:t>
-      </w:r>
-    </w:p>
-    <w:p>
-      <w:pPr>
-        <w:pStyle w:val="Listaszerbekezds"/>
-        <w:numPr>
-          <w:ilvl w:val="2"/>
-          <w:numId w:val="7"/>
-        </w:numPr>
-      </w:pPr>
-      <w:r>
-        <w:t>Egy kép</w:t>
-      </w:r>
-      <w:proofErr w:type="gramStart"/>
-      <w:r>
-        <w:t>fájl</w:t>
-      </w:r>
-      <w:proofErr w:type="gramEnd"/>
-      <w:r>
-        <w:t xml:space="preserve"> (pl.: .</w:t>
+        <w:t xml:space="preserve"> az adatbázisban hozzáadja, egyéb esetben pedig az adatbázisból kiszedett szöveg lesz a címke leírása, így csökkentve az adatbázisban található </w:t>
       </w:r>
       <w:proofErr w:type="spellStart"/>
       <w:r>
-        <w:t>jpg</w:t>
+        <w:t>duplikációk</w:t>
       </w:r>
       <w:proofErr w:type="spellEnd"/>
       <w:r>
-        <w:t>, .</w:t>
-      </w:r>
-      <w:proofErr w:type="spellStart"/>
-      <w:r>
-        <w:t>png</w:t>
-      </w:r>
-      <w:proofErr w:type="spellEnd"/>
-      <w:r>
-        <w:t>, .</w:t>
-      </w:r>
-      <w:proofErr w:type="spellStart"/>
-      <w:r>
-        <w:t>svg</w:t>
-      </w:r>
-      <w:proofErr w:type="spellEnd"/>
-      <w:r>
-        <w:t>, .</w:t>
-      </w:r>
-      <w:proofErr w:type="spellStart"/>
-      <w:r>
-        <w:t>bmp</w:t>
-      </w:r>
-      <w:proofErr w:type="spellEnd"/>
-      <w:r>
-        <w:t>, .</w:t>
-      </w:r>
-      <w:proofErr w:type="spellStart"/>
-      <w:r>
-        <w:t>webp</w:t>
-      </w:r>
-      <w:proofErr w:type="spellEnd"/>
-      <w:r>
-        <w:t>)</w:t>
-      </w:r>
-      <w:r>
-        <w:t>, ami maximum f</w:t>
-      </w:r>
-      <w:r>
-        <w:t>ájlméretében 5Mb lehet</w:t>
-      </w:r>
-      <w:r>
-        <w:t>.</w:t>
-      </w:r>
-    </w:p>
-    <w:p>
-      <w:pPr>
-        <w:pStyle w:val="Listaszerbekezds"/>
-        <w:numPr>
-          <w:ilvl w:val="0"/>
-          <w:numId w:val="7"/>
-        </w:numPr>
-      </w:pPr>
-      <w:r>
-        <w:t>Címke</w:t>
-      </w:r>
-    </w:p>
-    <w:p>
-      <w:pPr>
-        <w:pStyle w:val="Listaszerbekezds"/>
-        <w:numPr>
-          <w:ilvl w:val="1"/>
-          <w:numId w:val="7"/>
-        </w:numPr>
-      </w:pPr>
-      <w:r>
-        <w:t>Név</w:t>
-      </w:r>
-    </w:p>
-    <w:p>
-      <w:pPr>
-        <w:pStyle w:val="Listaszerbekezds"/>
-        <w:numPr>
-          <w:ilvl w:val="2"/>
-          <w:numId w:val="7"/>
-        </w:numPr>
-      </w:pPr>
-      <w:r>
-        <w:t xml:space="preserve">Egy szöveg, ami maximum 255 </w:t>
-      </w:r>
-      <w:proofErr w:type="gramStart"/>
-      <w:r>
-        <w:t>karakter</w:t>
-      </w:r>
-      <w:proofErr w:type="gramEnd"/>
-      <w:r>
-        <w:t xml:space="preserve"> hosszú lehet.</w:t>
-      </w:r>
-      <w:r>
-        <w:t xml:space="preserve"> Ezt kötelező megadni</w:t>
-      </w:r>
-      <w:r>
-        <w:t>.</w:t>
-      </w:r>
-    </w:p>
-    <w:p>
-      <w:pPr>
-        <w:pStyle w:val="Listaszerbekezds"/>
-        <w:numPr>
-          <w:ilvl w:val="2"/>
-          <w:numId w:val="7"/>
-        </w:numPr>
-      </w:pPr>
-      <w:r>
-        <w:t>Példa: Ritkaság</w:t>
-      </w:r>
-    </w:p>
-    <w:p>
-      <w:pPr>
-        <w:pStyle w:val="Listaszerbekezds"/>
-        <w:numPr>
-          <w:ilvl w:val="1"/>
-          <w:numId w:val="7"/>
-        </w:numPr>
-      </w:pPr>
-      <w:r>
-        <w:t>Leírás</w:t>
-      </w:r>
-    </w:p>
-    <w:p>
-      <w:pPr>
-        <w:pStyle w:val="Listaszerbekezds"/>
-        <w:numPr>
-          <w:ilvl w:val="2"/>
-          <w:numId w:val="7"/>
-        </w:numPr>
-      </w:pPr>
-      <w:r>
-        <w:t xml:space="preserve">Egy szöveg, ami a </w:t>
-      </w:r>
-      <w:proofErr w:type="spellStart"/>
-      <w:r>
-        <w:t>MySQL</w:t>
-      </w:r>
-      <w:proofErr w:type="spellEnd"/>
-      <w:r>
-        <w:t xml:space="preserve"> szerint 65535 bájt, ami 21844 </w:t>
-      </w:r>
-      <w:proofErr w:type="gramStart"/>
-      <w:r>
-        <w:t>karakter</w:t>
-      </w:r>
-      <w:proofErr w:type="gramEnd"/>
-      <w:r>
-        <w:t>.</w:t>
-      </w:r>
-      <w:r>
-        <w:t xml:space="preserve"> Ez kötelező megadni</w:t>
-      </w:r>
-      <w:r>
-        <w:t>.</w:t>
+        <w:t xml:space="preserve"> számát.</w:t>
       </w:r>
     </w:p>
     <w:p>
@@ -996,42 +892,353 @@
         <w:t xml:space="preserve"> kell megfelelnie</w:t>
       </w:r>
       <w:r>
-        <w:t xml:space="preserve">, az adatbázis a # jelet </w:t>
+        <w:t>, az adatbázis a # jelet automatikusan hozzáadja a kódhoz</w:t>
+      </w:r>
+      <w:r>
+        <w:t>. Ezt kötelező megadni.</w:t>
+      </w:r>
+    </w:p>
+    <w:p>
+      <w:pPr>
+        <w:pStyle w:val="Listaszerbekezds"/>
+        <w:numPr>
+          <w:ilvl w:val="2"/>
+          <w:numId w:val="7"/>
+        </w:numPr>
+      </w:pPr>
+      <w:r>
+        <w:t>Példa: #121212</w:t>
+      </w:r>
+    </w:p>
+    <w:p>
+      <w:pPr>
+        <w:pStyle w:val="Listaszerbekezds"/>
+        <w:numPr>
+          <w:ilvl w:val="0"/>
+          <w:numId w:val="7"/>
+        </w:numPr>
+      </w:pPr>
+      <w:r>
+        <w:t>Érme</w:t>
+      </w:r>
+    </w:p>
+    <w:p>
+      <w:pPr>
+        <w:pStyle w:val="Listaszerbekezds"/>
+        <w:numPr>
+          <w:ilvl w:val="1"/>
+          <w:numId w:val="7"/>
+        </w:numPr>
+      </w:pPr>
+      <w:r>
+        <w:t>Név</w:t>
+      </w:r>
+    </w:p>
+    <w:p>
+      <w:pPr>
+        <w:pStyle w:val="Listaszerbekezds"/>
+        <w:numPr>
+          <w:ilvl w:val="2"/>
+          <w:numId w:val="7"/>
+        </w:numPr>
+      </w:pPr>
+      <w:r>
+        <w:t xml:space="preserve">Egy szöveg, ami maximum 255 </w:t>
+      </w:r>
+      <w:r>
+        <w:t>karakter hosszú lehet.</w:t>
+      </w:r>
+      <w:r>
+        <w:t xml:space="preserve"> Nem lehet üres, megadni kötelező.</w:t>
+      </w:r>
+    </w:p>
+    <w:p>
+      <w:pPr>
+        <w:pStyle w:val="Listaszerbekezds"/>
+        <w:numPr>
+          <w:ilvl w:val="2"/>
+          <w:numId w:val="7"/>
+        </w:numPr>
+      </w:pPr>
+      <w:r>
+        <w:lastRenderedPageBreak/>
+        <w:t>Példa</w:t>
+      </w:r>
+      <w:r>
+        <w:t xml:space="preserve">: </w:t>
+      </w:r>
+      <w:r>
+        <w:t>1822-es Aranyérme</w:t>
+      </w:r>
+    </w:p>
+    <w:p>
+      <w:pPr>
+        <w:pStyle w:val="Listaszerbekezds"/>
+        <w:numPr>
+          <w:ilvl w:val="1"/>
+          <w:numId w:val="7"/>
+        </w:numPr>
+      </w:pPr>
+      <w:r>
+        <w:t>Címkék</w:t>
+      </w:r>
+    </w:p>
+    <w:p>
+      <w:pPr>
+        <w:pStyle w:val="Listaszerbekezds"/>
+        <w:numPr>
+          <w:ilvl w:val="2"/>
+          <w:numId w:val="7"/>
+        </w:numPr>
+      </w:pPr>
+      <w:r>
+        <w:t>Legalább egy, de akár több címkének a kollekciója</w:t>
+      </w:r>
+      <w:r>
+        <w:t>, így egy tömböt alkot a címkékből</w:t>
+      </w:r>
+      <w:r>
+        <w:t>. Nem kötelező a címkék hozzáadása egy érméhez.</w:t>
+      </w:r>
+    </w:p>
+    <w:p>
+      <w:pPr>
+        <w:pStyle w:val="Listaszerbekezds"/>
+        <w:numPr>
+          <w:ilvl w:val="2"/>
+          <w:numId w:val="7"/>
+        </w:numPr>
+      </w:pPr>
+      <w:r>
+        <w:t xml:space="preserve">Példa: </w:t>
+      </w:r>
+      <w:r>
+        <w:t>[Ritkaság, 1822-es]</w:t>
+      </w:r>
+    </w:p>
+    <w:p>
+      <w:pPr>
+        <w:pStyle w:val="Listaszerbekezds"/>
+        <w:numPr>
+          <w:ilvl w:val="1"/>
+          <w:numId w:val="7"/>
+        </w:numPr>
+      </w:pPr>
+      <w:r>
+        <w:t>Érték</w:t>
+      </w:r>
+    </w:p>
+    <w:p>
+      <w:pPr>
+        <w:pStyle w:val="Listaszerbekezds"/>
+        <w:numPr>
+          <w:ilvl w:val="2"/>
+          <w:numId w:val="7"/>
+        </w:numPr>
+      </w:pPr>
+      <w:r>
+        <w:t>Egy egész szám, aminek nagyobbnak kell lennie, mint 0. Kötelezően megadandó adat.</w:t>
+      </w:r>
+      <w:r>
+        <w:t xml:space="preserve"> Kötelező megadni.</w:t>
+      </w:r>
+      <w:r>
+        <w:t xml:space="preserve"> Az érme értéke forintban értendő</w:t>
+      </w:r>
+    </w:p>
+    <w:p>
+      <w:pPr>
+        <w:pStyle w:val="Listaszerbekezds"/>
+        <w:numPr>
+          <w:ilvl w:val="2"/>
+          <w:numId w:val="7"/>
+        </w:numPr>
+      </w:pPr>
+      <w:r>
+        <w:t>Példa: 2500</w:t>
+      </w:r>
+      <w:r>
+        <w:t>Ft</w:t>
+      </w:r>
+    </w:p>
+    <w:p>
+      <w:pPr>
+        <w:pStyle w:val="Listaszerbekezds"/>
+        <w:numPr>
+          <w:ilvl w:val="1"/>
+          <w:numId w:val="7"/>
+        </w:numPr>
+      </w:pPr>
+      <w:r>
+        <w:t>Leírás</w:t>
+      </w:r>
+    </w:p>
+    <w:p>
+      <w:pPr>
+        <w:pStyle w:val="Listaszerbekezds"/>
+        <w:numPr>
+          <w:ilvl w:val="2"/>
+          <w:numId w:val="7"/>
+        </w:numPr>
+      </w:pPr>
+      <w:r>
+        <w:t xml:space="preserve">Egy szöveg, ami a </w:t>
+      </w:r>
+      <w:proofErr w:type="spellStart"/>
+      <w:r>
+        <w:t>MySQL</w:t>
+      </w:r>
+      <w:proofErr w:type="spellEnd"/>
+      <w:r>
+        <w:t xml:space="preserve"> szabványa s</w:t>
+      </w:r>
+      <w:r>
+        <w:t>zerint</w:t>
+      </w:r>
+      <w:r>
+        <w:t xml:space="preserve"> maximum</w:t>
+      </w:r>
+      <w:r>
+        <w:t xml:space="preserve"> 65535 bájt, ami 21844 karakter.</w:t>
+      </w:r>
+      <w:r>
+        <w:t xml:space="preserve"> Kötelező, üres nem lehet.</w:t>
+      </w:r>
+    </w:p>
+    <w:p>
+      <w:pPr>
+        <w:pStyle w:val="Listaszerbekezds"/>
+        <w:numPr>
+          <w:ilvl w:val="2"/>
+          <w:numId w:val="7"/>
+        </w:numPr>
+      </w:pPr>
+      <w:r>
+        <w:t xml:space="preserve">Példa: „Ritka 1822-es aranyérme, </w:t>
+      </w:r>
+      <w:proofErr w:type="spellStart"/>
+      <w:r>
+        <w:t>Lorem</w:t>
+      </w:r>
+      <w:proofErr w:type="spellEnd"/>
+      <w:r>
+        <w:t xml:space="preserve"> </w:t>
+      </w:r>
+      <w:proofErr w:type="spellStart"/>
+      <w:r>
+        <w:t>ipsum</w:t>
+      </w:r>
+      <w:proofErr w:type="spellEnd"/>
+      <w:r>
+        <w:t xml:space="preserve"> </w:t>
+      </w:r>
+      <w:proofErr w:type="spellStart"/>
+      <w:r>
+        <w:t>dolor</w:t>
+      </w:r>
+      <w:proofErr w:type="spellEnd"/>
+      <w:r>
+        <w:t xml:space="preserve"> </w:t>
+      </w:r>
+      <w:proofErr w:type="spellStart"/>
+      <w:r>
+        <w:t>sit</w:t>
+      </w:r>
+      <w:proofErr w:type="spellEnd"/>
+      <w:r>
+        <w:t xml:space="preserve"> </w:t>
+      </w:r>
+      <w:proofErr w:type="spellStart"/>
+      <w:r>
+        <w:t>amet</w:t>
+      </w:r>
+      <w:proofErr w:type="spellEnd"/>
+      <w:r>
+        <w:t>”</w:t>
+      </w:r>
+    </w:p>
+    <w:p>
+      <w:pPr>
+        <w:pStyle w:val="Listaszerbekezds"/>
+        <w:numPr>
+          <w:ilvl w:val="1"/>
+          <w:numId w:val="7"/>
+        </w:numPr>
+      </w:pPr>
+      <w:r>
+        <w:t>Kép</w:t>
+      </w:r>
+    </w:p>
+    <w:p>
+      <w:pPr>
+        <w:pStyle w:val="Listaszerbekezds"/>
+        <w:numPr>
+          <w:ilvl w:val="2"/>
+          <w:numId w:val="7"/>
+        </w:numPr>
+      </w:pPr>
+      <w:r>
+        <w:t>Kettő képfájl (pl.</w:t>
       </w:r>
       <w:proofErr w:type="gramStart"/>
       <w:r>
-        <w:t>automatikusan</w:t>
-      </w:r>
+        <w:t>: .</w:t>
+      </w:r>
+      <w:proofErr w:type="spellStart"/>
+      <w:r>
+        <w:t>jpg</w:t>
+      </w:r>
+      <w:proofErr w:type="spellEnd"/>
       <w:proofErr w:type="gramEnd"/>
       <w:r>
-        <w:t xml:space="preserve"> hozzáadja a kódhoz</w:t>
-      </w:r>
-      <w:r>
-        <w:t>. Ezt kötelező megadni.</w:t>
-      </w:r>
-    </w:p>
-    <w:p>
-      <w:pPr>
-        <w:pStyle w:val="Listaszerbekezds"/>
-        <w:numPr>
-          <w:ilvl w:val="2"/>
-          <w:numId w:val="7"/>
-        </w:numPr>
-      </w:pPr>
-      <w:r>
-        <w:t>Példa: #121212</w:t>
-      </w:r>
-    </w:p>
-    <w:p>
-      <w:pPr>
-        <w:pStyle w:val="Listaszerbekezds"/>
-        <w:numPr>
-          <w:ilvl w:val="0"/>
-          <w:numId w:val="7"/>
-        </w:numPr>
-      </w:pPr>
-      <w:r>
-        <w:t>Érme</w:t>
+        <w:t>, .</w:t>
+      </w:r>
+      <w:proofErr w:type="spellStart"/>
+      <w:r>
+        <w:t>png</w:t>
+      </w:r>
+      <w:proofErr w:type="spellEnd"/>
+      <w:r>
+        <w:t>, .</w:t>
+      </w:r>
+      <w:proofErr w:type="spellStart"/>
+      <w:r>
+        <w:t>svg</w:t>
+      </w:r>
+      <w:proofErr w:type="spellEnd"/>
+      <w:r>
+        <w:t>, .</w:t>
+      </w:r>
+      <w:proofErr w:type="spellStart"/>
+      <w:r>
+        <w:t>bmp</w:t>
+      </w:r>
+      <w:proofErr w:type="spellEnd"/>
+      <w:r>
+        <w:t>, .</w:t>
+      </w:r>
+      <w:proofErr w:type="spellStart"/>
+      <w:r>
+        <w:t>webp</w:t>
+      </w:r>
+      <w:proofErr w:type="spellEnd"/>
+      <w:r>
+        <w:t>), amit a felhasználó tölt fel. Kötelező feltöltenie az érme elő-, és hátoldalát.</w:t>
+      </w:r>
+      <w:r>
+        <w:t xml:space="preserve"> A képfájlok egyenként maximum 5Mb méretűek lehetnek.</w:t>
+      </w:r>
+    </w:p>
+    <w:p>
+      <w:pPr>
+        <w:pStyle w:val="Listaszerbekezds"/>
+        <w:numPr>
+          <w:ilvl w:val="0"/>
+          <w:numId w:val="7"/>
+        </w:numPr>
+      </w:pPr>
+      <w:r>
+        <w:t>Fórum bejegyzés</w:t>
       </w:r>
     </w:p>
     <w:p>
@@ -1043,48 +1250,70 @@
         </w:numPr>
       </w:pPr>
       <w:r>
-        <w:t>Név</w:t>
-      </w:r>
-    </w:p>
-    <w:p>
-      <w:pPr>
-        <w:pStyle w:val="Listaszerbekezds"/>
-        <w:numPr>
-          <w:ilvl w:val="2"/>
-          <w:numId w:val="7"/>
-        </w:numPr>
-      </w:pPr>
-      <w:r>
-        <w:t xml:space="preserve">Egy szöveg, ami maximum 255 </w:t>
+        <w:t>Kép</w:t>
+      </w:r>
+    </w:p>
+    <w:p>
+      <w:pPr>
+        <w:pStyle w:val="Listaszerbekezds"/>
+        <w:numPr>
+          <w:ilvl w:val="2"/>
+          <w:numId w:val="7"/>
+        </w:numPr>
+      </w:pPr>
+      <w:r>
+        <w:t>Egy képfájl (pl.</w:t>
       </w:r>
       <w:proofErr w:type="gramStart"/>
       <w:r>
-        <w:t>karakter</w:t>
-      </w:r>
+        <w:t>: .</w:t>
+      </w:r>
+      <w:proofErr w:type="spellStart"/>
+      <w:r>
+        <w:t>jpg</w:t>
+      </w:r>
+      <w:proofErr w:type="spellEnd"/>
       <w:proofErr w:type="gramEnd"/>
       <w:r>
-        <w:t xml:space="preserve"> hosszú lehet.</w:t>
-      </w:r>
-      <w:r>
-        <w:t xml:space="preserve"> Nem lehet üres, megadni kötelező.</w:t>
-      </w:r>
-    </w:p>
-    <w:p>
-      <w:pPr>
-        <w:pStyle w:val="Listaszerbekezds"/>
-        <w:numPr>
-          <w:ilvl w:val="2"/>
-          <w:numId w:val="7"/>
-        </w:numPr>
-      </w:pPr>
-      <w:r>
-        <w:t>Példa</w:t>
-      </w:r>
-      <w:r>
-        <w:t xml:space="preserve">: </w:t>
-      </w:r>
-      <w:r>
-        <w:t>1822-es Aranyérme</w:t>
+        <w:t>, .</w:t>
+      </w:r>
+      <w:proofErr w:type="spellStart"/>
+      <w:r>
+        <w:t>png</w:t>
+      </w:r>
+      <w:proofErr w:type="spellEnd"/>
+      <w:r>
+        <w:t>, .</w:t>
+      </w:r>
+      <w:proofErr w:type="spellStart"/>
+      <w:r>
+        <w:t>svg</w:t>
+      </w:r>
+      <w:proofErr w:type="spellEnd"/>
+      <w:r>
+        <w:t>, .</w:t>
+      </w:r>
+      <w:proofErr w:type="spellStart"/>
+      <w:r>
+        <w:t>bmp</w:t>
+      </w:r>
+      <w:proofErr w:type="spellEnd"/>
+      <w:r>
+        <w:t>, .</w:t>
+      </w:r>
+      <w:proofErr w:type="spellStart"/>
+      <w:r>
+        <w:t>webp</w:t>
+      </w:r>
+      <w:proofErr w:type="spellEnd"/>
+      <w:r>
+        <w:t>), amit a felhasználó tölthet fel.</w:t>
+      </w:r>
+      <w:r>
+        <w:t xml:space="preserve"> A képfájl maximum 5Mb méretű lehet.</w:t>
+      </w:r>
+      <w:r>
+        <w:t xml:space="preserve"> Ha ezt a limitet a felhasználó túlhaladja </w:t>
       </w:r>
     </w:p>
     <w:p>
@@ -1096,48 +1325,289 @@
         </w:numPr>
       </w:pPr>
       <w:r>
-        <w:lastRenderedPageBreak/>
-        <w:t>Címkék</w:t>
-      </w:r>
+        <w:t>Cím</w:t>
+      </w:r>
+    </w:p>
+    <w:p>
+      <w:pPr>
+        <w:pStyle w:val="Listaszerbekezds"/>
+        <w:numPr>
+          <w:ilvl w:val="2"/>
+          <w:numId w:val="7"/>
+        </w:numPr>
+      </w:pPr>
+      <w:r>
+        <w:t>Egy szöveg, ami maximum 128 karakter hosszú lehet.</w:t>
+      </w:r>
+      <w:r>
+        <w:t xml:space="preserve"> Kötelező, üres nem lehet.</w:t>
+      </w:r>
+    </w:p>
+    <w:p>
+      <w:pPr>
+        <w:pStyle w:val="Listaszerbekezds"/>
+        <w:numPr>
+          <w:ilvl w:val="2"/>
+          <w:numId w:val="7"/>
+        </w:numPr>
+      </w:pPr>
+      <w:r>
+        <w:t>Példa: „Fórumbejegyzéscím”</w:t>
+      </w:r>
+    </w:p>
+    <w:p>
+      <w:pPr>
+        <w:pStyle w:val="Listaszerbekezds"/>
+        <w:numPr>
+          <w:ilvl w:val="1"/>
+          <w:numId w:val="7"/>
+        </w:numPr>
+      </w:pPr>
+      <w:r>
+        <w:t>Téma</w:t>
+      </w:r>
+    </w:p>
+    <w:p>
+      <w:pPr>
+        <w:pStyle w:val="Listaszerbekezds"/>
+        <w:numPr>
+          <w:ilvl w:val="2"/>
+          <w:numId w:val="7"/>
+        </w:numPr>
+      </w:pPr>
+      <w:r>
+        <w:t>Egy kiválasztható szöveg, amit az adatbázis tartalmaz.</w:t>
+      </w:r>
+      <w:r>
+        <w:t xml:space="preserve"> Kiválasztani egyet kötelező.</w:t>
+      </w:r>
+    </w:p>
+    <w:p>
+      <w:pPr>
+        <w:pStyle w:val="Listaszerbekezds"/>
+        <w:numPr>
+          <w:ilvl w:val="2"/>
+          <w:numId w:val="7"/>
+        </w:numPr>
+      </w:pPr>
+      <w:r>
+        <w:t>Példa: „Egyéb”</w:t>
+      </w:r>
+    </w:p>
+    <w:p>
+      <w:pPr>
+        <w:pStyle w:val="Listaszerbekezds"/>
+        <w:numPr>
+          <w:ilvl w:val="1"/>
+          <w:numId w:val="7"/>
+        </w:numPr>
+      </w:pPr>
+      <w:r>
+        <w:t>Leírás</w:t>
+      </w:r>
+    </w:p>
+    <w:p>
+      <w:pPr>
+        <w:pStyle w:val="Listaszerbekezds"/>
+        <w:numPr>
+          <w:ilvl w:val="2"/>
+          <w:numId w:val="7"/>
+        </w:numPr>
+      </w:pPr>
+      <w:r>
+        <w:t>Egy szöveg, ami maximum 255 karakter hosszú lehet.</w:t>
+      </w:r>
+      <w:r>
+        <w:t xml:space="preserve"> Kötelező megadni, üres nem lehet.</w:t>
+      </w:r>
+    </w:p>
+    <w:p>
+      <w:pPr>
+        <w:pStyle w:val="Listaszerbekezds"/>
+        <w:numPr>
+          <w:ilvl w:val="2"/>
+          <w:numId w:val="7"/>
+        </w:numPr>
+      </w:pPr>
+      <w:r>
+        <w:t>Példa: „F</w:t>
+      </w:r>
+      <w:r>
+        <w:t>ó</w:t>
+      </w:r>
+      <w:r>
+        <w:t>r</w:t>
+      </w:r>
+      <w:r>
+        <w:t>u</w:t>
+      </w:r>
+      <w:r>
+        <w:t>mbejegyzés leírása”</w:t>
+      </w:r>
+    </w:p>
+    <w:p>
+      <w:pPr>
+        <w:pStyle w:val="Listaszerbekezds"/>
+        <w:numPr>
+          <w:ilvl w:val="0"/>
+          <w:numId w:val="7"/>
+        </w:numPr>
+      </w:pPr>
+      <w:r>
+        <w:t>Fórum hozzászólás</w:t>
+      </w:r>
+    </w:p>
+    <w:p>
+      <w:pPr>
+        <w:pStyle w:val="Listaszerbekezds"/>
+        <w:numPr>
+          <w:ilvl w:val="1"/>
+          <w:numId w:val="7"/>
+        </w:numPr>
+      </w:pPr>
+      <w:r>
+        <w:t>Üzenet</w:t>
+      </w:r>
+    </w:p>
+    <w:p>
+      <w:pPr>
+        <w:pStyle w:val="Listaszerbekezds"/>
+        <w:numPr>
+          <w:ilvl w:val="2"/>
+          <w:numId w:val="7"/>
+        </w:numPr>
+      </w:pPr>
+      <w:r>
+        <w:t>Egy szöveg. ami maximum 255 karakter hosszú lehet.</w:t>
+      </w:r>
+      <w:r>
+        <w:t xml:space="preserve"> Üres nem lehet.</w:t>
+      </w:r>
+    </w:p>
+    <w:p>
+      <w:pPr>
+        <w:pStyle w:val="Listaszerbekezds"/>
+        <w:numPr>
+          <w:ilvl w:val="2"/>
+          <w:numId w:val="7"/>
+        </w:numPr>
+      </w:pPr>
+      <w:r>
+        <w:t>Példa: „Ez egy válasz egy fórumbejegyzésre</w:t>
+      </w:r>
+      <w:r>
+        <w:t>”</w:t>
+      </w:r>
+    </w:p>
+    <w:p>
+      <w:pPr>
+        <w:pStyle w:val="Listaszerbekezds"/>
+        <w:numPr>
+          <w:ilvl w:val="0"/>
+          <w:numId w:val="7"/>
+        </w:numPr>
+      </w:pPr>
+      <w:r>
+        <w:t>Aukció</w:t>
+      </w:r>
+    </w:p>
+    <w:p>
+      <w:pPr>
+        <w:pStyle w:val="Listaszerbekezds"/>
+        <w:numPr>
+          <w:ilvl w:val="1"/>
+          <w:numId w:val="7"/>
+        </w:numPr>
+      </w:pPr>
+      <w:r>
+        <w:t>Az aukcióban minden ár adat forintban értendő!</w:t>
+      </w:r>
+    </w:p>
+    <w:p>
+      <w:pPr>
+        <w:pStyle w:val="Listaszerbekezds"/>
+        <w:numPr>
+          <w:ilvl w:val="1"/>
+          <w:numId w:val="7"/>
+        </w:numPr>
+      </w:pPr>
+      <w:r>
+        <w:t>Cím</w:t>
+      </w:r>
+    </w:p>
+    <w:p>
+      <w:pPr>
+        <w:pStyle w:val="Listaszerbekezds"/>
+        <w:numPr>
+          <w:ilvl w:val="2"/>
+          <w:numId w:val="7"/>
+        </w:numPr>
+      </w:pPr>
+      <w:r>
+        <w:t>Egy szöveg, ami maximum 128 karakter hosszú lehet.</w:t>
+      </w:r>
+      <w:r>
+        <w:t xml:space="preserve"> Megadni kötelező, üres nem lehet </w:t>
+      </w:r>
+    </w:p>
+    <w:p>
+      <w:pPr>
+        <w:pStyle w:val="Listaszerbekezds"/>
+        <w:numPr>
+          <w:ilvl w:val="2"/>
+          <w:numId w:val="7"/>
+        </w:numPr>
+      </w:pPr>
+      <w:r>
+        <w:t>Példa: „Ez egy aukciócím”</w:t>
+      </w:r>
+    </w:p>
+    <w:p>
+      <w:pPr>
+        <w:pStyle w:val="Listaszerbekezds"/>
+        <w:numPr>
+          <w:ilvl w:val="1"/>
+          <w:numId w:val="7"/>
+        </w:numPr>
+      </w:pPr>
       <w:bookmarkStart w:id="0" w:name="_GoBack"/>
       <w:bookmarkEnd w:id="0"/>
-    </w:p>
-    <w:p>
-      <w:pPr>
-        <w:pStyle w:val="Listaszerbekezds"/>
-        <w:numPr>
-          <w:ilvl w:val="2"/>
-          <w:numId w:val="7"/>
-        </w:numPr>
-      </w:pPr>
-      <w:r>
-        <w:t xml:space="preserve">Legalább egy, de akár több címkének a </w:t>
-      </w:r>
-      <w:proofErr w:type="gramStart"/>
-      <w:r>
-        <w:t>kollekciója</w:t>
-      </w:r>
-      <w:proofErr w:type="gramEnd"/>
-      <w:r>
-        <w:t>, így egy tömböt alkot a címkékből</w:t>
-      </w:r>
-      <w:r>
-        <w:t>. Nem kötelező a címkék hozzáadása egy érméhez.</w:t>
-      </w:r>
-    </w:p>
-    <w:p>
-      <w:pPr>
-        <w:pStyle w:val="Listaszerbekezds"/>
-        <w:numPr>
-          <w:ilvl w:val="2"/>
-          <w:numId w:val="7"/>
-        </w:numPr>
-      </w:pPr>
-      <w:r>
-        <w:t xml:space="preserve">Példa: </w:t>
-      </w:r>
-      <w:r>
-        <w:t>[Ritkaság, 1822-es]</w:t>
+      <w:r>
+        <w:lastRenderedPageBreak/>
+        <w:t>Licitálási</w:t>
+      </w:r>
+      <w:r>
+        <w:t xml:space="preserve"> kezdőérték</w:t>
+      </w:r>
+    </w:p>
+    <w:p>
+      <w:pPr>
+        <w:pStyle w:val="Listaszerbekezds"/>
+        <w:numPr>
+          <w:ilvl w:val="2"/>
+          <w:numId w:val="7"/>
+        </w:numPr>
+      </w:pPr>
+      <w:r>
+        <w:t>Egy szám, aminek legalább egy számjegyet kell tartalmaznia. Negatív nem lehet.</w:t>
+      </w:r>
+      <w:r>
+        <w:t xml:space="preserve"> Alapból az érme értékét állítja az oldal, de lehet kisebbet, ille</w:t>
+      </w:r>
+      <w:r>
+        <w:t>tve nagyobb értéket is megadni.</w:t>
+      </w:r>
+    </w:p>
+    <w:p>
+      <w:pPr>
+        <w:pStyle w:val="Listaszerbekezds"/>
+        <w:numPr>
+          <w:ilvl w:val="2"/>
+          <w:numId w:val="7"/>
+        </w:numPr>
+      </w:pPr>
+      <w:r>
+        <w:t>Példa: 12</w:t>
       </w:r>
     </w:p>
     <w:p>
@@ -1149,40 +1619,90 @@
         </w:numPr>
       </w:pPr>
       <w:r>
-        <w:t>Érték</w:t>
-      </w:r>
-    </w:p>
-    <w:p>
-      <w:pPr>
-        <w:pStyle w:val="Listaszerbekezds"/>
-        <w:numPr>
-          <w:ilvl w:val="2"/>
-          <w:numId w:val="7"/>
-        </w:numPr>
-      </w:pPr>
-      <w:r>
-        <w:t>Egy egész szám, aminek nagyobbnak kell lennie, mint 0. Kötelezően megadandó adat.</w:t>
+        <w:t>Licitálók</w:t>
+      </w:r>
+    </w:p>
+    <w:p>
+      <w:pPr>
+        <w:pStyle w:val="Listaszerbekezds"/>
+        <w:numPr>
+          <w:ilvl w:val="2"/>
+          <w:numId w:val="7"/>
+        </w:numPr>
+      </w:pPr>
+      <w:r>
+        <w:t>A</w:t>
+      </w:r>
+      <w:r>
+        <w:t>z aukcióra licitált felhasználók nevét, illetve licitált értékeket</w:t>
+      </w:r>
+      <w:r>
+        <w:t xml:space="preserve"> tartalmazza</w:t>
+      </w:r>
+      <w:r>
+        <w:t>.</w:t>
+      </w:r>
+    </w:p>
+    <w:p>
+      <w:pPr>
+        <w:pStyle w:val="Listaszerbekezds"/>
+        <w:numPr>
+          <w:ilvl w:val="2"/>
+          <w:numId w:val="7"/>
+        </w:numPr>
+      </w:pPr>
+      <w:r>
+        <w:t>Példa: „</w:t>
+      </w:r>
+      <w:proofErr w:type="spellStart"/>
+      <w:r>
+        <w:t>mintajanos</w:t>
+      </w:r>
+      <w:proofErr w:type="spellEnd"/>
+      <w:r>
+        <w:t xml:space="preserve"> – 250 Ft”</w:t>
+      </w:r>
+    </w:p>
+    <w:p>
+      <w:pPr>
+        <w:pStyle w:val="Listaszerbekezds"/>
+        <w:numPr>
+          <w:ilvl w:val="1"/>
+          <w:numId w:val="7"/>
+        </w:numPr>
+      </w:pPr>
+      <w:r>
+        <w:t>Licitlépcső</w:t>
+      </w:r>
+    </w:p>
+    <w:p>
+      <w:pPr>
+        <w:pStyle w:val="Listaszerbekezds"/>
+        <w:numPr>
+          <w:ilvl w:val="2"/>
+          <w:numId w:val="7"/>
+        </w:numPr>
+      </w:pPr>
+      <w:r>
+        <w:t>Egy szám, aminek legalább egy számjegyet kell tartalmaznia. Nagyobbnak kell lennie, mint 0.</w:t>
       </w:r>
       <w:r>
         <w:t xml:space="preserve"> Kötelező megadni.</w:t>
       </w:r>
       <w:r>
-        <w:t xml:space="preserve"> Az érme értéke forintban értendő</w:t>
-      </w:r>
-    </w:p>
-    <w:p>
-      <w:pPr>
-        <w:pStyle w:val="Listaszerbekezds"/>
-        <w:numPr>
-          <w:ilvl w:val="2"/>
-          <w:numId w:val="7"/>
-        </w:numPr>
-      </w:pPr>
-      <w:r>
-        <w:t>Példa: 2500</w:t>
-      </w:r>
-      <w:r>
-        <w:t>Ft</w:t>
+        <w:t xml:space="preserve"> Az értéke nem lehet nagyobb, mint az érme értéke</w:t>
+      </w:r>
+    </w:p>
+    <w:p>
+      <w:pPr>
+        <w:pStyle w:val="Listaszerbekezds"/>
+        <w:numPr>
+          <w:ilvl w:val="2"/>
+          <w:numId w:val="7"/>
+        </w:numPr>
+      </w:pPr>
+      <w:r>
+        <w:t>Példa: 125</w:t>
       </w:r>
     </w:p>
     <w:p>
@@ -1206,87 +1726,183 @@
         </w:numPr>
       </w:pPr>
       <w:r>
-        <w:t xml:space="preserve">Egy szöveg, ami a </w:t>
+        <w:t>Egy szöveg, ami maximum 255 karakter hosszú lehet.</w:t>
+      </w:r>
+      <w:r>
+        <w:t xml:space="preserve"> Kötelező megadni, üres nem lehet.</w:t>
+      </w:r>
+    </w:p>
+    <w:p>
+      <w:pPr>
+        <w:pStyle w:val="Listaszerbekezds"/>
+        <w:numPr>
+          <w:ilvl w:val="2"/>
+          <w:numId w:val="7"/>
+        </w:numPr>
+      </w:pPr>
+      <w:r>
+        <w:t>Példa: Ez az aukció leírása</w:t>
+      </w:r>
+    </w:p>
+    <w:p>
+      <w:pPr>
+        <w:pStyle w:val="Listaszerbekezds"/>
+        <w:numPr>
+          <w:ilvl w:val="1"/>
+          <w:numId w:val="7"/>
+        </w:numPr>
+      </w:pPr>
+      <w:r>
+        <w:t>Lejárat</w:t>
+      </w:r>
+    </w:p>
+    <w:p>
+      <w:pPr>
+        <w:pStyle w:val="Listaszerbekezds"/>
+        <w:numPr>
+          <w:ilvl w:val="2"/>
+          <w:numId w:val="7"/>
+        </w:numPr>
+      </w:pPr>
+      <w:r>
+        <w:t>Egy dátum, amit a meghirdető felhasználó ad meg, nagyobbnak kell lennie, mint a meghirdetés napja.</w:t>
+      </w:r>
+      <w:r>
+        <w:t xml:space="preserve"> A hossza maximum az adott naptól számított</w:t>
+      </w:r>
+      <w:r>
+        <w:t xml:space="preserve"> </w:t>
+      </w:r>
+      <w:r>
+        <w:t>30 nap.</w:t>
+      </w:r>
+    </w:p>
+    <w:p>
+      <w:pPr>
+        <w:pStyle w:val="Listaszerbekezds"/>
+        <w:numPr>
+          <w:ilvl w:val="2"/>
+          <w:numId w:val="7"/>
+        </w:numPr>
+      </w:pPr>
+      <w:r>
+        <w:t>Példa: 2023-03-25</w:t>
+      </w:r>
+    </w:p>
+    <w:p>
+      <w:pPr>
+        <w:pStyle w:val="Alcm"/>
+      </w:pPr>
+      <w:r>
+        <w:t>Elérhető funkciók</w:t>
+      </w:r>
+      <w:r>
+        <w:t>, jogkörökre bontva</w:t>
+      </w:r>
+      <w:r>
+        <w:t>:</w:t>
+      </w:r>
+    </w:p>
+    <w:p>
+      <w:r>
+        <w:t>A látogatók számára elérhetőek a regisztrációs, illetve bejelentkezési űrlapok és meg tudják nézni más felhasználók profilját, és ezen a profilon található érmekatalógusokat.</w:t>
+      </w:r>
+    </w:p>
+    <w:p>
+      <w:r>
+        <w:t>A felhasználók alapértelmezetten egy irányítópultra vannak vezetve, ami gyors elérést ad a legnépszerűbb aukciókra, a legújabb aukciókra, saját érmekatalógusába új érme felvételére, illetve a saját érmekatalógusára kártyák formájában.</w:t>
+      </w:r>
+    </w:p>
+    <w:p>
+      <w:r>
+        <w:t>A felhasználók saját profiljuk katalógusába tölthetnek fel érmeket, üzeneteket tudnak más felhas</w:t>
+      </w:r>
+      <w:r>
+        <w:t>ználóknak küldeni, indíthatnak, illetve megtekinthetnek aukciókat és licitálhatnak is ezen aukciókra.</w:t>
+      </w:r>
+      <w:r>
+        <w:t xml:space="preserve"> Fórumokon bejegyzéseket tehetnek közzé, meglévő fórumbejegyzéseket </w:t>
+      </w:r>
+      <w:r>
+        <w:t>megtekinthetnek,</w:t>
+      </w:r>
+      <w:r>
+        <w:t xml:space="preserve"> és ezeken megjegyzéseket írhatnak. A fórumokon a saját bejegyzéseit lezárhatja, amivel megállíthatja azt, hogy más felhasználók megjegyzéseket írjanak a szóban lévő „</w:t>
       </w:r>
       <w:proofErr w:type="spellStart"/>
       <w:r>
-        <w:t>MySQL</w:t>
+        <w:t>thread</w:t>
       </w:r>
       <w:proofErr w:type="spellEnd"/>
       <w:r>
-        <w:t xml:space="preserve"> szabványa s</w:t>
-      </w:r>
-      <w:r>
-        <w:t>zerint</w:t>
-      </w:r>
-      <w:r>
-        <w:t xml:space="preserve"> maximum</w:t>
-      </w:r>
-      <w:r>
-        <w:t xml:space="preserve"> 65535 bájt, ami 21844 </w:t>
-      </w:r>
-      <w:proofErr w:type="gramStart"/>
-      <w:r>
-        <w:t>karakter</w:t>
-      </w:r>
-      <w:proofErr w:type="gramEnd"/>
+        <w:t>”-</w:t>
+      </w:r>
+      <w:proofErr w:type="spellStart"/>
+      <w:r>
+        <w:t>ben</w:t>
+      </w:r>
+      <w:proofErr w:type="spellEnd"/>
       <w:r>
         <w:t>.</w:t>
       </w:r>
       <w:r>
-        <w:t xml:space="preserve"> Kötelező, üres nem lehet.</w:t>
-      </w:r>
-    </w:p>
-    <w:p>
-      <w:pPr>
-        <w:pStyle w:val="Listaszerbekezds"/>
-        <w:numPr>
-          <w:ilvl w:val="2"/>
-          <w:numId w:val="7"/>
-        </w:numPr>
-      </w:pPr>
-      <w:r>
-        <w:t xml:space="preserve">Példa: „Ritka 1822-es aranyérme, </w:t>
-      </w:r>
-      <w:proofErr w:type="spellStart"/>
-      <w:r>
-        <w:t>Lorem</w:t>
-      </w:r>
-      <w:proofErr w:type="spellEnd"/>
-      <w:r>
-        <w:t xml:space="preserve"> </w:t>
-      </w:r>
-      <w:proofErr w:type="spellStart"/>
-      <w:r>
-        <w:t>ipsum</w:t>
-      </w:r>
-      <w:proofErr w:type="spellEnd"/>
-      <w:r>
-        <w:t xml:space="preserve"> </w:t>
-      </w:r>
-      <w:proofErr w:type="spellStart"/>
-      <w:r>
-        <w:t>dolor</w:t>
-      </w:r>
-      <w:proofErr w:type="spellEnd"/>
-      <w:r>
-        <w:t xml:space="preserve"> </w:t>
-      </w:r>
-      <w:proofErr w:type="spellStart"/>
-      <w:r>
-        <w:t>sit</w:t>
-      </w:r>
-      <w:proofErr w:type="spellEnd"/>
-      <w:r>
-        <w:t xml:space="preserve"> </w:t>
-      </w:r>
-      <w:proofErr w:type="spellStart"/>
-      <w:r>
-        <w:t>amet</w:t>
-      </w:r>
-      <w:proofErr w:type="spellEnd"/>
-      <w:r>
-        <w:t>”</w:t>
+        <w:t xml:space="preserve"> Ezen még saját megjegyzéseit, posztjait törölheti.</w:t>
+      </w:r>
+      <w:r>
+        <w:t xml:space="preserve"> A felhasználó saját profiljának adatait változtatni.</w:t>
+      </w:r>
+    </w:p>
+    <w:p>
+      <w:r>
+        <w:t>Ezek az adatok a következők:</w:t>
+      </w:r>
+    </w:p>
+    <w:p>
+      <w:pPr>
+        <w:pStyle w:val="Listaszerbekezds"/>
+        <w:numPr>
+          <w:ilvl w:val="0"/>
+          <w:numId w:val="3"/>
+        </w:numPr>
+      </w:pPr>
+      <w:r>
+        <w:t>Jelszó</w:t>
+      </w:r>
+    </w:p>
+    <w:p>
+      <w:pPr>
+        <w:pStyle w:val="Listaszerbekezds"/>
+        <w:numPr>
+          <w:ilvl w:val="0"/>
+          <w:numId w:val="3"/>
+        </w:numPr>
+      </w:pPr>
+      <w:r>
+        <w:t>Felhasználónév</w:t>
+      </w:r>
+    </w:p>
+    <w:p>
+      <w:pPr>
+        <w:pStyle w:val="Listaszerbekezds"/>
+        <w:numPr>
+          <w:ilvl w:val="0"/>
+          <w:numId w:val="3"/>
+        </w:numPr>
+      </w:pPr>
+      <w:r>
+        <w:t>Teljes név</w:t>
+      </w:r>
+    </w:p>
+    <w:p>
+      <w:pPr>
+        <w:pStyle w:val="Listaszerbekezds"/>
+        <w:numPr>
+          <w:ilvl w:val="0"/>
+          <w:numId w:val="3"/>
+        </w:numPr>
+      </w:pPr>
+      <w:r>
+        <w:t>Elérhetőségek:</w:t>
       </w:r>
     </w:p>
     <w:p>
@@ -1294,94 +1910,11 @@
         <w:pStyle w:val="Listaszerbekezds"/>
         <w:numPr>
           <w:ilvl w:val="1"/>
-          <w:numId w:val="7"/>
-        </w:numPr>
-      </w:pPr>
-      <w:r>
-        <w:t>Kép</w:t>
-      </w:r>
-    </w:p>
-    <w:p>
-      <w:pPr>
-        <w:pStyle w:val="Listaszerbekezds"/>
-        <w:numPr>
-          <w:ilvl w:val="2"/>
-          <w:numId w:val="7"/>
-        </w:numPr>
-      </w:pPr>
-      <w:r>
-        <w:t>Kettő kép</w:t>
-      </w:r>
-      <w:proofErr w:type="gramStart"/>
-      <w:r>
-        <w:t>fájl</w:t>
-      </w:r>
-      <w:proofErr w:type="gramEnd"/>
-      <w:r>
-        <w:t xml:space="preserve"> (pl.: .</w:t>
-      </w:r>
-      <w:proofErr w:type="spellStart"/>
-      <w:r>
-        <w:t>jpg</w:t>
-      </w:r>
-      <w:proofErr w:type="spellEnd"/>
-      <w:r>
-        <w:t>, .</w:t>
-      </w:r>
-      <w:proofErr w:type="spellStart"/>
-      <w:r>
-        <w:t>png</w:t>
-      </w:r>
-      <w:proofErr w:type="spellEnd"/>
-      <w:r>
-        <w:t>, .</w:t>
-      </w:r>
-      <w:proofErr w:type="spellStart"/>
-      <w:r>
-        <w:t>svg</w:t>
-      </w:r>
-      <w:proofErr w:type="spellEnd"/>
-      <w:r>
-        <w:t>, .</w:t>
-      </w:r>
-      <w:proofErr w:type="spellStart"/>
-      <w:r>
-        <w:t>bmp</w:t>
-      </w:r>
-      <w:proofErr w:type="spellEnd"/>
-      <w:r>
-        <w:t>, .</w:t>
-      </w:r>
-      <w:proofErr w:type="spellStart"/>
-      <w:r>
-        <w:t>webp</w:t>
-      </w:r>
-      <w:proofErr w:type="spellEnd"/>
-      <w:r>
-        <w:t>), amit a felhasználó tölt fel. Kötelező feltöltenie az érme elő-, és hátoldalát.</w:t>
-      </w:r>
-      <w:r>
-        <w:t xml:space="preserve"> A kép</w:t>
-      </w:r>
-      <w:proofErr w:type="gramStart"/>
-      <w:r>
-        <w:t>fájlok</w:t>
-      </w:r>
-      <w:proofErr w:type="gramEnd"/>
-      <w:r>
-        <w:t xml:space="preserve"> egyenként maximum 5Mb méretűek lehetnek.</w:t>
-      </w:r>
-    </w:p>
-    <w:p>
-      <w:pPr>
-        <w:pStyle w:val="Listaszerbekezds"/>
-        <w:numPr>
-          <w:ilvl w:val="0"/>
-          <w:numId w:val="7"/>
-        </w:numPr>
-      </w:pPr>
-      <w:r>
-        <w:t>Fórum bejegyzés</w:t>
+          <w:numId w:val="3"/>
+        </w:numPr>
+      </w:pPr>
+      <w:r>
+        <w:t>Telefonszám</w:t>
       </w:r>
     </w:p>
     <w:p>
@@ -1389,381 +1922,18 @@
         <w:pStyle w:val="Listaszerbekezds"/>
         <w:numPr>
           <w:ilvl w:val="1"/>
-          <w:numId w:val="7"/>
-        </w:numPr>
-      </w:pPr>
-      <w:r>
-        <w:t>Kép</w:t>
-      </w:r>
-    </w:p>
-    <w:p>
-      <w:pPr>
-        <w:pStyle w:val="Listaszerbekezds"/>
-        <w:numPr>
-          <w:ilvl w:val="2"/>
-          <w:numId w:val="7"/>
-        </w:numPr>
-      </w:pPr>
-      <w:r>
-        <w:t>Egy kép</w:t>
-      </w:r>
-      <w:proofErr w:type="gramStart"/>
-      <w:r>
-        <w:t>fájl</w:t>
-      </w:r>
-      <w:proofErr w:type="gramEnd"/>
-      <w:r>
-        <w:t xml:space="preserve"> (pl.: .</w:t>
-      </w:r>
-      <w:proofErr w:type="spellStart"/>
-      <w:r>
-        <w:t>jpg</w:t>
-      </w:r>
-      <w:proofErr w:type="spellEnd"/>
-      <w:r>
-        <w:t>, .</w:t>
-      </w:r>
-      <w:proofErr w:type="spellStart"/>
-      <w:r>
-        <w:t>png</w:t>
-      </w:r>
-      <w:proofErr w:type="spellEnd"/>
-      <w:r>
-        <w:t>, .</w:t>
-      </w:r>
-      <w:proofErr w:type="spellStart"/>
-      <w:r>
-        <w:t>svg</w:t>
-      </w:r>
-      <w:proofErr w:type="spellEnd"/>
-      <w:r>
-        <w:t>, .</w:t>
-      </w:r>
-      <w:proofErr w:type="spellStart"/>
-      <w:r>
-        <w:t>bmp</w:t>
-      </w:r>
-      <w:proofErr w:type="spellEnd"/>
-      <w:r>
-        <w:t>, .</w:t>
-      </w:r>
-      <w:proofErr w:type="spellStart"/>
-      <w:r>
-        <w:t>webp</w:t>
-      </w:r>
-      <w:proofErr w:type="spellEnd"/>
-      <w:r>
-        <w:t>), amit a felhasználó tölthet fel.</w:t>
-      </w:r>
-      <w:r>
-        <w:t xml:space="preserve"> A kép</w:t>
-      </w:r>
-      <w:proofErr w:type="gramStart"/>
-      <w:r>
-        <w:t>fájl</w:t>
-      </w:r>
-      <w:proofErr w:type="gramEnd"/>
-      <w:r>
-        <w:t xml:space="preserve"> maximum 5Mb méretű lehet.</w:t>
-      </w:r>
-      <w:r>
-        <w:t xml:space="preserve"> Ha ezt a </w:t>
-      </w:r>
-      <w:proofErr w:type="gramStart"/>
-      <w:r>
-        <w:t>limitet</w:t>
-      </w:r>
-      <w:proofErr w:type="gramEnd"/>
-      <w:r>
-        <w:t xml:space="preserve"> a felhasználó túlhaladja </w:t>
-      </w:r>
-    </w:p>
-    <w:p>
-      <w:pPr>
-        <w:pStyle w:val="Listaszerbekezds"/>
-        <w:numPr>
-          <w:ilvl w:val="1"/>
-          <w:numId w:val="7"/>
-        </w:numPr>
-      </w:pPr>
-      <w:r>
-        <w:t>Cím</w:t>
-      </w:r>
-    </w:p>
-    <w:p>
-      <w:pPr>
-        <w:pStyle w:val="Listaszerbekezds"/>
-        <w:numPr>
-          <w:ilvl w:val="2"/>
-          <w:numId w:val="7"/>
-        </w:numPr>
-      </w:pPr>
-      <w:r>
-        <w:t xml:space="preserve">Egy szöveg, ami maximum 128 </w:t>
-      </w:r>
-      <w:proofErr w:type="gramStart"/>
-      <w:r>
-        <w:t>karakter</w:t>
-      </w:r>
-      <w:proofErr w:type="gramEnd"/>
-      <w:r>
-        <w:t xml:space="preserve"> hosszú lehet.</w:t>
-      </w:r>
-      <w:r>
-        <w:t xml:space="preserve"> Kötelező, üres nem lehet.</w:t>
-      </w:r>
-    </w:p>
-    <w:p>
-      <w:pPr>
-        <w:pStyle w:val="Listaszerbekezds"/>
-        <w:numPr>
-          <w:ilvl w:val="2"/>
-          <w:numId w:val="7"/>
-        </w:numPr>
-      </w:pPr>
-      <w:r>
-        <w:t>Példa: „Fórumbejegyzéscím”</w:t>
-      </w:r>
-    </w:p>
-    <w:p>
-      <w:pPr>
-        <w:pStyle w:val="Listaszerbekezds"/>
-        <w:numPr>
-          <w:ilvl w:val="1"/>
-          <w:numId w:val="7"/>
-        </w:numPr>
-      </w:pPr>
-      <w:r>
-        <w:t>Téma</w:t>
-      </w:r>
-    </w:p>
-    <w:p>
-      <w:pPr>
-        <w:pStyle w:val="Listaszerbekezds"/>
-        <w:numPr>
-          <w:ilvl w:val="2"/>
-          <w:numId w:val="7"/>
-        </w:numPr>
-      </w:pPr>
-      <w:r>
-        <w:t>Egy kiválasztható szöveg, amit az adatbázis tartalmaz.</w:t>
-      </w:r>
-      <w:r>
-        <w:t xml:space="preserve"> Kiválasztani egyet kötelező.</w:t>
-      </w:r>
-    </w:p>
-    <w:p>
-      <w:pPr>
-        <w:pStyle w:val="Listaszerbekezds"/>
-        <w:numPr>
-          <w:ilvl w:val="2"/>
-          <w:numId w:val="7"/>
-        </w:numPr>
-      </w:pPr>
-      <w:r>
-        <w:t>Példa: „Egyéb”</w:t>
-      </w:r>
-    </w:p>
-    <w:p>
-      <w:pPr>
-        <w:pStyle w:val="Listaszerbekezds"/>
-        <w:numPr>
-          <w:ilvl w:val="1"/>
-          <w:numId w:val="7"/>
-        </w:numPr>
-      </w:pPr>
-      <w:r>
-        <w:t>Leírás</w:t>
-      </w:r>
-    </w:p>
-    <w:p>
-      <w:pPr>
-        <w:pStyle w:val="Listaszerbekezds"/>
-        <w:numPr>
-          <w:ilvl w:val="2"/>
-          <w:numId w:val="7"/>
-        </w:numPr>
-      </w:pPr>
-      <w:r>
-        <w:t xml:space="preserve">Egy szöveg, ami maximum 255 </w:t>
-      </w:r>
-      <w:proofErr w:type="gramStart"/>
-      <w:r>
-        <w:t>karakter</w:t>
-      </w:r>
-      <w:proofErr w:type="gramEnd"/>
-      <w:r>
-        <w:t xml:space="preserve"> hosszú lehet.</w:t>
-      </w:r>
-      <w:r>
-        <w:t xml:space="preserve"> Kötelező megadni, üres nem lehet.</w:t>
-      </w:r>
-    </w:p>
-    <w:p>
-      <w:pPr>
-        <w:pStyle w:val="Listaszerbekezds"/>
-        <w:numPr>
-          <w:ilvl w:val="2"/>
-          <w:numId w:val="7"/>
-        </w:numPr>
-      </w:pPr>
-      <w:r>
-        <w:t>Példa: „F</w:t>
-      </w:r>
-      <w:r>
-        <w:t>ó</w:t>
-      </w:r>
-      <w:r>
-        <w:t>r</w:t>
-      </w:r>
-      <w:r>
-        <w:t>u</w:t>
-      </w:r>
-      <w:r>
-        <w:t>mbejegyzés leírása”</w:t>
-      </w:r>
-    </w:p>
-    <w:p>
-      <w:pPr>
-        <w:pStyle w:val="Listaszerbekezds"/>
-        <w:numPr>
-          <w:ilvl w:val="0"/>
-          <w:numId w:val="7"/>
-        </w:numPr>
-      </w:pPr>
-      <w:r>
-        <w:t>Fórum hozzászólás</w:t>
-      </w:r>
-    </w:p>
-    <w:p>
-      <w:pPr>
-        <w:pStyle w:val="Listaszerbekezds"/>
-        <w:numPr>
-          <w:ilvl w:val="1"/>
-          <w:numId w:val="7"/>
-        </w:numPr>
-      </w:pPr>
-      <w:r>
-        <w:t>Üzenet</w:t>
-      </w:r>
-    </w:p>
-    <w:p>
-      <w:pPr>
-        <w:pStyle w:val="Listaszerbekezds"/>
-        <w:numPr>
-          <w:ilvl w:val="2"/>
-          <w:numId w:val="7"/>
-        </w:numPr>
-      </w:pPr>
-      <w:r>
-        <w:t xml:space="preserve">Egy szöveg. ami maximum 255 </w:t>
-      </w:r>
-      <w:proofErr w:type="gramStart"/>
-      <w:r>
-        <w:t>karakter</w:t>
-      </w:r>
-      <w:proofErr w:type="gramEnd"/>
-      <w:r>
-        <w:t xml:space="preserve"> hosszú lehet.</w:t>
-      </w:r>
-      <w:r>
-        <w:t xml:space="preserve"> Üres nem lehet.</w:t>
-      </w:r>
-    </w:p>
-    <w:p>
-      <w:pPr>
-        <w:pStyle w:val="Listaszerbekezds"/>
-        <w:numPr>
-          <w:ilvl w:val="2"/>
-          <w:numId w:val="7"/>
-        </w:numPr>
-      </w:pPr>
-      <w:r>
-        <w:t>Példa: „Ez egy válasz egy fórumbejegyzésre</w:t>
-      </w:r>
-      <w:r>
-        <w:t>”</w:t>
-      </w:r>
-    </w:p>
-    <w:p>
-      <w:pPr>
-        <w:pStyle w:val="Listaszerbekezds"/>
-        <w:numPr>
-          <w:ilvl w:val="0"/>
-          <w:numId w:val="7"/>
-        </w:numPr>
-      </w:pPr>
-      <w:proofErr w:type="gramStart"/>
-      <w:r>
-        <w:t>Aukció</w:t>
-      </w:r>
-      <w:proofErr w:type="gramEnd"/>
-    </w:p>
-    <w:p>
-      <w:pPr>
-        <w:pStyle w:val="Listaszerbekezds"/>
-        <w:numPr>
-          <w:ilvl w:val="1"/>
-          <w:numId w:val="7"/>
-        </w:numPr>
-      </w:pPr>
-      <w:r>
-        <w:t xml:space="preserve">Az </w:t>
-      </w:r>
-      <w:proofErr w:type="gramStart"/>
-      <w:r>
-        <w:t>aukcióban</w:t>
-      </w:r>
-      <w:proofErr w:type="gramEnd"/>
-      <w:r>
-        <w:t xml:space="preserve"> minden ár adat forintban értendő!</w:t>
-      </w:r>
-    </w:p>
-    <w:p>
-      <w:pPr>
-        <w:pStyle w:val="Listaszerbekezds"/>
-        <w:numPr>
-          <w:ilvl w:val="1"/>
-          <w:numId w:val="7"/>
-        </w:numPr>
-      </w:pPr>
-      <w:r>
-        <w:t>Cím</w:t>
-      </w:r>
-    </w:p>
-    <w:p>
-      <w:pPr>
-        <w:pStyle w:val="Listaszerbekezds"/>
-        <w:numPr>
-          <w:ilvl w:val="2"/>
-          <w:numId w:val="7"/>
-        </w:numPr>
-      </w:pPr>
-      <w:r>
-        <w:t xml:space="preserve">Egy szöveg, ami maximum 128 </w:t>
-      </w:r>
-      <w:proofErr w:type="gramStart"/>
-      <w:r>
-        <w:t>karakter</w:t>
-      </w:r>
-      <w:proofErr w:type="gramEnd"/>
-      <w:r>
-        <w:t xml:space="preserve"> hosszú lehet.</w:t>
-      </w:r>
-      <w:r>
-        <w:t xml:space="preserve"> Megadni kötelező, üres nem lehet </w:t>
-      </w:r>
-    </w:p>
-    <w:p>
-      <w:pPr>
-        <w:pStyle w:val="Listaszerbekezds"/>
-        <w:numPr>
-          <w:ilvl w:val="2"/>
-          <w:numId w:val="7"/>
-        </w:numPr>
-      </w:pPr>
-      <w:r>
-        <w:t>Példa: „Ez egy aukciócím”</w:t>
+          <w:numId w:val="3"/>
+        </w:numPr>
+        <w:spacing w:after="240"/>
+      </w:pPr>
+      <w:r>
+        <w:lastRenderedPageBreak/>
+        <w:t>Elérhetőségi Cím</w:t>
+      </w:r>
+    </w:p>
+    <w:p>
+      <w:r>
+        <w:t>A felhasználók még saját érméinek adatait tudja változtatni.</w:t>
       </w:r>
     </w:p>
     <w:p>
@@ -1772,168 +1942,51 @@
         <w:jc w:val="left"/>
       </w:pPr>
       <w:r>
-        <w:br w:type="page"/>
-      </w:r>
-    </w:p>
-    <w:p>
-      <w:pPr>
-        <w:pStyle w:val="Listaszerbekezds"/>
-        <w:numPr>
-          <w:ilvl w:val="1"/>
-          <w:numId w:val="7"/>
-        </w:numPr>
-      </w:pPr>
-      <w:proofErr w:type="gramStart"/>
-      <w:r>
-        <w:lastRenderedPageBreak/>
-        <w:t>Licitálási</w:t>
-      </w:r>
-      <w:proofErr w:type="gramEnd"/>
-      <w:r>
-        <w:t xml:space="preserve"> kezdőérték</w:t>
-      </w:r>
-    </w:p>
-    <w:p>
-      <w:pPr>
-        <w:pStyle w:val="Listaszerbekezds"/>
-        <w:numPr>
-          <w:ilvl w:val="2"/>
-          <w:numId w:val="7"/>
-        </w:numPr>
-      </w:pPr>
-      <w:r>
-        <w:t>Egy szám, aminek legalább egy számjegyet kell tartalmaznia. Negatív nem lehet.</w:t>
-      </w:r>
-      <w:r>
-        <w:t xml:space="preserve"> Alapból az érme értékét állítja az oldal, de lehet kisebbet, ille</w:t>
-      </w:r>
-      <w:r>
-        <w:t>tve nagyobb értéket is megadni.</w:t>
-      </w:r>
-    </w:p>
-    <w:p>
-      <w:pPr>
-        <w:pStyle w:val="Listaszerbekezds"/>
-        <w:numPr>
-          <w:ilvl w:val="2"/>
-          <w:numId w:val="7"/>
-        </w:numPr>
-      </w:pPr>
-      <w:r>
-        <w:t>Példa: 12</w:t>
-      </w:r>
-    </w:p>
-    <w:p>
-      <w:pPr>
-        <w:pStyle w:val="Listaszerbekezds"/>
-        <w:numPr>
-          <w:ilvl w:val="1"/>
-          <w:numId w:val="7"/>
-        </w:numPr>
-      </w:pPr>
-      <w:proofErr w:type="gramStart"/>
-      <w:r>
-        <w:t>Licitálók</w:t>
-      </w:r>
-      <w:proofErr w:type="gramEnd"/>
-    </w:p>
-    <w:p>
-      <w:pPr>
-        <w:pStyle w:val="Listaszerbekezds"/>
-        <w:numPr>
-          <w:ilvl w:val="2"/>
-          <w:numId w:val="7"/>
-        </w:numPr>
-      </w:pPr>
-      <w:r>
-        <w:t>A</w:t>
-      </w:r>
-      <w:r>
-        <w:t xml:space="preserve">z </w:t>
-      </w:r>
-      <w:proofErr w:type="gramStart"/>
-      <w:r>
-        <w:t>aukcióra</w:t>
-      </w:r>
-      <w:proofErr w:type="gramEnd"/>
-      <w:r>
-        <w:t xml:space="preserve"> licitált felhasználók nevét, illetve licitált értékeket</w:t>
-      </w:r>
-      <w:r>
-        <w:t xml:space="preserve"> tartalmazza</w:t>
-      </w:r>
-      <w:r>
-        <w:t>.</w:t>
-      </w:r>
-    </w:p>
-    <w:p>
-      <w:pPr>
-        <w:pStyle w:val="Listaszerbekezds"/>
-        <w:numPr>
-          <w:ilvl w:val="2"/>
-          <w:numId w:val="7"/>
-        </w:numPr>
-      </w:pPr>
-      <w:r>
-        <w:t>Példa: „</w:t>
-      </w:r>
-      <w:proofErr w:type="spellStart"/>
-      <w:r>
-        <w:t>mintajanos</w:t>
-      </w:r>
-      <w:proofErr w:type="spellEnd"/>
-      <w:r>
-        <w:t xml:space="preserve"> – 250 Ft”</w:t>
-      </w:r>
-    </w:p>
-    <w:p>
-      <w:pPr>
-        <w:pStyle w:val="Listaszerbekezds"/>
-        <w:numPr>
-          <w:ilvl w:val="1"/>
-          <w:numId w:val="7"/>
-        </w:numPr>
-      </w:pPr>
-      <w:r>
-        <w:t>Licitlépcső</w:t>
-      </w:r>
-    </w:p>
-    <w:p>
-      <w:pPr>
-        <w:pStyle w:val="Listaszerbekezds"/>
-        <w:numPr>
-          <w:ilvl w:val="2"/>
-          <w:numId w:val="7"/>
-        </w:numPr>
-      </w:pPr>
-      <w:r>
-        <w:t>Egy szám, aminek legalább egy számjegyet kell tartalmaznia. Nagyobbnak kell lennie, mint 0.</w:t>
-      </w:r>
-      <w:r>
-        <w:t xml:space="preserve"> Kötelező megadni.</w:t>
-      </w:r>
-      <w:r>
-        <w:t xml:space="preserve"> Az értéke nem lehet nagyobb, mint az érme értéke</w:t>
-      </w:r>
-    </w:p>
-    <w:p>
-      <w:pPr>
-        <w:pStyle w:val="Listaszerbekezds"/>
-        <w:numPr>
-          <w:ilvl w:val="2"/>
-          <w:numId w:val="7"/>
-        </w:numPr>
-      </w:pPr>
-      <w:r>
-        <w:t>Példa: 125</w:t>
-      </w:r>
-    </w:p>
-    <w:p>
-      <w:pPr>
-        <w:pStyle w:val="Listaszerbekezds"/>
-        <w:numPr>
-          <w:ilvl w:val="1"/>
-          <w:numId w:val="7"/>
+        <w:t>Ezek az adatok a következők:</w:t>
+      </w:r>
+    </w:p>
+    <w:p>
+      <w:pPr>
+        <w:pStyle w:val="Listaszerbekezds"/>
+        <w:numPr>
+          <w:ilvl w:val="0"/>
+          <w:numId w:val="4"/>
+        </w:numPr>
+      </w:pPr>
+      <w:r>
+        <w:t>Név</w:t>
+      </w:r>
+    </w:p>
+    <w:p>
+      <w:pPr>
+        <w:pStyle w:val="Listaszerbekezds"/>
+        <w:numPr>
+          <w:ilvl w:val="0"/>
+          <w:numId w:val="4"/>
+        </w:numPr>
+      </w:pPr>
+      <w:r>
+        <w:t>Kép</w:t>
+      </w:r>
+    </w:p>
+    <w:p>
+      <w:pPr>
+        <w:pStyle w:val="Listaszerbekezds"/>
+        <w:numPr>
+          <w:ilvl w:val="0"/>
+          <w:numId w:val="4"/>
+        </w:numPr>
+      </w:pPr>
+      <w:r>
+        <w:t>Címkék</w:t>
+      </w:r>
+    </w:p>
+    <w:p>
+      <w:pPr>
+        <w:pStyle w:val="Listaszerbekezds"/>
+        <w:numPr>
+          <w:ilvl w:val="0"/>
+          <w:numId w:val="4"/>
         </w:numPr>
       </w:pPr>
       <w:r>
@@ -1944,461 +1997,95 @@
       <w:pPr>
         <w:pStyle w:val="Listaszerbekezds"/>
         <w:numPr>
-          <w:ilvl w:val="2"/>
-          <w:numId w:val="7"/>
-        </w:numPr>
-      </w:pPr>
-      <w:r>
-        <w:t xml:space="preserve">Egy szöveg, ami maximum 255 </w:t>
-      </w:r>
-      <w:proofErr w:type="gramStart"/>
-      <w:r>
-        <w:t>karakter</w:t>
-      </w:r>
-      <w:proofErr w:type="gramEnd"/>
-      <w:r>
-        <w:t xml:space="preserve"> hosszú lehet.</w:t>
-      </w:r>
-      <w:r>
-        <w:t xml:space="preserve"> Kötelező megadni, üres nem lehet.</w:t>
-      </w:r>
-    </w:p>
-    <w:p>
-      <w:pPr>
-        <w:pStyle w:val="Listaszerbekezds"/>
-        <w:numPr>
-          <w:ilvl w:val="2"/>
-          <w:numId w:val="7"/>
-        </w:numPr>
-      </w:pPr>
-      <w:r>
-        <w:t xml:space="preserve">Példa: Ez az </w:t>
-      </w:r>
-      <w:proofErr w:type="gramStart"/>
-      <w:r>
-        <w:t>aukció</w:t>
-      </w:r>
-      <w:proofErr w:type="gramEnd"/>
-      <w:r>
-        <w:t xml:space="preserve"> leírása</w:t>
-      </w:r>
-    </w:p>
-    <w:p>
-      <w:pPr>
-        <w:pStyle w:val="Listaszerbekezds"/>
-        <w:numPr>
-          <w:ilvl w:val="1"/>
-          <w:numId w:val="7"/>
-        </w:numPr>
-      </w:pPr>
-      <w:r>
-        <w:t>Lejárat</w:t>
-      </w:r>
-    </w:p>
-    <w:p>
-      <w:pPr>
-        <w:pStyle w:val="Listaszerbekezds"/>
-        <w:numPr>
-          <w:ilvl w:val="2"/>
-          <w:numId w:val="7"/>
-        </w:numPr>
-      </w:pPr>
-      <w:r>
-        <w:t xml:space="preserve">Egy </w:t>
-      </w:r>
-      <w:proofErr w:type="gramStart"/>
-      <w:r>
-        <w:t>dátum</w:t>
-      </w:r>
-      <w:proofErr w:type="gramEnd"/>
-      <w:r>
-        <w:t>, amit a meghirdető felhasználó ad meg, nagyobbnak kell lennie, mint a meghirdetés napja.</w:t>
-      </w:r>
-      <w:r>
-        <w:t xml:space="preserve"> A hossza maximum az adott naptól számított</w:t>
-      </w:r>
-      <w:r>
-        <w:t xml:space="preserve"> </w:t>
-      </w:r>
-      <w:r>
-        <w:t>30 nap.</w:t>
-      </w:r>
-    </w:p>
-    <w:p>
-      <w:pPr>
-        <w:pStyle w:val="Listaszerbekezds"/>
-        <w:numPr>
-          <w:ilvl w:val="2"/>
-          <w:numId w:val="7"/>
-        </w:numPr>
-      </w:pPr>
-      <w:r>
-        <w:t>Példa: 2023-03-25</w:t>
-      </w:r>
-    </w:p>
-    <w:p>
-      <w:pPr>
-        <w:pStyle w:val="Alcm"/>
-      </w:pPr>
-      <w:r>
-        <w:t xml:space="preserve">Elérhető </w:t>
-      </w:r>
-      <w:proofErr w:type="gramStart"/>
-      <w:r>
-        <w:t>funkciók</w:t>
-      </w:r>
-      <w:proofErr w:type="gramEnd"/>
-      <w:r>
-        <w:t>, jogkörökre bontva</w:t>
-      </w:r>
-      <w:r>
-        <w:t>:</w:t>
-      </w:r>
-    </w:p>
-    <w:p>
-      <w:r>
-        <w:t xml:space="preserve">A látogatók számára elérhetőek a regisztrációs, illetve bejelentkezési űrlapok és meg tudják nézni más felhasználók </w:t>
-      </w:r>
-      <w:proofErr w:type="gramStart"/>
-      <w:r>
-        <w:t>profilját</w:t>
-      </w:r>
-      <w:proofErr w:type="gramEnd"/>
-      <w:r>
-        <w:t>, és ezen a profilon található érmekatalógusokat.</w:t>
-      </w:r>
-    </w:p>
-    <w:p>
-      <w:r>
-        <w:t xml:space="preserve">A felhasználók alapértelmezetten egy irányítópultra vannak vezetve, ami gyors elérést ad a legnépszerűbb </w:t>
-      </w:r>
-      <w:proofErr w:type="gramStart"/>
-      <w:r>
-        <w:t>aukciókra</w:t>
-      </w:r>
-      <w:proofErr w:type="gramEnd"/>
-      <w:r>
-        <w:t>, a legújabb aukciókra, saját érmekatalógusába új érme felvételére, illetve a saját érmekatalógusára kártyák formájában.</w:t>
-      </w:r>
-    </w:p>
-    <w:p>
-      <w:r>
-        <w:t xml:space="preserve">A felhasználók saját </w:t>
-      </w:r>
-      <w:proofErr w:type="gramStart"/>
-      <w:r>
-        <w:t>profiljuk</w:t>
-      </w:r>
-      <w:proofErr w:type="gramEnd"/>
-      <w:r>
-        <w:t xml:space="preserve"> katalógusába tölthetnek fel érmeket, üzeneteket tudnak más felhas</w:t>
-      </w:r>
-      <w:r>
-        <w:t>ználóknak küldeni, indíthatnak, illetve megtekinthetnek aukciókat és licitálhatnak is ezen aukciókra.</w:t>
-      </w:r>
-      <w:r>
-        <w:t xml:space="preserve"> Fórumokon bejegyzéseket tehetnek közzé, meglévő fórumbejegyzéseket </w:t>
-      </w:r>
-      <w:r>
-        <w:t>megtekinthetnek,</w:t>
-      </w:r>
-      <w:r>
-        <w:t xml:space="preserve"> és ezeken megjegyzéseket írhatnak. A fórumokon a saját bejegyzéseit lezárhatja, amivel megállíthatja azt, hogy más felhasználók megjegyzéseket írjanak a szóban lévő „</w:t>
-      </w:r>
-      <w:proofErr w:type="spellStart"/>
-      <w:r>
-        <w:t>thread</w:t>
-      </w:r>
-      <w:proofErr w:type="spellEnd"/>
-      <w:r>
-        <w:t>”-</w:t>
-      </w:r>
-      <w:proofErr w:type="spellStart"/>
-      <w:r>
-        <w:t>ben</w:t>
-      </w:r>
-      <w:proofErr w:type="spellEnd"/>
-      <w:r>
-        <w:t>.</w:t>
-      </w:r>
-      <w:r>
-        <w:t xml:space="preserve"> Ezen még saját megjegyzéseit, posztjait törölheti.</w:t>
-      </w:r>
-      <w:r>
-        <w:t xml:space="preserve"> A felhasználó saját </w:t>
-      </w:r>
-      <w:proofErr w:type="gramStart"/>
-      <w:r>
-        <w:t>profiljának</w:t>
-      </w:r>
-      <w:proofErr w:type="gramEnd"/>
-      <w:r>
-        <w:t xml:space="preserve"> adatait változtatni.</w:t>
-      </w:r>
-    </w:p>
-    <w:p>
-      <w:r>
-        <w:t>Ezek az adatok a következők:</w:t>
-      </w:r>
-    </w:p>
-    <w:p>
-      <w:pPr>
-        <w:pStyle w:val="Listaszerbekezds"/>
-        <w:numPr>
-          <w:ilvl w:val="0"/>
-          <w:numId w:val="3"/>
-        </w:numPr>
-      </w:pPr>
-      <w:r>
-        <w:t>Jelszó</w:t>
-      </w:r>
-    </w:p>
-    <w:p>
-      <w:pPr>
-        <w:pStyle w:val="Listaszerbekezds"/>
-        <w:numPr>
-          <w:ilvl w:val="0"/>
-          <w:numId w:val="3"/>
-        </w:numPr>
-      </w:pPr>
-      <w:r>
-        <w:t>Felhasználónév</w:t>
-      </w:r>
-    </w:p>
-    <w:p>
-      <w:pPr>
-        <w:pStyle w:val="Listaszerbekezds"/>
-        <w:numPr>
-          <w:ilvl w:val="0"/>
-          <w:numId w:val="3"/>
-        </w:numPr>
-      </w:pPr>
-      <w:r>
-        <w:t>Teljes név</w:t>
-      </w:r>
-    </w:p>
-    <w:p>
-      <w:pPr>
-        <w:pStyle w:val="Listaszerbekezds"/>
-        <w:numPr>
-          <w:ilvl w:val="0"/>
-          <w:numId w:val="3"/>
-        </w:numPr>
-      </w:pPr>
-      <w:r>
-        <w:t>Elérhetőségek:</w:t>
-      </w:r>
-    </w:p>
-    <w:p>
-      <w:pPr>
-        <w:pStyle w:val="Listaszerbekezds"/>
-        <w:numPr>
-          <w:ilvl w:val="1"/>
-          <w:numId w:val="3"/>
-        </w:numPr>
-      </w:pPr>
-      <w:r>
-        <w:t>Telefonszám</w:t>
-      </w:r>
-    </w:p>
-    <w:p>
-      <w:pPr>
-        <w:pStyle w:val="Listaszerbekezds"/>
-        <w:numPr>
-          <w:ilvl w:val="1"/>
-          <w:numId w:val="3"/>
+          <w:ilvl w:val="0"/>
+          <w:numId w:val="4"/>
         </w:numPr>
         <w:spacing w:after="240"/>
       </w:pPr>
       <w:r>
-        <w:lastRenderedPageBreak/>
-        <w:t>Elérhetőségi Cím</w:t>
-      </w:r>
-    </w:p>
-    <w:p>
-      <w:r>
-        <w:t>A felhasználók még saját érméinek adatait tudja változtatni.</w:t>
-      </w:r>
-    </w:p>
-    <w:p>
-      <w:pPr>
-        <w:spacing w:after="160" w:line="259" w:lineRule="auto"/>
-        <w:jc w:val="left"/>
-      </w:pPr>
-      <w:r>
-        <w:t>Ezek az adatok a következők:</w:t>
-      </w:r>
-    </w:p>
-    <w:p>
-      <w:pPr>
-        <w:pStyle w:val="Listaszerbekezds"/>
-        <w:numPr>
-          <w:ilvl w:val="0"/>
-          <w:numId w:val="4"/>
-        </w:numPr>
-      </w:pPr>
-      <w:r>
-        <w:t>Név</w:t>
-      </w:r>
-    </w:p>
-    <w:p>
-      <w:pPr>
-        <w:pStyle w:val="Listaszerbekezds"/>
-        <w:numPr>
-          <w:ilvl w:val="0"/>
-          <w:numId w:val="4"/>
-        </w:numPr>
-      </w:pPr>
-      <w:r>
-        <w:t>Kép</w:t>
-      </w:r>
-    </w:p>
-    <w:p>
-      <w:pPr>
-        <w:pStyle w:val="Listaszerbekezds"/>
-        <w:numPr>
-          <w:ilvl w:val="0"/>
-          <w:numId w:val="4"/>
-        </w:numPr>
-      </w:pPr>
-      <w:r>
-        <w:t>Címkék</w:t>
-      </w:r>
-    </w:p>
-    <w:p>
-      <w:pPr>
-        <w:pStyle w:val="Listaszerbekezds"/>
-        <w:numPr>
-          <w:ilvl w:val="0"/>
-          <w:numId w:val="4"/>
-        </w:numPr>
-      </w:pPr>
-      <w:r>
-        <w:t>Leírás</w:t>
-      </w:r>
-    </w:p>
-    <w:p>
-      <w:pPr>
-        <w:pStyle w:val="Listaszerbekezds"/>
-        <w:numPr>
-          <w:ilvl w:val="0"/>
-          <w:numId w:val="4"/>
+        <w:t>Érme értéke</w:t>
+      </w:r>
+    </w:p>
+    <w:p>
+      <w:r>
+        <w:t>Az adminisztrátorok megkapják a felhasználók jogait. Lehetőséget kapnak felhasználók bizonyos időre szóló felfüggesztésére</w:t>
+      </w:r>
+      <w:r>
+        <w:t>, ami azt jelenti, hogy az adott felhasználó a megadott idő lejártáig nem tud belépni. Felhasználók végleges kitiltására is lehetőséget kapnak, ami azt jelenti, hogy a felhasználó elérheti az oldalt, de soha nem fog tudni bejelentkezni.</w:t>
+      </w:r>
+      <w:r>
+        <w:t xml:space="preserve"> Az adminisztrátorok hozzáférnek egy statisztikához is.</w:t>
+      </w:r>
+    </w:p>
+    <w:p>
+      <w:r>
+        <w:t>A statisztikák a következők:</w:t>
+      </w:r>
+    </w:p>
+    <w:p>
+      <w:pPr>
+        <w:pStyle w:val="Listaszerbekezds"/>
+        <w:numPr>
+          <w:ilvl w:val="0"/>
+          <w:numId w:val="5"/>
+        </w:numPr>
+      </w:pPr>
+      <w:r>
+        <w:t>Dátum-Látogatószám Diagram</w:t>
+      </w:r>
+    </w:p>
+    <w:p>
+      <w:pPr>
+        <w:pStyle w:val="Listaszerbekezds"/>
+        <w:numPr>
+          <w:ilvl w:val="0"/>
+          <w:numId w:val="5"/>
+        </w:numPr>
+      </w:pPr>
+      <w:r>
+        <w:t>Felfüggesztett felhasználók száma/listája</w:t>
+      </w:r>
+    </w:p>
+    <w:p>
+      <w:pPr>
+        <w:pStyle w:val="Listaszerbekezds"/>
+        <w:numPr>
+          <w:ilvl w:val="0"/>
+          <w:numId w:val="5"/>
+        </w:numPr>
+      </w:pPr>
+      <w:r>
+        <w:t>Kitiltott felhasználók száma/listája</w:t>
+      </w:r>
+    </w:p>
+    <w:p>
+      <w:pPr>
+        <w:pStyle w:val="Listaszerbekezds"/>
+        <w:numPr>
+          <w:ilvl w:val="0"/>
+          <w:numId w:val="5"/>
+        </w:numPr>
+      </w:pPr>
+      <w:r>
+        <w:t>Aukciók (Legdrágább, aukciók száma)</w:t>
+      </w:r>
+    </w:p>
+    <w:p>
+      <w:pPr>
+        <w:pStyle w:val="Listaszerbekezds"/>
+        <w:numPr>
+          <w:ilvl w:val="0"/>
+          <w:numId w:val="5"/>
         </w:numPr>
         <w:spacing w:after="240"/>
       </w:pPr>
       <w:r>
-        <w:t>Érme értéke</w:t>
-      </w:r>
-    </w:p>
-    <w:p>
-      <w:r>
-        <w:t xml:space="preserve">Az </w:t>
-      </w:r>
-      <w:proofErr w:type="gramStart"/>
-      <w:r>
-        <w:t>adminisztrátorok</w:t>
-      </w:r>
-      <w:proofErr w:type="gramEnd"/>
-      <w:r>
-        <w:t xml:space="preserve"> megkapják a felhasználók jogait. Lehetőséget kapnak felhasználók bizonyos időre szóló felfüggesztésére</w:t>
-      </w:r>
-      <w:r>
-        <w:t>, ami azt jelenti, hogy az adott felhasználó a megadott idő lejártáig nem tud belépni. Felhasználók végleges kitiltására is lehetőséget kapnak, ami azt jelenti, hogy a felhasználó elérheti az oldalt, de soha nem fog tudni bejelentkezni.</w:t>
-      </w:r>
-      <w:r>
-        <w:t xml:space="preserve"> Az </w:t>
-      </w:r>
-      <w:proofErr w:type="gramStart"/>
-      <w:r>
-        <w:t>adminisztrátorok</w:t>
-      </w:r>
-      <w:proofErr w:type="gramEnd"/>
-      <w:r>
-        <w:t xml:space="preserve"> hozzáférnek egy statisztikához is.</w:t>
-      </w:r>
-    </w:p>
-    <w:p>
-      <w:r>
-        <w:t>A statisztikák a következők:</w:t>
-      </w:r>
-    </w:p>
-    <w:p>
-      <w:pPr>
-        <w:pStyle w:val="Listaszerbekezds"/>
-        <w:numPr>
-          <w:ilvl w:val="0"/>
-          <w:numId w:val="5"/>
-        </w:numPr>
-      </w:pPr>
-      <w:r>
-        <w:t>Dátum-Látogatószám Diagram</w:t>
-      </w:r>
-    </w:p>
-    <w:p>
-      <w:pPr>
-        <w:pStyle w:val="Listaszerbekezds"/>
-        <w:numPr>
-          <w:ilvl w:val="0"/>
-          <w:numId w:val="5"/>
-        </w:numPr>
-      </w:pPr>
-      <w:r>
-        <w:t>Felfüggesztett felhasználók száma/listája</w:t>
-      </w:r>
-    </w:p>
-    <w:p>
-      <w:pPr>
-        <w:pStyle w:val="Listaszerbekezds"/>
-        <w:numPr>
-          <w:ilvl w:val="0"/>
-          <w:numId w:val="5"/>
-        </w:numPr>
-      </w:pPr>
-      <w:r>
-        <w:t>Kitiltott felhasználók száma/listája</w:t>
-      </w:r>
-    </w:p>
-    <w:p>
-      <w:pPr>
-        <w:pStyle w:val="Listaszerbekezds"/>
-        <w:numPr>
-          <w:ilvl w:val="0"/>
-          <w:numId w:val="5"/>
-        </w:numPr>
-      </w:pPr>
-      <w:proofErr w:type="gramStart"/>
-      <w:r>
-        <w:t>Aukciók</w:t>
-      </w:r>
-      <w:proofErr w:type="gramEnd"/>
-      <w:r>
-        <w:t xml:space="preserve"> (Legdrágább, aukciók száma)</w:t>
-      </w:r>
-    </w:p>
-    <w:p>
-      <w:pPr>
-        <w:pStyle w:val="Listaszerbekezds"/>
-        <w:numPr>
-          <w:ilvl w:val="0"/>
-          <w:numId w:val="5"/>
-        </w:numPr>
-        <w:spacing w:after="240"/>
-      </w:pPr>
-      <w:r>
         <w:t>Érmék száma/listája</w:t>
       </w:r>
     </w:p>
     <w:p>
       <w:r>
-        <w:t xml:space="preserve">Az </w:t>
-      </w:r>
-      <w:proofErr w:type="gramStart"/>
-      <w:r>
-        <w:t>adminisztrátorok</w:t>
-      </w:r>
-      <w:proofErr w:type="gramEnd"/>
-      <w:r>
-        <w:t xml:space="preserve"> a fórumokon lezárhatják bármely bejegyzést, bármely megj</w:t>
+        <w:t>Az adminisztrátorok a fórumokon lezárhatják bármely bejegyzést, bármely megj</w:t>
       </w:r>
       <w:r>
         <w:t>egyzést, bejegyzést törölhetik.</w:t>
@@ -2591,12 +2278,10 @@
           <w:numId w:val="6"/>
         </w:numPr>
       </w:pPr>
-      <w:proofErr w:type="gramStart"/>
       <w:r>
         <w:lastRenderedPageBreak/>
         <w:t>Profil módosítás</w:t>
       </w:r>
-      <w:proofErr w:type="gramEnd"/>
     </w:p>
     <w:p>
       <w:pPr>
@@ -2703,15 +2388,7 @@
         </w:numPr>
       </w:pPr>
       <w:r>
-        <w:t xml:space="preserve">Érme </w:t>
-      </w:r>
-      <w:proofErr w:type="gramStart"/>
-      <w:r>
-        <w:t>aukcióra</w:t>
-      </w:r>
-      <w:proofErr w:type="gramEnd"/>
-      <w:r>
-        <w:t xml:space="preserve"> bocsátása</w:t>
+        <w:t>Érme aukcióra bocsátása</w:t>
       </w:r>
     </w:p>
     <w:p>
@@ -2723,15 +2400,7 @@
         </w:numPr>
       </w:pPr>
       <w:r>
-        <w:t xml:space="preserve">A felhasználók saját érmei közül tudnak </w:t>
-      </w:r>
-      <w:proofErr w:type="gramStart"/>
-      <w:r>
-        <w:t>aukcióra</w:t>
-      </w:r>
-      <w:proofErr w:type="gramEnd"/>
-      <w:r>
-        <w:t xml:space="preserve"> bocsátani érméket.</w:t>
+        <w:t>A felhasználók saját érmei közül tudnak aukcióra bocsátani érméket.</w:t>
       </w:r>
     </w:p>
     <w:p>
@@ -2742,13 +2411,8 @@
           <w:numId w:val="6"/>
         </w:numPr>
       </w:pPr>
-      <w:proofErr w:type="gramStart"/>
-      <w:r>
-        <w:t>Aukcióra</w:t>
-      </w:r>
-      <w:proofErr w:type="gramEnd"/>
-      <w:r>
-        <w:t xml:space="preserve"> bocsátani érmét csak akkor lehet, ha a felhasználó megadta az elérhetőségeit a profiljának adataiban (telefonszám, cím)</w:t>
+      <w:r>
+        <w:t>Aukcióra bocsátani érmét csak akkor lehet, ha a felhasználó megadta az elérhetőségeit a profiljának adataiban (telefonszám, cím)</w:t>
       </w:r>
       <w:r>
         <w:t>, amennyiben ez nincs megadva, akkor hibaüzenetet dob az oldal és nem bocsájtja árverésre az érmét.</w:t>
@@ -2763,23 +2427,7 @@
         </w:numPr>
       </w:pPr>
       <w:r>
-        <w:t xml:space="preserve">Az </w:t>
-      </w:r>
-      <w:proofErr w:type="gramStart"/>
-      <w:r>
-        <w:t>aukciót</w:t>
-      </w:r>
-      <w:proofErr w:type="gramEnd"/>
-      <w:r>
-        <w:t xml:space="preserve"> két kategóriába sorolja az oldal. Az egyik a legnépszerűbb </w:t>
-      </w:r>
-      <w:proofErr w:type="gramStart"/>
-      <w:r>
-        <w:t>aukciók</w:t>
-      </w:r>
-      <w:proofErr w:type="gramEnd"/>
-      <w:r>
-        <w:t>, ami a licitálók száma szerint csökkenő sorrendben jelzi az oldal, a másik pedig a legújabb aukciók, ami a dátum szerint rendezett sorrend.</w:t>
+        <w:t>Az aukciót két kategóriába sorolja az oldal. Az egyik a legnépszerűbb aukciók, ami a licitálók száma szerint csökkenő sorrendben jelzi az oldal, a másik pedig a legújabb aukciók, ami a dátum szerint rendezett sorrend.</w:t>
       </w:r>
     </w:p>
     <w:p>
@@ -2851,13 +2499,8 @@
         </w:numPr>
       </w:pPr>
       <w:r>
-        <w:t xml:space="preserve">Licit lezárásának </w:t>
-      </w:r>
-      <w:proofErr w:type="gramStart"/>
-      <w:r>
-        <w:t>dátuma</w:t>
-      </w:r>
-      <w:proofErr w:type="gramEnd"/>
+        <w:t>Licit lezárásának dátuma</w:t>
+      </w:r>
     </w:p>
     <w:p>
       <w:pPr>
@@ -2867,13 +2510,8 @@
           <w:numId w:val="6"/>
         </w:numPr>
       </w:pPr>
-      <w:proofErr w:type="gramStart"/>
-      <w:r>
-        <w:t>Aukcióra</w:t>
-      </w:r>
-      <w:proofErr w:type="gramEnd"/>
-      <w:r>
-        <w:t xml:space="preserve"> licitálás</w:t>
+      <w:r>
+        <w:t>Aukcióra licitálás</w:t>
       </w:r>
     </w:p>
     <w:p>
@@ -2885,23 +2523,7 @@
         </w:numPr>
       </w:pPr>
       <w:r>
-        <w:t xml:space="preserve">A felhasználók nem saját érmekatalógusában lévő </w:t>
-      </w:r>
-      <w:proofErr w:type="gramStart"/>
-      <w:r>
-        <w:t>aukcióra</w:t>
-      </w:r>
-      <w:proofErr w:type="gramEnd"/>
-      <w:r>
-        <w:t xml:space="preserve"> bocsátott érmékre tudnak licitálni. A </w:t>
-      </w:r>
-      <w:proofErr w:type="gramStart"/>
-      <w:r>
-        <w:t>licitálásban</w:t>
-      </w:r>
-      <w:proofErr w:type="gramEnd"/>
-      <w:r>
-        <w:t xml:space="preserve"> kötelezően be kell tartania a felhasználónak a licitlépcsőt.</w:t>
+        <w:t>A felhasználók nem saját érmekatalógusában lévő aukcióra bocsátott érmékre tudnak licitálni. A licitálásban kötelezően be kell tartania a felhasználónak a licitlépcsőt.</w:t>
       </w:r>
     </w:p>
     <w:p>
@@ -3035,15 +2657,7 @@
         </w:numPr>
       </w:pPr>
       <w:r>
-        <w:t xml:space="preserve">Az érmékhez tudunk címkéket adni. A címkék abban segítenek, hogy a megadott név (pl.: ’1822-es érme’) alapján nem a </w:t>
-      </w:r>
-      <w:proofErr w:type="gramStart"/>
-      <w:r>
-        <w:t>konkrét</w:t>
-      </w:r>
-      <w:proofErr w:type="gramEnd"/>
-      <w:r>
-        <w:t xml:space="preserve"> érme nevét kell megkeresni, </w:t>
+        <w:t xml:space="preserve">Az érmékhez tudunk címkéket adni. A címkék abban segítenek, hogy a megadott név (pl.: ’1822-es érme’) alapján nem a konkrét érme nevét kell megkeresni, </w:t>
       </w:r>
       <w:r>
         <w:lastRenderedPageBreak/>
@@ -3112,15 +2726,7 @@
         </w:numPr>
       </w:pPr>
       <w:r>
-        <w:t xml:space="preserve">Lehetőség van a saját érmekönyvtár (csak regisztrált felhasználóknak/ </w:t>
-      </w:r>
-      <w:proofErr w:type="gramStart"/>
-      <w:r>
-        <w:t>adminisztrátoroknak</w:t>
-      </w:r>
-      <w:proofErr w:type="gramEnd"/>
-      <w:r>
-        <w:t>), illetve az összes aktív aukció közt keresni.</w:t>
+        <w:t>Lehetőség van a saját érmekönyvtár (csak regisztrált felhasználóknak/ adminisztrátoroknak), illetve az összes aktív aukció közt keresni.</w:t>
       </w:r>
     </w:p>
     <w:p>
@@ -3175,28 +2781,12 @@
     </w:p>
     <w:p>
       <w:r>
-        <w:t xml:space="preserve">Az oldalak elrendezése egységes, mindig az oldal tetején található a </w:t>
-      </w:r>
-      <w:proofErr w:type="gramStart"/>
-      <w:r>
-        <w:t>navigációs</w:t>
-      </w:r>
-      <w:proofErr w:type="gramEnd"/>
-      <w:r>
-        <w:t xml:space="preserve"> menü, alatta az oldal tartalma, majd az alján a lábléc.</w:t>
-      </w:r>
-    </w:p>
-    <w:p>
-      <w:r>
-        <w:t xml:space="preserve">A </w:t>
-      </w:r>
-      <w:proofErr w:type="gramStart"/>
-      <w:r>
-        <w:t>navigációs</w:t>
-      </w:r>
-      <w:proofErr w:type="gramEnd"/>
-      <w:r>
-        <w:t xml:space="preserve"> menü menüpontjai jogosultságok alapján:</w:t>
+        <w:t>Az oldalak elrendezése egységes, mindig az oldal tetején található a navigációs menü, alatta az oldal tartalma, majd az alján a lábléc.</w:t>
+      </w:r>
+    </w:p>
+    <w:p>
+      <w:r>
+        <w:t>A navigációs menü menüpontjai jogosultságok alapján:</w:t>
       </w:r>
     </w:p>
     <w:p>
@@ -3279,11 +2869,9 @@
           <w:numId w:val="11"/>
         </w:numPr>
       </w:pPr>
-      <w:proofErr w:type="gramStart"/>
       <w:r>
         <w:t>Aukciók</w:t>
       </w:r>
-      <w:proofErr w:type="gramEnd"/>
     </w:p>
     <w:p>
       <w:pPr>
@@ -3342,15 +2930,7 @@
         </w:numPr>
       </w:pPr>
       <w:r>
-        <w:t xml:space="preserve">Legördülő menü, ami tartalmazza a felhasználó profilmódosítási lehetőségi </w:t>
-      </w:r>
-      <w:proofErr w:type="gramStart"/>
-      <w:r>
-        <w:t>linkjét</w:t>
-      </w:r>
-      <w:proofErr w:type="gramEnd"/>
-      <w:r>
-        <w:t>, a saját érmekatalógusának linkjét, illetve kijelentkezési lehetőségét</w:t>
+        <w:t>Legördülő menü, ami tartalmazza a felhasználó profilmódosítási lehetőségi linkjét, a saját érmekatalógusának linkjét, illetve kijelentkezési lehetőségét</w:t>
       </w:r>
     </w:p>
     <w:p>
@@ -3361,11 +2941,9 @@
           <w:numId w:val="11"/>
         </w:numPr>
       </w:pPr>
-      <w:proofErr w:type="gramStart"/>
       <w:r>
         <w:t>Adminisztrátor</w:t>
       </w:r>
-      <w:proofErr w:type="gramEnd"/>
     </w:p>
     <w:p>
       <w:pPr>
@@ -3384,39 +2962,15 @@
       </w:r>
       <w:proofErr w:type="spellEnd"/>
       <w:r>
-        <w:t xml:space="preserve"> eszközökhöz külön oldalakon (pl.: felhasználói </w:t>
-      </w:r>
-      <w:proofErr w:type="gramStart"/>
-      <w:r>
-        <w:t>profilon</w:t>
-      </w:r>
-      <w:proofErr w:type="gramEnd"/>
-      <w:r>
-        <w:t xml:space="preserve"> a felfüggesztés lehetőségéhez). Illetv</w:t>
-      </w:r>
-      <w:r>
-        <w:t xml:space="preserve">e az </w:t>
-      </w:r>
-      <w:proofErr w:type="gramStart"/>
-      <w:r>
-        <w:t>adminisztrációs</w:t>
-      </w:r>
-      <w:proofErr w:type="gramEnd"/>
-      <w:r>
-        <w:t xml:space="preserve"> felülethez, ahol statisztikákat találnak az oldalról.</w:t>
-      </w:r>
-    </w:p>
-    <w:p>
-      <w:r>
-        <w:t xml:space="preserve">A </w:t>
-      </w:r>
-      <w:proofErr w:type="gramStart"/>
-      <w:r>
-        <w:t>navigációs</w:t>
-      </w:r>
-      <w:proofErr w:type="gramEnd"/>
-      <w:r>
-        <w:t xml:space="preserve"> menüben az előbbiekben leírt jogosultságok alapján </w:t>
+        <w:t xml:space="preserve"> eszközökhöz külön oldalakon (pl.: felhasználói profilon a felfüggesztés lehetőségéhez). Illetv</w:t>
+      </w:r>
+      <w:r>
+        <w:t>e az adminisztrációs felülethez, ahol statisztikákat találnak az oldalról.</w:t>
+      </w:r>
+    </w:p>
+    <w:p>
+      <w:r>
+        <w:t xml:space="preserve">A navigációs menüben az előbbiekben leírt jogosultságok alapján </w:t>
       </w:r>
       <w:r>
         <w:t xml:space="preserve">navigálhatnak </w:t>
@@ -3559,11 +3113,9 @@
           <w:numId w:val="9"/>
         </w:numPr>
       </w:pPr>
-      <w:proofErr w:type="gramStart"/>
       <w:r>
         <w:t>Profil</w:t>
       </w:r>
-      <w:proofErr w:type="gramEnd"/>
     </w:p>
     <w:p>
       <w:pPr>
@@ -3573,13 +3125,8 @@
           <w:numId w:val="9"/>
         </w:numPr>
       </w:pPr>
-      <w:proofErr w:type="gramStart"/>
-      <w:r>
-        <w:t>Profil</w:t>
-      </w:r>
-      <w:proofErr w:type="gramEnd"/>
-      <w:r>
-        <w:t xml:space="preserve"> érmekatalógusa</w:t>
+      <w:r>
+        <w:t>Profil érmekatalógusa</w:t>
       </w:r>
     </w:p>
     <w:p>
@@ -3614,11 +3161,9 @@
           <w:numId w:val="9"/>
         </w:numPr>
       </w:pPr>
-      <w:proofErr w:type="gramStart"/>
       <w:r>
         <w:t>Aukciók</w:t>
       </w:r>
-      <w:proofErr w:type="gramEnd"/>
     </w:p>
     <w:p>
       <w:pPr>
@@ -3628,13 +3173,8 @@
           <w:numId w:val="9"/>
         </w:numPr>
       </w:pPr>
-      <w:proofErr w:type="gramStart"/>
-      <w:r>
-        <w:t>Aukció</w:t>
-      </w:r>
-      <w:proofErr w:type="gramEnd"/>
-      <w:r>
-        <w:t xml:space="preserve"> felvétel</w:t>
+      <w:r>
+        <w:t>Aukció felvétel</w:t>
       </w:r>
       <w:r>
         <w:t>i űrlap</w:t>
@@ -3649,15 +3189,7 @@
         </w:numPr>
       </w:pPr>
       <w:r>
-        <w:t xml:space="preserve">Adott </w:t>
-      </w:r>
-      <w:proofErr w:type="gramStart"/>
-      <w:r>
-        <w:t>aukció</w:t>
-      </w:r>
-      <w:proofErr w:type="gramEnd"/>
-      <w:r>
-        <w:t xml:space="preserve"> </w:t>
+        <w:t xml:space="preserve">Adott aukció </w:t>
       </w:r>
       <w:r>
         <w:t>oldala</w:t>
@@ -3731,13 +3263,8 @@
           <w:numId w:val="9"/>
         </w:numPr>
       </w:pPr>
-      <w:proofErr w:type="gramStart"/>
-      <w:r>
-        <w:t>Adminisztrációs</w:t>
-      </w:r>
-      <w:proofErr w:type="gramEnd"/>
-      <w:r>
-        <w:t xml:space="preserve"> felület</w:t>
+      <w:r>
+        <w:t>Adminisztrációs felület</w:t>
       </w:r>
     </w:p>
     <w:sectPr>
@@ -3751,7 +3278,7 @@
 </file>
 
 <file path=word/endnotes.xml><?xml version="1.0" encoding="utf-8"?>
-<w:endnotes xmlns:wpc="http://schemas.microsoft.com/office/word/2010/wordprocessingCanvas" xmlns:cx="http://schemas.microsoft.com/office/drawing/2014/chartex" xmlns:mc="http://schemas.openxmlformats.org/markup-compatibility/2006" xmlns:o="urn:schemas-microsoft-com:office:office" xmlns:r="http://schemas.openxmlformats.org/officeDocument/2006/relationships" xmlns:m="http://schemas.openxmlformats.org/officeDocument/2006/math" xmlns:v="urn:schemas-microsoft-com:vml" xmlns:wp14="http://schemas.microsoft.com/office/word/2010/wordprocessingDrawing" xmlns:wp="http://schemas.openxmlformats.org/drawingml/2006/wordprocessingDrawing" xmlns:w10="urn:schemas-microsoft-com:office:word" xmlns:w="http://schemas.openxmlformats.org/wordprocessingml/2006/main" xmlns:w14="http://schemas.microsoft.com/office/word/2010/wordml" xmlns:w15="http://schemas.microsoft.com/office/word/2012/wordml" xmlns:w16se="http://schemas.microsoft.com/office/word/2015/wordml/symex" xmlns:wpg="http://schemas.microsoft.com/office/word/2010/wordprocessingGroup" xmlns:wpi="http://schemas.microsoft.com/office/word/2010/wordprocessingInk" xmlns:wne="http://schemas.microsoft.com/office/word/2006/wordml" xmlns:wps="http://schemas.microsoft.com/office/word/2010/wordprocessingShape" mc:Ignorable="w14 w15 w16se wp14">
+<w:endnotes xmlns:wpc="http://schemas.microsoft.com/office/word/2010/wordprocessingCanvas" xmlns:cx="http://schemas.microsoft.com/office/drawing/2014/chartex" xmlns:cx1="http://schemas.microsoft.com/office/drawing/2015/9/8/chartex" xmlns:mc="http://schemas.openxmlformats.org/markup-compatibility/2006" xmlns:o="urn:schemas-microsoft-com:office:office" xmlns:r="http://schemas.openxmlformats.org/officeDocument/2006/relationships" xmlns:m="http://schemas.openxmlformats.org/officeDocument/2006/math" xmlns:v="urn:schemas-microsoft-com:vml" xmlns:wp14="http://schemas.microsoft.com/office/word/2010/wordprocessingDrawing" xmlns:wp="http://schemas.openxmlformats.org/drawingml/2006/wordprocessingDrawing" xmlns:w10="urn:schemas-microsoft-com:office:word" xmlns:w="http://schemas.openxmlformats.org/wordprocessingml/2006/main" xmlns:w14="http://schemas.microsoft.com/office/word/2010/wordml" xmlns:w15="http://schemas.microsoft.com/office/word/2012/wordml" xmlns:w16se="http://schemas.microsoft.com/office/word/2015/wordml/symex" xmlns:wpg="http://schemas.microsoft.com/office/word/2010/wordprocessingGroup" xmlns:wpi="http://schemas.microsoft.com/office/word/2010/wordprocessingInk" xmlns:wne="http://schemas.microsoft.com/office/word/2006/wordml" xmlns:wps="http://schemas.microsoft.com/office/word/2010/wordprocessingShape" mc:Ignorable="w14 w15 w16se wp14">
   <w:endnote w:type="separator" w:id="-1">
     <w:p>
       <w:pPr>
@@ -3776,7 +3303,7 @@
 </file>
 
 <file path=word/footnotes.xml><?xml version="1.0" encoding="utf-8"?>
-<w:footnotes xmlns:wpc="http://schemas.microsoft.com/office/word/2010/wordprocessingCanvas" xmlns:cx="http://schemas.microsoft.com/office/drawing/2014/chartex" xmlns:mc="http://schemas.openxmlformats.org/markup-compatibility/2006" xmlns:o="urn:schemas-microsoft-com:office:office" xmlns:r="http://schemas.openxmlformats.org/officeDocument/2006/relationships" xmlns:m="http://schemas.openxmlformats.org/officeDocument/2006/math" xmlns:v="urn:schemas-microsoft-com:vml" xmlns:wp14="http://schemas.microsoft.com/office/word/2010/wordprocessingDrawing" xmlns:wp="http://schemas.openxmlformats.org/drawingml/2006/wordprocessingDrawing" xmlns:w10="urn:schemas-microsoft-com:office:word" xmlns:w="http://schemas.openxmlformats.org/wordprocessingml/2006/main" xmlns:w14="http://schemas.microsoft.com/office/word/2010/wordml" xmlns:w15="http://schemas.microsoft.com/office/word/2012/wordml" xmlns:w16se="http://schemas.microsoft.com/office/word/2015/wordml/symex" xmlns:wpg="http://schemas.microsoft.com/office/word/2010/wordprocessingGroup" xmlns:wpi="http://schemas.microsoft.com/office/word/2010/wordprocessingInk" xmlns:wne="http://schemas.microsoft.com/office/word/2006/wordml" xmlns:wps="http://schemas.microsoft.com/office/word/2010/wordprocessingShape" mc:Ignorable="w14 w15 w16se wp14">
+<w:footnotes xmlns:wpc="http://schemas.microsoft.com/office/word/2010/wordprocessingCanvas" xmlns:cx="http://schemas.microsoft.com/office/drawing/2014/chartex" xmlns:cx1="http://schemas.microsoft.com/office/drawing/2015/9/8/chartex" xmlns:mc="http://schemas.openxmlformats.org/markup-compatibility/2006" xmlns:o="urn:schemas-microsoft-com:office:office" xmlns:r="http://schemas.openxmlformats.org/officeDocument/2006/relationships" xmlns:m="http://schemas.openxmlformats.org/officeDocument/2006/math" xmlns:v="urn:schemas-microsoft-com:vml" xmlns:wp14="http://schemas.microsoft.com/office/word/2010/wordprocessingDrawing" xmlns:wp="http://schemas.openxmlformats.org/drawingml/2006/wordprocessingDrawing" xmlns:w10="urn:schemas-microsoft-com:office:word" xmlns:w="http://schemas.openxmlformats.org/wordprocessingml/2006/main" xmlns:w14="http://schemas.microsoft.com/office/word/2010/wordml" xmlns:w15="http://schemas.microsoft.com/office/word/2012/wordml" xmlns:w16se="http://schemas.microsoft.com/office/word/2015/wordml/symex" xmlns:wpg="http://schemas.microsoft.com/office/word/2010/wordprocessingGroup" xmlns:wpi="http://schemas.microsoft.com/office/word/2010/wordprocessingInk" xmlns:wne="http://schemas.microsoft.com/office/word/2006/wordml" xmlns:wps="http://schemas.microsoft.com/office/word/2010/wordprocessingShape" mc:Ignorable="w14 w15 w16se wp14">
   <w:footnote w:type="separator" w:id="-1">
     <w:p>
       <w:pPr>
@@ -3825,15 +3352,7 @@
         <w:footnoteRef/>
       </w:r>
       <w:r>
-        <w:t xml:space="preserve"> Ezek az adatok csak </w:t>
-      </w:r>
-      <w:proofErr w:type="gramStart"/>
-      <w:r>
-        <w:t>aukció</w:t>
-      </w:r>
-      <w:proofErr w:type="gramEnd"/>
-      <w:r>
-        <w:t xml:space="preserve"> létrehozásánál kötelezőek.</w:t>
+        <w:t xml:space="preserve"> Ezek az adatok csak aukció létrehozásánál kötelezőek.</w:t>
       </w:r>
     </w:p>
   </w:footnote>
@@ -3841,7 +3360,7 @@
 </file>
 
 <file path=word/numbering.xml><?xml version="1.0" encoding="utf-8"?>
-<w:numbering xmlns:wpc="http://schemas.microsoft.com/office/word/2010/wordprocessingCanvas" xmlns:cx="http://schemas.microsoft.com/office/drawing/2014/chartex" xmlns:mc="http://schemas.openxmlformats.org/markup-compatibility/2006" xmlns:o="urn:schemas-microsoft-com:office:office" xmlns:r="http://schemas.openxmlformats.org/officeDocument/2006/relationships" xmlns:m="http://schemas.openxmlformats.org/officeDocument/2006/math" xmlns:v="urn:schemas-microsoft-com:vml" xmlns:wp14="http://schemas.microsoft.com/office/word/2010/wordprocessingDrawing" xmlns:wp="http://schemas.openxmlformats.org/drawingml/2006/wordprocessingDrawing" xmlns:w10="urn:schemas-microsoft-com:office:word" xmlns:w="http://schemas.openxmlformats.org/wordprocessingml/2006/main" xmlns:w14="http://schemas.microsoft.com/office/word/2010/wordml" xmlns:w15="http://schemas.microsoft.com/office/word/2012/wordml" xmlns:w16se="http://schemas.microsoft.com/office/word/2015/wordml/symex" xmlns:wpg="http://schemas.microsoft.com/office/word/2010/wordprocessingGroup" xmlns:wpi="http://schemas.microsoft.com/office/word/2010/wordprocessingInk" xmlns:wne="http://schemas.microsoft.com/office/word/2006/wordml" xmlns:wps="http://schemas.microsoft.com/office/word/2010/wordprocessingShape" mc:Ignorable="w14 w15 w16se wp14">
+<w:numbering xmlns:wpc="http://schemas.microsoft.com/office/word/2010/wordprocessingCanvas" xmlns:cx="http://schemas.microsoft.com/office/drawing/2014/chartex" xmlns:cx1="http://schemas.microsoft.com/office/drawing/2015/9/8/chartex" xmlns:mc="http://schemas.openxmlformats.org/markup-compatibility/2006" xmlns:o="urn:schemas-microsoft-com:office:office" xmlns:r="http://schemas.openxmlformats.org/officeDocument/2006/relationships" xmlns:m="http://schemas.openxmlformats.org/officeDocument/2006/math" xmlns:v="urn:schemas-microsoft-com:vml" xmlns:wp14="http://schemas.microsoft.com/office/word/2010/wordprocessingDrawing" xmlns:wp="http://schemas.openxmlformats.org/drawingml/2006/wordprocessingDrawing" xmlns:w10="urn:schemas-microsoft-com:office:word" xmlns:w="http://schemas.openxmlformats.org/wordprocessingml/2006/main" xmlns:w14="http://schemas.microsoft.com/office/word/2010/wordml" xmlns:w15="http://schemas.microsoft.com/office/word/2012/wordml" xmlns:w16se="http://schemas.microsoft.com/office/word/2015/wordml/symex" xmlns:wpg="http://schemas.microsoft.com/office/word/2010/wordprocessingGroup" xmlns:wpi="http://schemas.microsoft.com/office/word/2010/wordprocessingInk" xmlns:wne="http://schemas.microsoft.com/office/word/2006/wordml" xmlns:wps="http://schemas.microsoft.com/office/word/2010/wordprocessingShape" mc:Ignorable="w14 w15 w16se wp14">
   <w:abstractNum w:abstractNumId="0" w15:restartNumberingAfterBreak="0">
     <w:nsid w:val="20ED6306"/>
     <w:multiLevelType w:val="hybridMultilevel"/>
@@ -6002,7 +5521,7 @@
 </file>
 
 <file path=customXml/itemProps1.xml><?xml version="1.0" encoding="utf-8"?>
-<ds:datastoreItem xmlns:ds="http://schemas.openxmlformats.org/officeDocument/2006/customXml" ds:itemID="{BA2395C6-2E9C-444A-8571-245A460D296E}">
+<ds:datastoreItem xmlns:ds="http://schemas.openxmlformats.org/officeDocument/2006/customXml" ds:itemID="{FA104C1F-9042-43F2-AA66-E0C2DEDF3A43}">
   <ds:schemaRefs>
     <ds:schemaRef ds:uri="http://schemas.openxmlformats.org/officeDocument/2006/bibliography"/>
   </ds:schemaRefs>

</xml_diff>